<commit_message>
Remarks Update in Chapter 1
</commit_message>
<xml_diff>
--- a/Manuscript/Chapter 1.docx
+++ b/Manuscript/Chapter 1.docx
@@ -415,7 +415,7 @@
           <w:b/>
           <w:bCs/>
         </w:rPr>
-        <w:t>Objectives of the Study</w:t>
+        <w:t>Objective of the Study</w:t>
       </w:r>
     </w:p>
     <w:p>
@@ -431,109 +431,24 @@
           <w:rFonts w:ascii="Times New Roman" w:hAnsi="Times New Roman" w:cs="Times New Roman"/>
         </w:rPr>
         <w:tab/>
-        <w:t>The study aims to develop</w:t>
-      </w:r>
-      <w:r>
-        <w:rPr>
-          <w:rFonts w:ascii="Times New Roman" w:hAnsi="Times New Roman" w:cs="Times New Roman"/>
-        </w:rPr>
-        <w:t xml:space="preserve"> a</w:t>
-      </w:r>
-      <w:r>
-        <w:rPr>
-          <w:rFonts w:ascii="Times New Roman" w:hAnsi="Times New Roman" w:cs="Times New Roman"/>
-        </w:rPr>
-        <w:t xml:space="preserve"> </w:t>
-      </w:r>
-      <w:r>
-        <w:rPr>
-          <w:rFonts w:ascii="Times New Roman" w:hAnsi="Times New Roman" w:cs="Times New Roman"/>
-        </w:rPr>
-        <w:t>c</w:t>
-      </w:r>
-      <w:r>
-        <w:rPr>
-          <w:rFonts w:ascii="Times New Roman" w:hAnsi="Times New Roman" w:cs="Times New Roman"/>
-        </w:rPr>
-        <w:t>loud-</w:t>
-      </w:r>
-      <w:r>
-        <w:rPr>
-          <w:rFonts w:ascii="Times New Roman" w:hAnsi="Times New Roman" w:cs="Times New Roman"/>
-        </w:rPr>
-        <w:t>b</w:t>
-      </w:r>
-      <w:r>
-        <w:rPr>
-          <w:rFonts w:ascii="Times New Roman" w:hAnsi="Times New Roman" w:cs="Times New Roman"/>
-        </w:rPr>
-        <w:t xml:space="preserve">ased </w:t>
-      </w:r>
-      <w:r>
-        <w:rPr>
-          <w:rFonts w:ascii="Times New Roman" w:hAnsi="Times New Roman" w:cs="Times New Roman"/>
-        </w:rPr>
-        <w:t>l</w:t>
-      </w:r>
-      <w:r>
-        <w:rPr>
-          <w:rFonts w:ascii="Times New Roman" w:hAnsi="Times New Roman" w:cs="Times New Roman"/>
-        </w:rPr>
-        <w:t xml:space="preserve">earning </w:t>
-      </w:r>
-      <w:r>
-        <w:rPr>
-          <w:rFonts w:ascii="Times New Roman" w:hAnsi="Times New Roman" w:cs="Times New Roman"/>
-        </w:rPr>
-        <w:t>c</w:t>
-      </w:r>
-      <w:r>
-        <w:rPr>
-          <w:rFonts w:ascii="Times New Roman" w:hAnsi="Times New Roman" w:cs="Times New Roman"/>
-        </w:rPr>
-        <w:t xml:space="preserve">enter </w:t>
-      </w:r>
-      <w:r>
-        <w:rPr>
-          <w:rFonts w:ascii="Times New Roman" w:hAnsi="Times New Roman" w:cs="Times New Roman"/>
-        </w:rPr>
-        <w:t>p</w:t>
-      </w:r>
-      <w:r>
-        <w:rPr>
-          <w:rFonts w:ascii="Times New Roman" w:hAnsi="Times New Roman" w:cs="Times New Roman"/>
-        </w:rPr>
-        <w:t xml:space="preserve">latform with </w:t>
-      </w:r>
-      <w:r>
-        <w:rPr>
-          <w:rFonts w:ascii="Times New Roman" w:hAnsi="Times New Roman" w:cs="Times New Roman"/>
-        </w:rPr>
-        <w:t>m</w:t>
-      </w:r>
-      <w:r>
-        <w:rPr>
-          <w:rFonts w:ascii="Times New Roman" w:hAnsi="Times New Roman" w:cs="Times New Roman"/>
-        </w:rPr>
-        <w:t xml:space="preserve">obile </w:t>
-      </w:r>
-      <w:r>
-        <w:rPr>
-          <w:rFonts w:ascii="Times New Roman" w:hAnsi="Times New Roman" w:cs="Times New Roman"/>
-        </w:rPr>
-        <w:t>t</w:t>
-      </w:r>
-      <w:r>
-        <w:rPr>
-          <w:rFonts w:ascii="Times New Roman" w:hAnsi="Times New Roman" w:cs="Times New Roman"/>
-        </w:rPr>
-        <w:t>echnology</w:t>
-      </w:r>
-      <w:r>
-        <w:rPr>
-          <w:rFonts w:ascii="Times New Roman" w:hAnsi="Times New Roman" w:cs="Times New Roman"/>
-        </w:rPr>
-        <w:t xml:space="preserve"> that helps learning centers facilitate and control their basic management processes.</w:t>
+      </w:r>
+      <w:r>
+        <w:rPr>
+          <w:rFonts w:ascii="Times New Roman" w:hAnsi="Times New Roman" w:cs="Times New Roman"/>
+        </w:rPr>
+        <w:t>The study aims to develop a cloud-based learning center platform with mobile technology for administrative staff, educators,</w:t>
+      </w:r>
+      <w:r>
+        <w:rPr>
+          <w:rFonts w:ascii="Times New Roman" w:hAnsi="Times New Roman" w:cs="Times New Roman"/>
+        </w:rPr>
+        <w:t xml:space="preserve"> parents,</w:t>
+      </w:r>
+      <w:r>
+        <w:rPr>
+          <w:rFonts w:ascii="Times New Roman" w:hAnsi="Times New Roman" w:cs="Times New Roman"/>
+        </w:rPr>
+        <w:t xml:space="preserve"> and students.</w:t>
       </w:r>
     </w:p>
     <w:p>
@@ -583,6 +498,12 @@
         </w:rPr>
         <w:t>learning centers</w:t>
       </w:r>
+      <w:r>
+        <w:rPr>
+          <w:rFonts w:ascii="Times New Roman" w:hAnsi="Times New Roman" w:cs="Times New Roman"/>
+        </w:rPr>
+        <w:t>;</w:t>
+      </w:r>
     </w:p>
     <w:bookmarkEnd w:id="0"/>
     <w:p>
@@ -634,6 +555,12 @@
         </w:rPr>
         <w:t>for both educators and learning centers</w:t>
       </w:r>
+      <w:r>
+        <w:rPr>
+          <w:rFonts w:ascii="Times New Roman" w:hAnsi="Times New Roman" w:cs="Times New Roman"/>
+        </w:rPr>
+        <w:t>;</w:t>
+      </w:r>
     </w:p>
     <w:p>
       <w:pPr>
@@ -667,6 +594,12 @@
         </w:rPr>
         <w:t xml:space="preserve"> software requirements for both web and mobile development</w:t>
       </w:r>
+      <w:r>
+        <w:rPr>
+          <w:rFonts w:ascii="Times New Roman" w:hAnsi="Times New Roman" w:cs="Times New Roman"/>
+        </w:rPr>
+        <w:t>;</w:t>
+      </w:r>
     </w:p>
     <w:bookmarkEnd w:id="1"/>
     <w:p>
@@ -723,69 +656,7 @@
         <w:rPr>
           <w:rFonts w:ascii="Times New Roman" w:hAnsi="Times New Roman" w:cs="Times New Roman"/>
         </w:rPr>
-        <w:t xml:space="preserve">Alleviating the workload of Learning Centers is the primary aim of </w:t>
-      </w:r>
-      <w:proofErr w:type="spellStart"/>
-      <w:r>
-        <w:rPr>
-          <w:rFonts w:ascii="Times New Roman" w:hAnsi="Times New Roman" w:cs="Times New Roman"/>
-        </w:rPr>
-        <w:t>iLearnCentral</w:t>
-      </w:r>
-      <w:proofErr w:type="spellEnd"/>
-      <w:r>
-        <w:rPr>
-          <w:rFonts w:ascii="Times New Roman" w:hAnsi="Times New Roman" w:cs="Times New Roman"/>
-        </w:rPr>
-        <w:t>. It will abridge the</w:t>
-      </w:r>
-      <w:r>
-        <w:rPr>
-          <w:rFonts w:ascii="Times New Roman" w:hAnsi="Times New Roman" w:cs="Times New Roman"/>
-        </w:rPr>
-        <w:t xml:space="preserve"> hiring and profiling of </w:t>
-      </w:r>
-      <w:r>
-        <w:rPr>
-          <w:rFonts w:ascii="Times New Roman" w:hAnsi="Times New Roman" w:cs="Times New Roman"/>
-        </w:rPr>
-        <w:t>educator</w:t>
-      </w:r>
-      <w:r>
-        <w:rPr>
-          <w:rFonts w:ascii="Times New Roman" w:hAnsi="Times New Roman" w:cs="Times New Roman"/>
-        </w:rPr>
-        <w:t xml:space="preserve">s, scheduling, enrolment, etc. </w:t>
-      </w:r>
-      <w:r>
-        <w:rPr>
-          <w:rFonts w:ascii="Times New Roman" w:hAnsi="Times New Roman" w:cs="Times New Roman"/>
-        </w:rPr>
-        <w:t>When hiring an educator, the app will</w:t>
-      </w:r>
-      <w:r>
-        <w:rPr>
-          <w:rFonts w:ascii="Times New Roman" w:hAnsi="Times New Roman" w:cs="Times New Roman"/>
-        </w:rPr>
-        <w:t xml:space="preserve"> suggest the best qualified applicant </w:t>
-      </w:r>
-      <w:r>
-        <w:rPr>
-          <w:rFonts w:ascii="Times New Roman" w:hAnsi="Times New Roman" w:cs="Times New Roman"/>
-        </w:rPr>
-        <w:t xml:space="preserve">to the learning centers </w:t>
-      </w:r>
-      <w:r>
-        <w:rPr>
-          <w:rFonts w:ascii="Times New Roman" w:hAnsi="Times New Roman" w:cs="Times New Roman"/>
-        </w:rPr>
-        <w:t xml:space="preserve">depending on the requirements and qualifications </w:t>
-      </w:r>
-      <w:r>
-        <w:rPr>
-          <w:rFonts w:ascii="Times New Roman" w:hAnsi="Times New Roman" w:cs="Times New Roman"/>
-        </w:rPr>
-        <w:t>that were set.</w:t>
+        <w:t>The app will regularly compare the applicant’s profile or details on every job hiring position and suggest the qualified applicants to the learning centers depending on the pre-set requirements and qualifications of the job hiring position.</w:t>
       </w:r>
       <w:r>
         <w:rPr>
@@ -803,6 +674,12 @@
         <w:rPr>
           <w:rFonts w:ascii="Times New Roman" w:hAnsi="Times New Roman" w:cs="Times New Roman"/>
         </w:rPr>
+        <w:t xml:space="preserve">job seeking </w:t>
+      </w:r>
+      <w:r>
+        <w:rPr>
+          <w:rFonts w:ascii="Times New Roman" w:hAnsi="Times New Roman" w:cs="Times New Roman"/>
+        </w:rPr>
         <w:t xml:space="preserve">educators can </w:t>
       </w:r>
       <w:r>
@@ -829,6 +706,42 @@
         </w:rPr>
         <w:t xml:space="preserve"> </w:t>
       </w:r>
+      <w:r>
+        <w:rPr>
+          <w:rFonts w:ascii="Times New Roman" w:hAnsi="Times New Roman" w:cs="Times New Roman"/>
+        </w:rPr>
+        <w:t>T</w:t>
+      </w:r>
+      <w:r>
+        <w:rPr>
+          <w:rFonts w:ascii="Times New Roman" w:hAnsi="Times New Roman" w:cs="Times New Roman"/>
+        </w:rPr>
+        <w:t xml:space="preserve">he app </w:t>
+      </w:r>
+      <w:r>
+        <w:rPr>
+          <w:rFonts w:ascii="Times New Roman" w:hAnsi="Times New Roman" w:cs="Times New Roman"/>
+        </w:rPr>
+        <w:t>can run on</w:t>
+      </w:r>
+      <w:r>
+        <w:rPr>
+          <w:rFonts w:ascii="Times New Roman" w:hAnsi="Times New Roman" w:cs="Times New Roman"/>
+        </w:rPr>
+        <w:t xml:space="preserve"> Android 5.0 (Lollipop) or abov</w:t>
+      </w:r>
+      <w:r>
+        <w:rPr>
+          <w:rFonts w:ascii="Times New Roman" w:hAnsi="Times New Roman" w:cs="Times New Roman"/>
+        </w:rPr>
+        <w:t>e</w:t>
+      </w:r>
+      <w:r>
+        <w:rPr>
+          <w:rFonts w:ascii="Times New Roman" w:hAnsi="Times New Roman" w:cs="Times New Roman"/>
+        </w:rPr>
+        <w:t>.</w:t>
+      </w:r>
     </w:p>
     <w:p>
       <w:pPr>
@@ -885,19 +798,13 @@
         <w:rPr>
           <w:rFonts w:ascii="Times New Roman" w:hAnsi="Times New Roman" w:cs="Times New Roman"/>
         </w:rPr>
-        <w:t>Lastly, t</w:t>
-      </w:r>
-      <w:r>
-        <w:rPr>
-          <w:rFonts w:ascii="Times New Roman" w:hAnsi="Times New Roman" w:cs="Times New Roman"/>
-        </w:rPr>
-        <w:t>he app needs internet and Android 5.0 (Lollipop) or above to run.</w:t>
-      </w:r>
-      <w:r>
-        <w:rPr>
-          <w:rFonts w:ascii="Times New Roman" w:hAnsi="Times New Roman" w:cs="Times New Roman"/>
-        </w:rPr>
-        <w:t xml:space="preserve"> </w:t>
+        <w:t xml:space="preserve">Lastly, </w:t>
+      </w:r>
+      <w:r>
+        <w:rPr>
+          <w:rFonts w:ascii="Times New Roman" w:hAnsi="Times New Roman" w:cs="Times New Roman"/>
+        </w:rPr>
+        <w:t>the app cannot fully function offline.</w:t>
       </w:r>
     </w:p>
     <w:p>
@@ -1103,27 +1010,20 @@
         <w:rPr>
           <w:rFonts w:ascii="Times New Roman" w:hAnsi="Times New Roman" w:cs="Times New Roman"/>
           <w:b/>
-          <w:bCs/>
-        </w:rPr>
-        <w:t>Students</w:t>
-      </w:r>
-      <w:r>
-        <w:rPr>
-          <w:rFonts w:ascii="Times New Roman" w:hAnsi="Times New Roman" w:cs="Times New Roman"/>
-        </w:rPr>
-        <w:t xml:space="preserve">. They will get the best </w:t>
-      </w:r>
-      <w:r>
-        <w:rPr>
-          <w:rFonts w:ascii="Times New Roman" w:hAnsi="Times New Roman" w:cs="Times New Roman"/>
-        </w:rPr>
-        <w:t>educator</w:t>
-      </w:r>
-      <w:r>
-        <w:rPr>
-          <w:rFonts w:ascii="Times New Roman" w:hAnsi="Times New Roman" w:cs="Times New Roman"/>
-        </w:rPr>
-        <w:t xml:space="preserve"> available to help them learn.</w:t>
+        </w:rPr>
+        <w:t>Parents.</w:t>
+      </w:r>
+      <w:r>
+        <w:rPr>
+          <w:rFonts w:ascii="Times New Roman" w:hAnsi="Times New Roman" w:cs="Times New Roman"/>
+        </w:rPr>
+        <w:t xml:space="preserve"> </w:t>
+      </w:r>
+      <w:r>
+        <w:rPr>
+          <w:rFonts w:ascii="Times New Roman" w:hAnsi="Times New Roman" w:cs="Times New Roman"/>
+        </w:rPr>
+        <w:t>They will be able to pay online for their children’s tuition fees, and they will also be able to monitor their children’s school status online.</w:t>
       </w:r>
     </w:p>
     <w:p>
@@ -1139,12 +1039,6 @@
           <w:rFonts w:ascii="Times New Roman" w:hAnsi="Times New Roman" w:cs="Times New Roman"/>
         </w:rPr>
         <w:tab/>
-      </w:r>
-      <w:r>
-        <w:rPr>
-          <w:rFonts w:ascii="Times New Roman" w:hAnsi="Times New Roman" w:cs="Times New Roman"/>
-        </w:rPr>
-        <w:t>R</w:t>
       </w:r>
       <w:r>
         <w:rPr>
@@ -1152,29 +1046,76 @@
           <w:b/>
           <w:bCs/>
         </w:rPr>
-        <w:t xml:space="preserve">esearchers. </w:t>
-      </w:r>
-      <w:r>
-        <w:rPr>
-          <w:rFonts w:ascii="Times New Roman" w:hAnsi="Times New Roman" w:cs="Times New Roman"/>
-        </w:rPr>
-        <w:t xml:space="preserve">In order to increase the personal knowledge of problem solving and improving their coordination, teamwork and programming skills.  </w:t>
-      </w:r>
-    </w:p>
-    <w:p>
-      <w:pPr>
-        <w:spacing w:after="100" w:line="360" w:lineRule="auto"/>
-        <w:jc w:val="both"/>
-        <w:rPr>
-          <w:rFonts w:ascii="Times New Roman" w:hAnsi="Times New Roman" w:cs="Times New Roman"/>
-        </w:rPr>
-      </w:pPr>
+        <w:t>Students</w:t>
+      </w:r>
+      <w:r>
+        <w:rPr>
+          <w:rFonts w:ascii="Times New Roman" w:hAnsi="Times New Roman" w:cs="Times New Roman"/>
+        </w:rPr>
+        <w:t xml:space="preserve">. They will get the best </w:t>
+      </w:r>
+      <w:r>
+        <w:rPr>
+          <w:rFonts w:ascii="Times New Roman" w:hAnsi="Times New Roman" w:cs="Times New Roman"/>
+        </w:rPr>
+        <w:t>educator</w:t>
+      </w:r>
+      <w:r>
+        <w:rPr>
+          <w:rFonts w:ascii="Times New Roman" w:hAnsi="Times New Roman" w:cs="Times New Roman"/>
+        </w:rPr>
+        <w:t xml:space="preserve"> available to help them learn.</w:t>
+      </w:r>
+    </w:p>
+    <w:p>
+      <w:pPr>
+        <w:spacing w:after="100" w:line="360" w:lineRule="auto"/>
+        <w:jc w:val="both"/>
+        <w:rPr>
+          <w:rFonts w:ascii="Times New Roman" w:hAnsi="Times New Roman" w:cs="Times New Roman"/>
+        </w:rPr>
+      </w:pPr>
+      <w:r>
+        <w:rPr>
+          <w:rFonts w:ascii="Times New Roman" w:hAnsi="Times New Roman" w:cs="Times New Roman"/>
+        </w:rPr>
+        <w:tab/>
+      </w:r>
+      <w:r>
+        <w:rPr>
+          <w:rFonts w:ascii="Times New Roman" w:hAnsi="Times New Roman" w:cs="Times New Roman"/>
+        </w:rPr>
+        <w:t>R</w:t>
+      </w:r>
       <w:r>
         <w:rPr>
           <w:rFonts w:ascii="Times New Roman" w:hAnsi="Times New Roman" w:cs="Times New Roman"/>
           <w:b/>
           <w:bCs/>
         </w:rPr>
+        <w:t xml:space="preserve">esearchers. </w:t>
+      </w:r>
+      <w:r>
+        <w:rPr>
+          <w:rFonts w:ascii="Times New Roman" w:hAnsi="Times New Roman" w:cs="Times New Roman"/>
+        </w:rPr>
+        <w:t xml:space="preserve">In order to increase the personal knowledge of problem solving and improving their coordination, teamwork and programming skills.  </w:t>
+      </w:r>
+    </w:p>
+    <w:p>
+      <w:pPr>
+        <w:spacing w:after="100" w:line="360" w:lineRule="auto"/>
+        <w:jc w:val="both"/>
+        <w:rPr>
+          <w:rFonts w:ascii="Times New Roman" w:hAnsi="Times New Roman" w:cs="Times New Roman"/>
+        </w:rPr>
+      </w:pPr>
+      <w:r>
+        <w:rPr>
+          <w:rFonts w:ascii="Times New Roman" w:hAnsi="Times New Roman" w:cs="Times New Roman"/>
+          <w:b/>
+          <w:bCs/>
+        </w:rPr>
         <w:tab/>
         <w:t xml:space="preserve">Future Researchers. </w:t>
       </w:r>
@@ -1240,15 +1181,6 @@
         </w:rPr>
         <w:t>Flow of the study shows the inputs and the selection of the processes to be included on the study.</w:t>
       </w:r>
-    </w:p>
-    <w:p>
-      <w:pPr>
-        <w:spacing w:after="100" w:line="360" w:lineRule="auto"/>
-        <w:jc w:val="both"/>
-        <w:rPr>
-          <w:rFonts w:ascii="Times New Roman" w:hAnsi="Times New Roman" w:cs="Times New Roman"/>
-        </w:rPr>
-      </w:pPr>
     </w:p>
     <w:p>
       <w:pPr>
@@ -1728,15 +1660,20 @@
                                   <w:bCs/>
                                 </w:rPr>
                               </w:pPr>
-                              <w:proofErr w:type="spellStart"/>
                               <w:r>
                                 <w:rPr>
                                   <w:rFonts w:ascii="Times New Roman" w:hAnsi="Times New Roman" w:cs="Times New Roman"/>
-                                  <w:b/>
+                                  <w:bCs/>
                                 </w:rPr>
-                                <w:t>iLearnCentral</w:t>
+                                <w:t>A Cloud-Based Learning Center Platform with Mobile Technology</w:t>
                               </w:r>
-                              <w:proofErr w:type="spellEnd"/>
+                              <w:r>
+                                <w:rPr>
+                                  <w:rFonts w:ascii="Times New Roman" w:hAnsi="Times New Roman" w:cs="Times New Roman"/>
+                                  <w:bCs/>
+                                </w:rPr>
+                                <w:t>.</w:t>
+                              </w:r>
                             </w:p>
                           </w:txbxContent>
                         </wps:txbx>
@@ -2017,7 +1954,7 @@
           </mc:Choice>
           <mc:Fallback>
             <w:pict>
-              <v:group w14:anchorId="20ABC9C9" id="Group 1" o:spid="_x0000_s1026" style="position:absolute;left:0;text-align:left;margin-left:1.5pt;margin-top:8.25pt;width:446.2pt;height:366pt;z-index:251666432;mso-height-relative:margin" coordsize="56664,43328" o:gfxdata="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">
+              <v:group w14:anchorId="20ABC9C9" id="Group 1" o:spid="_x0000_s1026" style="position:absolute;left:0;text-align:left;margin-left:1.5pt;margin-top:8.25pt;width:446.2pt;height:366pt;z-index:251666432;mso-height-relative:margin" coordsize="56664,43328" o:gfxdata="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">
                 <v:roundrect id="Rectangle: Rounded Corners 14" o:spid="_x0000_s1027" style="position:absolute;top:3101;width:16383;height:39909;visibility:visible;mso-wrap-style:square;v-text-anchor:top" arcsize="10923f" o:gfxdata="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">
                   <v:textbox>
                     <w:txbxContent>
@@ -2369,15 +2306,20 @@
                             <w:bCs/>
                           </w:rPr>
                         </w:pPr>
-                        <w:proofErr w:type="spellStart"/>
                         <w:r>
                           <w:rPr>
                             <w:rFonts w:ascii="Times New Roman" w:hAnsi="Times New Roman" w:cs="Times New Roman"/>
-                            <w:b/>
+                            <w:bCs/>
                           </w:rPr>
-                          <w:t>iLearnCentral</w:t>
+                          <w:t>A Cloud-Based Learning Center Platform with Mobile Technology</w:t>
                         </w:r>
-                        <w:proofErr w:type="spellEnd"/>
+                        <w:r>
+                          <w:rPr>
+                            <w:rFonts w:ascii="Times New Roman" w:hAnsi="Times New Roman" w:cs="Times New Roman"/>
+                            <w:bCs/>
+                          </w:rPr>
+                          <w:t>.</w:t>
+                        </w:r>
                       </w:p>
                     </w:txbxContent>
                   </v:textbox>
@@ -2647,15 +2589,6 @@
     <w:p>
       <w:pPr>
         <w:spacing w:after="100" w:line="360" w:lineRule="auto"/>
-        <w:rPr>
-          <w:rFonts w:ascii="Times New Roman" w:hAnsi="Times New Roman" w:cs="Times New Roman"/>
-          <w:shd w:val="clear" w:color="auto" w:fill="FFFFFF"/>
-        </w:rPr>
-      </w:pPr>
-    </w:p>
-    <w:p>
-      <w:pPr>
-        <w:spacing w:after="100" w:line="360" w:lineRule="auto"/>
         <w:jc w:val="center"/>
         <w:rPr>
           <w:rFonts w:ascii="Times New Roman" w:hAnsi="Times New Roman" w:cs="Times New Roman"/>
@@ -2971,7 +2904,7 @@
           <w:shd w:val="clear" w:color="auto" w:fill="FFFFFF"/>
           <w:lang w:val="fil-PH"/>
         </w:rPr>
-        <w:t xml:space="preserve"> - A center that provides learning services. It could be academic, language, music and arts, etc.</w:t>
+        <w:t xml:space="preserve"> – </w:t>
       </w:r>
       <w:r>
         <w:rPr>
@@ -2979,10 +2912,92 @@
           <w:shd w:val="clear" w:color="auto" w:fill="FFFFFF"/>
           <w:lang w:val="fil-PH"/>
         </w:rPr>
+        <w:t>A center that provides learning services. It could be academic, language, music and arts, etc.</w:t>
+      </w:r>
+      <w:r>
+        <w:rPr>
+          <w:rFonts w:ascii="Times New Roman" w:hAnsi="Times New Roman" w:cs="Times New Roman"/>
+          <w:shd w:val="clear" w:color="auto" w:fill="FFFFFF"/>
+          <w:lang w:val="fil-PH"/>
+        </w:rPr>
         <w:t xml:space="preserve"> </w:t>
+      </w:r>
+    </w:p>
+    <w:p>
+      <w:pPr>
+        <w:spacing w:after="100" w:line="360" w:lineRule="auto"/>
+        <w:ind w:firstLine="720"/>
+        <w:jc w:val="both"/>
+        <w:rPr>
+          <w:rFonts w:ascii="Times New Roman" w:hAnsi="Times New Roman" w:cs="Times New Roman"/>
+          <w:shd w:val="clear" w:color="auto" w:fill="FFFFFF"/>
+          <w:lang w:val="fil-PH"/>
+        </w:rPr>
+      </w:pPr>
+      <w:r>
+        <w:rPr>
+          <w:rFonts w:ascii="Times New Roman" w:hAnsi="Times New Roman" w:cs="Times New Roman"/>
+          <w:b/>
+        </w:rPr>
+        <w:t>I</w:t>
+      </w:r>
+      <w:r>
+        <w:rPr>
+          <w:rFonts w:ascii="Times New Roman" w:hAnsi="Times New Roman" w:cs="Times New Roman"/>
+          <w:b/>
+        </w:rPr>
+        <w:t>ssues encountered by small and medium learning centers</w:t>
+      </w:r>
+      <w:r>
+        <w:rPr>
+          <w:rFonts w:ascii="Times New Roman" w:hAnsi="Times New Roman" w:cs="Times New Roman"/>
+        </w:rPr>
+        <w:t xml:space="preserve"> – </w:t>
+      </w:r>
+      <w:r>
+        <w:rPr>
+          <w:rFonts w:ascii="Times New Roman" w:hAnsi="Times New Roman" w:cs="Times New Roman"/>
+        </w:rPr>
+        <w:t>These are the problems encountered by the learning center’s operations, the educator’s class management and job seeking, and other problems regarding the parents and students.</w:t>
       </w:r>
       <w:bookmarkStart w:id="2" w:name="_GoBack"/>
       <w:bookmarkEnd w:id="2"/>
+    </w:p>
+    <w:p>
+      <w:pPr>
+        <w:spacing w:after="100" w:line="360" w:lineRule="auto"/>
+        <w:jc w:val="both"/>
+        <w:rPr>
+          <w:rFonts w:ascii="Times New Roman" w:hAnsi="Times New Roman" w:cs="Times New Roman"/>
+          <w:shd w:val="clear" w:color="auto" w:fill="FFFFFF"/>
+          <w:lang w:val="fil-PH"/>
+        </w:rPr>
+      </w:pPr>
+      <w:r>
+        <w:rPr>
+          <w:rFonts w:ascii="Times New Roman" w:hAnsi="Times New Roman" w:cs="Times New Roman"/>
+          <w:shd w:val="clear" w:color="auto" w:fill="FFFFFF"/>
+          <w:lang w:val="fil-PH"/>
+        </w:rPr>
+        <w:tab/>
+      </w:r>
+      <w:r>
+        <w:rPr>
+          <w:rFonts w:ascii="Times New Roman" w:hAnsi="Times New Roman" w:cs="Times New Roman"/>
+          <w:b/>
+          <w:shd w:val="clear" w:color="auto" w:fill="FFFFFF"/>
+          <w:lang w:val="fil-PH"/>
+        </w:rPr>
+        <w:t>Educators</w:t>
+      </w:r>
+      <w:r>
+        <w:rPr>
+          <w:rFonts w:ascii="Times New Roman" w:hAnsi="Times New Roman" w:cs="Times New Roman"/>
+          <w:shd w:val="clear" w:color="auto" w:fill="FFFFFF"/>
+          <w:lang w:val="fil-PH"/>
+        </w:rPr>
+        <w:t xml:space="preserve"> – They are the teaching staff of the learning center and the people seeking for a teaching job.</w:t>
+      </w:r>
     </w:p>
     <w:p>
       <w:pPr>
@@ -4477,7 +4492,7 @@
       </w:pPr>
     </w:pPrDefault>
   </w:docDefaults>
-  <w:latentStyles w:defLockedState="0" w:defUIPriority="99" w:defSemiHidden="0" w:defUnhideWhenUsed="0" w:defQFormat="0" w:count="377">
+  <w:latentStyles w:defLockedState="0" w:defUIPriority="99" w:defSemiHidden="0" w:defUnhideWhenUsed="0" w:defQFormat="0" w:count="376">
     <w:lsdException w:name="Normal" w:uiPriority="0" w:qFormat="1"/>
     <w:lsdException w:name="heading 1" w:uiPriority="9" w:qFormat="1"/>
     <w:lsdException w:name="heading 2" w:semiHidden="1" w:uiPriority="9" w:unhideWhenUsed="1" w:qFormat="1"/>
@@ -4854,7 +4869,6 @@
     <w:lsdException w:name="Hashtag" w:semiHidden="1" w:unhideWhenUsed="1"/>
     <w:lsdException w:name="Unresolved Mention" w:semiHidden="1" w:unhideWhenUsed="1"/>
     <w:lsdException w:name="Smart Link" w:semiHidden="1" w:unhideWhenUsed="1"/>
-    <w:lsdException w:name="Smart Link Error" w:semiHidden="1" w:unhideWhenUsed="1"/>
   </w:latentStyles>
   <w:style w:type="paragraph" w:default="1" w:styleId="Normal">
     <w:name w:val="Normal"/>

</xml_diff>

<commit_message>
additional edits for manuscript
finish printing chap 1&2 for censor + references
</commit_message>
<xml_diff>
--- a/Manuscript/Chapter 1.docx
+++ b/Manuscript/Chapter 1.docx
@@ -1,6 +1,6 @@
 
 <file path=word/document.xml><?xml version="1.0" encoding="utf-8"?>
-<w:document xmlns:wpc="http://schemas.microsoft.com/office/word/2010/wordprocessingCanvas" xmlns:cx="http://schemas.microsoft.com/office/drawing/2014/chartex" xmlns:cx1="http://schemas.microsoft.com/office/drawing/2015/9/8/chartex" xmlns:cx2="http://schemas.microsoft.com/office/drawing/2015/10/21/chartex" xmlns:cx3="http://schemas.microsoft.com/office/drawing/2016/5/9/chartex" xmlns:cx4="http://schemas.microsoft.com/office/drawing/2016/5/10/chartex" xmlns:cx5="http://schemas.microsoft.com/office/drawing/2016/5/11/chartex" xmlns:cx6="http://schemas.microsoft.com/office/drawing/2016/5/12/chartex" xmlns:cx7="http://schemas.microsoft.com/office/drawing/2016/5/13/chartex" xmlns:cx8="http://schemas.microsoft.com/office/drawing/2016/5/14/chartex" xmlns:mc="http://schemas.openxmlformats.org/markup-compatibility/2006" xmlns:aink="http://schemas.microsoft.com/office/drawing/2016/ink" xmlns:am3d="http://schemas.microsoft.com/office/drawing/2017/model3d" xmlns:o="urn:schemas-microsoft-com:office:office" xmlns:r="http://schemas.openxmlformats.org/officeDocument/2006/relationships" xmlns:m="http://schemas.openxmlformats.org/officeDocument/2006/math" xmlns:v="urn:schemas-microsoft-com:vml" xmlns:wp14="http://schemas.microsoft.com/office/word/2010/wordprocessingDrawing" xmlns:wp="http://schemas.openxmlformats.org/drawingml/2006/wordprocessingDrawing" xmlns:w10="urn:schemas-microsoft-com:office:word" xmlns:w="http://schemas.openxmlformats.org/wordprocessingml/2006/main" xmlns:w14="http://schemas.microsoft.com/office/word/2010/wordml" xmlns:w15="http://schemas.microsoft.com/office/word/2012/wordml" xmlns:w16cid="http://schemas.microsoft.com/office/word/2016/wordml/cid" xmlns:w16se="http://schemas.microsoft.com/office/word/2015/wordml/symex" xmlns:wpg="http://schemas.microsoft.com/office/word/2010/wordprocessingGroup" xmlns:wpi="http://schemas.microsoft.com/office/word/2010/wordprocessingInk" xmlns:wne="http://schemas.microsoft.com/office/word/2006/wordml" xmlns:wps="http://schemas.microsoft.com/office/word/2010/wordprocessingShape" mc:Ignorable="w14 w15 w16se w16cid wp14">
+<w:document xmlns:wpc="http://schemas.microsoft.com/office/word/2010/wordprocessingCanvas" xmlns:mc="http://schemas.openxmlformats.org/markup-compatibility/2006" xmlns:o="urn:schemas-microsoft-com:office:office" xmlns:r="http://schemas.openxmlformats.org/officeDocument/2006/relationships" xmlns:m="http://schemas.openxmlformats.org/officeDocument/2006/math" xmlns:v="urn:schemas-microsoft-com:vml" xmlns:wp14="http://schemas.microsoft.com/office/word/2010/wordprocessingDrawing" xmlns:wp="http://schemas.openxmlformats.org/drawingml/2006/wordprocessingDrawing" xmlns:w10="urn:schemas-microsoft-com:office:word" xmlns:w="http://schemas.openxmlformats.org/wordprocessingml/2006/main" xmlns:w14="http://schemas.microsoft.com/office/word/2010/wordml" xmlns:wpg="http://schemas.microsoft.com/office/word/2010/wordprocessingGroup" xmlns:wpi="http://schemas.microsoft.com/office/word/2010/wordprocessingInk" xmlns:wne="http://schemas.microsoft.com/office/word/2006/wordml" xmlns:wps="http://schemas.microsoft.com/office/word/2010/wordprocessingShape" mc:Ignorable="w14 wp14">
   <w:body>
     <w:p>
       <w:pPr>
@@ -109,21 +109,7 @@
         <w:rPr>
           <w:rFonts w:ascii="Times New Roman" w:hAnsi="Times New Roman" w:cs="Times New Roman"/>
         </w:rPr>
-        <w:t xml:space="preserve">s in these centers, the total process takes a lot of time. </w:t>
-      </w:r>
-      <w:proofErr w:type="spellStart"/>
-      <w:r>
-        <w:rPr>
-          <w:rFonts w:ascii="Times New Roman" w:hAnsi="Times New Roman" w:cs="Times New Roman"/>
-        </w:rPr>
-        <w:t>iLearnCentral</w:t>
-      </w:r>
-      <w:proofErr w:type="spellEnd"/>
-      <w:r>
-        <w:rPr>
-          <w:rFonts w:ascii="Times New Roman" w:hAnsi="Times New Roman" w:cs="Times New Roman"/>
-        </w:rPr>
-        <w:t xml:space="preserve"> will help solve this predicament. It is a mobile application that will help ease the whole experience of Learning Centers from hiring and profiling of </w:t>
+        <w:t xml:space="preserve">s in these centers, the total process takes a lot of time. iLearnCentral will help solve this predicament. It is a mobile application that will help ease the whole experience of Learning Centers from hiring and profiling of </w:t>
       </w:r>
       <w:r>
         <w:rPr>
@@ -362,35 +348,7 @@
         <w:rPr>
           <w:rFonts w:ascii="Times New Roman" w:hAnsi="Times New Roman" w:cs="Times New Roman"/>
         </w:rPr>
-        <w:t xml:space="preserve">The researchers use these problems as our basis to create a project that will address these issues. The researchers are taking advantage of the growth of mobile technology and mobile computing and create the app </w:t>
-      </w:r>
-      <w:proofErr w:type="spellStart"/>
-      <w:r>
-        <w:rPr>
-          <w:rFonts w:ascii="Times New Roman" w:hAnsi="Times New Roman" w:cs="Times New Roman"/>
-        </w:rPr>
-        <w:t>iLearnCentral</w:t>
-      </w:r>
-      <w:proofErr w:type="spellEnd"/>
-      <w:r>
-        <w:rPr>
-          <w:rFonts w:ascii="Times New Roman" w:hAnsi="Times New Roman" w:cs="Times New Roman"/>
-        </w:rPr>
-        <w:t xml:space="preserve">. </w:t>
-      </w:r>
-      <w:proofErr w:type="spellStart"/>
-      <w:r>
-        <w:rPr>
-          <w:rFonts w:ascii="Times New Roman" w:hAnsi="Times New Roman" w:cs="Times New Roman"/>
-        </w:rPr>
-        <w:t>iLearnCentral</w:t>
-      </w:r>
-      <w:proofErr w:type="spellEnd"/>
-      <w:r>
-        <w:rPr>
-          <w:rFonts w:ascii="Times New Roman" w:hAnsi="Times New Roman" w:cs="Times New Roman"/>
-        </w:rPr>
-        <w:t xml:space="preserve"> </w:t>
+        <w:t xml:space="preserve">The researchers use these problems as our basis to create a project that will address these issues. The researchers are taking advantage of the growth of mobile technology and mobile computing and create the app iLearnCentral. iLearnCentral </w:t>
       </w:r>
       <w:r>
         <w:rPr>
@@ -560,6 +518,12 @@
           <w:rFonts w:ascii="Times New Roman" w:hAnsi="Times New Roman" w:cs="Times New Roman"/>
         </w:rPr>
         <w:t>;</w:t>
+      </w:r>
+      <w:r>
+        <w:rPr>
+          <w:rFonts w:ascii="Times New Roman" w:hAnsi="Times New Roman" w:cs="Times New Roman"/>
+        </w:rPr>
+        <w:t xml:space="preserve"> and</w:t>
       </w:r>
     </w:p>
     <w:p>
@@ -1952,7 +1916,7 @@
               </wp:anchor>
             </w:drawing>
           </mc:Choice>
-          <mc:Fallback>
+          <mc:Fallback xmlns:w16se="http://schemas.microsoft.com/office/word/2015/wordml/symex" xmlns:w16cid="http://schemas.microsoft.com/office/word/2016/wordml/cid" xmlns:w15="http://schemas.microsoft.com/office/word/2012/wordml" xmlns:am3d="http://schemas.microsoft.com/office/drawing/2017/model3d" xmlns:aink="http://schemas.microsoft.com/office/drawing/2016/ink" xmlns:cx8="http://schemas.microsoft.com/office/drawing/2016/5/14/chartex" xmlns:cx7="http://schemas.microsoft.com/office/drawing/2016/5/13/chartex" xmlns:cx6="http://schemas.microsoft.com/office/drawing/2016/5/12/chartex" xmlns:cx5="http://schemas.microsoft.com/office/drawing/2016/5/11/chartex" xmlns:cx4="http://schemas.microsoft.com/office/drawing/2016/5/10/chartex" xmlns:cx3="http://schemas.microsoft.com/office/drawing/2016/5/9/chartex" xmlns:cx2="http://schemas.microsoft.com/office/drawing/2015/10/21/chartex" xmlns:cx1="http://schemas.microsoft.com/office/drawing/2015/9/8/chartex" xmlns:cx="http://schemas.microsoft.com/office/drawing/2014/chartex">
             <w:pict>
               <v:group w14:anchorId="20ABC9C9" id="Group 1" o:spid="_x0000_s1026" style="position:absolute;left:0;text-align:left;margin-left:1.5pt;margin-top:8.25pt;width:446.2pt;height:366pt;z-index:251666432;mso-height-relative:margin" coordsize="56664,43328" o:gfxdata="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">
                 <v:roundrect id="Rectangle: Rounded Corners 14" o:spid="_x0000_s1027" style="position:absolute;top:3101;width:16383;height:39909;visibility:visible;mso-wrap-style:square;v-text-anchor:top" arcsize="10923f" o:gfxdata="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">
@@ -2767,19 +2731,11 @@
         </w:rPr>
         <w:t xml:space="preserve"> </w:t>
       </w:r>
-      <w:proofErr w:type="spellStart"/>
-      <w:r>
-        <w:rPr>
-          <w:rFonts w:ascii="Times New Roman" w:hAnsi="Times New Roman" w:cs="Times New Roman"/>
-        </w:rPr>
-        <w:t>iLearnCentral</w:t>
-      </w:r>
-      <w:proofErr w:type="spellEnd"/>
-      <w:r>
-        <w:rPr>
-          <w:rFonts w:ascii="Times New Roman" w:hAnsi="Times New Roman" w:cs="Times New Roman"/>
-        </w:rPr>
-        <w:t>:</w:t>
+      <w:r>
+        <w:rPr>
+          <w:rFonts w:ascii="Times New Roman" w:hAnsi="Times New Roman" w:cs="Times New Roman"/>
+        </w:rPr>
+        <w:t>iLearnCentral:</w:t>
       </w:r>
       <w:r>
         <w:rPr>
@@ -2870,6 +2826,8 @@
         </w:rPr>
         <w:t xml:space="preserve"> – A software that provides services or resources via the internet from a provider’s server</w:t>
       </w:r>
+      <w:bookmarkStart w:id="2" w:name="_GoBack"/>
+      <w:bookmarkEnd w:id="2"/>
     </w:p>
     <w:p>
       <w:pPr>
@@ -2939,14 +2897,7 @@
           <w:rFonts w:ascii="Times New Roman" w:hAnsi="Times New Roman" w:cs="Times New Roman"/>
           <w:b/>
         </w:rPr>
-        <w:t>I</w:t>
-      </w:r>
-      <w:r>
-        <w:rPr>
-          <w:rFonts w:ascii="Times New Roman" w:hAnsi="Times New Roman" w:cs="Times New Roman"/>
-          <w:b/>
-        </w:rPr>
-        <w:t>ssues encountered by small and medium learning centers</w:t>
+        <w:t>Issues encountered by small and medium learning centers</w:t>
       </w:r>
       <w:r>
         <w:rPr>
@@ -2960,8 +2911,6 @@
         </w:rPr>
         <w:t>These are the problems encountered by the learning center’s operations, the educator’s class management and job seeking, and other problems regarding the parents and students.</w:t>
       </w:r>
-      <w:bookmarkStart w:id="2" w:name="_GoBack"/>
-      <w:bookmarkEnd w:id="2"/>
     </w:p>
     <w:p>
       <w:pPr>
@@ -3019,377 +2968,13 @@
           <w:shd w:val="clear" w:color="auto" w:fill="FFFFFF"/>
         </w:rPr>
       </w:pPr>
-      <w:r>
-        <w:rPr>
-          <w:rFonts w:ascii="Times New Roman" w:hAnsi="Times New Roman" w:cs="Times New Roman"/>
-          <w:shd w:val="clear" w:color="auto" w:fill="FFFFFF"/>
-        </w:rPr>
-        <w:br w:type="page"/>
-      </w:r>
-    </w:p>
-    <w:p>
-      <w:pPr>
-        <w:spacing w:after="100" w:line="360" w:lineRule="auto"/>
-        <w:jc w:val="both"/>
-        <w:rPr>
-          <w:rFonts w:ascii="Times New Roman" w:hAnsi="Times New Roman" w:cs="Times New Roman"/>
-        </w:rPr>
-      </w:pPr>
-      <w:r>
-        <w:rPr>
-          <w:rFonts w:ascii="Times New Roman" w:hAnsi="Times New Roman" w:cs="Times New Roman"/>
-        </w:rPr>
-        <w:lastRenderedPageBreak/>
-        <w:t>References:</w:t>
-      </w:r>
-    </w:p>
-    <w:p>
-      <w:pPr>
-        <w:spacing w:after="100" w:line="360" w:lineRule="auto"/>
-        <w:ind w:left="720" w:hanging="720"/>
-        <w:jc w:val="both"/>
-        <w:rPr>
-          <w:rFonts w:ascii="Times New Roman" w:hAnsi="Times New Roman" w:cs="Times New Roman"/>
-          <w:i/>
-          <w:iCs/>
-        </w:rPr>
-      </w:pPr>
-      <w:r>
-        <w:rPr>
-          <w:rFonts w:ascii="Times New Roman" w:hAnsi="Times New Roman" w:cs="Times New Roman"/>
-        </w:rPr>
-        <w:t xml:space="preserve">Chatterjee, S. (2014). </w:t>
-      </w:r>
-      <w:r>
-        <w:rPr>
-          <w:rFonts w:ascii="Times New Roman" w:hAnsi="Times New Roman" w:cs="Times New Roman"/>
-          <w:i/>
-          <w:iCs/>
-        </w:rPr>
-        <w:t>International Journal of Interd</w:t>
-      </w:r>
-      <w:r>
-        <w:rPr>
-          <w:rFonts w:ascii="Times New Roman" w:hAnsi="Times New Roman" w:cs="Times New Roman"/>
-          <w:i/>
-          <w:iCs/>
-        </w:rPr>
-        <w:t xml:space="preserve">isciplinary and </w:t>
-      </w:r>
-      <w:r>
-        <w:rPr>
-          <w:rFonts w:ascii="Times New Roman" w:hAnsi="Times New Roman" w:cs="Times New Roman"/>
-          <w:i/>
-          <w:iCs/>
-        </w:rPr>
-        <w:t>Multidisciplinary Studies (IJIMS)</w:t>
-      </w:r>
-      <w:r>
-        <w:rPr>
-          <w:rFonts w:ascii="Times New Roman" w:hAnsi="Times New Roman" w:cs="Times New Roman"/>
-          <w:i/>
-          <w:iCs/>
-        </w:rPr>
-        <w:t xml:space="preserve"> </w:t>
-      </w:r>
-    </w:p>
-    <w:p>
-      <w:pPr>
-        <w:spacing w:after="100" w:line="360" w:lineRule="auto"/>
-        <w:ind w:left="720" w:hanging="720"/>
-        <w:jc w:val="both"/>
-        <w:rPr>
-          <w:rFonts w:ascii="Times New Roman" w:hAnsi="Times New Roman" w:cs="Times New Roman"/>
-          <w:lang w:eastAsia="ja-JP"/>
-        </w:rPr>
-      </w:pPr>
-      <w:r>
-        <w:rPr>
-          <w:rFonts w:ascii="Times New Roman" w:hAnsi="Times New Roman" w:cs="Times New Roman"/>
-        </w:rPr>
-        <w:t xml:space="preserve">Dela Cruz, R. 2016 Attrition of Private and </w:t>
-      </w:r>
-      <w:proofErr w:type="gramStart"/>
-      <w:r>
-        <w:rPr>
-          <w:rFonts w:ascii="Times New Roman" w:hAnsi="Times New Roman" w:cs="Times New Roman"/>
-        </w:rPr>
-        <w:t>Public School</w:t>
-      </w:r>
-      <w:proofErr w:type="gramEnd"/>
-      <w:r>
-        <w:rPr>
-          <w:rFonts w:ascii="Times New Roman" w:hAnsi="Times New Roman" w:cs="Times New Roman"/>
-        </w:rPr>
-        <w:t xml:space="preserve"> </w:t>
-      </w:r>
-      <w:r>
-        <w:rPr>
-          <w:rFonts w:ascii="Times New Roman" w:hAnsi="Times New Roman" w:cs="Times New Roman"/>
-        </w:rPr>
-        <w:t>Educator</w:t>
-      </w:r>
-      <w:r>
-        <w:rPr>
-          <w:rFonts w:ascii="Times New Roman" w:hAnsi="Times New Roman" w:cs="Times New Roman"/>
-        </w:rPr>
-        <w:t>s: A Comparative Analysis. Advances in Social Research: Vol. 2, No. 1, p. 29-32</w:t>
-      </w:r>
-    </w:p>
-    <w:p>
-      <w:pPr>
-        <w:spacing w:after="100" w:line="360" w:lineRule="auto"/>
-        <w:ind w:left="720" w:hanging="720"/>
-        <w:jc w:val="both"/>
-        <w:rPr>
-          <w:rFonts w:ascii="Times New Roman" w:hAnsi="Times New Roman" w:cs="Times New Roman"/>
-          <w:lang w:eastAsia="ja-JP"/>
-        </w:rPr>
-      </w:pPr>
-      <w:r>
-        <w:rPr>
-          <w:rFonts w:ascii="Times New Roman" w:hAnsi="Times New Roman" w:cs="Times New Roman"/>
-          <w:lang w:eastAsia="ja-JP"/>
-        </w:rPr>
-        <w:t xml:space="preserve">Gluck, Samantha. (n.d.). </w:t>
-      </w:r>
-      <w:r>
-        <w:rPr>
-          <w:rFonts w:ascii="Times New Roman" w:hAnsi="Times New Roman" w:cs="Times New Roman"/>
-          <w:lang w:eastAsia="ja-JP"/>
-        </w:rPr>
-        <w:t>“</w:t>
-      </w:r>
-      <w:r>
-        <w:rPr>
-          <w:rFonts w:ascii="Times New Roman" w:hAnsi="Times New Roman" w:cs="Times New Roman"/>
-          <w:i/>
-          <w:iCs/>
-          <w:lang w:eastAsia="ja-JP"/>
-        </w:rPr>
-        <w:t>Benefits Vs. Risks of Outsourcing IT Services. Small Business</w:t>
-      </w:r>
-      <w:r>
-        <w:rPr>
-          <w:rFonts w:ascii="Times New Roman" w:hAnsi="Times New Roman" w:cs="Times New Roman"/>
-          <w:lang w:eastAsia="ja-JP"/>
-        </w:rPr>
-        <w:t>”</w:t>
-      </w:r>
-      <w:r>
-        <w:rPr>
-          <w:rFonts w:ascii="Times New Roman" w:hAnsi="Times New Roman" w:cs="Times New Roman"/>
-          <w:lang w:eastAsia="ja-JP"/>
-        </w:rPr>
-        <w:t xml:space="preserve"> Chron.com.</w:t>
-      </w:r>
-      <w:r>
-        <w:rPr>
-          <w:rFonts w:ascii="Times New Roman" w:hAnsi="Times New Roman" w:cs="Times New Roman"/>
-          <w:lang w:eastAsia="ja-JP"/>
-        </w:rPr>
-        <w:t xml:space="preserve"> </w:t>
-      </w:r>
-      <w:r>
-        <w:rPr>
-          <w:rFonts w:ascii="Times New Roman" w:hAnsi="Times New Roman" w:cs="Times New Roman"/>
-          <w:lang w:eastAsia="ja-JP"/>
-        </w:rPr>
-        <w:t>Retrieved from http://smallbusiness.chron.com/benefits-vs-risks-outsourcing-services-2504.html</w:t>
-      </w:r>
-    </w:p>
-    <w:p>
-      <w:pPr>
-        <w:spacing w:after="100" w:line="360" w:lineRule="auto"/>
-        <w:ind w:left="720" w:hanging="720"/>
-        <w:jc w:val="both"/>
-        <w:rPr>
-          <w:rFonts w:ascii="Times New Roman" w:hAnsi="Times New Roman" w:cs="Times New Roman"/>
-          <w:i/>
-          <w:iCs/>
-        </w:rPr>
-      </w:pPr>
-      <w:r>
-        <w:rPr>
-          <w:rFonts w:ascii="Times New Roman" w:hAnsi="Times New Roman" w:cs="Times New Roman"/>
-        </w:rPr>
-        <w:t xml:space="preserve">Hudson, M.  (2017, January 16). </w:t>
-      </w:r>
-      <w:r>
-        <w:rPr>
-          <w:rFonts w:ascii="Times New Roman" w:hAnsi="Times New Roman" w:cs="Times New Roman"/>
-          <w:i/>
-          <w:iCs/>
-        </w:rPr>
-        <w:t xml:space="preserve">Preschool </w:t>
-      </w:r>
-      <w:r>
-        <w:rPr>
-          <w:rFonts w:ascii="Times New Roman" w:hAnsi="Times New Roman" w:cs="Times New Roman"/>
-          <w:i/>
-          <w:iCs/>
-        </w:rPr>
-        <w:t>Educator</w:t>
-      </w:r>
-      <w:r>
-        <w:rPr>
-          <w:rFonts w:ascii="Times New Roman" w:hAnsi="Times New Roman" w:cs="Times New Roman"/>
-          <w:i/>
-          <w:iCs/>
-        </w:rPr>
-        <w:t>s Play an Important Role in Children’s Growth</w:t>
-      </w:r>
-    </w:p>
-    <w:p>
-      <w:pPr>
-        <w:spacing w:after="100" w:line="360" w:lineRule="auto"/>
-        <w:ind w:left="720" w:hanging="720"/>
-        <w:jc w:val="both"/>
-        <w:rPr>
-          <w:rFonts w:ascii="Times New Roman" w:hAnsi="Times New Roman" w:cs="Times New Roman"/>
-          <w:lang w:eastAsia="ja-JP"/>
-        </w:rPr>
-      </w:pPr>
-      <w:r>
-        <w:rPr>
-          <w:rFonts w:ascii="Times New Roman" w:hAnsi="Times New Roman" w:cs="Times New Roman"/>
-        </w:rPr>
-        <w:t>Ingersoll, R. 2003.</w:t>
-      </w:r>
-      <w:r>
-        <w:rPr>
-          <w:rFonts w:ascii="Times New Roman" w:hAnsi="Times New Roman" w:cs="Times New Roman"/>
-        </w:rPr>
-        <w:t xml:space="preserve"> “Educator</w:t>
-      </w:r>
-      <w:r>
-        <w:rPr>
-          <w:rFonts w:ascii="Times New Roman" w:hAnsi="Times New Roman" w:cs="Times New Roman"/>
-        </w:rPr>
-        <w:t xml:space="preserve"> Turnover and </w:t>
-      </w:r>
-      <w:r>
-        <w:rPr>
-          <w:rFonts w:ascii="Times New Roman" w:hAnsi="Times New Roman" w:cs="Times New Roman"/>
-        </w:rPr>
-        <w:t>Educator</w:t>
-      </w:r>
-      <w:r>
-        <w:rPr>
-          <w:rFonts w:ascii="Times New Roman" w:hAnsi="Times New Roman" w:cs="Times New Roman"/>
-        </w:rPr>
-        <w:t xml:space="preserve"> Shortages: An Organizational Analysis.</w:t>
-      </w:r>
-      <w:r>
-        <w:rPr>
-          <w:rFonts w:ascii="Times New Roman" w:hAnsi="Times New Roman" w:cs="Times New Roman"/>
-        </w:rPr>
-        <w:t xml:space="preserve"> </w:t>
-      </w:r>
-      <w:r>
-        <w:rPr>
-          <w:rFonts w:ascii="Times New Roman" w:hAnsi="Times New Roman" w:cs="Times New Roman"/>
-        </w:rPr>
-        <w:t>University of Pennsylvania.</w:t>
-      </w:r>
-      <w:r>
-        <w:rPr>
-          <w:rFonts w:ascii="Times New Roman" w:hAnsi="Times New Roman" w:cs="Times New Roman"/>
-        </w:rPr>
-        <w:t>”</w:t>
-      </w:r>
-      <w:r>
-        <w:rPr>
-          <w:rFonts w:ascii="Times New Roman" w:hAnsi="Times New Roman" w:cs="Times New Roman"/>
-        </w:rPr>
-        <w:t xml:space="preserve"> </w:t>
-      </w:r>
-      <w:r>
-        <w:rPr>
-          <w:rFonts w:ascii="Times New Roman" w:hAnsi="Times New Roman" w:cs="Times New Roman"/>
-          <w:i/>
-          <w:iCs/>
-        </w:rPr>
-        <w:t>American Educational Research Journal</w:t>
-      </w:r>
-      <w:r>
-        <w:rPr>
-          <w:rFonts w:ascii="Times New Roman" w:hAnsi="Times New Roman" w:cs="Times New Roman"/>
-        </w:rPr>
-        <w:t>, 38(3): 499-534.</w:t>
-      </w:r>
-    </w:p>
-    <w:p>
-      <w:pPr>
-        <w:spacing w:after="100" w:line="360" w:lineRule="auto"/>
-        <w:ind w:left="720" w:hanging="720"/>
-        <w:jc w:val="both"/>
-        <w:rPr>
-          <w:rFonts w:ascii="Times New Roman" w:hAnsi="Times New Roman" w:cs="Times New Roman"/>
-          <w:lang w:eastAsia="ja-JP"/>
-        </w:rPr>
-      </w:pPr>
-      <w:r>
-        <w:rPr>
-          <w:rFonts w:ascii="Times New Roman" w:hAnsi="Times New Roman" w:cs="Times New Roman"/>
-          <w:lang w:eastAsia="ja-JP"/>
-        </w:rPr>
-        <w:t xml:space="preserve">Yoshino, N., &amp; </w:t>
-      </w:r>
-      <w:proofErr w:type="spellStart"/>
-      <w:r>
-        <w:rPr>
-          <w:rFonts w:ascii="Times New Roman" w:hAnsi="Times New Roman" w:cs="Times New Roman"/>
-          <w:lang w:eastAsia="ja-JP"/>
-        </w:rPr>
-        <w:t>Taghizadeh</w:t>
-      </w:r>
-      <w:proofErr w:type="spellEnd"/>
-      <w:r>
-        <w:rPr>
-          <w:rFonts w:ascii="Times New Roman" w:hAnsi="Times New Roman" w:cs="Times New Roman"/>
-          <w:lang w:eastAsia="ja-JP"/>
-        </w:rPr>
-        <w:t xml:space="preserve"> </w:t>
-      </w:r>
-      <w:proofErr w:type="spellStart"/>
-      <w:r>
-        <w:rPr>
-          <w:rFonts w:ascii="Times New Roman" w:hAnsi="Times New Roman" w:cs="Times New Roman"/>
-          <w:lang w:eastAsia="ja-JP"/>
-        </w:rPr>
-        <w:t>Hesary</w:t>
-      </w:r>
-      <w:proofErr w:type="spellEnd"/>
-      <w:r>
-        <w:rPr>
-          <w:rFonts w:ascii="Times New Roman" w:hAnsi="Times New Roman" w:cs="Times New Roman"/>
-          <w:lang w:eastAsia="ja-JP"/>
-        </w:rPr>
-        <w:t xml:space="preserve">, F. (2016). </w:t>
-      </w:r>
-      <w:r>
-        <w:rPr>
-          <w:rFonts w:ascii="Times New Roman" w:hAnsi="Times New Roman" w:cs="Times New Roman"/>
-          <w:i/>
-          <w:iCs/>
-          <w:lang w:eastAsia="ja-JP"/>
-        </w:rPr>
-        <w:t>Major challenges facing small and medium-sized enterprises in Asia and solutions for mitigating them</w:t>
-      </w:r>
-      <w:r>
-        <w:rPr>
-          <w:rFonts w:ascii="Times New Roman" w:hAnsi="Times New Roman" w:cs="Times New Roman"/>
-          <w:lang w:eastAsia="ja-JP"/>
-        </w:rPr>
-        <w:t>.</w:t>
-      </w:r>
     </w:p>
     <w:sectPr>
-      <w:headerReference w:type="default" r:id="rId7"/>
+      <w:headerReference w:type="default" r:id="rId8"/>
       <w:pgSz w:w="12240" w:h="15840" w:code="1"/>
       <w:pgMar w:top="1440" w:right="1440" w:bottom="1440" w:left="2160" w:header="720" w:footer="720" w:gutter="0"/>
       <w:cols w:space="720"/>
+      <w:titlePg/>
       <w:docGrid w:linePitch="360"/>
     </w:sectPr>
   </w:body>
@@ -3397,7 +2982,7 @@
 </file>
 
 <file path=word/endnotes.xml><?xml version="1.0" encoding="utf-8"?>
-<w:endnotes xmlns:wpc="http://schemas.microsoft.com/office/word/2010/wordprocessingCanvas" xmlns:cx="http://schemas.microsoft.com/office/drawing/2014/chartex" xmlns:cx1="http://schemas.microsoft.com/office/drawing/2015/9/8/chartex" xmlns:cx2="http://schemas.microsoft.com/office/drawing/2015/10/21/chartex" xmlns:cx3="http://schemas.microsoft.com/office/drawing/2016/5/9/chartex" xmlns:cx4="http://schemas.microsoft.com/office/drawing/2016/5/10/chartex" xmlns:cx5="http://schemas.microsoft.com/office/drawing/2016/5/11/chartex" xmlns:cx6="http://schemas.microsoft.com/office/drawing/2016/5/12/chartex" xmlns:cx7="http://schemas.microsoft.com/office/drawing/2016/5/13/chartex" xmlns:cx8="http://schemas.microsoft.com/office/drawing/2016/5/14/chartex" xmlns:mc="http://schemas.openxmlformats.org/markup-compatibility/2006" xmlns:aink="http://schemas.microsoft.com/office/drawing/2016/ink" xmlns:am3d="http://schemas.microsoft.com/office/drawing/2017/model3d" xmlns:o="urn:schemas-microsoft-com:office:office" xmlns:r="http://schemas.openxmlformats.org/officeDocument/2006/relationships" xmlns:m="http://schemas.openxmlformats.org/officeDocument/2006/math" xmlns:v="urn:schemas-microsoft-com:vml" xmlns:wp14="http://schemas.microsoft.com/office/word/2010/wordprocessingDrawing" xmlns:wp="http://schemas.openxmlformats.org/drawingml/2006/wordprocessingDrawing" xmlns:w10="urn:schemas-microsoft-com:office:word" xmlns:w="http://schemas.openxmlformats.org/wordprocessingml/2006/main" xmlns:w14="http://schemas.microsoft.com/office/word/2010/wordml" xmlns:w15="http://schemas.microsoft.com/office/word/2012/wordml" xmlns:w16cid="http://schemas.microsoft.com/office/word/2016/wordml/cid" xmlns:w16se="http://schemas.microsoft.com/office/word/2015/wordml/symex" xmlns:wpg="http://schemas.microsoft.com/office/word/2010/wordprocessingGroup" xmlns:wpi="http://schemas.microsoft.com/office/word/2010/wordprocessingInk" xmlns:wne="http://schemas.microsoft.com/office/word/2006/wordml" xmlns:wps="http://schemas.microsoft.com/office/word/2010/wordprocessingShape" mc:Ignorable="w14 w15 w16se w16cid wp14">
+<w:endnotes xmlns:wpc="http://schemas.microsoft.com/office/word/2010/wordprocessingCanvas" xmlns:mc="http://schemas.openxmlformats.org/markup-compatibility/2006" xmlns:o="urn:schemas-microsoft-com:office:office" xmlns:r="http://schemas.openxmlformats.org/officeDocument/2006/relationships" xmlns:m="http://schemas.openxmlformats.org/officeDocument/2006/math" xmlns:v="urn:schemas-microsoft-com:vml" xmlns:wp14="http://schemas.microsoft.com/office/word/2010/wordprocessingDrawing" xmlns:wp="http://schemas.openxmlformats.org/drawingml/2006/wordprocessingDrawing" xmlns:w10="urn:schemas-microsoft-com:office:word" xmlns:w="http://schemas.openxmlformats.org/wordprocessingml/2006/main" xmlns:w14="http://schemas.microsoft.com/office/word/2010/wordml" xmlns:wpg="http://schemas.microsoft.com/office/word/2010/wordprocessingGroup" xmlns:wpi="http://schemas.microsoft.com/office/word/2010/wordprocessingInk" xmlns:wne="http://schemas.microsoft.com/office/word/2006/wordml" xmlns:wps="http://schemas.microsoft.com/office/word/2010/wordprocessingShape" mc:Ignorable="w14 wp14">
   <w:endnote w:type="separator" w:id="-1">
     <w:p>
       <w:pPr>
@@ -3422,7 +3007,7 @@
 </file>
 
 <file path=word/footnotes.xml><?xml version="1.0" encoding="utf-8"?>
-<w:footnotes xmlns:wpc="http://schemas.microsoft.com/office/word/2010/wordprocessingCanvas" xmlns:cx="http://schemas.microsoft.com/office/drawing/2014/chartex" xmlns:cx1="http://schemas.microsoft.com/office/drawing/2015/9/8/chartex" xmlns:cx2="http://schemas.microsoft.com/office/drawing/2015/10/21/chartex" xmlns:cx3="http://schemas.microsoft.com/office/drawing/2016/5/9/chartex" xmlns:cx4="http://schemas.microsoft.com/office/drawing/2016/5/10/chartex" xmlns:cx5="http://schemas.microsoft.com/office/drawing/2016/5/11/chartex" xmlns:cx6="http://schemas.microsoft.com/office/drawing/2016/5/12/chartex" xmlns:cx7="http://schemas.microsoft.com/office/drawing/2016/5/13/chartex" xmlns:cx8="http://schemas.microsoft.com/office/drawing/2016/5/14/chartex" xmlns:mc="http://schemas.openxmlformats.org/markup-compatibility/2006" xmlns:aink="http://schemas.microsoft.com/office/drawing/2016/ink" xmlns:am3d="http://schemas.microsoft.com/office/drawing/2017/model3d" xmlns:o="urn:schemas-microsoft-com:office:office" xmlns:r="http://schemas.openxmlformats.org/officeDocument/2006/relationships" xmlns:m="http://schemas.openxmlformats.org/officeDocument/2006/math" xmlns:v="urn:schemas-microsoft-com:vml" xmlns:wp14="http://schemas.microsoft.com/office/word/2010/wordprocessingDrawing" xmlns:wp="http://schemas.openxmlformats.org/drawingml/2006/wordprocessingDrawing" xmlns:w10="urn:schemas-microsoft-com:office:word" xmlns:w="http://schemas.openxmlformats.org/wordprocessingml/2006/main" xmlns:w14="http://schemas.microsoft.com/office/word/2010/wordml" xmlns:w15="http://schemas.microsoft.com/office/word/2012/wordml" xmlns:w16cid="http://schemas.microsoft.com/office/word/2016/wordml/cid" xmlns:w16se="http://schemas.microsoft.com/office/word/2015/wordml/symex" xmlns:wpg="http://schemas.microsoft.com/office/word/2010/wordprocessingGroup" xmlns:wpi="http://schemas.microsoft.com/office/word/2010/wordprocessingInk" xmlns:wne="http://schemas.microsoft.com/office/word/2006/wordml" xmlns:wps="http://schemas.microsoft.com/office/word/2010/wordprocessingShape" mc:Ignorable="w14 w15 w16se w16cid wp14">
+<w:footnotes xmlns:wpc="http://schemas.microsoft.com/office/word/2010/wordprocessingCanvas" xmlns:mc="http://schemas.openxmlformats.org/markup-compatibility/2006" xmlns:o="urn:schemas-microsoft-com:office:office" xmlns:r="http://schemas.openxmlformats.org/officeDocument/2006/relationships" xmlns:m="http://schemas.openxmlformats.org/officeDocument/2006/math" xmlns:v="urn:schemas-microsoft-com:vml" xmlns:wp14="http://schemas.microsoft.com/office/word/2010/wordprocessingDrawing" xmlns:wp="http://schemas.openxmlformats.org/drawingml/2006/wordprocessingDrawing" xmlns:w10="urn:schemas-microsoft-com:office:word" xmlns:w="http://schemas.openxmlformats.org/wordprocessingml/2006/main" xmlns:w14="http://schemas.microsoft.com/office/word/2010/wordml" xmlns:wpg="http://schemas.microsoft.com/office/word/2010/wordprocessingGroup" xmlns:wpi="http://schemas.microsoft.com/office/word/2010/wordprocessingInk" xmlns:wne="http://schemas.microsoft.com/office/word/2006/wordml" xmlns:wps="http://schemas.microsoft.com/office/word/2010/wordprocessingShape" mc:Ignorable="w14 wp14">
   <w:footnote w:type="separator" w:id="-1">
     <w:p>
       <w:pPr>
@@ -3447,7 +3032,7 @@
 </file>
 
 <file path=word/header1.xml><?xml version="1.0" encoding="utf-8"?>
-<w:hdr xmlns:wpc="http://schemas.microsoft.com/office/word/2010/wordprocessingCanvas" xmlns:cx="http://schemas.microsoft.com/office/drawing/2014/chartex" xmlns:cx1="http://schemas.microsoft.com/office/drawing/2015/9/8/chartex" xmlns:cx2="http://schemas.microsoft.com/office/drawing/2015/10/21/chartex" xmlns:cx3="http://schemas.microsoft.com/office/drawing/2016/5/9/chartex" xmlns:cx4="http://schemas.microsoft.com/office/drawing/2016/5/10/chartex" xmlns:cx5="http://schemas.microsoft.com/office/drawing/2016/5/11/chartex" xmlns:cx6="http://schemas.microsoft.com/office/drawing/2016/5/12/chartex" xmlns:cx7="http://schemas.microsoft.com/office/drawing/2016/5/13/chartex" xmlns:cx8="http://schemas.microsoft.com/office/drawing/2016/5/14/chartex" xmlns:mc="http://schemas.openxmlformats.org/markup-compatibility/2006" xmlns:aink="http://schemas.microsoft.com/office/drawing/2016/ink" xmlns:am3d="http://schemas.microsoft.com/office/drawing/2017/model3d" xmlns:o="urn:schemas-microsoft-com:office:office" xmlns:r="http://schemas.openxmlformats.org/officeDocument/2006/relationships" xmlns:m="http://schemas.openxmlformats.org/officeDocument/2006/math" xmlns:v="urn:schemas-microsoft-com:vml" xmlns:wp14="http://schemas.microsoft.com/office/word/2010/wordprocessingDrawing" xmlns:wp="http://schemas.openxmlformats.org/drawingml/2006/wordprocessingDrawing" xmlns:w10="urn:schemas-microsoft-com:office:word" xmlns:w="http://schemas.openxmlformats.org/wordprocessingml/2006/main" xmlns:w14="http://schemas.microsoft.com/office/word/2010/wordml" xmlns:w15="http://schemas.microsoft.com/office/word/2012/wordml" xmlns:w16cid="http://schemas.microsoft.com/office/word/2016/wordml/cid" xmlns:w16se="http://schemas.microsoft.com/office/word/2015/wordml/symex" xmlns:wpg="http://schemas.microsoft.com/office/word/2010/wordprocessingGroup" xmlns:wpi="http://schemas.microsoft.com/office/word/2010/wordprocessingInk" xmlns:wne="http://schemas.microsoft.com/office/word/2006/wordml" xmlns:wps="http://schemas.microsoft.com/office/word/2010/wordprocessingShape" mc:Ignorable="w14 w15 w16se w16cid wp14">
+<w:hdr xmlns:wpc="http://schemas.microsoft.com/office/word/2010/wordprocessingCanvas" xmlns:mc="http://schemas.openxmlformats.org/markup-compatibility/2006" xmlns:o="urn:schemas-microsoft-com:office:office" xmlns:r="http://schemas.openxmlformats.org/officeDocument/2006/relationships" xmlns:m="http://schemas.openxmlformats.org/officeDocument/2006/math" xmlns:v="urn:schemas-microsoft-com:vml" xmlns:wp14="http://schemas.microsoft.com/office/word/2010/wordprocessingDrawing" xmlns:wp="http://schemas.openxmlformats.org/drawingml/2006/wordprocessingDrawing" xmlns:w10="urn:schemas-microsoft-com:office:word" xmlns:w="http://schemas.openxmlformats.org/wordprocessingml/2006/main" xmlns:w14="http://schemas.microsoft.com/office/word/2010/wordml" xmlns:wpg="http://schemas.microsoft.com/office/word/2010/wordprocessingGroup" xmlns:wpi="http://schemas.microsoft.com/office/word/2010/wordprocessingInk" xmlns:wne="http://schemas.microsoft.com/office/word/2006/wordml" xmlns:wps="http://schemas.microsoft.com/office/word/2010/wordprocessingShape" mc:Ignorable="w14 wp14">
   <w:sdt>
     <w:sdtPr>
       <w:id w:val="-576971547"/>
@@ -3480,7 +3065,7 @@
           <w:rPr>
             <w:noProof/>
           </w:rPr>
-          <w:t>4</w:t>
+          <w:t>2</w:t>
         </w:r>
         <w:r>
           <w:rPr>
@@ -3501,8 +3086,8 @@
 </file>
 
 <file path=word/numbering.xml><?xml version="1.0" encoding="utf-8"?>
-<w:numbering xmlns:wpc="http://schemas.microsoft.com/office/word/2010/wordprocessingCanvas" xmlns:cx="http://schemas.microsoft.com/office/drawing/2014/chartex" xmlns:cx1="http://schemas.microsoft.com/office/drawing/2015/9/8/chartex" xmlns:cx2="http://schemas.microsoft.com/office/drawing/2015/10/21/chartex" xmlns:cx3="http://schemas.microsoft.com/office/drawing/2016/5/9/chartex" xmlns:cx4="http://schemas.microsoft.com/office/drawing/2016/5/10/chartex" xmlns:cx5="http://schemas.microsoft.com/office/drawing/2016/5/11/chartex" xmlns:cx6="http://schemas.microsoft.com/office/drawing/2016/5/12/chartex" xmlns:cx7="http://schemas.microsoft.com/office/drawing/2016/5/13/chartex" xmlns:cx8="http://schemas.microsoft.com/office/drawing/2016/5/14/chartex" xmlns:mc="http://schemas.openxmlformats.org/markup-compatibility/2006" xmlns:aink="http://schemas.microsoft.com/office/drawing/2016/ink" xmlns:am3d="http://schemas.microsoft.com/office/drawing/2017/model3d" xmlns:o="urn:schemas-microsoft-com:office:office" xmlns:r="http://schemas.openxmlformats.org/officeDocument/2006/relationships" xmlns:m="http://schemas.openxmlformats.org/officeDocument/2006/math" xmlns:v="urn:schemas-microsoft-com:vml" xmlns:wp14="http://schemas.microsoft.com/office/word/2010/wordprocessingDrawing" xmlns:wp="http://schemas.openxmlformats.org/drawingml/2006/wordprocessingDrawing" xmlns:w10="urn:schemas-microsoft-com:office:word" xmlns:w="http://schemas.openxmlformats.org/wordprocessingml/2006/main" xmlns:w14="http://schemas.microsoft.com/office/word/2010/wordml" xmlns:w15="http://schemas.microsoft.com/office/word/2012/wordml" xmlns:w16cid="http://schemas.microsoft.com/office/word/2016/wordml/cid" xmlns:w16se="http://schemas.microsoft.com/office/word/2015/wordml/symex" xmlns:wpg="http://schemas.microsoft.com/office/word/2010/wordprocessingGroup" xmlns:wpi="http://schemas.microsoft.com/office/word/2010/wordprocessingInk" xmlns:wne="http://schemas.microsoft.com/office/word/2006/wordml" xmlns:wps="http://schemas.microsoft.com/office/word/2010/wordprocessingShape" mc:Ignorable="w14 w15 w16se w16cid wp14">
-  <w:abstractNum w:abstractNumId="0" w15:restartNumberingAfterBreak="0">
+<w:numbering xmlns:wpc="http://schemas.microsoft.com/office/word/2010/wordprocessingCanvas" xmlns:mc="http://schemas.openxmlformats.org/markup-compatibility/2006" xmlns:o="urn:schemas-microsoft-com:office:office" xmlns:r="http://schemas.openxmlformats.org/officeDocument/2006/relationships" xmlns:m="http://schemas.openxmlformats.org/officeDocument/2006/math" xmlns:v="urn:schemas-microsoft-com:vml" xmlns:wp14="http://schemas.microsoft.com/office/word/2010/wordprocessingDrawing" xmlns:wp="http://schemas.openxmlformats.org/drawingml/2006/wordprocessingDrawing" xmlns:w10="urn:schemas-microsoft-com:office:word" xmlns:w="http://schemas.openxmlformats.org/wordprocessingml/2006/main" xmlns:w14="http://schemas.microsoft.com/office/word/2010/wordml" xmlns:wpg="http://schemas.microsoft.com/office/word/2010/wordprocessingGroup" xmlns:wpi="http://schemas.microsoft.com/office/word/2010/wordprocessingInk" xmlns:wne="http://schemas.microsoft.com/office/word/2006/wordml" xmlns:wps="http://schemas.microsoft.com/office/word/2010/wordprocessingShape" mc:Ignorable="w14 wp14">
+  <w:abstractNum w:abstractNumId="0">
     <w:nsid w:val="0DA7753C"/>
     <w:multiLevelType w:val="hybridMultilevel"/>
     <w:tmpl w:val="E27AEA10"/>
@@ -3615,7 +3200,7 @@
       </w:rPr>
     </w:lvl>
   </w:abstractNum>
-  <w:abstractNum w:abstractNumId="1" w15:restartNumberingAfterBreak="0">
+  <w:abstractNum w:abstractNumId="1">
     <w:nsid w:val="274A0A66"/>
     <w:multiLevelType w:val="hybridMultilevel"/>
     <w:tmpl w:val="9BA20C8A"/>
@@ -3728,7 +3313,7 @@
       </w:rPr>
     </w:lvl>
   </w:abstractNum>
-  <w:abstractNum w:abstractNumId="2" w15:restartNumberingAfterBreak="0">
+  <w:abstractNum w:abstractNumId="2">
     <w:nsid w:val="29A27995"/>
     <w:multiLevelType w:val="hybridMultilevel"/>
     <w:tmpl w:val="C5F4C636"/>
@@ -3841,7 +3426,7 @@
       </w:rPr>
     </w:lvl>
   </w:abstractNum>
-  <w:abstractNum w:abstractNumId="3" w15:restartNumberingAfterBreak="0">
+  <w:abstractNum w:abstractNumId="3">
     <w:nsid w:val="2E373C66"/>
     <w:multiLevelType w:val="hybridMultilevel"/>
     <w:tmpl w:val="051ED226"/>
@@ -3930,7 +3515,7 @@
       </w:pPr>
     </w:lvl>
   </w:abstractNum>
-  <w:abstractNum w:abstractNumId="4" w15:restartNumberingAfterBreak="0">
+  <w:abstractNum w:abstractNumId="4">
     <w:nsid w:val="37475FFE"/>
     <w:multiLevelType w:val="hybridMultilevel"/>
     <w:tmpl w:val="E19A4E24"/>
@@ -4043,7 +3628,7 @@
       </w:rPr>
     </w:lvl>
   </w:abstractNum>
-  <w:abstractNum w:abstractNumId="5" w15:restartNumberingAfterBreak="0">
+  <w:abstractNum w:abstractNumId="5">
     <w:nsid w:val="3B045700"/>
     <w:multiLevelType w:val="hybridMultilevel"/>
     <w:tmpl w:val="FD66EC90"/>
@@ -4132,7 +3717,7 @@
       </w:pPr>
     </w:lvl>
   </w:abstractNum>
-  <w:abstractNum w:abstractNumId="6" w15:restartNumberingAfterBreak="0">
+  <w:abstractNum w:abstractNumId="6">
     <w:nsid w:val="4C4419EE"/>
     <w:multiLevelType w:val="hybridMultilevel"/>
     <w:tmpl w:val="915C1782"/>
@@ -4221,7 +3806,7 @@
       </w:pPr>
     </w:lvl>
   </w:abstractNum>
-  <w:abstractNum w:abstractNumId="7" w15:restartNumberingAfterBreak="0">
+  <w:abstractNum w:abstractNumId="7">
     <w:nsid w:val="4CC14370"/>
     <w:multiLevelType w:val="hybridMultilevel"/>
     <w:tmpl w:val="38382C6E"/>
@@ -4333,7 +3918,7 @@
       </w:rPr>
     </w:lvl>
   </w:abstractNum>
-  <w:abstractNum w:abstractNumId="8" w15:restartNumberingAfterBreak="0">
+  <w:abstractNum w:abstractNumId="8">
     <w:nsid w:val="7E270199"/>
     <w:multiLevelType w:val="hybridMultilevel"/>
     <w:tmpl w:val="4F2A85CC"/>
@@ -4476,7 +4061,7 @@
 </file>
 
 <file path=word/styles.xml><?xml version="1.0" encoding="utf-8"?>
-<w:styles xmlns:mc="http://schemas.openxmlformats.org/markup-compatibility/2006" xmlns:r="http://schemas.openxmlformats.org/officeDocument/2006/relationships" xmlns:w="http://schemas.openxmlformats.org/wordprocessingml/2006/main" xmlns:w14="http://schemas.microsoft.com/office/word/2010/wordml" xmlns:w15="http://schemas.microsoft.com/office/word/2012/wordml" xmlns:w16cid="http://schemas.microsoft.com/office/word/2016/wordml/cid" xmlns:w16se="http://schemas.microsoft.com/office/word/2015/wordml/symex" mc:Ignorable="w14 w15 w16se w16cid">
+<w:styles xmlns:mc="http://schemas.openxmlformats.org/markup-compatibility/2006" xmlns:r="http://schemas.openxmlformats.org/officeDocument/2006/relationships" xmlns:w="http://schemas.openxmlformats.org/wordprocessingml/2006/main" xmlns:w14="http://schemas.microsoft.com/office/word/2010/wordml" mc:Ignorable="w14">
   <w:docDefaults>
     <w:rPrDefault>
       <w:rPr>
@@ -4492,383 +4077,398 @@
       </w:pPr>
     </w:pPrDefault>
   </w:docDefaults>
-  <w:latentStyles w:defLockedState="0" w:defUIPriority="99" w:defSemiHidden="0" w:defUnhideWhenUsed="0" w:defQFormat="0" w:count="376">
-    <w:lsdException w:name="Normal" w:uiPriority="0" w:qFormat="1"/>
-    <w:lsdException w:name="heading 1" w:uiPriority="9" w:qFormat="1"/>
-    <w:lsdException w:name="heading 2" w:semiHidden="1" w:uiPriority="9" w:unhideWhenUsed="1" w:qFormat="1"/>
-    <w:lsdException w:name="heading 3" w:semiHidden="1" w:uiPriority="9" w:unhideWhenUsed="1" w:qFormat="1"/>
-    <w:lsdException w:name="heading 4" w:semiHidden="1" w:uiPriority="9" w:unhideWhenUsed="1" w:qFormat="1"/>
-    <w:lsdException w:name="heading 5" w:semiHidden="1" w:uiPriority="9" w:unhideWhenUsed="1" w:qFormat="1"/>
-    <w:lsdException w:name="heading 6" w:semiHidden="1" w:uiPriority="9" w:unhideWhenUsed="1" w:qFormat="1"/>
-    <w:lsdException w:name="heading 7" w:semiHidden="1" w:uiPriority="9" w:unhideWhenUsed="1" w:qFormat="1"/>
-    <w:lsdException w:name="heading 8" w:semiHidden="1" w:uiPriority="9" w:unhideWhenUsed="1" w:qFormat="1"/>
-    <w:lsdException w:name="heading 9" w:semiHidden="1" w:uiPriority="9" w:unhideWhenUsed="1" w:qFormat="1"/>
-    <w:lsdException w:name="index 1" w:semiHidden="1" w:unhideWhenUsed="1"/>
-    <w:lsdException w:name="index 2" w:semiHidden="1" w:unhideWhenUsed="1"/>
-    <w:lsdException w:name="index 3" w:semiHidden="1" w:unhideWhenUsed="1"/>
-    <w:lsdException w:name="index 4" w:semiHidden="1" w:unhideWhenUsed="1"/>
-    <w:lsdException w:name="index 5" w:semiHidden="1" w:unhideWhenUsed="1"/>
-    <w:lsdException w:name="index 6" w:semiHidden="1" w:unhideWhenUsed="1"/>
-    <w:lsdException w:name="index 7" w:semiHidden="1" w:unhideWhenUsed="1"/>
-    <w:lsdException w:name="index 8" w:semiHidden="1" w:unhideWhenUsed="1"/>
-    <w:lsdException w:name="index 9" w:semiHidden="1" w:unhideWhenUsed="1"/>
-    <w:lsdException w:name="toc 1" w:semiHidden="1" w:uiPriority="39" w:unhideWhenUsed="1"/>
-    <w:lsdException w:name="toc 2" w:semiHidden="1" w:uiPriority="39" w:unhideWhenUsed="1"/>
-    <w:lsdException w:name="toc 3" w:semiHidden="1" w:uiPriority="39" w:unhideWhenUsed="1"/>
-    <w:lsdException w:name="toc 4" w:semiHidden="1" w:uiPriority="39" w:unhideWhenUsed="1"/>
-    <w:lsdException w:name="toc 5" w:semiHidden="1" w:uiPriority="39" w:unhideWhenUsed="1"/>
-    <w:lsdException w:name="toc 6" w:semiHidden="1" w:uiPriority="39" w:unhideWhenUsed="1"/>
-    <w:lsdException w:name="toc 7" w:semiHidden="1" w:uiPriority="39" w:unhideWhenUsed="1"/>
-    <w:lsdException w:name="toc 8" w:semiHidden="1" w:uiPriority="39" w:unhideWhenUsed="1"/>
-    <w:lsdException w:name="toc 9" w:semiHidden="1" w:uiPriority="39" w:unhideWhenUsed="1"/>
-    <w:lsdException w:name="Normal Indent" w:semiHidden="1" w:unhideWhenUsed="1"/>
-    <w:lsdException w:name="footnote text" w:semiHidden="1" w:unhideWhenUsed="1"/>
-    <w:lsdException w:name="annotation text" w:semiHidden="1" w:unhideWhenUsed="1"/>
-    <w:lsdException w:name="header" w:semiHidden="1" w:unhideWhenUsed="1"/>
-    <w:lsdException w:name="footer" w:semiHidden="1" w:unhideWhenUsed="1"/>
-    <w:lsdException w:name="index heading" w:semiHidden="1" w:unhideWhenUsed="1"/>
-    <w:lsdException w:name="caption" w:semiHidden="1" w:uiPriority="35" w:unhideWhenUsed="1" w:qFormat="1"/>
-    <w:lsdException w:name="table of figures" w:semiHidden="1" w:unhideWhenUsed="1"/>
-    <w:lsdException w:name="envelope address" w:semiHidden="1" w:unhideWhenUsed="1"/>
-    <w:lsdException w:name="envelope return" w:semiHidden="1" w:unhideWhenUsed="1"/>
-    <w:lsdException w:name="footnote reference" w:semiHidden="1" w:unhideWhenUsed="1"/>
-    <w:lsdException w:name="annotation reference" w:semiHidden="1" w:unhideWhenUsed="1"/>
-    <w:lsdException w:name="line number" w:semiHidden="1" w:unhideWhenUsed="1"/>
-    <w:lsdException w:name="page number" w:semiHidden="1" w:unhideWhenUsed="1"/>
-    <w:lsdException w:name="endnote reference" w:semiHidden="1" w:unhideWhenUsed="1"/>
-    <w:lsdException w:name="endnote text" w:semiHidden="1" w:unhideWhenUsed="1"/>
-    <w:lsdException w:name="table of authorities" w:semiHidden="1" w:unhideWhenUsed="1"/>
-    <w:lsdException w:name="macro" w:semiHidden="1" w:unhideWhenUsed="1"/>
-    <w:lsdException w:name="toa heading" w:semiHidden="1" w:unhideWhenUsed="1"/>
-    <w:lsdException w:name="List" w:semiHidden="1" w:unhideWhenUsed="1"/>
-    <w:lsdException w:name="List Bullet" w:semiHidden="1" w:unhideWhenUsed="1"/>
-    <w:lsdException w:name="List Number" w:semiHidden="1" w:unhideWhenUsed="1"/>
-    <w:lsdException w:name="List 2" w:semiHidden="1" w:unhideWhenUsed="1"/>
-    <w:lsdException w:name="List 3" w:semiHidden="1" w:unhideWhenUsed="1"/>
-    <w:lsdException w:name="List 4" w:semiHidden="1" w:unhideWhenUsed="1"/>
-    <w:lsdException w:name="List 5" w:semiHidden="1" w:unhideWhenUsed="1"/>
-    <w:lsdException w:name="List Bullet 2" w:semiHidden="1" w:unhideWhenUsed="1"/>
-    <w:lsdException w:name="List Bullet 3" w:semiHidden="1" w:unhideWhenUsed="1"/>
-    <w:lsdException w:name="List Bullet 4" w:semiHidden="1" w:unhideWhenUsed="1"/>
-    <w:lsdException w:name="List Bullet 5" w:semiHidden="1" w:unhideWhenUsed="1"/>
-    <w:lsdException w:name="List Number 2" w:semiHidden="1" w:unhideWhenUsed="1"/>
-    <w:lsdException w:name="List Number 3" w:semiHidden="1" w:unhideWhenUsed="1"/>
-    <w:lsdException w:name="List Number 4" w:semiHidden="1" w:unhideWhenUsed="1"/>
-    <w:lsdException w:name="List Number 5" w:semiHidden="1" w:unhideWhenUsed="1"/>
-    <w:lsdException w:name="Title" w:uiPriority="10" w:qFormat="1"/>
-    <w:lsdException w:name="Closing" w:semiHidden="1" w:unhideWhenUsed="1"/>
-    <w:lsdException w:name="Signature" w:semiHidden="1" w:unhideWhenUsed="1"/>
-    <w:lsdException w:name="Default Paragraph Font" w:semiHidden="1" w:uiPriority="1" w:unhideWhenUsed="1"/>
-    <w:lsdException w:name="Body Text" w:semiHidden="1" w:unhideWhenUsed="1"/>
-    <w:lsdException w:name="Body Text Indent" w:semiHidden="1" w:unhideWhenUsed="1"/>
-    <w:lsdException w:name="List Continue" w:semiHidden="1" w:unhideWhenUsed="1"/>
-    <w:lsdException w:name="List Continue 2" w:semiHidden="1" w:unhideWhenUsed="1"/>
-    <w:lsdException w:name="List Continue 3" w:semiHidden="1" w:unhideWhenUsed="1"/>
-    <w:lsdException w:name="List Continue 4" w:semiHidden="1" w:unhideWhenUsed="1"/>
-    <w:lsdException w:name="List Continue 5" w:semiHidden="1" w:unhideWhenUsed="1"/>
-    <w:lsdException w:name="Message Header" w:semiHidden="1" w:unhideWhenUsed="1"/>
-    <w:lsdException w:name="Subtitle" w:uiPriority="11" w:qFormat="1"/>
-    <w:lsdException w:name="Salutation" w:semiHidden="1" w:unhideWhenUsed="1"/>
-    <w:lsdException w:name="Date" w:semiHidden="1" w:unhideWhenUsed="1"/>
-    <w:lsdException w:name="Body Text First Indent" w:semiHidden="1" w:unhideWhenUsed="1"/>
-    <w:lsdException w:name="Body Text First Indent 2" w:semiHidden="1" w:unhideWhenUsed="1"/>
-    <w:lsdException w:name="Note Heading" w:semiHidden="1" w:unhideWhenUsed="1"/>
-    <w:lsdException w:name="Body Text 2" w:semiHidden="1" w:unhideWhenUsed="1"/>
-    <w:lsdException w:name="Body Text 3" w:semiHidden="1" w:unhideWhenUsed="1"/>
-    <w:lsdException w:name="Body Text Indent 2" w:semiHidden="1" w:unhideWhenUsed="1"/>
-    <w:lsdException w:name="Body Text Indent 3" w:semiHidden="1" w:unhideWhenUsed="1"/>
-    <w:lsdException w:name="Block Text" w:semiHidden="1" w:unhideWhenUsed="1"/>
-    <w:lsdException w:name="Hyperlink" w:semiHidden="1" w:unhideWhenUsed="1"/>
-    <w:lsdException w:name="FollowedHyperlink" w:semiHidden="1" w:unhideWhenUsed="1"/>
-    <w:lsdException w:name="Strong" w:uiPriority="22" w:qFormat="1"/>
-    <w:lsdException w:name="Emphasis" w:uiPriority="20" w:qFormat="1"/>
-    <w:lsdException w:name="Document Map" w:semiHidden="1" w:unhideWhenUsed="1"/>
-    <w:lsdException w:name="Plain Text" w:semiHidden="1" w:unhideWhenUsed="1"/>
-    <w:lsdException w:name="E-mail Signature" w:semiHidden="1" w:unhideWhenUsed="1"/>
-    <w:lsdException w:name="HTML Top of Form" w:semiHidden="1" w:unhideWhenUsed="1"/>
-    <w:lsdException w:name="HTML Bottom of Form" w:semiHidden="1" w:unhideWhenUsed="1"/>
-    <w:lsdException w:name="Normal (Web)" w:semiHidden="1" w:unhideWhenUsed="1"/>
-    <w:lsdException w:name="HTML Acronym" w:semiHidden="1" w:unhideWhenUsed="1"/>
-    <w:lsdException w:name="HTML Address" w:semiHidden="1" w:unhideWhenUsed="1"/>
-    <w:lsdException w:name="HTML Cite" w:semiHidden="1" w:unhideWhenUsed="1"/>
-    <w:lsdException w:name="HTML Code" w:semiHidden="1" w:unhideWhenUsed="1"/>
-    <w:lsdException w:name="HTML Definition" w:semiHidden="1" w:unhideWhenUsed="1"/>
-    <w:lsdException w:name="HTML Keyboard" w:semiHidden="1" w:unhideWhenUsed="1"/>
-    <w:lsdException w:name="HTML Preformatted" w:semiHidden="1" w:unhideWhenUsed="1"/>
-    <w:lsdException w:name="HTML Sample" w:semiHidden="1" w:unhideWhenUsed="1"/>
-    <w:lsdException w:name="HTML Typewriter" w:semiHidden="1" w:unhideWhenUsed="1"/>
-    <w:lsdException w:name="HTML Variable" w:semiHidden="1" w:unhideWhenUsed="1"/>
-    <w:lsdException w:name="Normal Table" w:semiHidden="1" w:unhideWhenUsed="1"/>
-    <w:lsdException w:name="annotation subject" w:semiHidden="1" w:unhideWhenUsed="1"/>
-    <w:lsdException w:name="No List" w:semiHidden="1" w:unhideWhenUsed="1"/>
-    <w:lsdException w:name="Outline List 1" w:semiHidden="1" w:unhideWhenUsed="1"/>
-    <w:lsdException w:name="Outline List 2" w:semiHidden="1" w:unhideWhenUsed="1"/>
-    <w:lsdException w:name="Outline List 3" w:semiHidden="1" w:unhideWhenUsed="1"/>
-    <w:lsdException w:name="Table Simple 1" w:semiHidden="1" w:unhideWhenUsed="1"/>
-    <w:lsdException w:name="Table Simple 2" w:semiHidden="1" w:unhideWhenUsed="1"/>
-    <w:lsdException w:name="Table Simple 3" w:semiHidden="1" w:unhideWhenUsed="1"/>
-    <w:lsdException w:name="Table Classic 1" w:semiHidden="1" w:unhideWhenUsed="1"/>
-    <w:lsdException w:name="Table Classic 2" w:semiHidden="1" w:unhideWhenUsed="1"/>
-    <w:lsdException w:name="Table Classic 3" w:semiHidden="1" w:unhideWhenUsed="1"/>
-    <w:lsdException w:name="Table Classic 4" w:semiHidden="1" w:unhideWhenUsed="1"/>
-    <w:lsdException w:name="Table Colorful 1" w:semiHidden="1" w:unhideWhenUsed="1"/>
-    <w:lsdException w:name="Table Colorful 2" w:semiHidden="1" w:unhideWhenUsed="1"/>
-    <w:lsdException w:name="Table Colorful 3" w:semiHidden="1" w:unhideWhenUsed="1"/>
-    <w:lsdException w:name="Table Columns 1" w:semiHidden="1" w:unhideWhenUsed="1"/>
-    <w:lsdException w:name="Table Columns 2" w:semiHidden="1" w:unhideWhenUsed="1"/>
-    <w:lsdException w:name="Table Columns 3" w:semiHidden="1" w:unhideWhenUsed="1"/>
-    <w:lsdException w:name="Table Columns 4" w:semiHidden="1" w:unhideWhenUsed="1"/>
-    <w:lsdException w:name="Table Columns 5" w:semiHidden="1" w:unhideWhenUsed="1"/>
-    <w:lsdException w:name="Table Grid 1" w:semiHidden="1" w:unhideWhenUsed="1"/>
-    <w:lsdException w:name="Table Grid 2" w:semiHidden="1" w:unhideWhenUsed="1"/>
-    <w:lsdException w:name="Table Grid 3" w:semiHidden="1" w:unhideWhenUsed="1"/>
-    <w:lsdException w:name="Table Grid 4" w:semiHidden="1" w:unhideWhenUsed="1"/>
-    <w:lsdException w:name="Table Grid 5" w:semiHidden="1" w:unhideWhenUsed="1"/>
-    <w:lsdException w:name="Table Grid 6" w:semiHidden="1" w:unhideWhenUsed="1"/>
-    <w:lsdException w:name="Table Grid 7" w:semiHidden="1" w:unhideWhenUsed="1"/>
-    <w:lsdException w:name="Table Grid 8" w:semiHidden="1" w:unhideWhenUsed="1"/>
-    <w:lsdException w:name="Table List 1" w:semiHidden="1" w:unhideWhenUsed="1"/>
-    <w:lsdException w:name="Table List 2" w:semiHidden="1" w:unhideWhenUsed="1"/>
-    <w:lsdException w:name="Table List 3" w:semiHidden="1" w:unhideWhenUsed="1"/>
-    <w:lsdException w:name="Table List 4" w:semiHidden="1" w:unhideWhenUsed="1"/>
-    <w:lsdException w:name="Table List 5" w:semiHidden="1" w:unhideWhenUsed="1"/>
-    <w:lsdException w:name="Table List 6" w:semiHidden="1" w:unhideWhenUsed="1"/>
-    <w:lsdException w:name="Table List 7" w:semiHidden="1" w:unhideWhenUsed="1"/>
-    <w:lsdException w:name="Table List 8" w:semiHidden="1" w:unhideWhenUsed="1"/>
-    <w:lsdException w:name="Table 3D effects 1" w:semiHidden="1" w:unhideWhenUsed="1"/>
-    <w:lsdException w:name="Table 3D effects 2" w:semiHidden="1" w:unhideWhenUsed="1"/>
-    <w:lsdException w:name="Table 3D effects 3" w:semiHidden="1" w:unhideWhenUsed="1"/>
-    <w:lsdException w:name="Table Contemporary" w:semiHidden="1" w:unhideWhenUsed="1"/>
-    <w:lsdException w:name="Table Elegant" w:semiHidden="1" w:unhideWhenUsed="1"/>
-    <w:lsdException w:name="Table Professional" w:semiHidden="1" w:unhideWhenUsed="1"/>
-    <w:lsdException w:name="Table Subtle 1" w:semiHidden="1" w:unhideWhenUsed="1"/>
-    <w:lsdException w:name="Table Subtle 2" w:semiHidden="1" w:unhideWhenUsed="1"/>
-    <w:lsdException w:name="Table Web 1" w:semiHidden="1" w:unhideWhenUsed="1"/>
-    <w:lsdException w:name="Table Web 2" w:semiHidden="1" w:unhideWhenUsed="1"/>
-    <w:lsdException w:name="Table Web 3" w:semiHidden="1" w:unhideWhenUsed="1"/>
-    <w:lsdException w:name="Balloon Text" w:semiHidden="1" w:unhideWhenUsed="1"/>
-    <w:lsdException w:name="Table Grid" w:uiPriority="39"/>
-    <w:lsdException w:name="Table Theme" w:semiHidden="1" w:unhideWhenUsed="1"/>
-    <w:lsdException w:name="Placeholder Text" w:semiHidden="1"/>
-    <w:lsdException w:name="No Spacing" w:uiPriority="1" w:qFormat="1"/>
-    <w:lsdException w:name="Light Shading" w:uiPriority="60"/>
-    <w:lsdException w:name="Light List" w:uiPriority="61"/>
-    <w:lsdException w:name="Light Grid" w:uiPriority="62"/>
-    <w:lsdException w:name="Medium Shading 1" w:uiPriority="63"/>
-    <w:lsdException w:name="Medium Shading 2" w:uiPriority="64"/>
-    <w:lsdException w:name="Medium List 1" w:uiPriority="65"/>
-    <w:lsdException w:name="Medium List 2" w:uiPriority="66"/>
-    <w:lsdException w:name="Medium Grid 1" w:uiPriority="67"/>
-    <w:lsdException w:name="Medium Grid 2" w:uiPriority="68"/>
-    <w:lsdException w:name="Medium Grid 3" w:uiPriority="69"/>
-    <w:lsdException w:name="Dark List" w:uiPriority="70"/>
-    <w:lsdException w:name="Colorful Shading" w:uiPriority="71"/>
-    <w:lsdException w:name="Colorful List" w:uiPriority="72"/>
-    <w:lsdException w:name="Colorful Grid" w:uiPriority="73"/>
-    <w:lsdException w:name="Light Shading Accent 1" w:uiPriority="60"/>
-    <w:lsdException w:name="Light List Accent 1" w:uiPriority="61"/>
-    <w:lsdException w:name="Light Grid Accent 1" w:uiPriority="62"/>
-    <w:lsdException w:name="Medium Shading 1 Accent 1" w:uiPriority="63"/>
-    <w:lsdException w:name="Medium Shading 2 Accent 1" w:uiPriority="64"/>
-    <w:lsdException w:name="Medium List 1 Accent 1" w:uiPriority="65"/>
-    <w:lsdException w:name="Revision" w:semiHidden="1"/>
-    <w:lsdException w:name="List Paragraph" w:uiPriority="34" w:qFormat="1"/>
-    <w:lsdException w:name="Quote" w:uiPriority="29" w:qFormat="1"/>
-    <w:lsdException w:name="Intense Quote" w:uiPriority="30" w:qFormat="1"/>
-    <w:lsdException w:name="Medium List 2 Accent 1" w:uiPriority="66"/>
-    <w:lsdException w:name="Medium Grid 1 Accent 1" w:uiPriority="67"/>
-    <w:lsdException w:name="Medium Grid 2 Accent 1" w:uiPriority="68"/>
-    <w:lsdException w:name="Medium Grid 3 Accent 1" w:uiPriority="69"/>
-    <w:lsdException w:name="Dark List Accent 1" w:uiPriority="70"/>
-    <w:lsdException w:name="Colorful Shading Accent 1" w:uiPriority="71"/>
-    <w:lsdException w:name="Colorful List Accent 1" w:uiPriority="72"/>
-    <w:lsdException w:name="Colorful Grid Accent 1" w:uiPriority="73"/>
-    <w:lsdException w:name="Light Shading Accent 2" w:uiPriority="60"/>
-    <w:lsdException w:name="Light List Accent 2" w:uiPriority="61"/>
-    <w:lsdException w:name="Light Grid Accent 2" w:uiPriority="62"/>
-    <w:lsdException w:name="Medium Shading 1 Accent 2" w:uiPriority="63"/>
-    <w:lsdException w:name="Medium Shading 2 Accent 2" w:uiPriority="64"/>
-    <w:lsdException w:name="Medium List 1 Accent 2" w:uiPriority="65"/>
-    <w:lsdException w:name="Medium List 2 Accent 2" w:uiPriority="66"/>
-    <w:lsdException w:name="Medium Grid 1 Accent 2" w:uiPriority="67"/>
-    <w:lsdException w:name="Medium Grid 2 Accent 2" w:uiPriority="68"/>
-    <w:lsdException w:name="Medium Grid 3 Accent 2" w:uiPriority="69"/>
-    <w:lsdException w:name="Dark List Accent 2" w:uiPriority="70"/>
-    <w:lsdException w:name="Colorful Shading Accent 2" w:uiPriority="71"/>
-    <w:lsdException w:name="Colorful List Accent 2" w:uiPriority="72"/>
-    <w:lsdException w:name="Colorful Grid Accent 2" w:uiPriority="73"/>
-    <w:lsdException w:name="Light Shading Accent 3" w:uiPriority="60"/>
-    <w:lsdException w:name="Light List Accent 3" w:uiPriority="61"/>
-    <w:lsdException w:name="Light Grid Accent 3" w:uiPriority="62"/>
-    <w:lsdException w:name="Medium Shading 1 Accent 3" w:uiPriority="63"/>
-    <w:lsdException w:name="Medium Shading 2 Accent 3" w:uiPriority="64"/>
-    <w:lsdException w:name="Medium List 1 Accent 3" w:uiPriority="65"/>
-    <w:lsdException w:name="Medium List 2 Accent 3" w:uiPriority="66"/>
-    <w:lsdException w:name="Medium Grid 1 Accent 3" w:uiPriority="67"/>
-    <w:lsdException w:name="Medium Grid 2 Accent 3" w:uiPriority="68"/>
-    <w:lsdException w:name="Medium Grid 3 Accent 3" w:uiPriority="69"/>
-    <w:lsdException w:name="Dark List Accent 3" w:uiPriority="70"/>
-    <w:lsdException w:name="Colorful Shading Accent 3" w:uiPriority="71"/>
-    <w:lsdException w:name="Colorful List Accent 3" w:uiPriority="72"/>
-    <w:lsdException w:name="Colorful Grid Accent 3" w:uiPriority="73"/>
-    <w:lsdException w:name="Light Shading Accent 4" w:uiPriority="60"/>
-    <w:lsdException w:name="Light List Accent 4" w:uiPriority="61"/>
-    <w:lsdException w:name="Light Grid Accent 4" w:uiPriority="62"/>
-    <w:lsdException w:name="Medium Shading 1 Accent 4" w:uiPriority="63"/>
-    <w:lsdException w:name="Medium Shading 2 Accent 4" w:uiPriority="64"/>
-    <w:lsdException w:name="Medium List 1 Accent 4" w:uiPriority="65"/>
-    <w:lsdException w:name="Medium List 2 Accent 4" w:uiPriority="66"/>
-    <w:lsdException w:name="Medium Grid 1 Accent 4" w:uiPriority="67"/>
-    <w:lsdException w:name="Medium Grid 2 Accent 4" w:uiPriority="68"/>
-    <w:lsdException w:name="Medium Grid 3 Accent 4" w:uiPriority="69"/>
-    <w:lsdException w:name="Dark List Accent 4" w:uiPriority="70"/>
-    <w:lsdException w:name="Colorful Shading Accent 4" w:uiPriority="71"/>
-    <w:lsdException w:name="Colorful List Accent 4" w:uiPriority="72"/>
-    <w:lsdException w:name="Colorful Grid Accent 4" w:uiPriority="73"/>
-    <w:lsdException w:name="Light Shading Accent 5" w:uiPriority="60"/>
-    <w:lsdException w:name="Light List Accent 5" w:uiPriority="61"/>
-    <w:lsdException w:name="Light Grid Accent 5" w:uiPriority="62"/>
-    <w:lsdException w:name="Medium Shading 1 Accent 5" w:uiPriority="63"/>
-    <w:lsdException w:name="Medium Shading 2 Accent 5" w:uiPriority="64"/>
-    <w:lsdException w:name="Medium List 1 Accent 5" w:uiPriority="65"/>
-    <w:lsdException w:name="Medium List 2 Accent 5" w:uiPriority="66"/>
-    <w:lsdException w:name="Medium Grid 1 Accent 5" w:uiPriority="67"/>
-    <w:lsdException w:name="Medium Grid 2 Accent 5" w:uiPriority="68"/>
-    <w:lsdException w:name="Medium Grid 3 Accent 5" w:uiPriority="69"/>
-    <w:lsdException w:name="Dark List Accent 5" w:uiPriority="70"/>
-    <w:lsdException w:name="Colorful Shading Accent 5" w:uiPriority="71"/>
-    <w:lsdException w:name="Colorful List Accent 5" w:uiPriority="72"/>
-    <w:lsdException w:name="Colorful Grid Accent 5" w:uiPriority="73"/>
-    <w:lsdException w:name="Light Shading Accent 6" w:uiPriority="60"/>
-    <w:lsdException w:name="Light List Accent 6" w:uiPriority="61"/>
-    <w:lsdException w:name="Light Grid Accent 6" w:uiPriority="62"/>
-    <w:lsdException w:name="Medium Shading 1 Accent 6" w:uiPriority="63"/>
-    <w:lsdException w:name="Medium Shading 2 Accent 6" w:uiPriority="64"/>
-    <w:lsdException w:name="Medium List 1 Accent 6" w:uiPriority="65"/>
-    <w:lsdException w:name="Medium List 2 Accent 6" w:uiPriority="66"/>
-    <w:lsdException w:name="Medium Grid 1 Accent 6" w:uiPriority="67"/>
-    <w:lsdException w:name="Medium Grid 2 Accent 6" w:uiPriority="68"/>
-    <w:lsdException w:name="Medium Grid 3 Accent 6" w:uiPriority="69"/>
-    <w:lsdException w:name="Dark List Accent 6" w:uiPriority="70"/>
-    <w:lsdException w:name="Colorful Shading Accent 6" w:uiPriority="71"/>
-    <w:lsdException w:name="Colorful List Accent 6" w:uiPriority="72"/>
-    <w:lsdException w:name="Colorful Grid Accent 6" w:uiPriority="73"/>
-    <w:lsdException w:name="Subtle Emphasis" w:uiPriority="19" w:qFormat="1"/>
-    <w:lsdException w:name="Intense Emphasis" w:uiPriority="21" w:qFormat="1"/>
-    <w:lsdException w:name="Subtle Reference" w:uiPriority="31" w:qFormat="1"/>
-    <w:lsdException w:name="Intense Reference" w:uiPriority="32" w:qFormat="1"/>
-    <w:lsdException w:name="Book Title" w:uiPriority="33" w:qFormat="1"/>
-    <w:lsdException w:name="Bibliography" w:semiHidden="1" w:uiPriority="37" w:unhideWhenUsed="1"/>
-    <w:lsdException w:name="TOC Heading" w:semiHidden="1" w:uiPriority="39" w:unhideWhenUsed="1" w:qFormat="1"/>
-    <w:lsdException w:name="Plain Table 1" w:uiPriority="41"/>
-    <w:lsdException w:name="Plain Table 2" w:uiPriority="42"/>
-    <w:lsdException w:name="Plain Table 3" w:uiPriority="43"/>
-    <w:lsdException w:name="Plain Table 4" w:uiPriority="44"/>
-    <w:lsdException w:name="Plain Table 5" w:uiPriority="45"/>
-    <w:lsdException w:name="Grid Table Light" w:uiPriority="40"/>
-    <w:lsdException w:name="Grid Table 1 Light" w:uiPriority="46"/>
-    <w:lsdException w:name="Grid Table 2" w:uiPriority="47"/>
-    <w:lsdException w:name="Grid Table 3" w:uiPriority="48"/>
-    <w:lsdException w:name="Grid Table 4" w:uiPriority="49"/>
-    <w:lsdException w:name="Grid Table 5 Dark" w:uiPriority="50"/>
-    <w:lsdException w:name="Grid Table 6 Colorful" w:uiPriority="51"/>
-    <w:lsdException w:name="Grid Table 7 Colorful" w:uiPriority="52"/>
-    <w:lsdException w:name="Grid Table 1 Light Accent 1" w:uiPriority="46"/>
-    <w:lsdException w:name="Grid Table 2 Accent 1" w:uiPriority="47"/>
-    <w:lsdException w:name="Grid Table 3 Accent 1" w:uiPriority="48"/>
-    <w:lsdException w:name="Grid Table 4 Accent 1" w:uiPriority="49"/>
-    <w:lsdException w:name="Grid Table 5 Dark Accent 1" w:uiPriority="50"/>
-    <w:lsdException w:name="Grid Table 6 Colorful Accent 1" w:uiPriority="51"/>
-    <w:lsdException w:name="Grid Table 7 Colorful Accent 1" w:uiPriority="52"/>
-    <w:lsdException w:name="Grid Table 1 Light Accent 2" w:uiPriority="46"/>
-    <w:lsdException w:name="Grid Table 2 Accent 2" w:uiPriority="47"/>
-    <w:lsdException w:name="Grid Table 3 Accent 2" w:uiPriority="48"/>
-    <w:lsdException w:name="Grid Table 4 Accent 2" w:uiPriority="49"/>
-    <w:lsdException w:name="Grid Table 5 Dark Accent 2" w:uiPriority="50"/>
-    <w:lsdException w:name="Grid Table 6 Colorful Accent 2" w:uiPriority="51"/>
-    <w:lsdException w:name="Grid Table 7 Colorful Accent 2" w:uiPriority="52"/>
-    <w:lsdException w:name="Grid Table 1 Light Accent 3" w:uiPriority="46"/>
-    <w:lsdException w:name="Grid Table 2 Accent 3" w:uiPriority="47"/>
-    <w:lsdException w:name="Grid Table 3 Accent 3" w:uiPriority="48"/>
-    <w:lsdException w:name="Grid Table 4 Accent 3" w:uiPriority="49"/>
-    <w:lsdException w:name="Grid Table 5 Dark Accent 3" w:uiPriority="50"/>
-    <w:lsdException w:name="Grid Table 6 Colorful Accent 3" w:uiPriority="51"/>
-    <w:lsdException w:name="Grid Table 7 Colorful Accent 3" w:uiPriority="52"/>
-    <w:lsdException w:name="Grid Table 1 Light Accent 4" w:uiPriority="46"/>
-    <w:lsdException w:name="Grid Table 2 Accent 4" w:uiPriority="47"/>
-    <w:lsdException w:name="Grid Table 3 Accent 4" w:uiPriority="48"/>
-    <w:lsdException w:name="Grid Table 4 Accent 4" w:uiPriority="49"/>
-    <w:lsdException w:name="Grid Table 5 Dark Accent 4" w:uiPriority="50"/>
-    <w:lsdException w:name="Grid Table 6 Colorful Accent 4" w:uiPriority="51"/>
-    <w:lsdException w:name="Grid Table 7 Colorful Accent 4" w:uiPriority="52"/>
-    <w:lsdException w:name="Grid Table 1 Light Accent 5" w:uiPriority="46"/>
-    <w:lsdException w:name="Grid Table 2 Accent 5" w:uiPriority="47"/>
-    <w:lsdException w:name="Grid Table 3 Accent 5" w:uiPriority="48"/>
-    <w:lsdException w:name="Grid Table 4 Accent 5" w:uiPriority="49"/>
-    <w:lsdException w:name="Grid Table 5 Dark Accent 5" w:uiPriority="50"/>
-    <w:lsdException w:name="Grid Table 6 Colorful Accent 5" w:uiPriority="51"/>
-    <w:lsdException w:name="Grid Table 7 Colorful Accent 5" w:uiPriority="52"/>
-    <w:lsdException w:name="Grid Table 1 Light Accent 6" w:uiPriority="46"/>
-    <w:lsdException w:name="Grid Table 2 Accent 6" w:uiPriority="47"/>
-    <w:lsdException w:name="Grid Table 3 Accent 6" w:uiPriority="48"/>
-    <w:lsdException w:name="Grid Table 4 Accent 6" w:uiPriority="49"/>
-    <w:lsdException w:name="Grid Table 5 Dark Accent 6" w:uiPriority="50"/>
-    <w:lsdException w:name="Grid Table 6 Colorful Accent 6" w:uiPriority="51"/>
-    <w:lsdException w:name="Grid Table 7 Colorful Accent 6" w:uiPriority="52"/>
-    <w:lsdException w:name="List Table 1 Light" w:uiPriority="46"/>
-    <w:lsdException w:name="List Table 2" w:uiPriority="47"/>
-    <w:lsdException w:name="List Table 3" w:uiPriority="48"/>
-    <w:lsdException w:name="List Table 4" w:uiPriority="49"/>
-    <w:lsdException w:name="List Table 5 Dark" w:uiPriority="50"/>
-    <w:lsdException w:name="List Table 6 Colorful" w:uiPriority="51"/>
-    <w:lsdException w:name="List Table 7 Colorful" w:uiPriority="52"/>
-    <w:lsdException w:name="List Table 1 Light Accent 1" w:uiPriority="46"/>
-    <w:lsdException w:name="List Table 2 Accent 1" w:uiPriority="47"/>
-    <w:lsdException w:name="List Table 3 Accent 1" w:uiPriority="48"/>
-    <w:lsdException w:name="List Table 4 Accent 1" w:uiPriority="49"/>
-    <w:lsdException w:name="List Table 5 Dark Accent 1" w:uiPriority="50"/>
-    <w:lsdException w:name="List Table 6 Colorful Accent 1" w:uiPriority="51"/>
-    <w:lsdException w:name="List Table 7 Colorful Accent 1" w:uiPriority="52"/>
-    <w:lsdException w:name="List Table 1 Light Accent 2" w:uiPriority="46"/>
-    <w:lsdException w:name="List Table 2 Accent 2" w:uiPriority="47"/>
-    <w:lsdException w:name="List Table 3 Accent 2" w:uiPriority="48"/>
-    <w:lsdException w:name="List Table 4 Accent 2" w:uiPriority="49"/>
-    <w:lsdException w:name="List Table 5 Dark Accent 2" w:uiPriority="50"/>
-    <w:lsdException w:name="List Table 6 Colorful Accent 2" w:uiPriority="51"/>
-    <w:lsdException w:name="List Table 7 Colorful Accent 2" w:uiPriority="52"/>
-    <w:lsdException w:name="List Table 1 Light Accent 3" w:uiPriority="46"/>
-    <w:lsdException w:name="List Table 2 Accent 3" w:uiPriority="47"/>
-    <w:lsdException w:name="List Table 3 Accent 3" w:uiPriority="48"/>
-    <w:lsdException w:name="List Table 4 Accent 3" w:uiPriority="49"/>
-    <w:lsdException w:name="List Table 5 Dark Accent 3" w:uiPriority="50"/>
-    <w:lsdException w:name="List Table 6 Colorful Accent 3" w:uiPriority="51"/>
-    <w:lsdException w:name="List Table 7 Colorful Accent 3" w:uiPriority="52"/>
-    <w:lsdException w:name="List Table 1 Light Accent 4" w:uiPriority="46"/>
-    <w:lsdException w:name="List Table 2 Accent 4" w:uiPriority="47"/>
-    <w:lsdException w:name="List Table 3 Accent 4" w:uiPriority="48"/>
-    <w:lsdException w:name="List Table 4 Accent 4" w:uiPriority="49"/>
-    <w:lsdException w:name="List Table 5 Dark Accent 4" w:uiPriority="50"/>
-    <w:lsdException w:name="List Table 6 Colorful Accent 4" w:uiPriority="51"/>
-    <w:lsdException w:name="List Table 7 Colorful Accent 4" w:uiPriority="52"/>
-    <w:lsdException w:name="List Table 1 Light Accent 5" w:uiPriority="46"/>
-    <w:lsdException w:name="List Table 2 Accent 5" w:uiPriority="47"/>
-    <w:lsdException w:name="List Table 3 Accent 5" w:uiPriority="48"/>
-    <w:lsdException w:name="List Table 4 Accent 5" w:uiPriority="49"/>
-    <w:lsdException w:name="List Table 5 Dark Accent 5" w:uiPriority="50"/>
-    <w:lsdException w:name="List Table 6 Colorful Accent 5" w:uiPriority="51"/>
-    <w:lsdException w:name="List Table 7 Colorful Accent 5" w:uiPriority="52"/>
-    <w:lsdException w:name="List Table 1 Light Accent 6" w:uiPriority="46"/>
-    <w:lsdException w:name="List Table 2 Accent 6" w:uiPriority="47"/>
-    <w:lsdException w:name="List Table 3 Accent 6" w:uiPriority="48"/>
-    <w:lsdException w:name="List Table 4 Accent 6" w:uiPriority="49"/>
-    <w:lsdException w:name="List Table 5 Dark Accent 6" w:uiPriority="50"/>
-    <w:lsdException w:name="List Table 6 Colorful Accent 6" w:uiPriority="51"/>
-    <w:lsdException w:name="List Table 7 Colorful Accent 6" w:uiPriority="52"/>
-    <w:lsdException w:name="Mention" w:semiHidden="1" w:unhideWhenUsed="1"/>
-    <w:lsdException w:name="Smart Hyperlink" w:semiHidden="1" w:unhideWhenUsed="1"/>
-    <w:lsdException w:name="Hashtag" w:semiHidden="1" w:unhideWhenUsed="1"/>
-    <w:lsdException w:name="Unresolved Mention" w:semiHidden="1" w:unhideWhenUsed="1"/>
-    <w:lsdException w:name="Smart Link" w:semiHidden="1" w:unhideWhenUsed="1"/>
+  <w:latentStyles w:defLockedState="0" w:defUIPriority="99" w:defSemiHidden="1" w:defUnhideWhenUsed="1" w:defQFormat="0" w:count="267">
+    <w:lsdException w:name="Normal" w:semiHidden="0" w:uiPriority="0" w:unhideWhenUsed="0" w:qFormat="1"/>
+    <w:lsdException w:name="heading 1" w:semiHidden="0" w:uiPriority="9" w:unhideWhenUsed="0" w:qFormat="1"/>
+    <w:lsdException w:name="heading 2" w:uiPriority="9" w:qFormat="1"/>
+    <w:lsdException w:name="heading 3" w:uiPriority="9" w:qFormat="1"/>
+    <w:lsdException w:name="heading 4" w:uiPriority="9" w:qFormat="1"/>
+    <w:lsdException w:name="heading 5" w:uiPriority="9" w:qFormat="1"/>
+    <w:lsdException w:name="heading 6" w:uiPriority="9" w:qFormat="1"/>
+    <w:lsdException w:name="heading 7" w:uiPriority="9" w:qFormat="1"/>
+    <w:lsdException w:name="heading 8" w:uiPriority="9" w:qFormat="1"/>
+    <w:lsdException w:name="heading 9" w:uiPriority="9" w:qFormat="1"/>
+    <w:lsdException w:name="toc 1" w:uiPriority="39"/>
+    <w:lsdException w:name="toc 2" w:uiPriority="39"/>
+    <w:lsdException w:name="toc 3" w:uiPriority="39"/>
+    <w:lsdException w:name="toc 4" w:uiPriority="39"/>
+    <w:lsdException w:name="toc 5" w:uiPriority="39"/>
+    <w:lsdException w:name="toc 6" w:uiPriority="39"/>
+    <w:lsdException w:name="toc 7" w:uiPriority="39"/>
+    <w:lsdException w:name="toc 8" w:uiPriority="39"/>
+    <w:lsdException w:name="toc 9" w:uiPriority="39"/>
+    <w:lsdException w:name="caption" w:uiPriority="35" w:qFormat="1"/>
+    <w:lsdException w:name="Title" w:semiHidden="0" w:uiPriority="10" w:unhideWhenUsed="0" w:qFormat="1"/>
+    <w:lsdException w:name="Default Paragraph Font" w:uiPriority="1"/>
+    <w:lsdException w:name="Subtitle" w:semiHidden="0" w:uiPriority="11" w:unhideWhenUsed="0" w:qFormat="1"/>
+    <w:lsdException w:name="Strong" w:semiHidden="0" w:uiPriority="22" w:unhideWhenUsed="0" w:qFormat="1"/>
+    <w:lsdException w:name="Emphasis" w:semiHidden="0" w:uiPriority="20" w:unhideWhenUsed="0" w:qFormat="1"/>
+    <w:lsdException w:name="Table Grid" w:semiHidden="0" w:uiPriority="39" w:unhideWhenUsed="0"/>
+    <w:lsdException w:name="Placeholder Text" w:unhideWhenUsed="0"/>
+    <w:lsdException w:name="No Spacing" w:semiHidden="0" w:uiPriority="1" w:unhideWhenUsed="0" w:qFormat="1"/>
+    <w:lsdException w:name="Light Shading" w:semiHidden="0" w:uiPriority="60" w:unhideWhenUsed="0"/>
+    <w:lsdException w:name="Light List" w:semiHidden="0" w:uiPriority="61" w:unhideWhenUsed="0"/>
+    <w:lsdException w:name="Light Grid" w:semiHidden="0" w:uiPriority="62" w:unhideWhenUsed="0"/>
+    <w:lsdException w:name="Medium Shading 1" w:semiHidden="0" w:uiPriority="63" w:unhideWhenUsed="0"/>
+    <w:lsdException w:name="Medium Shading 2" w:semiHidden="0" w:uiPriority="64" w:unhideWhenUsed="0"/>
+    <w:lsdException w:name="Medium List 1" w:semiHidden="0" w:uiPriority="65" w:unhideWhenUsed="0"/>
+    <w:lsdException w:name="Medium List 2" w:semiHidden="0" w:uiPriority="66" w:unhideWhenUsed="0"/>
+    <w:lsdException w:name="Medium Grid 1" w:semiHidden="0" w:uiPriority="67" w:unhideWhenUsed="0"/>
+    <w:lsdException w:name="Medium Grid 2" w:semiHidden="0" w:uiPriority="68" w:unhideWhenUsed="0"/>
+    <w:lsdException w:name="Medium Grid 3" w:semiHidden="0" w:uiPriority="69" w:unhideWhenUsed="0"/>
+    <w:lsdException w:name="Dark List" w:semiHidden="0" w:uiPriority="70" w:unhideWhenUsed="0"/>
+    <w:lsdException w:name="Colorful Shading" w:semiHidden="0" w:uiPriority="71" w:unhideWhenUsed="0"/>
+    <w:lsdException w:name="Colorful List" w:semiHidden="0" w:uiPriority="72" w:unhideWhenUsed="0"/>
+    <w:lsdException w:name="Colorful Grid" w:semiHidden="0" w:uiPriority="73" w:unhideWhenUsed="0"/>
+    <w:lsdException w:name="Light Shading Accent 1" w:semiHidden="0" w:uiPriority="60" w:unhideWhenUsed="0"/>
+    <w:lsdException w:name="Light List Accent 1" w:semiHidden="0" w:uiPriority="61" w:unhideWhenUsed="0"/>
+    <w:lsdException w:name="Light Grid Accent 1" w:semiHidden="0" w:uiPriority="62" w:unhideWhenUsed="0"/>
+    <w:lsdException w:name="Medium Shading 1 Accent 1" w:semiHidden="0" w:uiPriority="63" w:unhideWhenUsed="0"/>
+    <w:lsdException w:name="Medium Shading 2 Accent 1" w:semiHidden="0" w:uiPriority="64" w:unhideWhenUsed="0"/>
+    <w:lsdException w:name="Medium List 1 Accent 1" w:semiHidden="0" w:uiPriority="65" w:unhideWhenUsed="0"/>
+    <w:lsdException w:name="Revision" w:unhideWhenUsed="0"/>
+    <w:lsdException w:name="List Paragraph" w:semiHidden="0" w:uiPriority="34" w:unhideWhenUsed="0" w:qFormat="1"/>
+    <w:lsdException w:name="Quote" w:semiHidden="0" w:uiPriority="29" w:unhideWhenUsed="0" w:qFormat="1"/>
+    <w:lsdException w:name="Intense Quote" w:semiHidden="0" w:uiPriority="30" w:unhideWhenUsed="0" w:qFormat="1"/>
+    <w:lsdException w:name="Medium List 2 Accent 1" w:semiHidden="0" w:uiPriority="66" w:unhideWhenUsed="0"/>
+    <w:lsdException w:name="Medium Grid 1 Accent 1" w:semiHidden="0" w:uiPriority="67" w:unhideWhenUsed="0"/>
+    <w:lsdException w:name="Medium Grid 2 Accent 1" w:semiHidden="0" w:uiPriority="68" w:unhideWhenUsed="0"/>
+    <w:lsdException w:name="Medium Grid 3 Accent 1" w:semiHidden="0" w:uiPriority="69" w:unhideWhenUsed="0"/>
+    <w:lsdException w:name="Dark List Accent 1" w:semiHidden="0" w:uiPriority="70" w:unhideWhenUsed="0"/>
+    <w:lsdException w:name="Colorful Shading Accent 1" w:semiHidden="0" w:uiPriority="71" w:unhideWhenUsed="0"/>
+    <w:lsdException w:name="Colorful List Accent 1" w:semiHidden="0" w:uiPriority="72" w:unhideWhenUsed="0"/>
+    <w:lsdException w:name="Colorful Grid Accent 1" w:semiHidden="0" w:uiPriority="73" w:unhideWhenUsed="0"/>
+    <w:lsdException w:name="Light Shading Accent 2" w:semiHidden="0" w:uiPriority="60" w:unhideWhenUsed="0"/>
+    <w:lsdException w:name="Light List Accent 2" w:semiHidden="0" w:uiPriority="61" w:unhideWhenUsed="0"/>
+    <w:lsdException w:name="Light Grid Accent 2" w:semiHidden="0" w:uiPriority="62" w:unhideWhenUsed="0"/>
+    <w:lsdException w:name="Medium Shading 1 Accent 2" w:semiHidden="0" w:uiPriority="63" w:unhideWhenUsed="0"/>
+    <w:lsdException w:name="Medium Shading 2 Accent 2" w:semiHidden="0" w:uiPriority="64" w:unhideWhenUsed="0"/>
+    <w:lsdException w:name="Medium List 1 Accent 2" w:semiHidden="0" w:uiPriority="65" w:unhideWhenUsed="0"/>
+    <w:lsdException w:name="Medium List 2 Accent 2" w:semiHidden="0" w:uiPriority="66" w:unhideWhenUsed="0"/>
+    <w:lsdException w:name="Medium Grid 1 Accent 2" w:semiHidden="0" w:uiPriority="67" w:unhideWhenUsed="0"/>
+    <w:lsdException w:name="Medium Grid 2 Accent 2" w:semiHidden="0" w:uiPriority="68" w:unhideWhenUsed="0"/>
+    <w:lsdException w:name="Medium Grid 3 Accent 2" w:semiHidden="0" w:uiPriority="69" w:unhideWhenUsed="0"/>
+    <w:lsdException w:name="Dark List Accent 2" w:semiHidden="0" w:uiPriority="70" w:unhideWhenUsed="0"/>
+    <w:lsdException w:name="Colorful Shading Accent 2" w:semiHidden="0" w:uiPriority="71" w:unhideWhenUsed="0"/>
+    <w:lsdException w:name="Colorful List Accent 2" w:semiHidden="0" w:uiPriority="72" w:unhideWhenUsed="0"/>
+    <w:lsdException w:name="Colorful Grid Accent 2" w:semiHidden="0" w:uiPriority="73" w:unhideWhenUsed="0"/>
+    <w:lsdException w:name="Light Shading Accent 3" w:semiHidden="0" w:uiPriority="60" w:unhideWhenUsed="0"/>
+    <w:lsdException w:name="Light List Accent 3" w:semiHidden="0" w:uiPriority="61" w:unhideWhenUsed="0"/>
+    <w:lsdException w:name="Light Grid Accent 3" w:semiHidden="0" w:uiPriority="62" w:unhideWhenUsed="0"/>
+    <w:lsdException w:name="Medium Shading 1 Accent 3" w:semiHidden="0" w:uiPriority="63" w:unhideWhenUsed="0"/>
+    <w:lsdException w:name="Medium Shading 2 Accent 3" w:semiHidden="0" w:uiPriority="64" w:unhideWhenUsed="0"/>
+    <w:lsdException w:name="Medium List 1 Accent 3" w:semiHidden="0" w:uiPriority="65" w:unhideWhenUsed="0"/>
+    <w:lsdException w:name="Medium List 2 Accent 3" w:semiHidden="0" w:uiPriority="66" w:unhideWhenUsed="0"/>
+    <w:lsdException w:name="Medium Grid 1 Accent 3" w:semiHidden="0" w:uiPriority="67" w:unhideWhenUsed="0"/>
+    <w:lsdException w:name="Medium Grid 2 Accent 3" w:semiHidden="0" w:uiPriority="68" w:unhideWhenUsed="0"/>
+    <w:lsdException w:name="Medium Grid 3 Accent 3" w:semiHidden="0" w:uiPriority="69" w:unhideWhenUsed="0"/>
+    <w:lsdException w:name="Dark List Accent 3" w:semiHidden="0" w:uiPriority="70" w:unhideWhenUsed="0"/>
+    <w:lsdException w:name="Colorful Shading Accent 3" w:semiHidden="0" w:uiPriority="71" w:unhideWhenUsed="0"/>
+    <w:lsdException w:name="Colorful List Accent 3" w:semiHidden="0" w:uiPriority="72" w:unhideWhenUsed="0"/>
+    <w:lsdException w:name="Colorful Grid Accent 3" w:semiHidden="0" w:uiPriority="73" w:unhideWhenUsed="0"/>
+    <w:lsdException w:name="Light Shading Accent 4" w:semiHidden="0" w:uiPriority="60" w:unhideWhenUsed="0"/>
+    <w:lsdException w:name="Light List Accent 4" w:semiHidden="0" w:uiPriority="61" w:unhideWhenUsed="0"/>
+    <w:lsdException w:name="Light Grid Accent 4" w:semiHidden="0" w:uiPriority="62" w:unhideWhenUsed="0"/>
+    <w:lsdException w:name="Medium Shading 1 Accent 4" w:semiHidden="0" w:uiPriority="63" w:unhideWhenUsed="0"/>
+    <w:lsdException w:name="Medium Shading 2 Accent 4" w:semiHidden="0" w:uiPriority="64" w:unhideWhenUsed="0"/>
+    <w:lsdException w:name="Medium List 1 Accent 4" w:semiHidden="0" w:uiPriority="65" w:unhideWhenUsed="0"/>
+    <w:lsdException w:name="Medium List 2 Accent 4" w:semiHidden="0" w:uiPriority="66" w:unhideWhenUsed="0"/>
+    <w:lsdException w:name="Medium Grid 1 Accent 4" w:semiHidden="0" w:uiPriority="67" w:unhideWhenUsed="0"/>
+    <w:lsdException w:name="Medium Grid 2 Accent 4" w:semiHidden="0" w:uiPriority="68" w:unhideWhenUsed="0"/>
+    <w:lsdException w:name="Medium Grid 3 Accent 4" w:semiHidden="0" w:uiPriority="69" w:unhideWhenUsed="0"/>
+    <w:lsdException w:name="Dark List Accent 4" w:semiHidden="0" w:uiPriority="70" w:unhideWhenUsed="0"/>
+    <w:lsdException w:name="Colorful Shading Accent 4" w:semiHidden="0" w:uiPriority="71" w:unhideWhenUsed="0"/>
+    <w:lsdException w:name="Colorful List Accent 4" w:semiHidden="0" w:uiPriority="72" w:unhideWhenUsed="0"/>
+    <w:lsdException w:name="Colorful Grid Accent 4" w:semiHidden="0" w:uiPriority="73" w:unhideWhenUsed="0"/>
+    <w:lsdException w:name="Light Shading Accent 5" w:semiHidden="0" w:uiPriority="60" w:unhideWhenUsed="0"/>
+    <w:lsdException w:name="Light List Accent 5" w:semiHidden="0" w:uiPriority="61" w:unhideWhenUsed="0"/>
+    <w:lsdException w:name="Light Grid Accent 5" w:semiHidden="0" w:uiPriority="62" w:unhideWhenUsed="0"/>
+    <w:lsdException w:name="Medium Shading 1 Accent 5" w:semiHidden="0" w:uiPriority="63" w:unhideWhenUsed="0"/>
+    <w:lsdException w:name="Medium Shading 2 Accent 5" w:semiHidden="0" w:uiPriority="64" w:unhideWhenUsed="0"/>
+    <w:lsdException w:name="Medium List 1 Accent 5" w:semiHidden="0" w:uiPriority="65" w:unhideWhenUsed="0"/>
+    <w:lsdException w:name="Medium List 2 Accent 5" w:semiHidden="0" w:uiPriority="66" w:unhideWhenUsed="0"/>
+    <w:lsdException w:name="Medium Grid 1 Accent 5" w:semiHidden="0" w:uiPriority="67" w:unhideWhenUsed="0"/>
+    <w:lsdException w:name="Medium Grid 2 Accent 5" w:semiHidden="0" w:uiPriority="68" w:unhideWhenUsed="0"/>
+    <w:lsdException w:name="Medium Grid 3 Accent 5" w:semiHidden="0" w:uiPriority="69" w:unhideWhenUsed="0"/>
+    <w:lsdException w:name="Dark List Accent 5" w:semiHidden="0" w:uiPriority="70" w:unhideWhenUsed="0"/>
+    <w:lsdException w:name="Colorful Shading Accent 5" w:semiHidden="0" w:uiPriority="71" w:unhideWhenUsed="0"/>
+    <w:lsdException w:name="Colorful List Accent 5" w:semiHidden="0" w:uiPriority="72" w:unhideWhenUsed="0"/>
+    <w:lsdException w:name="Colorful Grid Accent 5" w:semiHidden="0" w:uiPriority="73" w:unhideWhenUsed="0"/>
+    <w:lsdException w:name="Light Shading Accent 6" w:semiHidden="0" w:uiPriority="60" w:unhideWhenUsed="0"/>
+    <w:lsdException w:name="Light List Accent 6" w:semiHidden="0" w:uiPriority="61" w:unhideWhenUsed="0"/>
+    <w:lsdException w:name="Light Grid Accent 6" w:semiHidden="0" w:uiPriority="62" w:unhideWhenUsed="0"/>
+    <w:lsdException w:name="Medium Shading 1 Accent 6" w:semiHidden="0" w:uiPriority="63" w:unhideWhenUsed="0"/>
+    <w:lsdException w:name="Medium Shading 2 Accent 6" w:semiHidden="0" w:uiPriority="64" w:unhideWhenUsed="0"/>
+    <w:lsdException w:name="Medium List 1 Accent 6" w:semiHidden="0" w:uiPriority="65" w:unhideWhenUsed="0"/>
+    <w:lsdException w:name="Medium List 2 Accent 6" w:semiHidden="0" w:uiPriority="66" w:unhideWhenUsed="0"/>
+    <w:lsdException w:name="Medium Grid 1 Accent 6" w:semiHidden="0" w:uiPriority="67" w:unhideWhenUsed="0"/>
+    <w:lsdException w:name="Medium Grid 2 Accent 6" w:semiHidden="0" w:uiPriority="68" w:unhideWhenUsed="0"/>
+    <w:lsdException w:name="Medium Grid 3 Accent 6" w:semiHidden="0" w:uiPriority="69" w:unhideWhenUsed="0"/>
+    <w:lsdException w:name="Dark List Accent 6" w:semiHidden="0" w:uiPriority="70" w:unhideWhenUsed="0"/>
+    <w:lsdException w:name="Colorful Shading Accent 6" w:semiHidden="0" w:uiPriority="71" w:unhideWhenUsed="0"/>
+    <w:lsdException w:name="Colorful List Accent 6" w:semiHidden="0" w:uiPriority="72" w:unhideWhenUsed="0"/>
+    <w:lsdException w:name="Colorful Grid Accent 6" w:semiHidden="0" w:uiPriority="73" w:unhideWhenUsed="0"/>
+    <w:lsdException w:name="Subtle Emphasis" w:semiHidden="0" w:uiPriority="19" w:unhideWhenUsed="0" w:qFormat="1"/>
+    <w:lsdException w:name="Intense Emphasis" w:semiHidden="0" w:uiPriority="21" w:unhideWhenUsed="0" w:qFormat="1"/>
+    <w:lsdException w:name="Subtle Reference" w:semiHidden="0" w:uiPriority="31" w:unhideWhenUsed="0" w:qFormat="1"/>
+    <w:lsdException w:name="Intense Reference" w:semiHidden="0" w:uiPriority="32" w:unhideWhenUsed="0" w:qFormat="1"/>
+    <w:lsdException w:name="Book Title" w:semiHidden="0" w:uiPriority="33" w:unhideWhenUsed="0" w:qFormat="1"/>
+    <w:lsdException w:name="Bibliography" w:uiPriority="37"/>
+    <w:lsdException w:name="TOC Heading" w:uiPriority="39" w:qFormat="1"/>
+  </w:latentStyles>
+  <w:style w:type="paragraph" w:default="1" w:styleId="Normal">
+    <w:name w:val="Normal"/>
+    <w:qFormat/>
+  </w:style>
+  <w:style w:type="character" w:default="1" w:styleId="DefaultParagraphFont">
+    <w:name w:val="Default Paragraph Font"/>
+    <w:uiPriority w:val="1"/>
+    <w:semiHidden/>
+    <w:unhideWhenUsed/>
+  </w:style>
+  <w:style w:type="table" w:default="1" w:styleId="TableNormal">
+    <w:name w:val="Normal Table"/>
+    <w:uiPriority w:val="99"/>
+    <w:semiHidden/>
+    <w:unhideWhenUsed/>
+    <w:tblPr>
+      <w:tblInd w:w="0" w:type="dxa"/>
+      <w:tblCellMar>
+        <w:top w:w="0" w:type="dxa"/>
+        <w:left w:w="108" w:type="dxa"/>
+        <w:bottom w:w="0" w:type="dxa"/>
+        <w:right w:w="108" w:type="dxa"/>
+      </w:tblCellMar>
+    </w:tblPr>
+  </w:style>
+  <w:style w:type="numbering" w:default="1" w:styleId="NoList">
+    <w:name w:val="No List"/>
+    <w:uiPriority w:val="99"/>
+    <w:semiHidden/>
+    <w:unhideWhenUsed/>
+  </w:style>
+  <w:style w:type="paragraph" w:styleId="ListParagraph">
+    <w:name w:val="List Paragraph"/>
+    <w:basedOn w:val="Normal"/>
+    <w:uiPriority w:val="34"/>
+    <w:qFormat/>
+    <w:rsid w:val="00FC669D"/>
+    <w:pPr>
+      <w:ind w:left="720"/>
+      <w:contextualSpacing/>
+    </w:pPr>
+  </w:style>
+  <w:style w:type="paragraph" w:styleId="NoSpacing">
+    <w:name w:val="No Spacing"/>
+    <w:uiPriority w:val="1"/>
+    <w:qFormat/>
+    <w:rsid w:val="00FF20E2"/>
+    <w:pPr>
+      <w:spacing w:after="0" w:line="240" w:lineRule="auto"/>
+    </w:pPr>
+  </w:style>
+  <w:style w:type="paragraph" w:styleId="Header">
+    <w:name w:val="header"/>
+    <w:basedOn w:val="Normal"/>
+    <w:link w:val="HeaderChar"/>
+    <w:uiPriority w:val="99"/>
+    <w:unhideWhenUsed/>
+    <w:rsid w:val="00A85F5B"/>
+    <w:pPr>
+      <w:tabs>
+        <w:tab w:val="center" w:pos="4680"/>
+        <w:tab w:val="right" w:pos="9360"/>
+      </w:tabs>
+      <w:spacing w:after="0" w:line="240" w:lineRule="auto"/>
+    </w:pPr>
+  </w:style>
+  <w:style w:type="character" w:customStyle="1" w:styleId="HeaderChar">
+    <w:name w:val="Header Char"/>
+    <w:basedOn w:val="DefaultParagraphFont"/>
+    <w:link w:val="Header"/>
+    <w:uiPriority w:val="99"/>
+    <w:rsid w:val="00A85F5B"/>
+  </w:style>
+  <w:style w:type="paragraph" w:styleId="Footer">
+    <w:name w:val="footer"/>
+    <w:basedOn w:val="Normal"/>
+    <w:link w:val="FooterChar"/>
+    <w:uiPriority w:val="99"/>
+    <w:unhideWhenUsed/>
+    <w:rsid w:val="00A85F5B"/>
+    <w:pPr>
+      <w:tabs>
+        <w:tab w:val="center" w:pos="4680"/>
+        <w:tab w:val="right" w:pos="9360"/>
+      </w:tabs>
+      <w:spacing w:after="0" w:line="240" w:lineRule="auto"/>
+    </w:pPr>
+  </w:style>
+  <w:style w:type="character" w:customStyle="1" w:styleId="FooterChar">
+    <w:name w:val="Footer Char"/>
+    <w:basedOn w:val="DefaultParagraphFont"/>
+    <w:link w:val="Footer"/>
+    <w:uiPriority w:val="99"/>
+    <w:rsid w:val="00A85F5B"/>
+  </w:style>
+</w:styles>
+</file>
+
+<file path=word/stylesWithEffects.xml><?xml version="1.0" encoding="utf-8"?>
+<w:styles xmlns:wpc="http://schemas.microsoft.com/office/word/2010/wordprocessingCanvas" xmlns:mc="http://schemas.openxmlformats.org/markup-compatibility/2006" xmlns:o="urn:schemas-microsoft-com:office:office" xmlns:r="http://schemas.openxmlformats.org/officeDocument/2006/relationships" xmlns:m="http://schemas.openxmlformats.org/officeDocument/2006/math" xmlns:v="urn:schemas-microsoft-com:vml" xmlns:wp14="http://schemas.microsoft.com/office/word/2010/wordprocessingDrawing" xmlns:wp="http://schemas.openxmlformats.org/drawingml/2006/wordprocessingDrawing" xmlns:w10="urn:schemas-microsoft-com:office:word" xmlns:w="http://schemas.openxmlformats.org/wordprocessingml/2006/main" xmlns:w14="http://schemas.microsoft.com/office/word/2010/wordml" xmlns:wpg="http://schemas.microsoft.com/office/word/2010/wordprocessingGroup" xmlns:wpi="http://schemas.microsoft.com/office/word/2010/wordprocessingInk" xmlns:wne="http://schemas.microsoft.com/office/word/2006/wordml" xmlns:wps="http://schemas.microsoft.com/office/word/2010/wordprocessingShape" mc:Ignorable="w14 wp14">
+  <w:docDefaults>
+    <w:rPrDefault>
+      <w:rPr>
+        <w:rFonts w:asciiTheme="minorHAnsi" w:eastAsia="MS Mincho" w:hAnsiTheme="minorHAnsi" w:cstheme="minorBidi"/>
+        <w:sz w:val="22"/>
+        <w:szCs w:val="22"/>
+        <w:lang w:val="en-US" w:eastAsia="en-US" w:bidi="ar-SA"/>
+      </w:rPr>
+    </w:rPrDefault>
+    <w:pPrDefault>
+      <w:pPr>
+        <w:spacing w:after="160" w:line="259" w:lineRule="auto"/>
+      </w:pPr>
+    </w:pPrDefault>
+  </w:docDefaults>
+  <w:latentStyles w:defLockedState="0" w:defUIPriority="99" w:defSemiHidden="1" w:defUnhideWhenUsed="1" w:defQFormat="0" w:count="267">
+    <w:lsdException w:name="Normal" w:semiHidden="0" w:uiPriority="0" w:unhideWhenUsed="0" w:qFormat="1"/>
+    <w:lsdException w:name="heading 1" w:semiHidden="0" w:uiPriority="9" w:unhideWhenUsed="0" w:qFormat="1"/>
+    <w:lsdException w:name="heading 2" w:uiPriority="9" w:qFormat="1"/>
+    <w:lsdException w:name="heading 3" w:uiPriority="9" w:qFormat="1"/>
+    <w:lsdException w:name="heading 4" w:uiPriority="9" w:qFormat="1"/>
+    <w:lsdException w:name="heading 5" w:uiPriority="9" w:qFormat="1"/>
+    <w:lsdException w:name="heading 6" w:uiPriority="9" w:qFormat="1"/>
+    <w:lsdException w:name="heading 7" w:uiPriority="9" w:qFormat="1"/>
+    <w:lsdException w:name="heading 8" w:uiPriority="9" w:qFormat="1"/>
+    <w:lsdException w:name="heading 9" w:uiPriority="9" w:qFormat="1"/>
+    <w:lsdException w:name="toc 1" w:uiPriority="39"/>
+    <w:lsdException w:name="toc 2" w:uiPriority="39"/>
+    <w:lsdException w:name="toc 3" w:uiPriority="39"/>
+    <w:lsdException w:name="toc 4" w:uiPriority="39"/>
+    <w:lsdException w:name="toc 5" w:uiPriority="39"/>
+    <w:lsdException w:name="toc 6" w:uiPriority="39"/>
+    <w:lsdException w:name="toc 7" w:uiPriority="39"/>
+    <w:lsdException w:name="toc 8" w:uiPriority="39"/>
+    <w:lsdException w:name="toc 9" w:uiPriority="39"/>
+    <w:lsdException w:name="caption" w:uiPriority="35" w:qFormat="1"/>
+    <w:lsdException w:name="Title" w:semiHidden="0" w:uiPriority="10" w:unhideWhenUsed="0" w:qFormat="1"/>
+    <w:lsdException w:name="Default Paragraph Font" w:uiPriority="1"/>
+    <w:lsdException w:name="Subtitle" w:semiHidden="0" w:uiPriority="11" w:unhideWhenUsed="0" w:qFormat="1"/>
+    <w:lsdException w:name="Strong" w:semiHidden="0" w:uiPriority="22" w:unhideWhenUsed="0" w:qFormat="1"/>
+    <w:lsdException w:name="Emphasis" w:semiHidden="0" w:uiPriority="20" w:unhideWhenUsed="0" w:qFormat="1"/>
+    <w:lsdException w:name="Table Grid" w:semiHidden="0" w:uiPriority="39" w:unhideWhenUsed="0"/>
+    <w:lsdException w:name="Placeholder Text" w:unhideWhenUsed="0"/>
+    <w:lsdException w:name="No Spacing" w:semiHidden="0" w:uiPriority="1" w:unhideWhenUsed="0" w:qFormat="1"/>
+    <w:lsdException w:name="Light Shading" w:semiHidden="0" w:uiPriority="60" w:unhideWhenUsed="0"/>
+    <w:lsdException w:name="Light List" w:semiHidden="0" w:uiPriority="61" w:unhideWhenUsed="0"/>
+    <w:lsdException w:name="Light Grid" w:semiHidden="0" w:uiPriority="62" w:unhideWhenUsed="0"/>
+    <w:lsdException w:name="Medium Shading 1" w:semiHidden="0" w:uiPriority="63" w:unhideWhenUsed="0"/>
+    <w:lsdException w:name="Medium Shading 2" w:semiHidden="0" w:uiPriority="64" w:unhideWhenUsed="0"/>
+    <w:lsdException w:name="Medium List 1" w:semiHidden="0" w:uiPriority="65" w:unhideWhenUsed="0"/>
+    <w:lsdException w:name="Medium List 2" w:semiHidden="0" w:uiPriority="66" w:unhideWhenUsed="0"/>
+    <w:lsdException w:name="Medium Grid 1" w:semiHidden="0" w:uiPriority="67" w:unhideWhenUsed="0"/>
+    <w:lsdException w:name="Medium Grid 2" w:semiHidden="0" w:uiPriority="68" w:unhideWhenUsed="0"/>
+    <w:lsdException w:name="Medium Grid 3" w:semiHidden="0" w:uiPriority="69" w:unhideWhenUsed="0"/>
+    <w:lsdException w:name="Dark List" w:semiHidden="0" w:uiPriority="70" w:unhideWhenUsed="0"/>
+    <w:lsdException w:name="Colorful Shading" w:semiHidden="0" w:uiPriority="71" w:unhideWhenUsed="0"/>
+    <w:lsdException w:name="Colorful List" w:semiHidden="0" w:uiPriority="72" w:unhideWhenUsed="0"/>
+    <w:lsdException w:name="Colorful Grid" w:semiHidden="0" w:uiPriority="73" w:unhideWhenUsed="0"/>
+    <w:lsdException w:name="Light Shading Accent 1" w:semiHidden="0" w:uiPriority="60" w:unhideWhenUsed="0"/>
+    <w:lsdException w:name="Light List Accent 1" w:semiHidden="0" w:uiPriority="61" w:unhideWhenUsed="0"/>
+    <w:lsdException w:name="Light Grid Accent 1" w:semiHidden="0" w:uiPriority="62" w:unhideWhenUsed="0"/>
+    <w:lsdException w:name="Medium Shading 1 Accent 1" w:semiHidden="0" w:uiPriority="63" w:unhideWhenUsed="0"/>
+    <w:lsdException w:name="Medium Shading 2 Accent 1" w:semiHidden="0" w:uiPriority="64" w:unhideWhenUsed="0"/>
+    <w:lsdException w:name="Medium List 1 Accent 1" w:semiHidden="0" w:uiPriority="65" w:unhideWhenUsed="0"/>
+    <w:lsdException w:name="Revision" w:unhideWhenUsed="0"/>
+    <w:lsdException w:name="List Paragraph" w:semiHidden="0" w:uiPriority="34" w:unhideWhenUsed="0" w:qFormat="1"/>
+    <w:lsdException w:name="Quote" w:semiHidden="0" w:uiPriority="29" w:unhideWhenUsed="0" w:qFormat="1"/>
+    <w:lsdException w:name="Intense Quote" w:semiHidden="0" w:uiPriority="30" w:unhideWhenUsed="0" w:qFormat="1"/>
+    <w:lsdException w:name="Medium List 2 Accent 1" w:semiHidden="0" w:uiPriority="66" w:unhideWhenUsed="0"/>
+    <w:lsdException w:name="Medium Grid 1 Accent 1" w:semiHidden="0" w:uiPriority="67" w:unhideWhenUsed="0"/>
+    <w:lsdException w:name="Medium Grid 2 Accent 1" w:semiHidden="0" w:uiPriority="68" w:unhideWhenUsed="0"/>
+    <w:lsdException w:name="Medium Grid 3 Accent 1" w:semiHidden="0" w:uiPriority="69" w:unhideWhenUsed="0"/>
+    <w:lsdException w:name="Dark List Accent 1" w:semiHidden="0" w:uiPriority="70" w:unhideWhenUsed="0"/>
+    <w:lsdException w:name="Colorful Shading Accent 1" w:semiHidden="0" w:uiPriority="71" w:unhideWhenUsed="0"/>
+    <w:lsdException w:name="Colorful List Accent 1" w:semiHidden="0" w:uiPriority="72" w:unhideWhenUsed="0"/>
+    <w:lsdException w:name="Colorful Grid Accent 1" w:semiHidden="0" w:uiPriority="73" w:unhideWhenUsed="0"/>
+    <w:lsdException w:name="Light Shading Accent 2" w:semiHidden="0" w:uiPriority="60" w:unhideWhenUsed="0"/>
+    <w:lsdException w:name="Light List Accent 2" w:semiHidden="0" w:uiPriority="61" w:unhideWhenUsed="0"/>
+    <w:lsdException w:name="Light Grid Accent 2" w:semiHidden="0" w:uiPriority="62" w:unhideWhenUsed="0"/>
+    <w:lsdException w:name="Medium Shading 1 Accent 2" w:semiHidden="0" w:uiPriority="63" w:unhideWhenUsed="0"/>
+    <w:lsdException w:name="Medium Shading 2 Accent 2" w:semiHidden="0" w:uiPriority="64" w:unhideWhenUsed="0"/>
+    <w:lsdException w:name="Medium List 1 Accent 2" w:semiHidden="0" w:uiPriority="65" w:unhideWhenUsed="0"/>
+    <w:lsdException w:name="Medium List 2 Accent 2" w:semiHidden="0" w:uiPriority="66" w:unhideWhenUsed="0"/>
+    <w:lsdException w:name="Medium Grid 1 Accent 2" w:semiHidden="0" w:uiPriority="67" w:unhideWhenUsed="0"/>
+    <w:lsdException w:name="Medium Grid 2 Accent 2" w:semiHidden="0" w:uiPriority="68" w:unhideWhenUsed="0"/>
+    <w:lsdException w:name="Medium Grid 3 Accent 2" w:semiHidden="0" w:uiPriority="69" w:unhideWhenUsed="0"/>
+    <w:lsdException w:name="Dark List Accent 2" w:semiHidden="0" w:uiPriority="70" w:unhideWhenUsed="0"/>
+    <w:lsdException w:name="Colorful Shading Accent 2" w:semiHidden="0" w:uiPriority="71" w:unhideWhenUsed="0"/>
+    <w:lsdException w:name="Colorful List Accent 2" w:semiHidden="0" w:uiPriority="72" w:unhideWhenUsed="0"/>
+    <w:lsdException w:name="Colorful Grid Accent 2" w:semiHidden="0" w:uiPriority="73" w:unhideWhenUsed="0"/>
+    <w:lsdException w:name="Light Shading Accent 3" w:semiHidden="0" w:uiPriority="60" w:unhideWhenUsed="0"/>
+    <w:lsdException w:name="Light List Accent 3" w:semiHidden="0" w:uiPriority="61" w:unhideWhenUsed="0"/>
+    <w:lsdException w:name="Light Grid Accent 3" w:semiHidden="0" w:uiPriority="62" w:unhideWhenUsed="0"/>
+    <w:lsdException w:name="Medium Shading 1 Accent 3" w:semiHidden="0" w:uiPriority="63" w:unhideWhenUsed="0"/>
+    <w:lsdException w:name="Medium Shading 2 Accent 3" w:semiHidden="0" w:uiPriority="64" w:unhideWhenUsed="0"/>
+    <w:lsdException w:name="Medium List 1 Accent 3" w:semiHidden="0" w:uiPriority="65" w:unhideWhenUsed="0"/>
+    <w:lsdException w:name="Medium List 2 Accent 3" w:semiHidden="0" w:uiPriority="66" w:unhideWhenUsed="0"/>
+    <w:lsdException w:name="Medium Grid 1 Accent 3" w:semiHidden="0" w:uiPriority="67" w:unhideWhenUsed="0"/>
+    <w:lsdException w:name="Medium Grid 2 Accent 3" w:semiHidden="0" w:uiPriority="68" w:unhideWhenUsed="0"/>
+    <w:lsdException w:name="Medium Grid 3 Accent 3" w:semiHidden="0" w:uiPriority="69" w:unhideWhenUsed="0"/>
+    <w:lsdException w:name="Dark List Accent 3" w:semiHidden="0" w:uiPriority="70" w:unhideWhenUsed="0"/>
+    <w:lsdException w:name="Colorful Shading Accent 3" w:semiHidden="0" w:uiPriority="71" w:unhideWhenUsed="0"/>
+    <w:lsdException w:name="Colorful List Accent 3" w:semiHidden="0" w:uiPriority="72" w:unhideWhenUsed="0"/>
+    <w:lsdException w:name="Colorful Grid Accent 3" w:semiHidden="0" w:uiPriority="73" w:unhideWhenUsed="0"/>
+    <w:lsdException w:name="Light Shading Accent 4" w:semiHidden="0" w:uiPriority="60" w:unhideWhenUsed="0"/>
+    <w:lsdException w:name="Light List Accent 4" w:semiHidden="0" w:uiPriority="61" w:unhideWhenUsed="0"/>
+    <w:lsdException w:name="Light Grid Accent 4" w:semiHidden="0" w:uiPriority="62" w:unhideWhenUsed="0"/>
+    <w:lsdException w:name="Medium Shading 1 Accent 4" w:semiHidden="0" w:uiPriority="63" w:unhideWhenUsed="0"/>
+    <w:lsdException w:name="Medium Shading 2 Accent 4" w:semiHidden="0" w:uiPriority="64" w:unhideWhenUsed="0"/>
+    <w:lsdException w:name="Medium List 1 Accent 4" w:semiHidden="0" w:uiPriority="65" w:unhideWhenUsed="0"/>
+    <w:lsdException w:name="Medium List 2 Accent 4" w:semiHidden="0" w:uiPriority="66" w:unhideWhenUsed="0"/>
+    <w:lsdException w:name="Medium Grid 1 Accent 4" w:semiHidden="0" w:uiPriority="67" w:unhideWhenUsed="0"/>
+    <w:lsdException w:name="Medium Grid 2 Accent 4" w:semiHidden="0" w:uiPriority="68" w:unhideWhenUsed="0"/>
+    <w:lsdException w:name="Medium Grid 3 Accent 4" w:semiHidden="0" w:uiPriority="69" w:unhideWhenUsed="0"/>
+    <w:lsdException w:name="Dark List Accent 4" w:semiHidden="0" w:uiPriority="70" w:unhideWhenUsed="0"/>
+    <w:lsdException w:name="Colorful Shading Accent 4" w:semiHidden="0" w:uiPriority="71" w:unhideWhenUsed="0"/>
+    <w:lsdException w:name="Colorful List Accent 4" w:semiHidden="0" w:uiPriority="72" w:unhideWhenUsed="0"/>
+    <w:lsdException w:name="Colorful Grid Accent 4" w:semiHidden="0" w:uiPriority="73" w:unhideWhenUsed="0"/>
+    <w:lsdException w:name="Light Shading Accent 5" w:semiHidden="0" w:uiPriority="60" w:unhideWhenUsed="0"/>
+    <w:lsdException w:name="Light List Accent 5" w:semiHidden="0" w:uiPriority="61" w:unhideWhenUsed="0"/>
+    <w:lsdException w:name="Light Grid Accent 5" w:semiHidden="0" w:uiPriority="62" w:unhideWhenUsed="0"/>
+    <w:lsdException w:name="Medium Shading 1 Accent 5" w:semiHidden="0" w:uiPriority="63" w:unhideWhenUsed="0"/>
+    <w:lsdException w:name="Medium Shading 2 Accent 5" w:semiHidden="0" w:uiPriority="64" w:unhideWhenUsed="0"/>
+    <w:lsdException w:name="Medium List 1 Accent 5" w:semiHidden="0" w:uiPriority="65" w:unhideWhenUsed="0"/>
+    <w:lsdException w:name="Medium List 2 Accent 5" w:semiHidden="0" w:uiPriority="66" w:unhideWhenUsed="0"/>
+    <w:lsdException w:name="Medium Grid 1 Accent 5" w:semiHidden="0" w:uiPriority="67" w:unhideWhenUsed="0"/>
+    <w:lsdException w:name="Medium Grid 2 Accent 5" w:semiHidden="0" w:uiPriority="68" w:unhideWhenUsed="0"/>
+    <w:lsdException w:name="Medium Grid 3 Accent 5" w:semiHidden="0" w:uiPriority="69" w:unhideWhenUsed="0"/>
+    <w:lsdException w:name="Dark List Accent 5" w:semiHidden="0" w:uiPriority="70" w:unhideWhenUsed="0"/>
+    <w:lsdException w:name="Colorful Shading Accent 5" w:semiHidden="0" w:uiPriority="71" w:unhideWhenUsed="0"/>
+    <w:lsdException w:name="Colorful List Accent 5" w:semiHidden="0" w:uiPriority="72" w:unhideWhenUsed="0"/>
+    <w:lsdException w:name="Colorful Grid Accent 5" w:semiHidden="0" w:uiPriority="73" w:unhideWhenUsed="0"/>
+    <w:lsdException w:name="Light Shading Accent 6" w:semiHidden="0" w:uiPriority="60" w:unhideWhenUsed="0"/>
+    <w:lsdException w:name="Light List Accent 6" w:semiHidden="0" w:uiPriority="61" w:unhideWhenUsed="0"/>
+    <w:lsdException w:name="Light Grid Accent 6" w:semiHidden="0" w:uiPriority="62" w:unhideWhenUsed="0"/>
+    <w:lsdException w:name="Medium Shading 1 Accent 6" w:semiHidden="0" w:uiPriority="63" w:unhideWhenUsed="0"/>
+    <w:lsdException w:name="Medium Shading 2 Accent 6" w:semiHidden="0" w:uiPriority="64" w:unhideWhenUsed="0"/>
+    <w:lsdException w:name="Medium List 1 Accent 6" w:semiHidden="0" w:uiPriority="65" w:unhideWhenUsed="0"/>
+    <w:lsdException w:name="Medium List 2 Accent 6" w:semiHidden="0" w:uiPriority="66" w:unhideWhenUsed="0"/>
+    <w:lsdException w:name="Medium Grid 1 Accent 6" w:semiHidden="0" w:uiPriority="67" w:unhideWhenUsed="0"/>
+    <w:lsdException w:name="Medium Grid 2 Accent 6" w:semiHidden="0" w:uiPriority="68" w:unhideWhenUsed="0"/>
+    <w:lsdException w:name="Medium Grid 3 Accent 6" w:semiHidden="0" w:uiPriority="69" w:unhideWhenUsed="0"/>
+    <w:lsdException w:name="Dark List Accent 6" w:semiHidden="0" w:uiPriority="70" w:unhideWhenUsed="0"/>
+    <w:lsdException w:name="Colorful Shading Accent 6" w:semiHidden="0" w:uiPriority="71" w:unhideWhenUsed="0"/>
+    <w:lsdException w:name="Colorful List Accent 6" w:semiHidden="0" w:uiPriority="72" w:unhideWhenUsed="0"/>
+    <w:lsdException w:name="Colorful Grid Accent 6" w:semiHidden="0" w:uiPriority="73" w:unhideWhenUsed="0"/>
+    <w:lsdException w:name="Subtle Emphasis" w:semiHidden="0" w:uiPriority="19" w:unhideWhenUsed="0" w:qFormat="1"/>
+    <w:lsdException w:name="Intense Emphasis" w:semiHidden="0" w:uiPriority="21" w:unhideWhenUsed="0" w:qFormat="1"/>
+    <w:lsdException w:name="Subtle Reference" w:semiHidden="0" w:uiPriority="31" w:unhideWhenUsed="0" w:qFormat="1"/>
+    <w:lsdException w:name="Intense Reference" w:semiHidden="0" w:uiPriority="32" w:unhideWhenUsed="0" w:qFormat="1"/>
+    <w:lsdException w:name="Book Title" w:semiHidden="0" w:uiPriority="33" w:unhideWhenUsed="0" w:qFormat="1"/>
+    <w:lsdException w:name="Bibliography" w:uiPriority="37"/>
+    <w:lsdException w:name="TOC Heading" w:uiPriority="39" w:qFormat="1"/>
   </w:latentStyles>
   <w:style w:type="paragraph" w:default="1" w:styleId="Normal">
     <w:name w:val="Normal"/>
@@ -5257,7 +4857,7 @@
   <a:extraClrSchemeLst/>
   <a:extLst>
     <a:ext uri="{05A4C25C-085E-4340-85A3-A5531E510DB2}">
-      <thm15:themeFamily xmlns:thm15="http://schemas.microsoft.com/office/thememl/2012/main" name="Office Theme" id="{62F939B6-93AF-4DB8-9C6B-D6C7DFDC589F}" vid="{4A3C46E8-61CC-4603-A589-7422A47A8E4A}"/>
+      <thm15:themeFamily xmlns:thm15="http://schemas.microsoft.com/office/thememl/2012/main" xmlns="" name="Office Theme" id="{62F939B6-93AF-4DB8-9C6B-D6C7DFDC589F}" vid="{4A3C46E8-61CC-4603-A589-7422A47A8E4A}"/>
     </a:ext>
   </a:extLst>
 </a:theme>

</xml_diff>

<commit_message>
Program flow and other changes
</commit_message>
<xml_diff>
--- a/Manuscript/Chapter 1.docx
+++ b/Manuscript/Chapter 1.docx
@@ -4,69 +4,27 @@
   <w:body>
     <w:p>
       <w:pPr>
-        <w:spacing w:after="100" w:line="360" w:lineRule="auto"/>
-        <w:jc w:val="center"/>
-        <w:rPr>
-          <w:rFonts w:ascii="Times New Roman" w:hAnsi="Times New Roman" w:cs="Times New Roman"/>
-          <w:b/>
-          <w:bCs/>
-          <w:sz w:val="24"/>
-          <w:szCs w:val="24"/>
-        </w:rPr>
-      </w:pPr>
-      <w:r>
-        <w:rPr>
-          <w:rFonts w:ascii="Times New Roman" w:hAnsi="Times New Roman" w:cs="Times New Roman"/>
-          <w:b/>
-          <w:bCs/>
-          <w:sz w:val="24"/>
-          <w:szCs w:val="24"/>
-        </w:rPr>
+        <w:pStyle w:val="Heading1"/>
+      </w:pPr>
+      <w:r>
         <w:t>C</w:t>
       </w:r>
       <w:r>
-        <w:rPr>
-          <w:rFonts w:ascii="Times New Roman" w:hAnsi="Times New Roman" w:cs="Times New Roman"/>
-          <w:b/>
-          <w:bCs/>
-          <w:sz w:val="24"/>
-          <w:szCs w:val="24"/>
-        </w:rPr>
         <w:t>HAPTER</w:t>
       </w:r>
       <w:r>
-        <w:rPr>
-          <w:rFonts w:ascii="Times New Roman" w:hAnsi="Times New Roman" w:cs="Times New Roman"/>
-          <w:b/>
-          <w:bCs/>
-          <w:sz w:val="24"/>
-          <w:szCs w:val="24"/>
-        </w:rPr>
         <w:t xml:space="preserve"> I</w:t>
       </w:r>
     </w:p>
     <w:p>
       <w:pPr>
-        <w:spacing w:after="100" w:line="360" w:lineRule="auto"/>
-        <w:jc w:val="center"/>
-        <w:rPr>
-          <w:rFonts w:ascii="Times New Roman" w:hAnsi="Times New Roman" w:cs="Times New Roman"/>
-          <w:b/>
-          <w:bCs/>
-          <w:sz w:val="24"/>
-          <w:szCs w:val="24"/>
-        </w:rPr>
-      </w:pPr>
-      <w:r>
-        <w:rPr>
-          <w:rFonts w:ascii="Times New Roman" w:hAnsi="Times New Roman" w:cs="Times New Roman"/>
-          <w:b/>
-          <w:bCs/>
-          <w:sz w:val="24"/>
-          <w:szCs w:val="24"/>
-        </w:rPr>
+        <w:pStyle w:val="Heading1"/>
+      </w:pPr>
+      <w:r>
         <w:t>INTRODUCTION</w:t>
       </w:r>
+      <w:bookmarkStart w:id="0" w:name="_GoBack"/>
+      <w:bookmarkEnd w:id="0"/>
     </w:p>
     <w:p>
       <w:pPr>
@@ -132,20 +90,9 @@
     </w:p>
     <w:p>
       <w:pPr>
-        <w:spacing w:after="100" w:line="360" w:lineRule="auto"/>
-        <w:jc w:val="both"/>
-        <w:rPr>
-          <w:rFonts w:ascii="Times New Roman" w:hAnsi="Times New Roman" w:cs="Times New Roman"/>
-          <w:b/>
-          <w:bCs/>
-        </w:rPr>
-      </w:pPr>
-      <w:r>
-        <w:rPr>
-          <w:rFonts w:ascii="Times New Roman" w:hAnsi="Times New Roman" w:cs="Times New Roman"/>
-          <w:b/>
-          <w:bCs/>
-        </w:rPr>
+        <w:pStyle w:val="Heading2"/>
+      </w:pPr>
+      <w:r>
         <w:t>Rationale of the Study</w:t>
       </w:r>
     </w:p>
@@ -359,20 +306,9 @@
     </w:p>
     <w:p>
       <w:pPr>
-        <w:spacing w:after="100" w:line="360" w:lineRule="auto"/>
-        <w:jc w:val="both"/>
-        <w:rPr>
-          <w:rFonts w:ascii="Times New Roman" w:hAnsi="Times New Roman" w:cs="Times New Roman"/>
-          <w:b/>
-          <w:bCs/>
-        </w:rPr>
-      </w:pPr>
-      <w:r>
-        <w:rPr>
-          <w:rFonts w:ascii="Times New Roman" w:hAnsi="Times New Roman" w:cs="Times New Roman"/>
-          <w:b/>
-          <w:bCs/>
-        </w:rPr>
+        <w:pStyle w:val="Heading2"/>
+      </w:pPr>
+      <w:r>
         <w:t>Objective of the Study</w:t>
       </w:r>
     </w:p>
@@ -437,7 +373,7 @@
           <w:rFonts w:ascii="Times New Roman" w:hAnsi="Times New Roman" w:cs="Times New Roman"/>
         </w:rPr>
       </w:pPr>
-      <w:bookmarkStart w:id="0" w:name="_Hlk20129653"/>
+      <w:bookmarkStart w:id="1" w:name="_Hlk20129653"/>
       <w:r>
         <w:rPr>
           <w:rFonts w:ascii="Times New Roman" w:hAnsi="Times New Roman" w:cs="Times New Roman"/>
@@ -463,7 +399,7 @@
         <w:t>;</w:t>
       </w:r>
     </w:p>
-    <w:bookmarkEnd w:id="0"/>
+    <w:bookmarkEnd w:id="1"/>
     <w:p>
       <w:pPr>
         <w:pStyle w:val="ListParagraph"/>
@@ -539,7 +475,7 @@
           <w:rFonts w:ascii="Times New Roman" w:hAnsi="Times New Roman" w:cs="Times New Roman"/>
         </w:rPr>
       </w:pPr>
-      <w:bookmarkStart w:id="1" w:name="_Hlk20669675"/>
+      <w:bookmarkStart w:id="2" w:name="_Hlk20669675"/>
       <w:r>
         <w:rPr>
           <w:rFonts w:ascii="Times New Roman" w:hAnsi="Times New Roman" w:cs="Times New Roman"/>
@@ -565,31 +501,259 @@
         <w:t>;</w:t>
       </w:r>
     </w:p>
-    <w:bookmarkEnd w:id="1"/>
-    <w:p>
-      <w:pPr>
-        <w:spacing w:after="100" w:line="360" w:lineRule="auto"/>
+    <w:bookmarkEnd w:id="2"/>
+    <w:p>
+      <w:pPr>
+        <w:pStyle w:val="Heading2"/>
+      </w:pPr>
+      <w:r>
+        <w:t>S</w:t>
+      </w:r>
+      <w:r>
+        <w:t>cope</w:t>
+      </w:r>
+      <w:r>
+        <w:t xml:space="preserve"> </w:t>
+      </w:r>
+      <w:r>
+        <w:t>and Limitations</w:t>
+      </w:r>
+    </w:p>
+    <w:p>
+      <w:pPr>
+        <w:spacing w:after="100" w:line="360" w:lineRule="auto"/>
+        <w:ind w:firstLine="360"/>
         <w:jc w:val="both"/>
         <w:rPr>
           <w:rFonts w:ascii="Times New Roman" w:hAnsi="Times New Roman" w:cs="Times New Roman"/>
         </w:rPr>
       </w:pPr>
       <w:r>
+        <w:rPr>
+          <w:rFonts w:ascii="Times New Roman" w:hAnsi="Times New Roman" w:cs="Times New Roman"/>
+        </w:rPr>
+        <w:t>The app will regularly compare the applicant’s profile or details on every job hiring position and suggest the qualified applicants to the learning centers depending on the pre-set requirements and qualifications of the job hiring position.</w:t>
+      </w:r>
+      <w:r>
+        <w:rPr>
+          <w:rFonts w:ascii="Times New Roman" w:hAnsi="Times New Roman" w:cs="Times New Roman"/>
+        </w:rPr>
+        <w:t xml:space="preserve"> </w:t>
+      </w:r>
+      <w:r>
+        <w:rPr>
+          <w:rFonts w:ascii="Times New Roman" w:hAnsi="Times New Roman" w:cs="Times New Roman"/>
+        </w:rPr>
+        <w:t xml:space="preserve">On the other hand, </w:t>
+      </w:r>
+      <w:r>
+        <w:rPr>
+          <w:rFonts w:ascii="Times New Roman" w:hAnsi="Times New Roman" w:cs="Times New Roman"/>
+        </w:rPr>
+        <w:t xml:space="preserve">job seeking </w:t>
+      </w:r>
+      <w:r>
+        <w:rPr>
+          <w:rFonts w:ascii="Times New Roman" w:hAnsi="Times New Roman" w:cs="Times New Roman"/>
+        </w:rPr>
+        <w:t xml:space="preserve">educators can </w:t>
+      </w:r>
+      <w:r>
+        <w:rPr>
+          <w:rFonts w:ascii="Times New Roman" w:hAnsi="Times New Roman" w:cs="Times New Roman"/>
+        </w:rPr>
+        <w:t>apply</w:t>
+      </w:r>
+      <w:r>
+        <w:rPr>
+          <w:rFonts w:ascii="Times New Roman" w:hAnsi="Times New Roman" w:cs="Times New Roman"/>
+        </w:rPr>
+        <w:t xml:space="preserve"> for available learning center jobs through the app</w:t>
+      </w:r>
+      <w:r>
+        <w:rPr>
+          <w:rFonts w:ascii="Times New Roman" w:hAnsi="Times New Roman" w:cs="Times New Roman"/>
+        </w:rPr>
+        <w:t xml:space="preserve">. </w:t>
+      </w:r>
+      <w:r>
+        <w:rPr>
+          <w:rFonts w:ascii="Times New Roman" w:hAnsi="Times New Roman" w:cs="Times New Roman"/>
+        </w:rPr>
+        <w:t xml:space="preserve"> </w:t>
+      </w:r>
+      <w:r>
+        <w:rPr>
+          <w:rFonts w:ascii="Times New Roman" w:hAnsi="Times New Roman" w:cs="Times New Roman"/>
+        </w:rPr>
+        <w:t>T</w:t>
+      </w:r>
+      <w:r>
+        <w:rPr>
+          <w:rFonts w:ascii="Times New Roman" w:hAnsi="Times New Roman" w:cs="Times New Roman"/>
+        </w:rPr>
+        <w:t xml:space="preserve">he app </w:t>
+      </w:r>
+      <w:r>
+        <w:rPr>
+          <w:rFonts w:ascii="Times New Roman" w:hAnsi="Times New Roman" w:cs="Times New Roman"/>
+        </w:rPr>
+        <w:t>can run on</w:t>
+      </w:r>
+      <w:r>
+        <w:rPr>
+          <w:rFonts w:ascii="Times New Roman" w:hAnsi="Times New Roman" w:cs="Times New Roman"/>
+        </w:rPr>
+        <w:t xml:space="preserve"> Android 5.0 (Lollipop) or abov</w:t>
+      </w:r>
+      <w:r>
+        <w:rPr>
+          <w:rFonts w:ascii="Times New Roman" w:hAnsi="Times New Roman" w:cs="Times New Roman"/>
+        </w:rPr>
+        <w:t>e</w:t>
+      </w:r>
+      <w:r>
+        <w:rPr>
+          <w:rFonts w:ascii="Times New Roman" w:hAnsi="Times New Roman" w:cs="Times New Roman"/>
+        </w:rPr>
+        <w:t>.</w:t>
+      </w:r>
+    </w:p>
+    <w:p>
+      <w:pPr>
+        <w:spacing w:after="100" w:line="360" w:lineRule="auto"/>
+        <w:ind w:firstLine="360"/>
+        <w:jc w:val="both"/>
+        <w:rPr>
+          <w:rFonts w:ascii="Times New Roman" w:hAnsi="Times New Roman" w:cs="Times New Roman"/>
+        </w:rPr>
+      </w:pPr>
+      <w:r>
+        <w:rPr>
+          <w:rFonts w:ascii="Times New Roman" w:hAnsi="Times New Roman" w:cs="Times New Roman"/>
+        </w:rPr>
+        <w:t>However, it has its own limitations</w:t>
+      </w:r>
+      <w:r>
+        <w:rPr>
+          <w:rFonts w:ascii="Times New Roman" w:hAnsi="Times New Roman" w:cs="Times New Roman"/>
+        </w:rPr>
+        <w:t>. Firstly, t</w:t>
+      </w:r>
+      <w:r>
+        <w:rPr>
+          <w:rFonts w:ascii="Times New Roman" w:hAnsi="Times New Roman" w:cs="Times New Roman"/>
+        </w:rPr>
+        <w:t xml:space="preserve">his is currently for small </w:t>
+      </w:r>
+      <w:r>
+        <w:rPr>
+          <w:rFonts w:ascii="Times New Roman" w:hAnsi="Times New Roman" w:cs="Times New Roman"/>
+        </w:rPr>
+        <w:t xml:space="preserve">and medium </w:t>
+      </w:r>
+      <w:r>
+        <w:rPr>
+          <w:rFonts w:ascii="Times New Roman" w:hAnsi="Times New Roman" w:cs="Times New Roman"/>
+        </w:rPr>
+        <w:t>learning centers with no dedicated IT personnel.</w:t>
+      </w:r>
+      <w:r>
+        <w:rPr>
+          <w:rFonts w:ascii="Times New Roman" w:hAnsi="Times New Roman" w:cs="Times New Roman"/>
+        </w:rPr>
+        <w:t xml:space="preserve"> Secondly, t</w:t>
+      </w:r>
+      <w:r>
+        <w:rPr>
+          <w:rFonts w:ascii="Times New Roman" w:hAnsi="Times New Roman" w:cs="Times New Roman"/>
+        </w:rPr>
+        <w:t xml:space="preserve">he features are based on common problems across different types of learning centers. As the app advances, more features will be added. </w:t>
+      </w:r>
+      <w:r>
+        <w:rPr>
+          <w:rFonts w:ascii="Times New Roman" w:hAnsi="Times New Roman" w:cs="Times New Roman"/>
+        </w:rPr>
+        <w:t xml:space="preserve">Lastly, </w:t>
+      </w:r>
+      <w:r>
+        <w:rPr>
+          <w:rFonts w:ascii="Times New Roman" w:hAnsi="Times New Roman" w:cs="Times New Roman"/>
+        </w:rPr>
+        <w:t>the app cannot fully function offline.</w:t>
+      </w:r>
+    </w:p>
+    <w:p>
+      <w:pPr>
+        <w:pStyle w:val="Heading2"/>
+      </w:pPr>
+      <w:r>
+        <w:t>Significance of the Study</w:t>
+      </w:r>
+    </w:p>
+    <w:p>
+      <w:pPr>
+        <w:pStyle w:val="NoSpacing"/>
+        <w:spacing w:after="100" w:line="360" w:lineRule="auto"/>
+        <w:ind w:firstLine="720"/>
+        <w:jc w:val="both"/>
+        <w:rPr>
+          <w:rFonts w:ascii="Times New Roman" w:hAnsi="Times New Roman" w:cs="Times New Roman"/>
+        </w:rPr>
+      </w:pPr>
+      <w:r>
+        <w:rPr>
+          <w:rFonts w:ascii="Times New Roman" w:hAnsi="Times New Roman" w:cs="Times New Roman"/>
+        </w:rPr>
+        <w:t xml:space="preserve">The implementation of the application will change the methods and process that the Learning Centers are </w:t>
+      </w:r>
+      <w:r>
+        <w:rPr>
+          <w:rFonts w:ascii="Times New Roman" w:hAnsi="Times New Roman" w:cs="Times New Roman"/>
+        </w:rPr>
+        <w:t>educator</w:t>
+      </w:r>
+      <w:r>
+        <w:rPr>
+          <w:rFonts w:ascii="Times New Roman" w:hAnsi="Times New Roman" w:cs="Times New Roman"/>
+        </w:rPr>
+        <w:t>s are accustomed t</w:t>
+      </w:r>
+      <w:r>
+        <w:rPr>
+          <w:rFonts w:ascii="Times New Roman" w:hAnsi="Times New Roman" w:cs="Times New Roman"/>
+        </w:rPr>
+        <w:t xml:space="preserve">o and the </w:t>
+      </w:r>
+      <w:r>
+        <w:rPr>
+          <w:rFonts w:ascii="Times New Roman" w:hAnsi="Times New Roman" w:cs="Times New Roman"/>
+        </w:rPr>
+        <w:t xml:space="preserve">outcome of the study will be beneficial to the following:  </w:t>
+      </w:r>
+    </w:p>
+    <w:p>
+      <w:pPr>
+        <w:pStyle w:val="NoSpacing"/>
+        <w:spacing w:after="100" w:line="360" w:lineRule="auto"/>
+        <w:ind w:firstLine="720"/>
+        <w:jc w:val="both"/>
         <w:rPr>
           <w:rFonts w:ascii="Times New Roman" w:hAnsi="Times New Roman" w:cs="Times New Roman"/>
           <w:b/>
           <w:bCs/>
         </w:rPr>
-        <w:t>S</w:t>
-      </w:r>
+      </w:pPr>
+      <w:proofErr w:type="gramStart"/>
       <w:r>
         <w:rPr>
           <w:rFonts w:ascii="Times New Roman" w:hAnsi="Times New Roman" w:cs="Times New Roman"/>
           <w:b/>
           <w:bCs/>
         </w:rPr>
-        <w:t>cope</w:t>
-      </w:r>
+        <w:t>Learning Centers.</w:t>
+      </w:r>
+      <w:proofErr w:type="gramEnd"/>
       <w:r>
         <w:rPr>
           <w:rFonts w:ascii="Times New Roman" w:hAnsi="Times New Roman" w:cs="Times New Roman"/>
@@ -601,269 +765,202 @@
       <w:r>
         <w:rPr>
           <w:rFonts w:ascii="Times New Roman" w:hAnsi="Times New Roman" w:cs="Times New Roman"/>
+          <w:bCs/>
+        </w:rPr>
+        <w:t xml:space="preserve">They will have an automated system for the common operational processes </w:t>
+      </w:r>
+      <w:r>
+        <w:rPr>
+          <w:rFonts w:ascii="Times New Roman" w:hAnsi="Times New Roman" w:cs="Times New Roman"/>
+          <w:bCs/>
+        </w:rPr>
+        <w:t>and</w:t>
+      </w:r>
+      <w:r>
+        <w:rPr>
+          <w:rFonts w:ascii="Times New Roman" w:hAnsi="Times New Roman" w:cs="Times New Roman"/>
           <w:b/>
           <w:bCs/>
         </w:rPr>
-        <w:t>and Limitations</w:t>
-      </w:r>
-    </w:p>
-    <w:p>
-      <w:pPr>
-        <w:spacing w:after="100" w:line="360" w:lineRule="auto"/>
-        <w:ind w:firstLine="360"/>
-        <w:jc w:val="both"/>
-        <w:rPr>
-          <w:rFonts w:ascii="Times New Roman" w:hAnsi="Times New Roman" w:cs="Times New Roman"/>
-        </w:rPr>
-      </w:pPr>
-      <w:r>
-        <w:rPr>
-          <w:rFonts w:ascii="Times New Roman" w:hAnsi="Times New Roman" w:cs="Times New Roman"/>
-        </w:rPr>
-        <w:t>The app will regularly compare the applicant’s profile or details on every job hiring position and suggest the qualified applicants to the learning centers depending on the pre-set requirements and qualifications of the job hiring position.</w:t>
-      </w:r>
-      <w:r>
-        <w:rPr>
-          <w:rFonts w:ascii="Times New Roman" w:hAnsi="Times New Roman" w:cs="Times New Roman"/>
-        </w:rPr>
         <w:t xml:space="preserve"> </w:t>
       </w:r>
       <w:r>
         <w:rPr>
           <w:rFonts w:ascii="Times New Roman" w:hAnsi="Times New Roman" w:cs="Times New Roman"/>
         </w:rPr>
-        <w:t xml:space="preserve">On the other hand, </w:t>
-      </w:r>
-      <w:r>
-        <w:rPr>
-          <w:rFonts w:ascii="Times New Roman" w:hAnsi="Times New Roman" w:cs="Times New Roman"/>
-        </w:rPr>
-        <w:t xml:space="preserve">job seeking </w:t>
-      </w:r>
-      <w:r>
-        <w:rPr>
-          <w:rFonts w:ascii="Times New Roman" w:hAnsi="Times New Roman" w:cs="Times New Roman"/>
-        </w:rPr>
-        <w:t xml:space="preserve">educators can </w:t>
-      </w:r>
-      <w:r>
-        <w:rPr>
-          <w:rFonts w:ascii="Times New Roman" w:hAnsi="Times New Roman" w:cs="Times New Roman"/>
-        </w:rPr>
-        <w:t>apply</w:t>
-      </w:r>
-      <w:r>
-        <w:rPr>
-          <w:rFonts w:ascii="Times New Roman" w:hAnsi="Times New Roman" w:cs="Times New Roman"/>
-        </w:rPr>
-        <w:t xml:space="preserve"> for available learning center jobs through the app</w:t>
-      </w:r>
-      <w:r>
-        <w:rPr>
-          <w:rFonts w:ascii="Times New Roman" w:hAnsi="Times New Roman" w:cs="Times New Roman"/>
-        </w:rPr>
-        <w:t xml:space="preserve">. </w:t>
-      </w:r>
-      <w:r>
-        <w:rPr>
-          <w:rFonts w:ascii="Times New Roman" w:hAnsi="Times New Roman" w:cs="Times New Roman"/>
-        </w:rPr>
-        <w:t xml:space="preserve"> </w:t>
-      </w:r>
-      <w:r>
-        <w:rPr>
-          <w:rFonts w:ascii="Times New Roman" w:hAnsi="Times New Roman" w:cs="Times New Roman"/>
-        </w:rPr>
-        <w:t>T</w:t>
-      </w:r>
-      <w:r>
-        <w:rPr>
-          <w:rFonts w:ascii="Times New Roman" w:hAnsi="Times New Roman" w:cs="Times New Roman"/>
-        </w:rPr>
-        <w:t xml:space="preserve">he app </w:t>
-      </w:r>
-      <w:r>
-        <w:rPr>
-          <w:rFonts w:ascii="Times New Roman" w:hAnsi="Times New Roman" w:cs="Times New Roman"/>
-        </w:rPr>
-        <w:t>can run on</w:t>
-      </w:r>
-      <w:r>
-        <w:rPr>
-          <w:rFonts w:ascii="Times New Roman" w:hAnsi="Times New Roman" w:cs="Times New Roman"/>
-        </w:rPr>
-        <w:t xml:space="preserve"> Android 5.0 (Lollipop) or abov</w:t>
-      </w:r>
-      <w:r>
-        <w:rPr>
-          <w:rFonts w:ascii="Times New Roman" w:hAnsi="Times New Roman" w:cs="Times New Roman"/>
-        </w:rPr>
-        <w:t>e</w:t>
-      </w:r>
-      <w:r>
-        <w:rPr>
-          <w:rFonts w:ascii="Times New Roman" w:hAnsi="Times New Roman" w:cs="Times New Roman"/>
-        </w:rPr>
-        <w:t>.</w:t>
-      </w:r>
-    </w:p>
-    <w:p>
-      <w:pPr>
-        <w:spacing w:after="100" w:line="360" w:lineRule="auto"/>
-        <w:ind w:firstLine="360"/>
-        <w:jc w:val="both"/>
-        <w:rPr>
-          <w:rFonts w:ascii="Times New Roman" w:hAnsi="Times New Roman" w:cs="Times New Roman"/>
-        </w:rPr>
-      </w:pPr>
-      <w:r>
-        <w:rPr>
-          <w:rFonts w:ascii="Times New Roman" w:hAnsi="Times New Roman" w:cs="Times New Roman"/>
-        </w:rPr>
-        <w:t>However, it has its own limitations</w:t>
-      </w:r>
-      <w:r>
-        <w:rPr>
-          <w:rFonts w:ascii="Times New Roman" w:hAnsi="Times New Roman" w:cs="Times New Roman"/>
-        </w:rPr>
-        <w:t>. Firstly, t</w:t>
-      </w:r>
-      <w:r>
-        <w:rPr>
-          <w:rFonts w:ascii="Times New Roman" w:hAnsi="Times New Roman" w:cs="Times New Roman"/>
-        </w:rPr>
-        <w:t xml:space="preserve">his is currently for small </w:t>
-      </w:r>
-      <w:r>
-        <w:rPr>
-          <w:rFonts w:ascii="Times New Roman" w:hAnsi="Times New Roman" w:cs="Times New Roman"/>
-        </w:rPr>
-        <w:t xml:space="preserve">and medium </w:t>
-      </w:r>
-      <w:r>
-        <w:rPr>
-          <w:rFonts w:ascii="Times New Roman" w:hAnsi="Times New Roman" w:cs="Times New Roman"/>
-        </w:rPr>
-        <w:t>learning centers with no dedicated IT personnel.</w:t>
-      </w:r>
-      <w:r>
-        <w:rPr>
-          <w:rFonts w:ascii="Times New Roman" w:hAnsi="Times New Roman" w:cs="Times New Roman"/>
-        </w:rPr>
-        <w:t xml:space="preserve"> Secondly, t</w:t>
-      </w:r>
-      <w:r>
-        <w:rPr>
-          <w:rFonts w:ascii="Times New Roman" w:hAnsi="Times New Roman" w:cs="Times New Roman"/>
-        </w:rPr>
-        <w:t xml:space="preserve">he features are based on common problems across different types of learning centers. As the app advances, more features will be added. </w:t>
-      </w:r>
-      <w:r>
-        <w:rPr>
-          <w:rFonts w:ascii="Times New Roman" w:hAnsi="Times New Roman" w:cs="Times New Roman"/>
-        </w:rPr>
-        <w:t xml:space="preserve">Lastly, </w:t>
-      </w:r>
-      <w:r>
-        <w:rPr>
-          <w:rFonts w:ascii="Times New Roman" w:hAnsi="Times New Roman" w:cs="Times New Roman"/>
-        </w:rPr>
-        <w:t>the app cannot fully function offline.</w:t>
-      </w:r>
-    </w:p>
-    <w:p>
-      <w:pPr>
-        <w:spacing w:after="100" w:line="360" w:lineRule="auto"/>
-        <w:jc w:val="both"/>
+        <w:t>t</w:t>
+      </w:r>
+      <w:r>
+        <w:rPr>
+          <w:rFonts w:ascii="Times New Roman" w:hAnsi="Times New Roman" w:cs="Times New Roman"/>
+        </w:rPr>
+        <w:t xml:space="preserve">he hiring process of </w:t>
+      </w:r>
+      <w:r>
+        <w:rPr>
+          <w:rFonts w:ascii="Times New Roman" w:hAnsi="Times New Roman" w:cs="Times New Roman"/>
+        </w:rPr>
+        <w:t>educator</w:t>
+      </w:r>
+      <w:r>
+        <w:rPr>
+          <w:rFonts w:ascii="Times New Roman" w:hAnsi="Times New Roman" w:cs="Times New Roman"/>
+        </w:rPr>
+        <w:t>s will be simpler.</w:t>
+      </w:r>
+      <w:r>
         <w:rPr>
           <w:rFonts w:ascii="Times New Roman" w:hAnsi="Times New Roman" w:cs="Times New Roman"/>
           <w:b/>
           <w:bCs/>
         </w:rPr>
-      </w:pPr>
+        <w:tab/>
+      </w:r>
+    </w:p>
+    <w:p>
+      <w:pPr>
+        <w:spacing w:after="100" w:line="360" w:lineRule="auto"/>
+        <w:jc w:val="both"/>
+        <w:rPr>
+          <w:rFonts w:ascii="Times New Roman" w:hAnsi="Times New Roman" w:cs="Times New Roman"/>
+        </w:rPr>
+      </w:pPr>
+      <w:r>
+        <w:rPr>
+          <w:rFonts w:ascii="Times New Roman" w:hAnsi="Times New Roman" w:cs="Times New Roman"/>
+        </w:rPr>
+        <w:tab/>
+      </w:r>
       <w:r>
         <w:rPr>
           <w:rFonts w:ascii="Times New Roman" w:hAnsi="Times New Roman" w:cs="Times New Roman"/>
           <w:b/>
           <w:bCs/>
         </w:rPr>
-        <w:t>Significance of the Study</w:t>
-      </w:r>
-    </w:p>
-    <w:p>
-      <w:pPr>
-        <w:pStyle w:val="NoSpacing"/>
-        <w:spacing w:after="100" w:line="360" w:lineRule="auto"/>
-        <w:ind w:firstLine="720"/>
-        <w:jc w:val="both"/>
-        <w:rPr>
-          <w:rFonts w:ascii="Times New Roman" w:hAnsi="Times New Roman" w:cs="Times New Roman"/>
-        </w:rPr>
-      </w:pPr>
-      <w:r>
-        <w:rPr>
-          <w:rFonts w:ascii="Times New Roman" w:hAnsi="Times New Roman" w:cs="Times New Roman"/>
-        </w:rPr>
-        <w:t xml:space="preserve">The implementation of the application will change the methods and process that the Learning Centers are </w:t>
-      </w:r>
-      <w:r>
-        <w:rPr>
-          <w:rFonts w:ascii="Times New Roman" w:hAnsi="Times New Roman" w:cs="Times New Roman"/>
-        </w:rPr>
-        <w:t>educator</w:t>
-      </w:r>
-      <w:r>
-        <w:rPr>
-          <w:rFonts w:ascii="Times New Roman" w:hAnsi="Times New Roman" w:cs="Times New Roman"/>
-        </w:rPr>
-        <w:t>s are accustomed t</w:t>
-      </w:r>
-      <w:r>
-        <w:rPr>
-          <w:rFonts w:ascii="Times New Roman" w:hAnsi="Times New Roman" w:cs="Times New Roman"/>
-        </w:rPr>
-        <w:t xml:space="preserve">o and the </w:t>
-      </w:r>
-      <w:r>
-        <w:rPr>
-          <w:rFonts w:ascii="Times New Roman" w:hAnsi="Times New Roman" w:cs="Times New Roman"/>
-        </w:rPr>
-        <w:t xml:space="preserve">outcome of the study will be beneficial to the following:  </w:t>
-      </w:r>
-    </w:p>
-    <w:p>
-      <w:pPr>
-        <w:pStyle w:val="NoSpacing"/>
-        <w:spacing w:after="100" w:line="360" w:lineRule="auto"/>
-        <w:ind w:firstLine="720"/>
-        <w:jc w:val="both"/>
+        <w:t>Educator</w:t>
+      </w:r>
+      <w:r>
         <w:rPr>
           <w:rFonts w:ascii="Times New Roman" w:hAnsi="Times New Roman" w:cs="Times New Roman"/>
           <w:b/>
           <w:bCs/>
         </w:rPr>
-      </w:pPr>
+        <w:t>s</w:t>
+      </w:r>
+      <w:r>
+        <w:rPr>
+          <w:rFonts w:ascii="Times New Roman" w:hAnsi="Times New Roman" w:cs="Times New Roman"/>
+        </w:rPr>
+        <w:t xml:space="preserve">. They will have a new platform to search for jobs easily. For </w:t>
+      </w:r>
+      <w:r>
+        <w:rPr>
+          <w:rFonts w:ascii="Times New Roman" w:hAnsi="Times New Roman" w:cs="Times New Roman"/>
+        </w:rPr>
+        <w:t>educator</w:t>
+      </w:r>
+      <w:r>
+        <w:rPr>
+          <w:rFonts w:ascii="Times New Roman" w:hAnsi="Times New Roman" w:cs="Times New Roman"/>
+        </w:rPr>
+        <w:t>s that are already connected with a learning center, they can effortlessly manage their work schedules.</w:t>
+      </w:r>
+    </w:p>
+    <w:p>
+      <w:pPr>
+        <w:spacing w:after="100" w:line="360" w:lineRule="auto"/>
+        <w:jc w:val="both"/>
+        <w:rPr>
+          <w:rFonts w:ascii="Times New Roman" w:hAnsi="Times New Roman" w:cs="Times New Roman"/>
+        </w:rPr>
+      </w:pPr>
+      <w:r>
+        <w:rPr>
+          <w:rFonts w:ascii="Times New Roman" w:hAnsi="Times New Roman" w:cs="Times New Roman"/>
+        </w:rPr>
+        <w:lastRenderedPageBreak/>
+        <w:tab/>
+      </w:r>
+      <w:r>
+        <w:rPr>
+          <w:rFonts w:ascii="Times New Roman" w:hAnsi="Times New Roman" w:cs="Times New Roman"/>
+          <w:b/>
+        </w:rPr>
+        <w:t>Parents.</w:t>
+      </w:r>
+      <w:r>
+        <w:rPr>
+          <w:rFonts w:ascii="Times New Roman" w:hAnsi="Times New Roman" w:cs="Times New Roman"/>
+        </w:rPr>
+        <w:t xml:space="preserve"> </w:t>
+      </w:r>
+      <w:r>
+        <w:rPr>
+          <w:rFonts w:ascii="Times New Roman" w:hAnsi="Times New Roman" w:cs="Times New Roman"/>
+        </w:rPr>
+        <w:t>They will be able to pay online for their children’s tuition fees, and they will also be able to monitor their children’s school status online.</w:t>
+      </w:r>
+    </w:p>
+    <w:p>
+      <w:pPr>
+        <w:spacing w:after="100" w:line="360" w:lineRule="auto"/>
+        <w:jc w:val="both"/>
+        <w:rPr>
+          <w:rFonts w:ascii="Times New Roman" w:hAnsi="Times New Roman" w:cs="Times New Roman"/>
+        </w:rPr>
+      </w:pPr>
+      <w:r>
+        <w:rPr>
+          <w:rFonts w:ascii="Times New Roman" w:hAnsi="Times New Roman" w:cs="Times New Roman"/>
+        </w:rPr>
+        <w:tab/>
+      </w:r>
       <w:r>
         <w:rPr>
           <w:rFonts w:ascii="Times New Roman" w:hAnsi="Times New Roman" w:cs="Times New Roman"/>
           <w:b/>
           <w:bCs/>
         </w:rPr>
-        <w:t xml:space="preserve">Learning Centers. </w:t>
-      </w:r>
-      <w:r>
-        <w:rPr>
-          <w:rFonts w:ascii="Times New Roman" w:hAnsi="Times New Roman" w:cs="Times New Roman"/>
-          <w:bCs/>
-        </w:rPr>
-        <w:t xml:space="preserve">They will have an automated system for the common operational processes </w:t>
-      </w:r>
-      <w:r>
-        <w:rPr>
-          <w:rFonts w:ascii="Times New Roman" w:hAnsi="Times New Roman" w:cs="Times New Roman"/>
-          <w:bCs/>
-        </w:rPr>
-        <w:t>and</w:t>
+        <w:t>Students</w:t>
+      </w:r>
+      <w:r>
+        <w:rPr>
+          <w:rFonts w:ascii="Times New Roman" w:hAnsi="Times New Roman" w:cs="Times New Roman"/>
+        </w:rPr>
+        <w:t xml:space="preserve">. They will get the best </w:t>
+      </w:r>
+      <w:r>
+        <w:rPr>
+          <w:rFonts w:ascii="Times New Roman" w:hAnsi="Times New Roman" w:cs="Times New Roman"/>
+        </w:rPr>
+        <w:t>educator</w:t>
+      </w:r>
+      <w:r>
+        <w:rPr>
+          <w:rFonts w:ascii="Times New Roman" w:hAnsi="Times New Roman" w:cs="Times New Roman"/>
+        </w:rPr>
+        <w:t xml:space="preserve"> available to help them learn.</w:t>
+      </w:r>
+    </w:p>
+    <w:p>
+      <w:pPr>
+        <w:spacing w:after="100" w:line="360" w:lineRule="auto"/>
+        <w:jc w:val="both"/>
+        <w:rPr>
+          <w:rFonts w:ascii="Times New Roman" w:hAnsi="Times New Roman" w:cs="Times New Roman"/>
+        </w:rPr>
+      </w:pPr>
+      <w:r>
+        <w:rPr>
+          <w:rFonts w:ascii="Times New Roman" w:hAnsi="Times New Roman" w:cs="Times New Roman"/>
+        </w:rPr>
+        <w:tab/>
+      </w:r>
+      <w:r>
+        <w:rPr>
+          <w:rFonts w:ascii="Times New Roman" w:hAnsi="Times New Roman" w:cs="Times New Roman"/>
+        </w:rPr>
+        <w:t>R</w:t>
       </w:r>
       <w:r>
         <w:rPr>
@@ -871,32 +968,23 @@
           <w:b/>
           <w:bCs/>
         </w:rPr>
-        <w:t xml:space="preserve"> </w:t>
-      </w:r>
-      <w:r>
-        <w:rPr>
-          <w:rFonts w:ascii="Times New Roman" w:hAnsi="Times New Roman" w:cs="Times New Roman"/>
-        </w:rPr>
-        <w:t>t</w:t>
-      </w:r>
-      <w:r>
-        <w:rPr>
-          <w:rFonts w:ascii="Times New Roman" w:hAnsi="Times New Roman" w:cs="Times New Roman"/>
-        </w:rPr>
-        <w:t xml:space="preserve">he hiring process of </w:t>
-      </w:r>
-      <w:r>
-        <w:rPr>
-          <w:rFonts w:ascii="Times New Roman" w:hAnsi="Times New Roman" w:cs="Times New Roman"/>
-        </w:rPr>
-        <w:t>educator</w:t>
-      </w:r>
-      <w:r>
-        <w:rPr>
-          <w:rFonts w:ascii="Times New Roman" w:hAnsi="Times New Roman" w:cs="Times New Roman"/>
-        </w:rPr>
-        <w:t>s will be simpler.</w:t>
-      </w:r>
+        <w:t xml:space="preserve">esearchers. </w:t>
+      </w:r>
+      <w:r>
+        <w:rPr>
+          <w:rFonts w:ascii="Times New Roman" w:hAnsi="Times New Roman" w:cs="Times New Roman"/>
+        </w:rPr>
+        <w:t xml:space="preserve">In order to increase the personal knowledge of problem solving and improving their coordination, teamwork and programming skills.  </w:t>
+      </w:r>
+    </w:p>
+    <w:p>
+      <w:pPr>
+        <w:spacing w:after="100" w:line="360" w:lineRule="auto"/>
+        <w:jc w:val="both"/>
+        <w:rPr>
+          <w:rFonts w:ascii="Times New Roman" w:hAnsi="Times New Roman" w:cs="Times New Roman"/>
+        </w:rPr>
+      </w:pPr>
       <w:r>
         <w:rPr>
           <w:rFonts w:ascii="Times New Roman" w:hAnsi="Times New Roman" w:cs="Times New Roman"/>
@@ -904,183 +992,6 @@
           <w:bCs/>
         </w:rPr>
         <w:tab/>
-      </w:r>
-    </w:p>
-    <w:p>
-      <w:pPr>
-        <w:spacing w:after="100" w:line="360" w:lineRule="auto"/>
-        <w:jc w:val="both"/>
-        <w:rPr>
-          <w:rFonts w:ascii="Times New Roman" w:hAnsi="Times New Roman" w:cs="Times New Roman"/>
-        </w:rPr>
-      </w:pPr>
-      <w:r>
-        <w:rPr>
-          <w:rFonts w:ascii="Times New Roman" w:hAnsi="Times New Roman" w:cs="Times New Roman"/>
-        </w:rPr>
-        <w:tab/>
-      </w:r>
-      <w:r>
-        <w:rPr>
-          <w:rFonts w:ascii="Times New Roman" w:hAnsi="Times New Roman" w:cs="Times New Roman"/>
-          <w:b/>
-          <w:bCs/>
-        </w:rPr>
-        <w:t>Educator</w:t>
-      </w:r>
-      <w:r>
-        <w:rPr>
-          <w:rFonts w:ascii="Times New Roman" w:hAnsi="Times New Roman" w:cs="Times New Roman"/>
-          <w:b/>
-          <w:bCs/>
-        </w:rPr>
-        <w:t>s</w:t>
-      </w:r>
-      <w:r>
-        <w:rPr>
-          <w:rFonts w:ascii="Times New Roman" w:hAnsi="Times New Roman" w:cs="Times New Roman"/>
-        </w:rPr>
-        <w:t xml:space="preserve">. They will have a new platform to search for jobs easily. For </w:t>
-      </w:r>
-      <w:r>
-        <w:rPr>
-          <w:rFonts w:ascii="Times New Roman" w:hAnsi="Times New Roman" w:cs="Times New Roman"/>
-        </w:rPr>
-        <w:t>educator</w:t>
-      </w:r>
-      <w:r>
-        <w:rPr>
-          <w:rFonts w:ascii="Times New Roman" w:hAnsi="Times New Roman" w:cs="Times New Roman"/>
-        </w:rPr>
-        <w:t>s that are already connected with a learning center, they can effortlessly manage their work schedules.</w:t>
-      </w:r>
-    </w:p>
-    <w:p>
-      <w:pPr>
-        <w:spacing w:after="100" w:line="360" w:lineRule="auto"/>
-        <w:jc w:val="both"/>
-        <w:rPr>
-          <w:rFonts w:ascii="Times New Roman" w:hAnsi="Times New Roman" w:cs="Times New Roman"/>
-        </w:rPr>
-      </w:pPr>
-      <w:r>
-        <w:rPr>
-          <w:rFonts w:ascii="Times New Roman" w:hAnsi="Times New Roman" w:cs="Times New Roman"/>
-        </w:rPr>
-        <w:lastRenderedPageBreak/>
-        <w:tab/>
-      </w:r>
-      <w:r>
-        <w:rPr>
-          <w:rFonts w:ascii="Times New Roman" w:hAnsi="Times New Roman" w:cs="Times New Roman"/>
-          <w:b/>
-        </w:rPr>
-        <w:t>Parents.</w:t>
-      </w:r>
-      <w:r>
-        <w:rPr>
-          <w:rFonts w:ascii="Times New Roman" w:hAnsi="Times New Roman" w:cs="Times New Roman"/>
-        </w:rPr>
-        <w:t xml:space="preserve"> </w:t>
-      </w:r>
-      <w:r>
-        <w:rPr>
-          <w:rFonts w:ascii="Times New Roman" w:hAnsi="Times New Roman" w:cs="Times New Roman"/>
-        </w:rPr>
-        <w:t>They will be able to pay online for their children’s tuition fees, and they will also be able to monitor their children’s school status online.</w:t>
-      </w:r>
-    </w:p>
-    <w:p>
-      <w:pPr>
-        <w:spacing w:after="100" w:line="360" w:lineRule="auto"/>
-        <w:jc w:val="both"/>
-        <w:rPr>
-          <w:rFonts w:ascii="Times New Roman" w:hAnsi="Times New Roman" w:cs="Times New Roman"/>
-        </w:rPr>
-      </w:pPr>
-      <w:r>
-        <w:rPr>
-          <w:rFonts w:ascii="Times New Roman" w:hAnsi="Times New Roman" w:cs="Times New Roman"/>
-        </w:rPr>
-        <w:tab/>
-      </w:r>
-      <w:r>
-        <w:rPr>
-          <w:rFonts w:ascii="Times New Roman" w:hAnsi="Times New Roman" w:cs="Times New Roman"/>
-          <w:b/>
-          <w:bCs/>
-        </w:rPr>
-        <w:t>Students</w:t>
-      </w:r>
-      <w:r>
-        <w:rPr>
-          <w:rFonts w:ascii="Times New Roman" w:hAnsi="Times New Roman" w:cs="Times New Roman"/>
-        </w:rPr>
-        <w:t xml:space="preserve">. They will get the best </w:t>
-      </w:r>
-      <w:r>
-        <w:rPr>
-          <w:rFonts w:ascii="Times New Roman" w:hAnsi="Times New Roman" w:cs="Times New Roman"/>
-        </w:rPr>
-        <w:t>educator</w:t>
-      </w:r>
-      <w:r>
-        <w:rPr>
-          <w:rFonts w:ascii="Times New Roman" w:hAnsi="Times New Roman" w:cs="Times New Roman"/>
-        </w:rPr>
-        <w:t xml:space="preserve"> available to help them learn.</w:t>
-      </w:r>
-    </w:p>
-    <w:p>
-      <w:pPr>
-        <w:spacing w:after="100" w:line="360" w:lineRule="auto"/>
-        <w:jc w:val="both"/>
-        <w:rPr>
-          <w:rFonts w:ascii="Times New Roman" w:hAnsi="Times New Roman" w:cs="Times New Roman"/>
-        </w:rPr>
-      </w:pPr>
-      <w:r>
-        <w:rPr>
-          <w:rFonts w:ascii="Times New Roman" w:hAnsi="Times New Roman" w:cs="Times New Roman"/>
-        </w:rPr>
-        <w:tab/>
-      </w:r>
-      <w:r>
-        <w:rPr>
-          <w:rFonts w:ascii="Times New Roman" w:hAnsi="Times New Roman" w:cs="Times New Roman"/>
-        </w:rPr>
-        <w:t>R</w:t>
-      </w:r>
-      <w:r>
-        <w:rPr>
-          <w:rFonts w:ascii="Times New Roman" w:hAnsi="Times New Roman" w:cs="Times New Roman"/>
-          <w:b/>
-          <w:bCs/>
-        </w:rPr>
-        <w:t xml:space="preserve">esearchers. </w:t>
-      </w:r>
-      <w:r>
-        <w:rPr>
-          <w:rFonts w:ascii="Times New Roman" w:hAnsi="Times New Roman" w:cs="Times New Roman"/>
-        </w:rPr>
-        <w:t xml:space="preserve">In order to increase the personal knowledge of problem solving and improving their coordination, teamwork and programming skills.  </w:t>
-      </w:r>
-    </w:p>
-    <w:p>
-      <w:pPr>
-        <w:spacing w:after="100" w:line="360" w:lineRule="auto"/>
-        <w:jc w:val="both"/>
-        <w:rPr>
-          <w:rFonts w:ascii="Times New Roman" w:hAnsi="Times New Roman" w:cs="Times New Roman"/>
-        </w:rPr>
-      </w:pPr>
-      <w:r>
-        <w:rPr>
-          <w:rFonts w:ascii="Times New Roman" w:hAnsi="Times New Roman" w:cs="Times New Roman"/>
-          <w:b/>
-          <w:bCs/>
-        </w:rPr>
-        <w:tab/>
         <w:t xml:space="preserve">Future Researchers. </w:t>
       </w:r>
       <w:r>
@@ -1106,20 +1017,9 @@
     </w:p>
     <w:p>
       <w:pPr>
-        <w:spacing w:after="100" w:line="360" w:lineRule="auto"/>
-        <w:jc w:val="both"/>
-        <w:rPr>
-          <w:rFonts w:ascii="Times New Roman" w:hAnsi="Times New Roman" w:cs="Times New Roman"/>
-          <w:b/>
-          <w:bCs/>
-        </w:rPr>
-      </w:pPr>
-      <w:r>
-        <w:rPr>
-          <w:rFonts w:ascii="Times New Roman" w:hAnsi="Times New Roman" w:cs="Times New Roman"/>
-          <w:b/>
-          <w:bCs/>
-        </w:rPr>
+        <w:pStyle w:val="Heading2"/>
+      </w:pPr>
+      <w:r>
         <w:t>Flow of the Study</w:t>
       </w:r>
     </w:p>
@@ -1916,10 +1816,10 @@
               </wp:anchor>
             </w:drawing>
           </mc:Choice>
-          <mc:Fallback xmlns:w16se="http://schemas.microsoft.com/office/word/2015/wordml/symex" xmlns:w16cid="http://schemas.microsoft.com/office/word/2016/wordml/cid" xmlns:w15="http://schemas.microsoft.com/office/word/2012/wordml" xmlns:am3d="http://schemas.microsoft.com/office/drawing/2017/model3d" xmlns:aink="http://schemas.microsoft.com/office/drawing/2016/ink" xmlns:cx8="http://schemas.microsoft.com/office/drawing/2016/5/14/chartex" xmlns:cx7="http://schemas.microsoft.com/office/drawing/2016/5/13/chartex" xmlns:cx6="http://schemas.microsoft.com/office/drawing/2016/5/12/chartex" xmlns:cx5="http://schemas.microsoft.com/office/drawing/2016/5/11/chartex" xmlns:cx4="http://schemas.microsoft.com/office/drawing/2016/5/10/chartex" xmlns:cx3="http://schemas.microsoft.com/office/drawing/2016/5/9/chartex" xmlns:cx2="http://schemas.microsoft.com/office/drawing/2015/10/21/chartex" xmlns:cx1="http://schemas.microsoft.com/office/drawing/2015/9/8/chartex" xmlns:cx="http://schemas.microsoft.com/office/drawing/2014/chartex">
+          <mc:Fallback>
             <w:pict>
-              <v:group w14:anchorId="20ABC9C9" id="Group 1" o:spid="_x0000_s1026" style="position:absolute;left:0;text-align:left;margin-left:1.5pt;margin-top:8.25pt;width:446.2pt;height:366pt;z-index:251666432;mso-height-relative:margin" coordsize="56664,43328" o:gfxdata="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">
-                <v:roundrect id="Rectangle: Rounded Corners 14" o:spid="_x0000_s1027" style="position:absolute;top:3101;width:16383;height:39909;visibility:visible;mso-wrap-style:square;v-text-anchor:top" arcsize="10923f" o:gfxdata="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">
+              <v:group id="Group 1" o:spid="_x0000_s1026" style="position:absolute;left:0;text-align:left;margin-left:1.5pt;margin-top:8.25pt;width:446.2pt;height:366pt;z-index:251666432;mso-height-relative:margin" coordsize="56664,43328" o:gfxdata="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">
+                <v:roundrect id="Rectangle: Rounded Corners 14" o:spid="_x0000_s1027" style="position:absolute;top:3101;width:16383;height:39909;visibility:visible;mso-wrap-style:square;v-text-anchor:top" arcsize="10923f" o:gfxdata="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">
                   <v:textbox>
                     <w:txbxContent>
                       <w:p>
@@ -2052,7 +1952,7 @@
                     </w:txbxContent>
                   </v:textbox>
                 </v:roundrect>
-                <v:roundrect id="Rectangle: Rounded Corners 8" o:spid="_x0000_s1028" style="position:absolute;left:20434;top:3419;width:16098;height:39909;visibility:visible;mso-wrap-style:square;v-text-anchor:top" arcsize="10923f" o:gfxdata="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">
+                <v:roundrect id="Rectangle: Rounded Corners 8" o:spid="_x0000_s1028" style="position:absolute;left:20434;top:3419;width:16098;height:39909;visibility:visible;mso-wrap-style:square;v-text-anchor:top" arcsize="10923f" o:gfxdata="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">
                   <v:textbox>
                     <w:txbxContent>
                       <w:p>
@@ -2225,7 +2125,7 @@
                     </w:txbxContent>
                   </v:textbox>
                 </v:roundrect>
-                <v:roundrect id="Rectangle: Rounded Corners 11" o:spid="_x0000_s1029" style="position:absolute;left:40472;top:3419;width:16192;height:39649;visibility:visible;mso-wrap-style:square;v-text-anchor:top" arcsize="10923f" o:gfxdata="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">
+                <v:roundrect id="Rectangle: Rounded Corners 11" o:spid="_x0000_s1029" style="position:absolute;left:40472;top:3419;width:16192;height:39649;visibility:visible;mso-wrap-style:square;v-text-anchor:top" arcsize="10923f" o:gfxdata="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">
                   <v:textbox>
                     <w:txbxContent>
                       <w:p>
@@ -2292,7 +2192,7 @@
                   <v:stroke joinstyle="miter"/>
                   <v:path gradientshapeok="t" o:connecttype="rect"/>
                 </v:shapetype>
-                <v:shape id="Text Box 13" o:spid="_x0000_s1030" type="#_x0000_t202" style="position:absolute;left:5247;width:7157;height:3816;visibility:visible;mso-wrap-style:square;v-text-anchor:top" o:gfxdata="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" filled="f" stroked="f">
+                <v:shape id="Text Box 13" o:spid="_x0000_s1030" type="#_x0000_t202" style="position:absolute;left:5247;width:7157;height:3816;visibility:visible;mso-wrap-style:square;v-text-anchor:top" o:gfxdata="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" filled="f" stroked="f">
                   <v:textbox>
                     <w:txbxContent>
                       <w:p>
@@ -2317,7 +2217,7 @@
                     </w:txbxContent>
                   </v:textbox>
                 </v:shape>
-                <v:shape id="Text Box 7" o:spid="_x0000_s1031" type="#_x0000_t202" style="position:absolute;left:26398;width:7156;height:3816;visibility:visible;mso-wrap-style:square;v-text-anchor:top" o:gfxdata="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" filled="f" stroked="f">
+                <v:shape id="Text Box 7" o:spid="_x0000_s1031" type="#_x0000_t202" style="position:absolute;left:26398;width:7156;height:3816;visibility:visible;mso-wrap-style:square;v-text-anchor:top" o:gfxdata="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" filled="f" stroked="f">
                   <v:textbox>
                     <w:txbxContent>
                       <w:p>
@@ -2342,7 +2242,7 @@
                     </w:txbxContent>
                   </v:textbox>
                 </v:shape>
-                <v:shape id="Text Box 10" o:spid="_x0000_s1032" type="#_x0000_t202" style="position:absolute;left:45401;top:159;width:7157;height:3816;visibility:visible;mso-wrap-style:square;v-text-anchor:top" o:gfxdata="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" filled="f" stroked="f">
+                <v:shape id="Text Box 10" o:spid="_x0000_s1032" type="#_x0000_t202" style="position:absolute;left:45401;top:159;width:7157;height:3816;visibility:visible;mso-wrap-style:square;v-text-anchor:top" o:gfxdata="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" filled="f" stroked="f">
                   <v:textbox>
                     <w:txbxContent>
                       <w:p>
@@ -2383,8 +2283,8 @@
                     <v:h position="#0,#1" xrange="0,21600" yrange="0,10800"/>
                   </v:handles>
                 </v:shapetype>
-                <v:shape id="Arrow: Right 12" o:spid="_x0000_s1033" type="#_x0000_t13" style="position:absolute;left:16856;top:17174;width:2680;height:2578;visibility:visible;mso-wrap-style:square;v-text-anchor:middle" o:gfxdata="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" adj="11209" fillcolor="black [3200]" strokecolor="black [1600]" strokeweight="1pt"/>
-                <v:shape id="Arrow: Right 9" o:spid="_x0000_s1034" type="#_x0000_t13" style="position:absolute;left:37291;top:16618;width:2680;height:2578;visibility:visible;mso-wrap-style:square;v-text-anchor:middle" o:gfxdata="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" adj="11209" fillcolor="black [3200]" strokecolor="black [1600]" strokeweight="1pt"/>
+                <v:shape id="Arrow: Right 12" o:spid="_x0000_s1033" type="#_x0000_t13" style="position:absolute;left:16856;top:17174;width:2680;height:2578;visibility:visible;mso-wrap-style:square;v-text-anchor:middle" o:gfxdata="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" adj="11209" fillcolor="black [3200]" strokecolor="black [1600]" strokeweight="1pt"/>
+                <v:shape id="Arrow: Right 9" o:spid="_x0000_s1034" type="#_x0000_t13" style="position:absolute;left:37291;top:16618;width:2680;height:2578;visibility:visible;mso-wrap-style:square;v-text-anchor:middle" o:gfxdata="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" adj="11209" fillcolor="black [3200]" strokecolor="black [1600]" strokeweight="1pt"/>
               </v:group>
             </w:pict>
           </mc:Fallback>
@@ -2754,20 +2654,9 @@
     </w:p>
     <w:p>
       <w:pPr>
-        <w:spacing w:after="100" w:line="360" w:lineRule="auto"/>
-        <w:jc w:val="both"/>
-        <w:rPr>
-          <w:rFonts w:ascii="Times New Roman" w:hAnsi="Times New Roman" w:cs="Times New Roman"/>
-          <w:b/>
-          <w:bCs/>
-        </w:rPr>
-      </w:pPr>
-      <w:r>
-        <w:rPr>
-          <w:rFonts w:ascii="Times New Roman" w:hAnsi="Times New Roman" w:cs="Times New Roman"/>
-          <w:b/>
-          <w:bCs/>
-        </w:rPr>
+        <w:pStyle w:val="Heading2"/>
+      </w:pPr>
+      <w:r>
         <w:t>Definition of Terms</w:t>
       </w:r>
     </w:p>
@@ -2826,8 +2715,6 @@
         </w:rPr>
         <w:t xml:space="preserve"> – A software that provides services or resources via the internet from a provider’s server</w:t>
       </w:r>
-      <w:bookmarkStart w:id="2" w:name="_GoBack"/>
-      <w:bookmarkEnd w:id="2"/>
     </w:p>
     <w:p>
       <w:pPr>
@@ -3065,7 +2952,7 @@
           <w:rPr>
             <w:noProof/>
           </w:rPr>
-          <w:t>2</w:t>
+          <w:t>3</w:t>
         </w:r>
         <w:r>
           <w:rPr>
@@ -4220,6 +4107,47 @@
     <w:name w:val="Normal"/>
     <w:qFormat/>
   </w:style>
+  <w:style w:type="paragraph" w:styleId="Heading1">
+    <w:name w:val="heading 1"/>
+    <w:basedOn w:val="Normal"/>
+    <w:next w:val="Normal"/>
+    <w:link w:val="Heading1Char"/>
+    <w:uiPriority w:val="9"/>
+    <w:qFormat/>
+    <w:rsid w:val="00C51A0D"/>
+    <w:pPr>
+      <w:spacing w:after="100" w:line="360" w:lineRule="auto"/>
+      <w:jc w:val="center"/>
+      <w:outlineLvl w:val="0"/>
+    </w:pPr>
+    <w:rPr>
+      <w:rFonts w:ascii="Times New Roman" w:hAnsi="Times New Roman" w:cs="Times New Roman"/>
+      <w:b/>
+      <w:bCs/>
+      <w:sz w:val="24"/>
+      <w:szCs w:val="24"/>
+    </w:rPr>
+  </w:style>
+  <w:style w:type="paragraph" w:styleId="Heading2">
+    <w:name w:val="heading 2"/>
+    <w:basedOn w:val="Normal"/>
+    <w:next w:val="Normal"/>
+    <w:link w:val="Heading2Char"/>
+    <w:uiPriority w:val="9"/>
+    <w:unhideWhenUsed/>
+    <w:qFormat/>
+    <w:rsid w:val="00C51A0D"/>
+    <w:pPr>
+      <w:spacing w:after="100" w:line="360" w:lineRule="auto"/>
+      <w:jc w:val="both"/>
+      <w:outlineLvl w:val="1"/>
+    </w:pPr>
+    <w:rPr>
+      <w:rFonts w:ascii="Times New Roman" w:hAnsi="Times New Roman" w:cs="Times New Roman"/>
+      <w:b/>
+      <w:bCs/>
+    </w:rPr>
+  </w:style>
   <w:style w:type="character" w:default="1" w:styleId="DefaultParagraphFont">
     <w:name w:val="Default Paragraph Font"/>
     <w:uiPriority w:val="1"/>
@@ -4310,6 +4238,32 @@
     <w:link w:val="Footer"/>
     <w:uiPriority w:val="99"/>
     <w:rsid w:val="00A85F5B"/>
+  </w:style>
+  <w:style w:type="character" w:customStyle="1" w:styleId="Heading1Char">
+    <w:name w:val="Heading 1 Char"/>
+    <w:basedOn w:val="DefaultParagraphFont"/>
+    <w:link w:val="Heading1"/>
+    <w:uiPriority w:val="9"/>
+    <w:rsid w:val="00C51A0D"/>
+    <w:rPr>
+      <w:rFonts w:ascii="Times New Roman" w:hAnsi="Times New Roman" w:cs="Times New Roman"/>
+      <w:b/>
+      <w:bCs/>
+      <w:sz w:val="24"/>
+      <w:szCs w:val="24"/>
+    </w:rPr>
+  </w:style>
+  <w:style w:type="character" w:customStyle="1" w:styleId="Heading2Char">
+    <w:name w:val="Heading 2 Char"/>
+    <w:basedOn w:val="DefaultParagraphFont"/>
+    <w:link w:val="Heading2"/>
+    <w:uiPriority w:val="9"/>
+    <w:rsid w:val="00C51A0D"/>
+    <w:rPr>
+      <w:rFonts w:ascii="Times New Roman" w:hAnsi="Times New Roman" w:cs="Times New Roman"/>
+      <w:b/>
+      <w:bCs/>
+    </w:rPr>
   </w:style>
 </w:styles>
 </file>
@@ -4474,6 +4428,47 @@
     <w:name w:val="Normal"/>
     <w:qFormat/>
   </w:style>
+  <w:style w:type="paragraph" w:styleId="Heading1">
+    <w:name w:val="heading 1"/>
+    <w:basedOn w:val="Normal"/>
+    <w:next w:val="Normal"/>
+    <w:link w:val="Heading1Char"/>
+    <w:uiPriority w:val="9"/>
+    <w:qFormat/>
+    <w:rsid w:val="00C51A0D"/>
+    <w:pPr>
+      <w:spacing w:after="100" w:line="360" w:lineRule="auto"/>
+      <w:jc w:val="center"/>
+      <w:outlineLvl w:val="0"/>
+    </w:pPr>
+    <w:rPr>
+      <w:rFonts w:ascii="Times New Roman" w:hAnsi="Times New Roman" w:cs="Times New Roman"/>
+      <w:b/>
+      <w:bCs/>
+      <w:sz w:val="24"/>
+      <w:szCs w:val="24"/>
+    </w:rPr>
+  </w:style>
+  <w:style w:type="paragraph" w:styleId="Heading2">
+    <w:name w:val="heading 2"/>
+    <w:basedOn w:val="Normal"/>
+    <w:next w:val="Normal"/>
+    <w:link w:val="Heading2Char"/>
+    <w:uiPriority w:val="9"/>
+    <w:unhideWhenUsed/>
+    <w:qFormat/>
+    <w:rsid w:val="00C51A0D"/>
+    <w:pPr>
+      <w:spacing w:after="100" w:line="360" w:lineRule="auto"/>
+      <w:jc w:val="both"/>
+      <w:outlineLvl w:val="1"/>
+    </w:pPr>
+    <w:rPr>
+      <w:rFonts w:ascii="Times New Roman" w:hAnsi="Times New Roman" w:cs="Times New Roman"/>
+      <w:b/>
+      <w:bCs/>
+    </w:rPr>
+  </w:style>
   <w:style w:type="character" w:default="1" w:styleId="DefaultParagraphFont">
     <w:name w:val="Default Paragraph Font"/>
     <w:uiPriority w:val="1"/>
@@ -4565,6 +4560,32 @@
     <w:uiPriority w:val="99"/>
     <w:rsid w:val="00A85F5B"/>
   </w:style>
+  <w:style w:type="character" w:customStyle="1" w:styleId="Heading1Char">
+    <w:name w:val="Heading 1 Char"/>
+    <w:basedOn w:val="DefaultParagraphFont"/>
+    <w:link w:val="Heading1"/>
+    <w:uiPriority w:val="9"/>
+    <w:rsid w:val="00C51A0D"/>
+    <w:rPr>
+      <w:rFonts w:ascii="Times New Roman" w:hAnsi="Times New Roman" w:cs="Times New Roman"/>
+      <w:b/>
+      <w:bCs/>
+      <w:sz w:val="24"/>
+      <w:szCs w:val="24"/>
+    </w:rPr>
+  </w:style>
+  <w:style w:type="character" w:customStyle="1" w:styleId="Heading2Char">
+    <w:name w:val="Heading 2 Char"/>
+    <w:basedOn w:val="DefaultParagraphFont"/>
+    <w:link w:val="Heading2"/>
+    <w:uiPriority w:val="9"/>
+    <w:rsid w:val="00C51A0D"/>
+    <w:rPr>
+      <w:rFonts w:ascii="Times New Roman" w:hAnsi="Times New Roman" w:cs="Times New Roman"/>
+      <w:b/>
+      <w:bCs/>
+    </w:rPr>
+  </w:style>
 </w:styles>
 </file>
 
@@ -4609,110 +4630,16 @@
         <a:srgbClr val="954F72"/>
       </a:folHlink>
     </a:clrScheme>
-    <a:fontScheme name="Office">
+    <a:fontScheme name="Capstone">
       <a:majorFont>
-        <a:latin typeface="Calibri Light"/>
+        <a:latin typeface="Times New Roman"/>
         <a:ea typeface=""/>
         <a:cs typeface=""/>
-        <a:font script="Jpan" typeface="游ゴシック Light"/>
-        <a:font script="Hang" typeface="맑은 고딕"/>
-        <a:font script="Hans" typeface="等线 Light"/>
-        <a:font script="Hant" typeface="新細明體"/>
-        <a:font script="Arab" typeface="Times New Roman"/>
-        <a:font script="Hebr" typeface="Times New Roman"/>
-        <a:font script="Thai" typeface="Angsana New"/>
-        <a:font script="Ethi" typeface="Nyala"/>
-        <a:font script="Beng" typeface="Vrinda"/>
-        <a:font script="Gujr" typeface="Shruti"/>
-        <a:font script="Khmr" typeface="MoolBoran"/>
-        <a:font script="Knda" typeface="Tunga"/>
-        <a:font script="Guru" typeface="Raavi"/>
-        <a:font script="Cans" typeface="Euphemia"/>
-        <a:font script="Cher" typeface="Plantagenet Cherokee"/>
-        <a:font script="Yiii" typeface="Microsoft Yi Baiti"/>
-        <a:font script="Tibt" typeface="Microsoft Himalaya"/>
-        <a:font script="Thaa" typeface="MV Boli"/>
-        <a:font script="Deva" typeface="Mangal"/>
-        <a:font script="Telu" typeface="Gautami"/>
-        <a:font script="Taml" typeface="Latha"/>
-        <a:font script="Syrc" typeface="Estrangelo Edessa"/>
-        <a:font script="Orya" typeface="Kalinga"/>
-        <a:font script="Mlym" typeface="Kartika"/>
-        <a:font script="Laoo" typeface="DokChampa"/>
-        <a:font script="Sinh" typeface="Iskoola Pota"/>
-        <a:font script="Mong" typeface="Mongolian Baiti"/>
-        <a:font script="Viet" typeface="Times New Roman"/>
-        <a:font script="Uigh" typeface="Microsoft Uighur"/>
-        <a:font script="Geor" typeface="Sylfaen"/>
-        <a:font script="Armn" typeface="Arial"/>
-        <a:font script="Bugi" typeface="Leelawadee UI"/>
-        <a:font script="Bopo" typeface="Microsoft JhengHei"/>
-        <a:font script="Java" typeface="Javanese Text"/>
-        <a:font script="Lisu" typeface="Segoe UI"/>
-        <a:font script="Mymr" typeface="Myanmar Text"/>
-        <a:font script="Nkoo" typeface="Ebrima"/>
-        <a:font script="Olck" typeface="Nirmala UI"/>
-        <a:font script="Osma" typeface="Ebrima"/>
-        <a:font script="Phag" typeface="Phagspa"/>
-        <a:font script="Syrn" typeface="Estrangelo Edessa"/>
-        <a:font script="Syrj" typeface="Estrangelo Edessa"/>
-        <a:font script="Syre" typeface="Estrangelo Edessa"/>
-        <a:font script="Sora" typeface="Nirmala UI"/>
-        <a:font script="Tale" typeface="Microsoft Tai Le"/>
-        <a:font script="Talu" typeface="Microsoft New Tai Lue"/>
-        <a:font script="Tfng" typeface="Ebrima"/>
       </a:majorFont>
       <a:minorFont>
-        <a:latin typeface="Calibri"/>
+        <a:latin typeface="Times New Roman"/>
         <a:ea typeface=""/>
         <a:cs typeface=""/>
-        <a:font script="Jpan" typeface="游明朝"/>
-        <a:font script="Hang" typeface="맑은 고딕"/>
-        <a:font script="Hans" typeface="等线"/>
-        <a:font script="Hant" typeface="新細明體"/>
-        <a:font script="Arab" typeface="Arial"/>
-        <a:font script="Hebr" typeface="Arial"/>
-        <a:font script="Thai" typeface="Cordia New"/>
-        <a:font script="Ethi" typeface="Nyala"/>
-        <a:font script="Beng" typeface="Vrinda"/>
-        <a:font script="Gujr" typeface="Shruti"/>
-        <a:font script="Khmr" typeface="DaunPenh"/>
-        <a:font script="Knda" typeface="Tunga"/>
-        <a:font script="Guru" typeface="Raavi"/>
-        <a:font script="Cans" typeface="Euphemia"/>
-        <a:font script="Cher" typeface="Plantagenet Cherokee"/>
-        <a:font script="Yiii" typeface="Microsoft Yi Baiti"/>
-        <a:font script="Tibt" typeface="Microsoft Himalaya"/>
-        <a:font script="Thaa" typeface="MV Boli"/>
-        <a:font script="Deva" typeface="Mangal"/>
-        <a:font script="Telu" typeface="Gautami"/>
-        <a:font script="Taml" typeface="Latha"/>
-        <a:font script="Syrc" typeface="Estrangelo Edessa"/>
-        <a:font script="Orya" typeface="Kalinga"/>
-        <a:font script="Mlym" typeface="Kartika"/>
-        <a:font script="Laoo" typeface="DokChampa"/>
-        <a:font script="Sinh" typeface="Iskoola Pota"/>
-        <a:font script="Mong" typeface="Mongolian Baiti"/>
-        <a:font script="Viet" typeface="Arial"/>
-        <a:font script="Uigh" typeface="Microsoft Uighur"/>
-        <a:font script="Geor" typeface="Sylfaen"/>
-        <a:font script="Armn" typeface="Arial"/>
-        <a:font script="Bugi" typeface="Leelawadee UI"/>
-        <a:font script="Bopo" typeface="Microsoft JhengHei"/>
-        <a:font script="Java" typeface="Javanese Text"/>
-        <a:font script="Lisu" typeface="Segoe UI"/>
-        <a:font script="Mymr" typeface="Myanmar Text"/>
-        <a:font script="Nkoo" typeface="Ebrima"/>
-        <a:font script="Olck" typeface="Nirmala UI"/>
-        <a:font script="Osma" typeface="Ebrima"/>
-        <a:font script="Phag" typeface="Phagspa"/>
-        <a:font script="Syrn" typeface="Estrangelo Edessa"/>
-        <a:font script="Syrj" typeface="Estrangelo Edessa"/>
-        <a:font script="Syre" typeface="Estrangelo Edessa"/>
-        <a:font script="Sora" typeface="Nirmala UI"/>
-        <a:font script="Tale" typeface="Microsoft Tai Le"/>
-        <a:font script="Talu" typeface="Microsoft New Tai Lue"/>
-        <a:font script="Tfng" typeface="Ebrima"/>
       </a:minorFont>
     </a:fontScheme>
     <a:fmtScheme name="Office">
@@ -4857,7 +4784,7 @@
   <a:extraClrSchemeLst/>
   <a:extLst>
     <a:ext uri="{05A4C25C-085E-4340-85A3-A5531E510DB2}">
-      <thm15:themeFamily xmlns:thm15="http://schemas.microsoft.com/office/thememl/2012/main" xmlns="" name="Office Theme" id="{62F939B6-93AF-4DB8-9C6B-D6C7DFDC589F}" vid="{4A3C46E8-61CC-4603-A589-7422A47A8E4A}"/>
+      <thm15:themeFamily xmlns="" xmlns:thm15="http://schemas.microsoft.com/office/thememl/2012/main" name="Office Theme" id="{62F939B6-93AF-4DB8-9C6B-D6C7DFDC589F}" vid="{4A3C46E8-61CC-4603-A589-7422A47A8E4A}"/>
     </a:ext>
   </a:extLst>
 </a:theme>

</xml_diff>

<commit_message>
Scope and Limitations, Gantt chart
</commit_message>
<xml_diff>
--- a/Manuscript/Chapter 1.docx
+++ b/Manuscript/Chapter 1.docx
@@ -303,7 +303,6 @@
           <w:rFonts w:ascii="Times New Roman" w:hAnsi="Times New Roman" w:cs="Times New Roman"/>
         </w:rPr>
       </w:pPr>
-      <w:bookmarkStart w:id="0" w:name="_GoBack"/>
       <w:r>
         <w:rPr>
           <w:rFonts w:ascii="Times New Roman" w:hAnsi="Times New Roman" w:cs="Times New Roman"/>
@@ -357,7 +356,6 @@
         <w:t>.</w:t>
       </w:r>
     </w:p>
-    <w:bookmarkEnd w:id="0"/>
     <w:p>
       <w:pPr>
         <w:pStyle w:val="Heading2"/>
@@ -427,7 +425,7 @@
           <w:rFonts w:ascii="Times New Roman" w:hAnsi="Times New Roman" w:cs="Times New Roman"/>
         </w:rPr>
       </w:pPr>
-      <w:bookmarkStart w:id="1" w:name="_Hlk20129653"/>
+      <w:bookmarkStart w:id="0" w:name="_Hlk20129653"/>
       <w:r>
         <w:rPr>
           <w:rFonts w:ascii="Times New Roman" w:hAnsi="Times New Roman" w:cs="Times New Roman"/>
@@ -453,7 +451,7 @@
         <w:t>;</w:t>
       </w:r>
     </w:p>
-    <w:bookmarkEnd w:id="1"/>
+    <w:bookmarkEnd w:id="0"/>
     <w:p>
       <w:pPr>
         <w:pStyle w:val="ListParagraph"/>
@@ -529,7 +527,7 @@
           <w:rFonts w:ascii="Times New Roman" w:hAnsi="Times New Roman" w:cs="Times New Roman"/>
         </w:rPr>
       </w:pPr>
-      <w:bookmarkStart w:id="2" w:name="_Hlk20669675"/>
+      <w:bookmarkStart w:id="1" w:name="_Hlk20669675"/>
       <w:r>
         <w:rPr>
           <w:rFonts w:ascii="Times New Roman" w:hAnsi="Times New Roman" w:cs="Times New Roman"/>
@@ -555,7 +553,7 @@
         <w:t>;</w:t>
       </w:r>
     </w:p>
-    <w:bookmarkEnd w:id="2"/>
+    <w:bookmarkEnd w:id="1"/>
     <w:p>
       <w:pPr>
         <w:pStyle w:val="Heading2"/>
@@ -586,91 +584,7 @@
         <w:rPr>
           <w:rFonts w:ascii="Times New Roman" w:hAnsi="Times New Roman" w:cs="Times New Roman"/>
         </w:rPr>
-        <w:t>The app will regularly compare the applicant’s profile or details on every job hiring position and suggest the qualified applicants to the learning centers depending on the pre-set requirements and qualifications of the job hiring position.</w:t>
-      </w:r>
-      <w:r>
-        <w:rPr>
-          <w:rFonts w:ascii="Times New Roman" w:hAnsi="Times New Roman" w:cs="Times New Roman"/>
-        </w:rPr>
-        <w:t xml:space="preserve"> </w:t>
-      </w:r>
-      <w:r>
-        <w:rPr>
-          <w:rFonts w:ascii="Times New Roman" w:hAnsi="Times New Roman" w:cs="Times New Roman"/>
-        </w:rPr>
-        <w:t xml:space="preserve">On the other hand, </w:t>
-      </w:r>
-      <w:r>
-        <w:rPr>
-          <w:rFonts w:ascii="Times New Roman" w:hAnsi="Times New Roman" w:cs="Times New Roman"/>
-        </w:rPr>
-        <w:t xml:space="preserve">job seeking </w:t>
-      </w:r>
-      <w:r>
-        <w:rPr>
-          <w:rFonts w:ascii="Times New Roman" w:hAnsi="Times New Roman" w:cs="Times New Roman"/>
-        </w:rPr>
-        <w:t xml:space="preserve">educators can </w:t>
-      </w:r>
-      <w:r>
-        <w:rPr>
-          <w:rFonts w:ascii="Times New Roman" w:hAnsi="Times New Roman" w:cs="Times New Roman"/>
-        </w:rPr>
-        <w:t>apply</w:t>
-      </w:r>
-      <w:r>
-        <w:rPr>
-          <w:rFonts w:ascii="Times New Roman" w:hAnsi="Times New Roman" w:cs="Times New Roman"/>
-        </w:rPr>
-        <w:t xml:space="preserve"> for available learning center jobs through the app</w:t>
-      </w:r>
-      <w:r>
-        <w:rPr>
-          <w:rFonts w:ascii="Times New Roman" w:hAnsi="Times New Roman" w:cs="Times New Roman"/>
-        </w:rPr>
-        <w:t xml:space="preserve">. </w:t>
-      </w:r>
-      <w:r>
-        <w:rPr>
-          <w:rFonts w:ascii="Times New Roman" w:hAnsi="Times New Roman" w:cs="Times New Roman"/>
-        </w:rPr>
-        <w:t xml:space="preserve"> </w:t>
-      </w:r>
-      <w:r>
-        <w:rPr>
-          <w:rFonts w:ascii="Times New Roman" w:hAnsi="Times New Roman" w:cs="Times New Roman"/>
-        </w:rPr>
-        <w:t>T</w:t>
-      </w:r>
-      <w:r>
-        <w:rPr>
-          <w:rFonts w:ascii="Times New Roman" w:hAnsi="Times New Roman" w:cs="Times New Roman"/>
-        </w:rPr>
-        <w:t xml:space="preserve">he app </w:t>
-      </w:r>
-      <w:r>
-        <w:rPr>
-          <w:rFonts w:ascii="Times New Roman" w:hAnsi="Times New Roman" w:cs="Times New Roman"/>
-        </w:rPr>
-        <w:t>can run on</w:t>
-      </w:r>
-      <w:r>
-        <w:rPr>
-          <w:rFonts w:ascii="Times New Roman" w:hAnsi="Times New Roman" w:cs="Times New Roman"/>
-        </w:rPr>
-        <w:t xml:space="preserve"> Android 5.0 (Lollipop) or abov</w:t>
-      </w:r>
-      <w:r>
-        <w:rPr>
-          <w:rFonts w:ascii="Times New Roman" w:hAnsi="Times New Roman" w:cs="Times New Roman"/>
-        </w:rPr>
-        <w:t>e</w:t>
-      </w:r>
-      <w:r>
-        <w:rPr>
-          <w:rFonts w:ascii="Times New Roman" w:hAnsi="Times New Roman" w:cs="Times New Roman"/>
-        </w:rPr>
-        <w:t>.</w:t>
+        <w:t>The app will regularly compare the applicant’s profile or details on every job hiring position and suggest the qualified applicants to the learning centers depending on the pre-set requirements and qualifications of the job hiring position. On the other hand, job-seeking educators get a list of recommendations for a potential job career or position through the app. Job-seeking educators can also search manually for an institution or position he or she wants to employ. The app also has an intelligent scheduling feature to help optimize the classes and activity schedules. Only Android version of 5.0 and above is supported to run the app. A website application version will also be available to those who are more comfortable working with a PC.</w:t>
       </w:r>
     </w:p>
     <w:p>
@@ -680,85 +594,45 @@
         <w:jc w:val="both"/>
         <w:rPr>
           <w:rFonts w:ascii="Times New Roman" w:hAnsi="Times New Roman" w:cs="Times New Roman"/>
-        </w:rPr>
-      </w:pPr>
-      <w:r>
-        <w:rPr>
-          <w:rFonts w:ascii="Times New Roman" w:hAnsi="Times New Roman" w:cs="Times New Roman"/>
-        </w:rPr>
-        <w:t>However, it has its own limitations</w:t>
-      </w:r>
-      <w:r>
-        <w:rPr>
-          <w:rFonts w:ascii="Times New Roman" w:hAnsi="Times New Roman" w:cs="Times New Roman"/>
-        </w:rPr>
-        <w:t>. Firstly, t</w:t>
-      </w:r>
-      <w:r>
-        <w:rPr>
-          <w:rFonts w:ascii="Times New Roman" w:hAnsi="Times New Roman" w:cs="Times New Roman"/>
-        </w:rPr>
-        <w:t xml:space="preserve">his is </w:t>
-      </w:r>
-      <w:r>
-        <w:rPr>
-          <w:rFonts w:ascii="Times New Roman" w:hAnsi="Times New Roman" w:cs="Times New Roman"/>
-        </w:rPr>
-        <w:t>only for Learning Center educators. Hiring of other staff members of Learning Centers cannot be managed by the app</w:t>
-      </w:r>
-      <w:r>
-        <w:rPr>
-          <w:rFonts w:ascii="Times New Roman" w:hAnsi="Times New Roman" w:cs="Times New Roman"/>
-        </w:rPr>
-        <w:t>.</w:t>
-      </w:r>
-      <w:r>
-        <w:rPr>
-          <w:rFonts w:ascii="Times New Roman" w:hAnsi="Times New Roman" w:cs="Times New Roman"/>
-        </w:rPr>
-        <w:t xml:space="preserve"> Secondly, t</w:t>
-      </w:r>
-      <w:r>
-        <w:rPr>
-          <w:rFonts w:ascii="Times New Roman" w:hAnsi="Times New Roman" w:cs="Times New Roman"/>
-        </w:rPr>
-        <w:t xml:space="preserve">he </w:t>
-      </w:r>
-      <w:r>
-        <w:rPr>
-          <w:rFonts w:ascii="Times New Roman" w:hAnsi="Times New Roman" w:cs="Times New Roman"/>
-        </w:rPr>
-        <w:t xml:space="preserve">pre-defined </w:t>
-      </w:r>
-      <w:r>
-        <w:rPr>
-          <w:rFonts w:ascii="Times New Roman" w:hAnsi="Times New Roman" w:cs="Times New Roman"/>
-        </w:rPr>
-        <w:t>features are based on</w:t>
-      </w:r>
-      <w:r>
-        <w:rPr>
-          <w:rFonts w:ascii="Times New Roman" w:hAnsi="Times New Roman" w:cs="Times New Roman"/>
-        </w:rPr>
-        <w:t xml:space="preserve">ly on </w:t>
-      </w:r>
-      <w:r>
-        <w:rPr>
-          <w:rFonts w:ascii="Times New Roman" w:hAnsi="Times New Roman" w:cs="Times New Roman"/>
-        </w:rPr>
-        <w:t xml:space="preserve">common problems across different types of learning centers. As the app advances, more features will be added. </w:t>
-      </w:r>
-      <w:r>
-        <w:rPr>
-          <w:rFonts w:ascii="Times New Roman" w:hAnsi="Times New Roman" w:cs="Times New Roman"/>
-        </w:rPr>
-        <w:t xml:space="preserve">Lastly, </w:t>
-      </w:r>
-      <w:r>
-        <w:rPr>
-          <w:rFonts w:ascii="Times New Roman" w:hAnsi="Times New Roman" w:cs="Times New Roman"/>
-        </w:rPr>
-        <w:t>the app cannot fully function offline.</w:t>
+          <w:b/>
+          <w:bCs/>
+        </w:rPr>
+      </w:pPr>
+      <w:r>
+        <w:rPr>
+          <w:rFonts w:ascii="Times New Roman" w:hAnsi="Times New Roman" w:cs="Times New Roman"/>
+        </w:rPr>
+        <w:t xml:space="preserve">However, it has its limitations. First, the app is mostly focused on learning centers and educators. The app cannot manage the hiring of other staff members of learning centers. Second, the pre-defined features are based only on common problems across different types of learning centers. As the app advances, more features will be added. Last, the app cannot fully function </w:t>
+      </w:r>
+      <w:r>
+        <w:rPr>
+          <w:rFonts w:ascii="Times New Roman" w:hAnsi="Times New Roman" w:cs="Times New Roman"/>
+        </w:rPr>
+        <w:t>without an Internet connection</w:t>
+      </w:r>
+      <w:r>
+        <w:rPr>
+          <w:rFonts w:ascii="Times New Roman" w:hAnsi="Times New Roman" w:cs="Times New Roman"/>
+        </w:rPr>
+        <w:t>. Most of the functionalities of the app require an Internet connection to operate, but some functions can be used offline.</w:t>
+      </w:r>
+      <w:r>
+        <w:rPr>
+          <w:rFonts w:ascii="Times New Roman" w:hAnsi="Times New Roman" w:cs="Times New Roman"/>
+        </w:rPr>
+        <w:t xml:space="preserve"> </w:t>
+      </w:r>
+    </w:p>
+    <w:p>
+      <w:pPr>
+        <w:rPr>
+          <w:rFonts w:ascii="Times New Roman" w:hAnsi="Times New Roman" w:cs="Times New Roman"/>
+          <w:b/>
+          <w:bCs/>
+        </w:rPr>
+      </w:pPr>
+      <w:r>
+        <w:br w:type="page"/>
       </w:r>
     </w:p>
     <w:p>
@@ -766,6 +640,7 @@
         <w:pStyle w:val="Heading2"/>
       </w:pPr>
       <w:r>
+        <w:lastRenderedPageBreak/>
         <w:t>Significance of the Study</w:t>
       </w:r>
     </w:p>
@@ -946,7 +821,6 @@
         <w:rPr>
           <w:rFonts w:ascii="Times New Roman" w:hAnsi="Times New Roman" w:cs="Times New Roman"/>
         </w:rPr>
-        <w:lastRenderedPageBreak/>
         <w:tab/>
       </w:r>
       <w:r>
@@ -1066,16 +940,22 @@
         <w:rPr>
           <w:rFonts w:ascii="Times New Roman" w:hAnsi="Times New Roman" w:cs="Times New Roman"/>
         </w:rPr>
-        <w:t xml:space="preserve">The ideas presented may be used as a reference data in conducting new researches. The outcome of the study will serve beneficial to them as a cross-reference. This study may be one of the </w:t>
-      </w:r>
-      <w:proofErr w:type="gramStart"/>
-      <w:r>
-        <w:rPr>
-          <w:rFonts w:ascii="Times New Roman" w:hAnsi="Times New Roman" w:cs="Times New Roman"/>
-        </w:rPr>
-        <w:t>basis</w:t>
-      </w:r>
-      <w:proofErr w:type="gramEnd"/>
+        <w:t xml:space="preserve">The ideas presented may be used as </w:t>
+      </w:r>
+      <w:bookmarkStart w:id="2" w:name="_GoBack"/>
+      <w:bookmarkEnd w:id="2"/>
+      <w:r>
+        <w:rPr>
+          <w:rFonts w:ascii="Times New Roman" w:hAnsi="Times New Roman" w:cs="Times New Roman"/>
+        </w:rPr>
+        <w:t xml:space="preserve">reference data in conducting new researches. The outcome of the study will serve beneficial to them as a cross-reference. This study may be one of the </w:t>
+      </w:r>
+      <w:r>
+        <w:rPr>
+          <w:rFonts w:ascii="Times New Roman" w:hAnsi="Times New Roman" w:cs="Times New Roman"/>
+        </w:rPr>
+        <w:t>bases</w:t>
+      </w:r>
       <w:r>
         <w:rPr>
           <w:rFonts w:ascii="Times New Roman" w:hAnsi="Times New Roman" w:cs="Times New Roman"/>
@@ -1132,16 +1012,16 @@
         <mc:AlternateContent>
           <mc:Choice Requires="wpg">
             <w:drawing>
-              <wp:anchor distT="0" distB="0" distL="114300" distR="114300" simplePos="0" relativeHeight="251666432" behindDoc="0" locked="0" layoutInCell="1" allowOverlap="1" wp14:anchorId="20ABC9C9" wp14:editId="527DF7F9">
+              <wp:anchor distT="0" distB="0" distL="114300" distR="114300" simplePos="0" relativeHeight="251657216" behindDoc="0" locked="0" layoutInCell="1" allowOverlap="1" wp14:anchorId="20ABC9C9" wp14:editId="27AED5CB">
                 <wp:simplePos x="0" y="0"/>
                 <wp:positionH relativeFrom="column">
-                  <wp:posOffset>19050</wp:posOffset>
+                  <wp:posOffset>0</wp:posOffset>
                 </wp:positionH>
                 <wp:positionV relativeFrom="paragraph">
-                  <wp:posOffset>104775</wp:posOffset>
+                  <wp:posOffset>6350</wp:posOffset>
                 </wp:positionV>
-                <wp:extent cx="5666464" cy="4648200"/>
-                <wp:effectExtent l="0" t="0" r="10795" b="19050"/>
+                <wp:extent cx="5448300" cy="2971800"/>
+                <wp:effectExtent l="0" t="0" r="19050" b="19050"/>
                 <wp:wrapNone/>
                 <wp:docPr id="1" name="Group 1"/>
                 <wp:cNvGraphicFramePr/>
@@ -1152,9 +1032,9 @@
                       <wpg:grpSpPr>
                         <a:xfrm>
                           <a:off x="0" y="0"/>
-                          <a:ext cx="5666464" cy="4648200"/>
-                          <a:chOff x="0" y="0"/>
-                          <a:chExt cx="5666464" cy="4332881"/>
+                          <a:ext cx="5448300" cy="2971800"/>
+                          <a:chOff x="9525" y="0"/>
+                          <a:chExt cx="5666208" cy="3483767"/>
                         </a:xfrm>
                       </wpg:grpSpPr>
                       <wps:wsp>
@@ -1164,8 +1044,8 @@
                         </wps:cNvSpPr>
                         <wps:spPr bwMode="auto">
                           <a:xfrm>
-                            <a:off x="0" y="310101"/>
-                            <a:ext cx="1638300" cy="3990975"/>
+                            <a:off x="9525" y="280967"/>
+                            <a:ext cx="1638300" cy="3170996"/>
                           </a:xfrm>
                           <a:prstGeom prst="roundRect">
                             <a:avLst>
@@ -1188,27 +1068,36 @@
                           <w:txbxContent>
                             <w:p>
                               <w:pPr>
-                                <w:spacing w:after="0" w:line="360" w:lineRule="auto"/>
+                                <w:spacing w:after="0" w:line="240" w:lineRule="auto"/>
                                 <w:rPr>
                                   <w:rFonts w:ascii="Times New Roman" w:hAnsi="Times New Roman" w:cs="Times New Roman"/>
+                                  <w:sz w:val="18"/>
                                 </w:rPr>
                               </w:pPr>
                               <w:r>
                                 <w:rPr>
                                   <w:rFonts w:ascii="Times New Roman" w:hAnsi="Times New Roman" w:cs="Times New Roman"/>
+                                  <w:sz w:val="18"/>
                                   <w:shd w:val="clear" w:color="auto" w:fill="FFFFFF"/>
                                 </w:rPr>
                                 <w:t>-</w:t>
                               </w:r>
                               <w:r>
+                                <w:rPr>
+                                  <w:sz w:val="18"/>
+                                </w:rPr>
                                 <w:t xml:space="preserve"> </w:t>
                               </w:r>
                               <w:r>
+                                <w:rPr>
+                                  <w:sz w:val="18"/>
+                                </w:rPr>
                                 <w:t xml:space="preserve"> </w:t>
                               </w:r>
                               <w:r>
                                 <w:rPr>
                                   <w:rFonts w:ascii="Times New Roman" w:hAnsi="Times New Roman" w:cs="Times New Roman"/>
+                                  <w:sz w:val="18"/>
                                   <w:shd w:val="clear" w:color="auto" w:fill="FFFFFF"/>
                                 </w:rPr>
                                 <w:t>to gather d</w:t>
@@ -1216,6 +1105,7 @@
                               <w:r>
                                 <w:rPr>
                                   <w:rFonts w:ascii="Times New Roman" w:hAnsi="Times New Roman" w:cs="Times New Roman"/>
+                                  <w:sz w:val="18"/>
                                   <w:shd w:val="clear" w:color="auto" w:fill="FFFFFF"/>
                                 </w:rPr>
                                 <w:t>ata on the issues encountered</w:t>
@@ -1223,6 +1113,7 @@
                               <w:r>
                                 <w:rPr>
                                   <w:rFonts w:ascii="Times New Roman" w:hAnsi="Times New Roman" w:cs="Times New Roman"/>
+                                  <w:sz w:val="18"/>
                                   <w:shd w:val="clear" w:color="auto" w:fill="FFFFFF"/>
                                 </w:rPr>
                                 <w:t xml:space="preserve"> </w:t>
@@ -1230,99 +1121,76 @@
                               <w:r>
                                 <w:rPr>
                                   <w:rFonts w:ascii="Times New Roman" w:hAnsi="Times New Roman" w:cs="Times New Roman"/>
-                                </w:rPr>
-                                <w:t xml:space="preserve">by small and medium </w:t>
-                              </w:r>
-                              <w:r>
-                                <w:rPr>
-                                  <w:rFonts w:ascii="Times New Roman" w:hAnsi="Times New Roman" w:cs="Times New Roman"/>
-                                </w:rPr>
-                                <w:t>learning centers</w:t>
+                                  <w:sz w:val="18"/>
+                                </w:rPr>
+                                <w:t>by small and medium learning centers</w:t>
                               </w:r>
                             </w:p>
                             <w:p>
                               <w:pPr>
-                                <w:spacing w:after="0" w:line="360" w:lineRule="auto"/>
+                                <w:spacing w:after="0" w:line="240" w:lineRule="auto"/>
                                 <w:rPr>
                                   <w:rFonts w:ascii="Times New Roman" w:hAnsi="Times New Roman" w:cs="Times New Roman"/>
+                                  <w:sz w:val="18"/>
                                 </w:rPr>
                               </w:pPr>
                             </w:p>
                             <w:p>
                               <w:pPr>
-                                <w:spacing w:after="0" w:line="360" w:lineRule="auto"/>
+                                <w:spacing w:after="0" w:line="240" w:lineRule="auto"/>
                                 <w:rPr>
                                   <w:rFonts w:ascii="Times New Roman" w:hAnsi="Times New Roman" w:cs="Times New Roman"/>
+                                  <w:sz w:val="18"/>
                                 </w:rPr>
                               </w:pPr>
                               <w:r>
                                 <w:rPr>
                                   <w:rFonts w:ascii="Times New Roman" w:hAnsi="Times New Roman" w:cs="Times New Roman"/>
-                                </w:rPr>
-                                <w:t>-</w:t>
+                                  <w:sz w:val="18"/>
+                                </w:rPr>
+                                <w:t xml:space="preserve">- to </w:t>
                               </w:r>
                               <w:r>
                                 <w:rPr>
                                   <w:rFonts w:ascii="Times New Roman" w:hAnsi="Times New Roman" w:cs="Times New Roman"/>
-                                </w:rPr>
-                                <w:t xml:space="preserve"> </w:t>
-                              </w:r>
-                              <w:r>
-                                <w:rPr>
-                                  <w:rFonts w:ascii="Times New Roman" w:hAnsi="Times New Roman" w:cs="Times New Roman"/>
-                                </w:rPr>
-                                <w:t xml:space="preserve">to </w:t>
-                              </w:r>
-                              <w:r>
-                                <w:rPr>
-                                  <w:rFonts w:ascii="Times New Roman" w:hAnsi="Times New Roman" w:cs="Times New Roman"/>
+                                  <w:sz w:val="18"/>
                                 </w:rPr>
                                 <w:t>determine</w:t>
                               </w:r>
                               <w:r>
                                 <w:rPr>
                                   <w:rFonts w:ascii="Times New Roman" w:hAnsi="Times New Roman" w:cs="Times New Roman"/>
+                                  <w:sz w:val="18"/>
                                 </w:rPr>
                                 <w:t xml:space="preserve"> features software requirements for the app  </w:t>
                               </w:r>
                             </w:p>
                             <w:p>
                               <w:pPr>
-                                <w:spacing w:after="0" w:line="360" w:lineRule="auto"/>
+                                <w:spacing w:after="0" w:line="240" w:lineRule="auto"/>
                                 <w:rPr>
                                   <w:rFonts w:ascii="Times New Roman" w:hAnsi="Times New Roman" w:cs="Times New Roman"/>
+                                  <w:sz w:val="18"/>
                                   <w:shd w:val="clear" w:color="auto" w:fill="FFFFFF"/>
                                 </w:rPr>
                               </w:pPr>
                             </w:p>
                             <w:p>
                               <w:pPr>
-                                <w:spacing w:after="0" w:line="360" w:lineRule="auto"/>
+                                <w:spacing w:after="0" w:line="240" w:lineRule="auto"/>
                                 <w:rPr>
                                   <w:rFonts w:ascii="Times New Roman" w:hAnsi="Times New Roman" w:cs="Times New Roman"/>
+                                  <w:sz w:val="18"/>
                                   <w:shd w:val="clear" w:color="auto" w:fill="FFFFFF"/>
                                 </w:rPr>
                               </w:pPr>
                               <w:r>
                                 <w:rPr>
                                   <w:rFonts w:ascii="Times New Roman" w:hAnsi="Times New Roman" w:cs="Times New Roman"/>
+                                  <w:sz w:val="18"/>
                                   <w:shd w:val="clear" w:color="auto" w:fill="FFFFFF"/>
                                 </w:rPr>
-                                <w:t>-</w:t>
-                              </w:r>
-                              <w:r>
-                                <w:rPr>
-                                  <w:rFonts w:ascii="Times New Roman" w:hAnsi="Times New Roman" w:cs="Times New Roman"/>
-                                  <w:shd w:val="clear" w:color="auto" w:fill="FFFFFF"/>
-                                </w:rPr>
-                                <w:t xml:space="preserve"> </w:t>
-                              </w:r>
-                              <w:r>
-                                <w:rPr>
-                                  <w:rFonts w:ascii="Times New Roman" w:hAnsi="Times New Roman" w:cs="Times New Roman"/>
-                                  <w:shd w:val="clear" w:color="auto" w:fill="FFFFFF"/>
-                                </w:rPr>
-                                <w:t>to define software requirements for both web and mobile development</w:t>
+                                <w:t>- to define software requirements for both web and mobile development</w:t>
                               </w:r>
                             </w:p>
                           </w:txbxContent>
@@ -1338,8 +1206,8 @@
                         </wps:cNvSpPr>
                         <wps:spPr bwMode="auto">
                           <a:xfrm>
-                            <a:off x="2043485" y="341906"/>
-                            <a:ext cx="1609725" cy="3990975"/>
+                            <a:off x="2052881" y="312771"/>
+                            <a:ext cx="1609725" cy="3170996"/>
                           </a:xfrm>
                           <a:prstGeom prst="roundRect">
                             <a:avLst>
@@ -1362,42 +1230,53 @@
                           <w:txbxContent>
                             <w:p>
                               <w:pPr>
+                                <w:spacing w:line="240" w:lineRule="auto"/>
                                 <w:jc w:val="right"/>
                                 <w:rPr>
                                   <w:rFonts w:ascii="Times New Roman" w:hAnsi="Times New Roman" w:cs="Times New Roman"/>
+                                  <w:sz w:val="18"/>
                                 </w:rPr>
                               </w:pPr>
                               <w:r>
+                                <w:rPr>
+                                  <w:sz w:val="18"/>
+                                </w:rPr>
                                 <w:t xml:space="preserve">- </w:t>
                               </w:r>
                               <w:r>
                                 <w:rPr>
                                   <w:rFonts w:ascii="Times New Roman" w:hAnsi="Times New Roman" w:cs="Times New Roman"/>
+                                  <w:sz w:val="18"/>
                                 </w:rPr>
                                 <w:t xml:space="preserve">Develop a mobile </w:t>
                               </w:r>
                               <w:r>
                                 <w:rPr>
                                   <w:rFonts w:ascii="Times New Roman" w:hAnsi="Times New Roman" w:cs="Times New Roman"/>
+                                  <w:sz w:val="18"/>
                                 </w:rPr>
                                 <w:t xml:space="preserve">and web </w:t>
                               </w:r>
                               <w:r>
                                 <w:rPr>
                                   <w:rFonts w:ascii="Times New Roman" w:hAnsi="Times New Roman" w:cs="Times New Roman"/>
+                                  <w:sz w:val="18"/>
                                 </w:rPr>
                                 <w:t>application that will cover most of the basic processes of learning centers; hiring, profiling, scheduling and enrolment.</w:t>
                               </w:r>
                             </w:p>
                             <w:p>
                               <w:pPr>
+                                <w:spacing w:line="240" w:lineRule="auto"/>
                                 <w:rPr>
                                   <w:rFonts w:ascii="Times New Roman" w:hAnsi="Times New Roman" w:cs="Times New Roman"/>
+                                  <w:sz w:val="18"/>
                                 </w:rPr>
                               </w:pPr>
                               <w:r>
                                 <w:rPr>
                                   <w:rFonts w:ascii="Times New Roman" w:hAnsi="Times New Roman" w:cs="Times New Roman"/>
+                                  <w:sz w:val="18"/>
                                 </w:rPr>
                                 <w:t>An Agile method that consist of the following phases:</w:t>
                               </w:r>
@@ -1409,26 +1288,30 @@
                                   <w:ilvl w:val="0"/>
                                   <w:numId w:val="5"/>
                                 </w:numPr>
-                                <w:spacing w:after="200" w:line="276" w:lineRule="auto"/>
+                                <w:spacing w:after="200" w:line="240" w:lineRule="auto"/>
                                 <w:rPr>
                                   <w:rFonts w:ascii="Times New Roman" w:hAnsi="Times New Roman" w:cs="Times New Roman"/>
+                                  <w:sz w:val="18"/>
                                 </w:rPr>
                               </w:pPr>
                               <w:r>
                                 <w:rPr>
                                   <w:rFonts w:ascii="Times New Roman" w:hAnsi="Times New Roman" w:cs="Times New Roman"/>
+                                  <w:sz w:val="18"/>
                                 </w:rPr>
                                 <w:t>Requirement</w:t>
                               </w:r>
                               <w:r>
                                 <w:rPr>
                                   <w:rFonts w:ascii="Times New Roman" w:hAnsi="Times New Roman" w:cs="Times New Roman"/>
+                                  <w:sz w:val="18"/>
                                 </w:rPr>
                                 <w:t xml:space="preserve">s </w:t>
                               </w:r>
                               <w:r>
                                 <w:rPr>
                                   <w:rFonts w:ascii="Times New Roman" w:hAnsi="Times New Roman" w:cs="Times New Roman"/>
+                                  <w:sz w:val="18"/>
                                 </w:rPr>
                                 <w:t>Phase</w:t>
                               </w:r>
@@ -1440,14 +1323,16 @@
                                   <w:ilvl w:val="0"/>
                                   <w:numId w:val="5"/>
                                 </w:numPr>
-                                <w:spacing w:after="200" w:line="276" w:lineRule="auto"/>
+                                <w:spacing w:after="200" w:line="240" w:lineRule="auto"/>
                                 <w:rPr>
                                   <w:rFonts w:ascii="Times New Roman" w:hAnsi="Times New Roman" w:cs="Times New Roman"/>
+                                  <w:sz w:val="18"/>
                                 </w:rPr>
                               </w:pPr>
                               <w:r>
                                 <w:rPr>
                                   <w:rFonts w:ascii="Times New Roman" w:hAnsi="Times New Roman" w:cs="Times New Roman"/>
+                                  <w:sz w:val="18"/>
                                 </w:rPr>
                                 <w:t>Plan</w:t>
                               </w:r>
@@ -1459,14 +1344,16 @@
                                   <w:ilvl w:val="0"/>
                                   <w:numId w:val="5"/>
                                 </w:numPr>
-                                <w:spacing w:after="200" w:line="276" w:lineRule="auto"/>
+                                <w:spacing w:after="200" w:line="240" w:lineRule="auto"/>
                                 <w:rPr>
                                   <w:rFonts w:ascii="Times New Roman" w:hAnsi="Times New Roman" w:cs="Times New Roman"/>
+                                  <w:sz w:val="18"/>
                                 </w:rPr>
                               </w:pPr>
                               <w:r>
                                 <w:rPr>
                                   <w:rFonts w:ascii="Times New Roman" w:hAnsi="Times New Roman" w:cs="Times New Roman"/>
+                                  <w:sz w:val="18"/>
                                 </w:rPr>
                                 <w:t>Design Phase</w:t>
                               </w:r>
@@ -1478,14 +1365,16 @@
                                   <w:ilvl w:val="0"/>
                                   <w:numId w:val="5"/>
                                 </w:numPr>
-                                <w:spacing w:after="200" w:line="276" w:lineRule="auto"/>
+                                <w:spacing w:after="200" w:line="240" w:lineRule="auto"/>
                                 <w:rPr>
                                   <w:rFonts w:ascii="Times New Roman" w:hAnsi="Times New Roman" w:cs="Times New Roman"/>
+                                  <w:sz w:val="18"/>
                                 </w:rPr>
                               </w:pPr>
                               <w:r>
                                 <w:rPr>
                                   <w:rFonts w:ascii="Times New Roman" w:hAnsi="Times New Roman" w:cs="Times New Roman"/>
+                                  <w:sz w:val="18"/>
                                 </w:rPr>
                                 <w:t>Development Phase</w:t>
                               </w:r>
@@ -1497,14 +1386,16 @@
                                   <w:ilvl w:val="0"/>
                                   <w:numId w:val="5"/>
                                 </w:numPr>
-                                <w:spacing w:after="200" w:line="276" w:lineRule="auto"/>
+                                <w:spacing w:after="200" w:line="240" w:lineRule="auto"/>
                                 <w:rPr>
                                   <w:rFonts w:ascii="Times New Roman" w:hAnsi="Times New Roman" w:cs="Times New Roman"/>
+                                  <w:sz w:val="18"/>
                                 </w:rPr>
                               </w:pPr>
                               <w:r>
                                 <w:rPr>
                                   <w:rFonts w:ascii="Times New Roman" w:hAnsi="Times New Roman" w:cs="Times New Roman"/>
+                                  <w:sz w:val="18"/>
                                 </w:rPr>
                                 <w:t>Market Release</w:t>
                               </w:r>
@@ -1516,14 +1407,16 @@
                                   <w:ilvl w:val="0"/>
                                   <w:numId w:val="5"/>
                                 </w:numPr>
-                                <w:spacing w:after="200" w:line="276" w:lineRule="auto"/>
+                                <w:spacing w:after="200" w:line="240" w:lineRule="auto"/>
                                 <w:rPr>
                                   <w:rFonts w:ascii="Times New Roman" w:hAnsi="Times New Roman" w:cs="Times New Roman"/>
+                                  <w:sz w:val="18"/>
                                 </w:rPr>
                               </w:pPr>
                               <w:r>
                                 <w:rPr>
                                   <w:rFonts w:ascii="Times New Roman" w:hAnsi="Times New Roman" w:cs="Times New Roman"/>
+                                  <w:sz w:val="18"/>
                                 </w:rPr>
                                 <w:t>Track and Monitor</w:t>
                               </w:r>
@@ -1541,8 +1434,8 @@
                         </wps:cNvSpPr>
                         <wps:spPr bwMode="auto">
                           <a:xfrm>
-                            <a:off x="4047214" y="341906"/>
-                            <a:ext cx="1619250" cy="3964940"/>
+                            <a:off x="4056483" y="308213"/>
+                            <a:ext cx="1619250" cy="3150308"/>
                           </a:xfrm>
                           <a:prstGeom prst="roundRect">
                             <a:avLst>
@@ -1565,59 +1458,61 @@
                           <w:txbxContent>
                             <w:p>
                               <w:pPr>
+                                <w:spacing w:line="240" w:lineRule="auto"/>
                                 <w:jc w:val="center"/>
                                 <w:rPr>
                                   <w:rFonts w:ascii="Times New Roman" w:hAnsi="Times New Roman" w:cs="Times New Roman"/>
+                                  <w:sz w:val="18"/>
                                 </w:rPr>
                               </w:pPr>
                             </w:p>
                             <w:p>
                               <w:pPr>
+                                <w:spacing w:line="240" w:lineRule="auto"/>
                                 <w:jc w:val="center"/>
                                 <w:rPr>
                                   <w:rFonts w:ascii="Times New Roman" w:hAnsi="Times New Roman" w:cs="Times New Roman"/>
+                                  <w:sz w:val="18"/>
                                 </w:rPr>
                               </w:pPr>
                             </w:p>
                             <w:p>
                               <w:pPr>
+                                <w:spacing w:line="240" w:lineRule="auto"/>
                                 <w:jc w:val="center"/>
                                 <w:rPr>
                                   <w:rFonts w:ascii="Times New Roman" w:hAnsi="Times New Roman" w:cs="Times New Roman"/>
-                                  <w:b/>
+                                  <w:sz w:val="18"/>
                                 </w:rPr>
                               </w:pPr>
                             </w:p>
                             <w:p>
                               <w:pPr>
+                                <w:spacing w:line="240" w:lineRule="auto"/>
                                 <w:jc w:val="center"/>
                                 <w:rPr>
                                   <w:rFonts w:ascii="Times New Roman" w:hAnsi="Times New Roman" w:cs="Times New Roman"/>
-                                  <w:b/>
+                                  <w:sz w:val="18"/>
                                 </w:rPr>
                               </w:pPr>
                             </w:p>
                             <w:p>
                               <w:pPr>
+                                <w:spacing w:line="240" w:lineRule="auto"/>
                                 <w:jc w:val="center"/>
                                 <w:rPr>
                                   <w:rFonts w:ascii="Times New Roman" w:hAnsi="Times New Roman" w:cs="Times New Roman"/>
                                   <w:bCs/>
+                                  <w:sz w:val="18"/>
                                 </w:rPr>
                               </w:pPr>
                               <w:r>
                                 <w:rPr>
                                   <w:rFonts w:ascii="Times New Roman" w:hAnsi="Times New Roman" w:cs="Times New Roman"/>
                                   <w:bCs/>
-                                </w:rPr>
-                                <w:t>A Cloud-Based Learning Center Platform with Mobile Technology</w:t>
-                              </w:r>
-                              <w:r>
-                                <w:rPr>
-                                  <w:rFonts w:ascii="Times New Roman" w:hAnsi="Times New Roman" w:cs="Times New Roman"/>
-                                  <w:bCs/>
-                                </w:rPr>
-                                <w:t>.</w:t>
+                                  <w:sz w:val="18"/>
+                                </w:rPr>
+                                <w:t>A Cloud-Based Learning Center Platform with Mobile Technology.</w:t>
                               </w:r>
                             </w:p>
                           </w:txbxContent>
@@ -1891,6 +1786,9 @@
                     </wpg:wgp>
                   </a:graphicData>
                 </a:graphic>
+                <wp14:sizeRelH relativeFrom="margin">
+                  <wp14:pctWidth>0</wp14:pctWidth>
+                </wp14:sizeRelH>
                 <wp14:sizeRelV relativeFrom="margin">
                   <wp14:pctHeight>0</wp14:pctHeight>
                 </wp14:sizeRelV>
@@ -1899,33 +1797,42 @@
           </mc:Choice>
           <mc:Fallback>
             <w:pict>
-              <v:group w14:anchorId="20ABC9C9" id="Group 1" o:spid="_x0000_s1026" style="position:absolute;left:0;text-align:left;margin-left:1.5pt;margin-top:8.25pt;width:446.2pt;height:366pt;z-index:251666432;mso-height-relative:margin" coordsize="56664,43328" o:gfxdata="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">
-                <v:roundrect id="Rectangle: Rounded Corners 14" o:spid="_x0000_s1027" style="position:absolute;top:3101;width:16383;height:39909;visibility:visible;mso-wrap-style:square;v-text-anchor:top" arcsize="10923f" o:gfxdata="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">
+              <v:group w14:anchorId="20ABC9C9" id="Group 1" o:spid="_x0000_s1026" style="position:absolute;left:0;text-align:left;margin-left:0;margin-top:.5pt;width:429pt;height:234pt;z-index:251657216;mso-width-relative:margin;mso-height-relative:margin" coordorigin="95" coordsize="56662,34837" o:gfxdata="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">
+                <v:roundrect id="Rectangle: Rounded Corners 14" o:spid="_x0000_s1027" style="position:absolute;left:95;top:2809;width:16383;height:31710;visibility:visible;mso-wrap-style:square;v-text-anchor:top" arcsize="10923f" o:gfxdata="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">
                   <v:textbox>
                     <w:txbxContent>
                       <w:p>
                         <w:pPr>
-                          <w:spacing w:after="0" w:line="360" w:lineRule="auto"/>
+                          <w:spacing w:after="0" w:line="240" w:lineRule="auto"/>
                           <w:rPr>
                             <w:rFonts w:ascii="Times New Roman" w:hAnsi="Times New Roman" w:cs="Times New Roman"/>
+                            <w:sz w:val="18"/>
                           </w:rPr>
                         </w:pPr>
                         <w:r>
                           <w:rPr>
                             <w:rFonts w:ascii="Times New Roman" w:hAnsi="Times New Roman" w:cs="Times New Roman"/>
+                            <w:sz w:val="18"/>
                             <w:shd w:val="clear" w:color="auto" w:fill="FFFFFF"/>
                           </w:rPr>
                           <w:t>-</w:t>
                         </w:r>
                         <w:r>
+                          <w:rPr>
+                            <w:sz w:val="18"/>
+                          </w:rPr>
                           <w:t xml:space="preserve"> </w:t>
                         </w:r>
                         <w:r>
+                          <w:rPr>
+                            <w:sz w:val="18"/>
+                          </w:rPr>
                           <w:t xml:space="preserve"> </w:t>
                         </w:r>
                         <w:r>
                           <w:rPr>
                             <w:rFonts w:ascii="Times New Roman" w:hAnsi="Times New Roman" w:cs="Times New Roman"/>
+                            <w:sz w:val="18"/>
                             <w:shd w:val="clear" w:color="auto" w:fill="FFFFFF"/>
                           </w:rPr>
                           <w:t>to gather d</w:t>
@@ -1933,6 +1840,7 @@
                         <w:r>
                           <w:rPr>
                             <w:rFonts w:ascii="Times New Roman" w:hAnsi="Times New Roman" w:cs="Times New Roman"/>
+                            <w:sz w:val="18"/>
                             <w:shd w:val="clear" w:color="auto" w:fill="FFFFFF"/>
                           </w:rPr>
                           <w:t>ata on the issues encountered</w:t>
@@ -1940,6 +1848,7 @@
                         <w:r>
                           <w:rPr>
                             <w:rFonts w:ascii="Times New Roman" w:hAnsi="Times New Roman" w:cs="Times New Roman"/>
+                            <w:sz w:val="18"/>
                             <w:shd w:val="clear" w:color="auto" w:fill="FFFFFF"/>
                           </w:rPr>
                           <w:t xml:space="preserve"> </w:t>
@@ -1947,145 +1856,133 @@
                         <w:r>
                           <w:rPr>
                             <w:rFonts w:ascii="Times New Roman" w:hAnsi="Times New Roman" w:cs="Times New Roman"/>
-                          </w:rPr>
-                          <w:t xml:space="preserve">by small and medium </w:t>
-                        </w:r>
-                        <w:r>
-                          <w:rPr>
-                            <w:rFonts w:ascii="Times New Roman" w:hAnsi="Times New Roman" w:cs="Times New Roman"/>
-                          </w:rPr>
-                          <w:t>learning centers</w:t>
+                            <w:sz w:val="18"/>
+                          </w:rPr>
+                          <w:t>by small and medium learning centers</w:t>
                         </w:r>
                       </w:p>
                       <w:p>
                         <w:pPr>
-                          <w:spacing w:after="0" w:line="360" w:lineRule="auto"/>
+                          <w:spacing w:after="0" w:line="240" w:lineRule="auto"/>
                           <w:rPr>
                             <w:rFonts w:ascii="Times New Roman" w:hAnsi="Times New Roman" w:cs="Times New Roman"/>
+                            <w:sz w:val="18"/>
                           </w:rPr>
                         </w:pPr>
                       </w:p>
                       <w:p>
                         <w:pPr>
-                          <w:spacing w:after="0" w:line="360" w:lineRule="auto"/>
+                          <w:spacing w:after="0" w:line="240" w:lineRule="auto"/>
                           <w:rPr>
                             <w:rFonts w:ascii="Times New Roman" w:hAnsi="Times New Roman" w:cs="Times New Roman"/>
+                            <w:sz w:val="18"/>
                           </w:rPr>
                         </w:pPr>
                         <w:r>
                           <w:rPr>
                             <w:rFonts w:ascii="Times New Roman" w:hAnsi="Times New Roman" w:cs="Times New Roman"/>
-                          </w:rPr>
-                          <w:t>-</w:t>
+                            <w:sz w:val="18"/>
+                          </w:rPr>
+                          <w:t xml:space="preserve">- to </w:t>
                         </w:r>
                         <w:r>
                           <w:rPr>
                             <w:rFonts w:ascii="Times New Roman" w:hAnsi="Times New Roman" w:cs="Times New Roman"/>
-                          </w:rPr>
-                          <w:t xml:space="preserve"> </w:t>
-                        </w:r>
-                        <w:r>
-                          <w:rPr>
-                            <w:rFonts w:ascii="Times New Roman" w:hAnsi="Times New Roman" w:cs="Times New Roman"/>
-                          </w:rPr>
-                          <w:t xml:space="preserve">to </w:t>
-                        </w:r>
-                        <w:r>
-                          <w:rPr>
-                            <w:rFonts w:ascii="Times New Roman" w:hAnsi="Times New Roman" w:cs="Times New Roman"/>
+                            <w:sz w:val="18"/>
                           </w:rPr>
                           <w:t>determine</w:t>
                         </w:r>
                         <w:r>
                           <w:rPr>
                             <w:rFonts w:ascii="Times New Roman" w:hAnsi="Times New Roman" w:cs="Times New Roman"/>
+                            <w:sz w:val="18"/>
                           </w:rPr>
                           <w:t xml:space="preserve"> features software requirements for the app  </w:t>
                         </w:r>
                       </w:p>
                       <w:p>
                         <w:pPr>
-                          <w:spacing w:after="0" w:line="360" w:lineRule="auto"/>
+                          <w:spacing w:after="0" w:line="240" w:lineRule="auto"/>
                           <w:rPr>
                             <w:rFonts w:ascii="Times New Roman" w:hAnsi="Times New Roman" w:cs="Times New Roman"/>
+                            <w:sz w:val="18"/>
                             <w:shd w:val="clear" w:color="auto" w:fill="FFFFFF"/>
                           </w:rPr>
                         </w:pPr>
                       </w:p>
                       <w:p>
                         <w:pPr>
-                          <w:spacing w:after="0" w:line="360" w:lineRule="auto"/>
+                          <w:spacing w:after="0" w:line="240" w:lineRule="auto"/>
                           <w:rPr>
                             <w:rFonts w:ascii="Times New Roman" w:hAnsi="Times New Roman" w:cs="Times New Roman"/>
+                            <w:sz w:val="18"/>
                             <w:shd w:val="clear" w:color="auto" w:fill="FFFFFF"/>
                           </w:rPr>
                         </w:pPr>
                         <w:r>
                           <w:rPr>
                             <w:rFonts w:ascii="Times New Roman" w:hAnsi="Times New Roman" w:cs="Times New Roman"/>
+                            <w:sz w:val="18"/>
                             <w:shd w:val="clear" w:color="auto" w:fill="FFFFFF"/>
                           </w:rPr>
-                          <w:t>-</w:t>
-                        </w:r>
-                        <w:r>
-                          <w:rPr>
-                            <w:rFonts w:ascii="Times New Roman" w:hAnsi="Times New Roman" w:cs="Times New Roman"/>
-                            <w:shd w:val="clear" w:color="auto" w:fill="FFFFFF"/>
-                          </w:rPr>
-                          <w:t xml:space="preserve"> </w:t>
-                        </w:r>
-                        <w:r>
-                          <w:rPr>
-                            <w:rFonts w:ascii="Times New Roman" w:hAnsi="Times New Roman" w:cs="Times New Roman"/>
-                            <w:shd w:val="clear" w:color="auto" w:fill="FFFFFF"/>
-                          </w:rPr>
-                          <w:t>to define software requirements for both web and mobile development</w:t>
+                          <w:t>- to define software requirements for both web and mobile development</w:t>
                         </w:r>
                       </w:p>
                     </w:txbxContent>
                   </v:textbox>
                 </v:roundrect>
-                <v:roundrect id="Rectangle: Rounded Corners 8" o:spid="_x0000_s1028" style="position:absolute;left:20434;top:3419;width:16098;height:39909;visibility:visible;mso-wrap-style:square;v-text-anchor:top" arcsize="10923f" o:gfxdata="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">
+                <v:roundrect id="Rectangle: Rounded Corners 8" o:spid="_x0000_s1028" style="position:absolute;left:20528;top:3127;width:16098;height:31710;visibility:visible;mso-wrap-style:square;v-text-anchor:top" arcsize="10923f" o:gfxdata="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">
                   <v:textbox>
                     <w:txbxContent>
                       <w:p>
                         <w:pPr>
+                          <w:spacing w:line="240" w:lineRule="auto"/>
                           <w:jc w:val="right"/>
                           <w:rPr>
                             <w:rFonts w:ascii="Times New Roman" w:hAnsi="Times New Roman" w:cs="Times New Roman"/>
+                            <w:sz w:val="18"/>
                           </w:rPr>
                         </w:pPr>
                         <w:r>
+                          <w:rPr>
+                            <w:sz w:val="18"/>
+                          </w:rPr>
                           <w:t xml:space="preserve">- </w:t>
                         </w:r>
                         <w:r>
                           <w:rPr>
                             <w:rFonts w:ascii="Times New Roman" w:hAnsi="Times New Roman" w:cs="Times New Roman"/>
+                            <w:sz w:val="18"/>
                           </w:rPr>
                           <w:t xml:space="preserve">Develop a mobile </w:t>
                         </w:r>
                         <w:r>
                           <w:rPr>
                             <w:rFonts w:ascii="Times New Roman" w:hAnsi="Times New Roman" w:cs="Times New Roman"/>
+                            <w:sz w:val="18"/>
                           </w:rPr>
                           <w:t xml:space="preserve">and web </w:t>
                         </w:r>
                         <w:r>
                           <w:rPr>
                             <w:rFonts w:ascii="Times New Roman" w:hAnsi="Times New Roman" w:cs="Times New Roman"/>
+                            <w:sz w:val="18"/>
                           </w:rPr>
                           <w:t>application that will cover most of the basic processes of learning centers; hiring, profiling, scheduling and enrolment.</w:t>
                         </w:r>
                       </w:p>
                       <w:p>
                         <w:pPr>
+                          <w:spacing w:line="240" w:lineRule="auto"/>
                           <w:rPr>
                             <w:rFonts w:ascii="Times New Roman" w:hAnsi="Times New Roman" w:cs="Times New Roman"/>
+                            <w:sz w:val="18"/>
                           </w:rPr>
                         </w:pPr>
                         <w:r>
                           <w:rPr>
                             <w:rFonts w:ascii="Times New Roman" w:hAnsi="Times New Roman" w:cs="Times New Roman"/>
+                            <w:sz w:val="18"/>
                           </w:rPr>
                           <w:t>An Agile method that consist of the following phases:</w:t>
                         </w:r>
@@ -2097,26 +1994,30 @@
                             <w:ilvl w:val="0"/>
                             <w:numId w:val="5"/>
                           </w:numPr>
-                          <w:spacing w:after="200" w:line="276" w:lineRule="auto"/>
+                          <w:spacing w:after="200" w:line="240" w:lineRule="auto"/>
                           <w:rPr>
                             <w:rFonts w:ascii="Times New Roman" w:hAnsi="Times New Roman" w:cs="Times New Roman"/>
+                            <w:sz w:val="18"/>
                           </w:rPr>
                         </w:pPr>
                         <w:r>
                           <w:rPr>
                             <w:rFonts w:ascii="Times New Roman" w:hAnsi="Times New Roman" w:cs="Times New Roman"/>
+                            <w:sz w:val="18"/>
                           </w:rPr>
                           <w:t>Requirement</w:t>
                         </w:r>
                         <w:r>
                           <w:rPr>
                             <w:rFonts w:ascii="Times New Roman" w:hAnsi="Times New Roman" w:cs="Times New Roman"/>
+                            <w:sz w:val="18"/>
                           </w:rPr>
                           <w:t xml:space="preserve">s </w:t>
                         </w:r>
                         <w:r>
                           <w:rPr>
                             <w:rFonts w:ascii="Times New Roman" w:hAnsi="Times New Roman" w:cs="Times New Roman"/>
+                            <w:sz w:val="18"/>
                           </w:rPr>
                           <w:t>Phase</w:t>
                         </w:r>
@@ -2128,14 +2029,16 @@
                             <w:ilvl w:val="0"/>
                             <w:numId w:val="5"/>
                           </w:numPr>
-                          <w:spacing w:after="200" w:line="276" w:lineRule="auto"/>
+                          <w:spacing w:after="200" w:line="240" w:lineRule="auto"/>
                           <w:rPr>
                             <w:rFonts w:ascii="Times New Roman" w:hAnsi="Times New Roman" w:cs="Times New Roman"/>
+                            <w:sz w:val="18"/>
                           </w:rPr>
                         </w:pPr>
                         <w:r>
                           <w:rPr>
                             <w:rFonts w:ascii="Times New Roman" w:hAnsi="Times New Roman" w:cs="Times New Roman"/>
+                            <w:sz w:val="18"/>
                           </w:rPr>
                           <w:t>Plan</w:t>
                         </w:r>
@@ -2147,14 +2050,16 @@
                             <w:ilvl w:val="0"/>
                             <w:numId w:val="5"/>
                           </w:numPr>
-                          <w:spacing w:after="200" w:line="276" w:lineRule="auto"/>
+                          <w:spacing w:after="200" w:line="240" w:lineRule="auto"/>
                           <w:rPr>
                             <w:rFonts w:ascii="Times New Roman" w:hAnsi="Times New Roman" w:cs="Times New Roman"/>
+                            <w:sz w:val="18"/>
                           </w:rPr>
                         </w:pPr>
                         <w:r>
                           <w:rPr>
                             <w:rFonts w:ascii="Times New Roman" w:hAnsi="Times New Roman" w:cs="Times New Roman"/>
+                            <w:sz w:val="18"/>
                           </w:rPr>
                           <w:t>Design Phase</w:t>
                         </w:r>
@@ -2166,14 +2071,16 @@
                             <w:ilvl w:val="0"/>
                             <w:numId w:val="5"/>
                           </w:numPr>
-                          <w:spacing w:after="200" w:line="276" w:lineRule="auto"/>
+                          <w:spacing w:after="200" w:line="240" w:lineRule="auto"/>
                           <w:rPr>
                             <w:rFonts w:ascii="Times New Roman" w:hAnsi="Times New Roman" w:cs="Times New Roman"/>
+                            <w:sz w:val="18"/>
                           </w:rPr>
                         </w:pPr>
                         <w:r>
                           <w:rPr>
                             <w:rFonts w:ascii="Times New Roman" w:hAnsi="Times New Roman" w:cs="Times New Roman"/>
+                            <w:sz w:val="18"/>
                           </w:rPr>
                           <w:t>Development Phase</w:t>
                         </w:r>
@@ -2185,14 +2092,16 @@
                             <w:ilvl w:val="0"/>
                             <w:numId w:val="5"/>
                           </w:numPr>
-                          <w:spacing w:after="200" w:line="276" w:lineRule="auto"/>
+                          <w:spacing w:after="200" w:line="240" w:lineRule="auto"/>
                           <w:rPr>
                             <w:rFonts w:ascii="Times New Roman" w:hAnsi="Times New Roman" w:cs="Times New Roman"/>
+                            <w:sz w:val="18"/>
                           </w:rPr>
                         </w:pPr>
                         <w:r>
                           <w:rPr>
                             <w:rFonts w:ascii="Times New Roman" w:hAnsi="Times New Roman" w:cs="Times New Roman"/>
+                            <w:sz w:val="18"/>
                           </w:rPr>
                           <w:t>Market Release</w:t>
                         </w:r>
@@ -2204,14 +2113,16 @@
                             <w:ilvl w:val="0"/>
                             <w:numId w:val="5"/>
                           </w:numPr>
-                          <w:spacing w:after="200" w:line="276" w:lineRule="auto"/>
+                          <w:spacing w:after="200" w:line="240" w:lineRule="auto"/>
                           <w:rPr>
                             <w:rFonts w:ascii="Times New Roman" w:hAnsi="Times New Roman" w:cs="Times New Roman"/>
+                            <w:sz w:val="18"/>
                           </w:rPr>
                         </w:pPr>
                         <w:r>
                           <w:rPr>
                             <w:rFonts w:ascii="Times New Roman" w:hAnsi="Times New Roman" w:cs="Times New Roman"/>
+                            <w:sz w:val="18"/>
                           </w:rPr>
                           <w:t>Track and Monitor</w:t>
                         </w:r>
@@ -2219,64 +2130,66 @@
                     </w:txbxContent>
                   </v:textbox>
                 </v:roundrect>
-                <v:roundrect id="Rectangle: Rounded Corners 11" o:spid="_x0000_s1029" style="position:absolute;left:40472;top:3419;width:16192;height:39649;visibility:visible;mso-wrap-style:square;v-text-anchor:top" arcsize="10923f" o:gfxdata="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">
+                <v:roundrect id="Rectangle: Rounded Corners 11" o:spid="_x0000_s1029" style="position:absolute;left:40564;top:3082;width:16193;height:31503;visibility:visible;mso-wrap-style:square;v-text-anchor:top" arcsize="10923f" o:gfxdata="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">
                   <v:textbox>
                     <w:txbxContent>
                       <w:p>
                         <w:pPr>
+                          <w:spacing w:line="240" w:lineRule="auto"/>
                           <w:jc w:val="center"/>
                           <w:rPr>
                             <w:rFonts w:ascii="Times New Roman" w:hAnsi="Times New Roman" w:cs="Times New Roman"/>
+                            <w:sz w:val="18"/>
                           </w:rPr>
                         </w:pPr>
                       </w:p>
                       <w:p>
                         <w:pPr>
+                          <w:spacing w:line="240" w:lineRule="auto"/>
                           <w:jc w:val="center"/>
                           <w:rPr>
                             <w:rFonts w:ascii="Times New Roman" w:hAnsi="Times New Roman" w:cs="Times New Roman"/>
+                            <w:sz w:val="18"/>
                           </w:rPr>
                         </w:pPr>
                       </w:p>
                       <w:p>
                         <w:pPr>
+                          <w:spacing w:line="240" w:lineRule="auto"/>
                           <w:jc w:val="center"/>
                           <w:rPr>
                             <w:rFonts w:ascii="Times New Roman" w:hAnsi="Times New Roman" w:cs="Times New Roman"/>
-                            <w:b/>
+                            <w:sz w:val="18"/>
                           </w:rPr>
                         </w:pPr>
                       </w:p>
                       <w:p>
                         <w:pPr>
+                          <w:spacing w:line="240" w:lineRule="auto"/>
                           <w:jc w:val="center"/>
                           <w:rPr>
                             <w:rFonts w:ascii="Times New Roman" w:hAnsi="Times New Roman" w:cs="Times New Roman"/>
-                            <w:b/>
+                            <w:sz w:val="18"/>
                           </w:rPr>
                         </w:pPr>
                       </w:p>
                       <w:p>
                         <w:pPr>
+                          <w:spacing w:line="240" w:lineRule="auto"/>
                           <w:jc w:val="center"/>
                           <w:rPr>
                             <w:rFonts w:ascii="Times New Roman" w:hAnsi="Times New Roman" w:cs="Times New Roman"/>
                             <w:bCs/>
+                            <w:sz w:val="18"/>
                           </w:rPr>
                         </w:pPr>
                         <w:r>
                           <w:rPr>
                             <w:rFonts w:ascii="Times New Roman" w:hAnsi="Times New Roman" w:cs="Times New Roman"/>
                             <w:bCs/>
-                          </w:rPr>
-                          <w:t>A Cloud-Based Learning Center Platform with Mobile Technology</w:t>
-                        </w:r>
-                        <w:r>
-                          <w:rPr>
-                            <w:rFonts w:ascii="Times New Roman" w:hAnsi="Times New Roman" w:cs="Times New Roman"/>
-                            <w:bCs/>
-                          </w:rPr>
-                          <w:t>.</w:t>
+                            <w:sz w:val="18"/>
+                          </w:rPr>
+                          <w:t>A Cloud-Based Learning Center Platform with Mobile Technology.</w:t>
                         </w:r>
                       </w:p>
                     </w:txbxContent>
@@ -2477,75 +2390,6 @@
     </w:p>
     <w:p>
       <w:pPr>
-        <w:tabs>
-          <w:tab w:val="left" w:pos="5932"/>
-        </w:tabs>
-        <w:spacing w:after="100" w:line="360" w:lineRule="auto"/>
-        <w:jc w:val="both"/>
-        <w:rPr>
-          <w:rFonts w:ascii="Times New Roman" w:hAnsi="Times New Roman" w:cs="Times New Roman"/>
-        </w:rPr>
-      </w:pPr>
-      <w:r>
-        <w:rPr>
-          <w:rFonts w:ascii="Times New Roman" w:hAnsi="Times New Roman" w:cs="Times New Roman"/>
-        </w:rPr>
-        <w:tab/>
-      </w:r>
-    </w:p>
-    <w:p>
-      <w:pPr>
-        <w:spacing w:after="100" w:line="360" w:lineRule="auto"/>
-        <w:jc w:val="both"/>
-        <w:rPr>
-          <w:rFonts w:ascii="Times New Roman" w:hAnsi="Times New Roman" w:cs="Times New Roman"/>
-          <w:shd w:val="clear" w:color="auto" w:fill="FFFFFF"/>
-        </w:rPr>
-      </w:pPr>
-    </w:p>
-    <w:p>
-      <w:pPr>
-        <w:spacing w:after="100" w:line="360" w:lineRule="auto"/>
-        <w:jc w:val="both"/>
-        <w:rPr>
-          <w:rFonts w:ascii="Times New Roman" w:hAnsi="Times New Roman" w:cs="Times New Roman"/>
-          <w:shd w:val="clear" w:color="auto" w:fill="FFFFFF"/>
-        </w:rPr>
-      </w:pPr>
-    </w:p>
-    <w:p>
-      <w:pPr>
-        <w:spacing w:after="100" w:line="360" w:lineRule="auto"/>
-        <w:jc w:val="both"/>
-        <w:rPr>
-          <w:rFonts w:ascii="Times New Roman" w:hAnsi="Times New Roman" w:cs="Times New Roman"/>
-          <w:shd w:val="clear" w:color="auto" w:fill="FFFFFF"/>
-        </w:rPr>
-      </w:pPr>
-    </w:p>
-    <w:p>
-      <w:pPr>
-        <w:spacing w:after="100" w:line="360" w:lineRule="auto"/>
-        <w:jc w:val="both"/>
-        <w:rPr>
-          <w:rFonts w:ascii="Times New Roman" w:hAnsi="Times New Roman" w:cs="Times New Roman"/>
-          <w:shd w:val="clear" w:color="auto" w:fill="FFFFFF"/>
-          <w:lang w:eastAsia="ja-JP"/>
-        </w:rPr>
-      </w:pPr>
-    </w:p>
-    <w:p>
-      <w:pPr>
-        <w:spacing w:after="100" w:line="360" w:lineRule="auto"/>
-        <w:jc w:val="center"/>
-        <w:rPr>
-          <w:rFonts w:ascii="Times New Roman" w:hAnsi="Times New Roman" w:cs="Times New Roman"/>
-          <w:shd w:val="clear" w:color="auto" w:fill="FFFFFF"/>
-        </w:rPr>
-      </w:pPr>
-    </w:p>
-    <w:p>
-      <w:pPr>
         <w:spacing w:after="100" w:line="360" w:lineRule="auto"/>
         <w:jc w:val="center"/>
         <w:rPr>
@@ -2560,6 +2404,7 @@
           <w:rFonts w:ascii="Times New Roman" w:hAnsi="Times New Roman" w:cs="Times New Roman"/>
           <w:shd w:val="clear" w:color="auto" w:fill="FFFFFF"/>
         </w:rPr>
+        <w:lastRenderedPageBreak/>
         <w:t xml:space="preserve">Figure 1: </w:t>
       </w:r>
       <w:r>
@@ -2587,7 +2432,6 @@
           <w:rFonts w:ascii="Times New Roman" w:hAnsi="Times New Roman" w:cs="Times New Roman"/>
           <w:shd w:val="clear" w:color="auto" w:fill="FFFFFF"/>
         </w:rPr>
-        <w:lastRenderedPageBreak/>
         <w:t>Figure 1 shows the flow of the study. The flow is divided into three parts. Firstly, an input is the requirement needed for the application. Secondly, process is the development of the application. Finally, an output is produced out of the input and process.</w:t>
       </w:r>
     </w:p>

</xml_diff>

<commit_message>
updated validation and finalized chap 1
Chapter 1 scope is good. Completed definition of terms
chapter 3 changed validation and adjusted spacing
</commit_message>
<xml_diff>
--- a/Manuscript/Chapter 1.docx
+++ b/Manuscript/Chapter 1.docx
@@ -1,6 +1,6 @@
 
 <file path=word/document.xml><?xml version="1.0" encoding="utf-8"?>
-<w:document xmlns:wpc="http://schemas.microsoft.com/office/word/2010/wordprocessingCanvas" xmlns:cx="http://schemas.microsoft.com/office/drawing/2014/chartex" xmlns:cx1="http://schemas.microsoft.com/office/drawing/2015/9/8/chartex" xmlns:cx2="http://schemas.microsoft.com/office/drawing/2015/10/21/chartex" xmlns:cx3="http://schemas.microsoft.com/office/drawing/2016/5/9/chartex" xmlns:cx4="http://schemas.microsoft.com/office/drawing/2016/5/10/chartex" xmlns:cx5="http://schemas.microsoft.com/office/drawing/2016/5/11/chartex" xmlns:cx6="http://schemas.microsoft.com/office/drawing/2016/5/12/chartex" xmlns:cx7="http://schemas.microsoft.com/office/drawing/2016/5/13/chartex" xmlns:cx8="http://schemas.microsoft.com/office/drawing/2016/5/14/chartex" xmlns:mc="http://schemas.openxmlformats.org/markup-compatibility/2006" xmlns:aink="http://schemas.microsoft.com/office/drawing/2016/ink" xmlns:am3d="http://schemas.microsoft.com/office/drawing/2017/model3d" xmlns:o="urn:schemas-microsoft-com:office:office" xmlns:r="http://schemas.openxmlformats.org/officeDocument/2006/relationships" xmlns:m="http://schemas.openxmlformats.org/officeDocument/2006/math" xmlns:v="urn:schemas-microsoft-com:vml" xmlns:wp14="http://schemas.microsoft.com/office/word/2010/wordprocessingDrawing" xmlns:wp="http://schemas.openxmlformats.org/drawingml/2006/wordprocessingDrawing" xmlns:w10="urn:schemas-microsoft-com:office:word" xmlns:w="http://schemas.openxmlformats.org/wordprocessingml/2006/main" xmlns:w14="http://schemas.microsoft.com/office/word/2010/wordml" xmlns:w15="http://schemas.microsoft.com/office/word/2012/wordml" xmlns:w16cid="http://schemas.microsoft.com/office/word/2016/wordml/cid" xmlns:w16se="http://schemas.microsoft.com/office/word/2015/wordml/symex" xmlns:wpg="http://schemas.microsoft.com/office/word/2010/wordprocessingGroup" xmlns:wpi="http://schemas.microsoft.com/office/word/2010/wordprocessingInk" xmlns:wne="http://schemas.microsoft.com/office/word/2006/wordml" xmlns:wps="http://schemas.microsoft.com/office/word/2010/wordprocessingShape" mc:Ignorable="w14 w15 w16se w16cid wp14">
+<w:document xmlns:wpc="http://schemas.microsoft.com/office/word/2010/wordprocessingCanvas" xmlns:mc="http://schemas.openxmlformats.org/markup-compatibility/2006" xmlns:o="urn:schemas-microsoft-com:office:office" xmlns:r="http://schemas.openxmlformats.org/officeDocument/2006/relationships" xmlns:m="http://schemas.openxmlformats.org/officeDocument/2006/math" xmlns:v="urn:schemas-microsoft-com:vml" xmlns:wp14="http://schemas.microsoft.com/office/word/2010/wordprocessingDrawing" xmlns:wp="http://schemas.openxmlformats.org/drawingml/2006/wordprocessingDrawing" xmlns:w10="urn:schemas-microsoft-com:office:word" xmlns:w="http://schemas.openxmlformats.org/wordprocessingml/2006/main" xmlns:w14="http://schemas.microsoft.com/office/word/2010/wordml" xmlns:wpg="http://schemas.microsoft.com/office/word/2010/wordprocessingGroup" xmlns:wpi="http://schemas.microsoft.com/office/word/2010/wordprocessingInk" xmlns:wne="http://schemas.microsoft.com/office/word/2006/wordml" xmlns:wps="http://schemas.microsoft.com/office/word/2010/wordprocessingShape" mc:Ignorable="w14 wp14">
   <w:body>
     <w:p>
       <w:pPr>
@@ -675,7 +675,19 @@
         <w:rPr>
           <w:rFonts w:ascii="Times New Roman" w:hAnsi="Times New Roman" w:cs="Times New Roman"/>
         </w:rPr>
-        <w:t>Another intelligent feature of the apps is the scheduling and optimizing of classes and activity schedules for the learning centers and employed educators. The app also has an enrolment management system to help students and parents process enrolment online. The mobile app is designed to operate on a system with an Android version of 5.0 and above and with an Internet connection, while the web app is designed to run on Mozilla Firefox, Google Chrome, Microsoft Edge, and Safari browsers.</w:t>
+        <w:t>Another intelligent feature of the apps is the scheduling and optimizing of classes and activity schedules for the learning centers and employed educators. The app also has an enrolment management system to help students and parents process enrolment online. The mobile app is designed to operate on a system with an Android versio</w:t>
+      </w:r>
+      <w:r>
+        <w:rPr>
+          <w:rFonts w:ascii="Times New Roman" w:hAnsi="Times New Roman" w:cs="Times New Roman"/>
+        </w:rPr>
+        <w:t>n of 5.0 and above and with an i</w:t>
+      </w:r>
+      <w:r>
+        <w:rPr>
+          <w:rFonts w:ascii="Times New Roman" w:hAnsi="Times New Roman" w:cs="Times New Roman"/>
+        </w:rPr>
+        <w:t>nternet connection, while the web app is designed to run on Mozilla Firefox, Google Chrome, Microsoft Edge, and Safari browsers.</w:t>
       </w:r>
     </w:p>
     <w:p>
@@ -694,24 +706,8 @@
           <w:rFonts w:ascii="Times New Roman" w:hAnsi="Times New Roman" w:cs="Times New Roman"/>
         </w:rPr>
         <w:lastRenderedPageBreak/>
-        <w:t xml:space="preserve">Unlike company-specific software that is developed to manage their specific needs, </w:t>
-      </w:r>
-      <w:proofErr w:type="spellStart"/>
-      <w:r>
-        <w:rPr>
-          <w:rFonts w:ascii="Times New Roman" w:hAnsi="Times New Roman" w:cs="Times New Roman"/>
-        </w:rPr>
-        <w:t>iLearnCentral</w:t>
-      </w:r>
-      <w:proofErr w:type="spellEnd"/>
-      <w:r>
-        <w:rPr>
-          <w:rFonts w:ascii="Times New Roman" w:hAnsi="Times New Roman" w:cs="Times New Roman"/>
-        </w:rPr>
-        <w:t xml:space="preserve"> cannot provide learning center-specific features for different types of learning centers. The apps cannot help with the hiring of other staff members of learning centers as well, and the functionalities of the mobile app are limited offline.</w:t>
-      </w:r>
-      <w:bookmarkStart w:id="2" w:name="_GoBack"/>
-      <w:bookmarkEnd w:id="2"/>
+        <w:t>Unlike company-specific software that is developed to manage their specific needs, iLearnCentral cannot provide learning center-specific features for different types of learning centers. The apps cannot help with the hiring of other staff members of learning centers as well, and the functionalities of the mobile app are limited offline.</w:t>
+      </w:r>
     </w:p>
     <w:p>
       <w:pPr>
@@ -1951,7 +1947,7 @@
               </wp:anchor>
             </w:drawing>
           </mc:Choice>
-          <mc:Fallback>
+          <mc:Fallback xmlns:w16se="http://schemas.microsoft.com/office/word/2015/wordml/symex" xmlns:w16cid="http://schemas.microsoft.com/office/word/2016/wordml/cid" xmlns:w15="http://schemas.microsoft.com/office/word/2012/wordml" xmlns:am3d="http://schemas.microsoft.com/office/drawing/2017/model3d" xmlns:aink="http://schemas.microsoft.com/office/drawing/2016/ink" xmlns:cx8="http://schemas.microsoft.com/office/drawing/2016/5/14/chartex" xmlns:cx7="http://schemas.microsoft.com/office/drawing/2016/5/13/chartex" xmlns:cx6="http://schemas.microsoft.com/office/drawing/2016/5/12/chartex" xmlns:cx5="http://schemas.microsoft.com/office/drawing/2016/5/11/chartex" xmlns:cx4="http://schemas.microsoft.com/office/drawing/2016/5/10/chartex" xmlns:cx3="http://schemas.microsoft.com/office/drawing/2016/5/9/chartex" xmlns:cx2="http://schemas.microsoft.com/office/drawing/2015/10/21/chartex" xmlns:cx1="http://schemas.microsoft.com/office/drawing/2015/9/8/chartex" xmlns:cx="http://schemas.microsoft.com/office/drawing/2014/chartex">
             <w:pict>
               <v:group w14:anchorId="20ABC9C9" id="Group 1" o:spid="_x0000_s1026" style="position:absolute;left:0;text-align:left;margin-left:.85pt;margin-top:36.35pt;width:429pt;height:321.5pt;z-index:251658240;mso-width-relative:margin;mso-height-relative:margin" coordorigin="95" coordsize="56662,33462" o:gfxdata="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">
                 <v:roundrect id="Rectangle: Rounded Corners 14" o:spid="_x0000_s1027" style="position:absolute;left:95;top:2809;width:16383;height:30646;visibility:visible;mso-wrap-style:square;v-text-anchor:top" arcsize="10923f" o:gfxdata="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">
@@ -3080,7 +3076,6 @@
       <w:r>
         <w:rPr>
           <w:rFonts w:ascii="Times New Roman" w:hAnsi="Times New Roman" w:cs="Times New Roman"/>
-          <w:color w:val="FF0000"/>
           <w:shd w:val="clear" w:color="auto" w:fill="FFFFFF"/>
           <w:lang w:val="fil-PH"/>
         </w:rPr>
@@ -3089,11 +3084,18 @@
       <w:r>
         <w:rPr>
           <w:rFonts w:ascii="Times New Roman" w:hAnsi="Times New Roman" w:cs="Times New Roman"/>
-          <w:color w:val="FF0000"/>
           <w:shd w:val="clear" w:color="auto" w:fill="FFFFFF"/>
           <w:lang w:val="fil-PH"/>
         </w:rPr>
-        <w:t>for ...</w:t>
+        <w:t xml:space="preserve">to have </w:t>
+      </w:r>
+      <w:r>
+        <w:rPr>
+          <w:rFonts w:ascii="Times New Roman" w:hAnsi="Times New Roman" w:cs="Times New Roman"/>
+          <w:shd w:val="clear" w:color="auto" w:fill="FFFFFF"/>
+          <w:lang w:val="fil-PH"/>
+        </w:rPr>
+        <w:t>lessons.</w:t>
       </w:r>
     </w:p>
     <w:p>
@@ -3122,9 +3124,11 @@
         </w:rPr>
         <w:t>A single instance of a class with a specific schedule.</w:t>
       </w:r>
+      <w:bookmarkStart w:id="2" w:name="_GoBack"/>
+      <w:bookmarkEnd w:id="2"/>
     </w:p>
     <w:sectPr>
-      <w:headerReference w:type="default" r:id="rId7"/>
+      <w:headerReference w:type="default" r:id="rId8"/>
       <w:pgSz w:w="12240" w:h="15840" w:code="1"/>
       <w:pgMar w:top="1440" w:right="1440" w:bottom="1440" w:left="2160" w:header="720" w:footer="720" w:gutter="0"/>
       <w:cols w:space="720"/>
@@ -3136,7 +3140,7 @@
 </file>
 
 <file path=word/endnotes.xml><?xml version="1.0" encoding="utf-8"?>
-<w:endnotes xmlns:wpc="http://schemas.microsoft.com/office/word/2010/wordprocessingCanvas" xmlns:cx="http://schemas.microsoft.com/office/drawing/2014/chartex" xmlns:cx1="http://schemas.microsoft.com/office/drawing/2015/9/8/chartex" xmlns:cx2="http://schemas.microsoft.com/office/drawing/2015/10/21/chartex" xmlns:cx3="http://schemas.microsoft.com/office/drawing/2016/5/9/chartex" xmlns:cx4="http://schemas.microsoft.com/office/drawing/2016/5/10/chartex" xmlns:cx5="http://schemas.microsoft.com/office/drawing/2016/5/11/chartex" xmlns:cx6="http://schemas.microsoft.com/office/drawing/2016/5/12/chartex" xmlns:cx7="http://schemas.microsoft.com/office/drawing/2016/5/13/chartex" xmlns:cx8="http://schemas.microsoft.com/office/drawing/2016/5/14/chartex" xmlns:mc="http://schemas.openxmlformats.org/markup-compatibility/2006" xmlns:aink="http://schemas.microsoft.com/office/drawing/2016/ink" xmlns:am3d="http://schemas.microsoft.com/office/drawing/2017/model3d" xmlns:o="urn:schemas-microsoft-com:office:office" xmlns:r="http://schemas.openxmlformats.org/officeDocument/2006/relationships" xmlns:m="http://schemas.openxmlformats.org/officeDocument/2006/math" xmlns:v="urn:schemas-microsoft-com:vml" xmlns:wp14="http://schemas.microsoft.com/office/word/2010/wordprocessingDrawing" xmlns:wp="http://schemas.openxmlformats.org/drawingml/2006/wordprocessingDrawing" xmlns:w10="urn:schemas-microsoft-com:office:word" xmlns:w="http://schemas.openxmlformats.org/wordprocessingml/2006/main" xmlns:w14="http://schemas.microsoft.com/office/word/2010/wordml" xmlns:w15="http://schemas.microsoft.com/office/word/2012/wordml" xmlns:w16cid="http://schemas.microsoft.com/office/word/2016/wordml/cid" xmlns:w16se="http://schemas.microsoft.com/office/word/2015/wordml/symex" xmlns:wpg="http://schemas.microsoft.com/office/word/2010/wordprocessingGroup" xmlns:wpi="http://schemas.microsoft.com/office/word/2010/wordprocessingInk" xmlns:wne="http://schemas.microsoft.com/office/word/2006/wordml" xmlns:wps="http://schemas.microsoft.com/office/word/2010/wordprocessingShape" mc:Ignorable="w14 w15 w16se w16cid wp14">
+<w:endnotes xmlns:wpc="http://schemas.microsoft.com/office/word/2010/wordprocessingCanvas" xmlns:mc="http://schemas.openxmlformats.org/markup-compatibility/2006" xmlns:o="urn:schemas-microsoft-com:office:office" xmlns:r="http://schemas.openxmlformats.org/officeDocument/2006/relationships" xmlns:m="http://schemas.openxmlformats.org/officeDocument/2006/math" xmlns:v="urn:schemas-microsoft-com:vml" xmlns:wp14="http://schemas.microsoft.com/office/word/2010/wordprocessingDrawing" xmlns:wp="http://schemas.openxmlformats.org/drawingml/2006/wordprocessingDrawing" xmlns:w10="urn:schemas-microsoft-com:office:word" xmlns:w="http://schemas.openxmlformats.org/wordprocessingml/2006/main" xmlns:w14="http://schemas.microsoft.com/office/word/2010/wordml" xmlns:wpg="http://schemas.microsoft.com/office/word/2010/wordprocessingGroup" xmlns:wpi="http://schemas.microsoft.com/office/word/2010/wordprocessingInk" xmlns:wne="http://schemas.microsoft.com/office/word/2006/wordml" xmlns:wps="http://schemas.microsoft.com/office/word/2010/wordprocessingShape" mc:Ignorable="w14 wp14">
   <w:endnote w:type="separator" w:id="-1">
     <w:p>
       <w:pPr>
@@ -3161,7 +3165,7 @@
 </file>
 
 <file path=word/footnotes.xml><?xml version="1.0" encoding="utf-8"?>
-<w:footnotes xmlns:wpc="http://schemas.microsoft.com/office/word/2010/wordprocessingCanvas" xmlns:cx="http://schemas.microsoft.com/office/drawing/2014/chartex" xmlns:cx1="http://schemas.microsoft.com/office/drawing/2015/9/8/chartex" xmlns:cx2="http://schemas.microsoft.com/office/drawing/2015/10/21/chartex" xmlns:cx3="http://schemas.microsoft.com/office/drawing/2016/5/9/chartex" xmlns:cx4="http://schemas.microsoft.com/office/drawing/2016/5/10/chartex" xmlns:cx5="http://schemas.microsoft.com/office/drawing/2016/5/11/chartex" xmlns:cx6="http://schemas.microsoft.com/office/drawing/2016/5/12/chartex" xmlns:cx7="http://schemas.microsoft.com/office/drawing/2016/5/13/chartex" xmlns:cx8="http://schemas.microsoft.com/office/drawing/2016/5/14/chartex" xmlns:mc="http://schemas.openxmlformats.org/markup-compatibility/2006" xmlns:aink="http://schemas.microsoft.com/office/drawing/2016/ink" xmlns:am3d="http://schemas.microsoft.com/office/drawing/2017/model3d" xmlns:o="urn:schemas-microsoft-com:office:office" xmlns:r="http://schemas.openxmlformats.org/officeDocument/2006/relationships" xmlns:m="http://schemas.openxmlformats.org/officeDocument/2006/math" xmlns:v="urn:schemas-microsoft-com:vml" xmlns:wp14="http://schemas.microsoft.com/office/word/2010/wordprocessingDrawing" xmlns:wp="http://schemas.openxmlformats.org/drawingml/2006/wordprocessingDrawing" xmlns:w10="urn:schemas-microsoft-com:office:word" xmlns:w="http://schemas.openxmlformats.org/wordprocessingml/2006/main" xmlns:w14="http://schemas.microsoft.com/office/word/2010/wordml" xmlns:w15="http://schemas.microsoft.com/office/word/2012/wordml" xmlns:w16cid="http://schemas.microsoft.com/office/word/2016/wordml/cid" xmlns:w16se="http://schemas.microsoft.com/office/word/2015/wordml/symex" xmlns:wpg="http://schemas.microsoft.com/office/word/2010/wordprocessingGroup" xmlns:wpi="http://schemas.microsoft.com/office/word/2010/wordprocessingInk" xmlns:wne="http://schemas.microsoft.com/office/word/2006/wordml" xmlns:wps="http://schemas.microsoft.com/office/word/2010/wordprocessingShape" mc:Ignorable="w14 w15 w16se w16cid wp14">
+<w:footnotes xmlns:wpc="http://schemas.microsoft.com/office/word/2010/wordprocessingCanvas" xmlns:mc="http://schemas.openxmlformats.org/markup-compatibility/2006" xmlns:o="urn:schemas-microsoft-com:office:office" xmlns:r="http://schemas.openxmlformats.org/officeDocument/2006/relationships" xmlns:m="http://schemas.openxmlformats.org/officeDocument/2006/math" xmlns:v="urn:schemas-microsoft-com:vml" xmlns:wp14="http://schemas.microsoft.com/office/word/2010/wordprocessingDrawing" xmlns:wp="http://schemas.openxmlformats.org/drawingml/2006/wordprocessingDrawing" xmlns:w10="urn:schemas-microsoft-com:office:word" xmlns:w="http://schemas.openxmlformats.org/wordprocessingml/2006/main" xmlns:w14="http://schemas.microsoft.com/office/word/2010/wordml" xmlns:wpg="http://schemas.microsoft.com/office/word/2010/wordprocessingGroup" xmlns:wpi="http://schemas.microsoft.com/office/word/2010/wordprocessingInk" xmlns:wne="http://schemas.microsoft.com/office/word/2006/wordml" xmlns:wps="http://schemas.microsoft.com/office/word/2010/wordprocessingShape" mc:Ignorable="w14 wp14">
   <w:footnote w:type="separator" w:id="-1">
     <w:p>
       <w:pPr>
@@ -3186,7 +3190,7 @@
 </file>
 
 <file path=word/header1.xml><?xml version="1.0" encoding="utf-8"?>
-<w:hdr xmlns:wpc="http://schemas.microsoft.com/office/word/2010/wordprocessingCanvas" xmlns:cx="http://schemas.microsoft.com/office/drawing/2014/chartex" xmlns:cx1="http://schemas.microsoft.com/office/drawing/2015/9/8/chartex" xmlns:cx2="http://schemas.microsoft.com/office/drawing/2015/10/21/chartex" xmlns:cx3="http://schemas.microsoft.com/office/drawing/2016/5/9/chartex" xmlns:cx4="http://schemas.microsoft.com/office/drawing/2016/5/10/chartex" xmlns:cx5="http://schemas.microsoft.com/office/drawing/2016/5/11/chartex" xmlns:cx6="http://schemas.microsoft.com/office/drawing/2016/5/12/chartex" xmlns:cx7="http://schemas.microsoft.com/office/drawing/2016/5/13/chartex" xmlns:cx8="http://schemas.microsoft.com/office/drawing/2016/5/14/chartex" xmlns:mc="http://schemas.openxmlformats.org/markup-compatibility/2006" xmlns:aink="http://schemas.microsoft.com/office/drawing/2016/ink" xmlns:am3d="http://schemas.microsoft.com/office/drawing/2017/model3d" xmlns:o="urn:schemas-microsoft-com:office:office" xmlns:r="http://schemas.openxmlformats.org/officeDocument/2006/relationships" xmlns:m="http://schemas.openxmlformats.org/officeDocument/2006/math" xmlns:v="urn:schemas-microsoft-com:vml" xmlns:wp14="http://schemas.microsoft.com/office/word/2010/wordprocessingDrawing" xmlns:wp="http://schemas.openxmlformats.org/drawingml/2006/wordprocessingDrawing" xmlns:w10="urn:schemas-microsoft-com:office:word" xmlns:w="http://schemas.openxmlformats.org/wordprocessingml/2006/main" xmlns:w14="http://schemas.microsoft.com/office/word/2010/wordml" xmlns:w15="http://schemas.microsoft.com/office/word/2012/wordml" xmlns:w16cid="http://schemas.microsoft.com/office/word/2016/wordml/cid" xmlns:w16se="http://schemas.microsoft.com/office/word/2015/wordml/symex" xmlns:wpg="http://schemas.microsoft.com/office/word/2010/wordprocessingGroup" xmlns:wpi="http://schemas.microsoft.com/office/word/2010/wordprocessingInk" xmlns:wne="http://schemas.microsoft.com/office/word/2006/wordml" xmlns:wps="http://schemas.microsoft.com/office/word/2010/wordprocessingShape" mc:Ignorable="w14 w15 w16se w16cid wp14">
+<w:hdr xmlns:wpc="http://schemas.microsoft.com/office/word/2010/wordprocessingCanvas" xmlns:mc="http://schemas.openxmlformats.org/markup-compatibility/2006" xmlns:o="urn:schemas-microsoft-com:office:office" xmlns:r="http://schemas.openxmlformats.org/officeDocument/2006/relationships" xmlns:m="http://schemas.openxmlformats.org/officeDocument/2006/math" xmlns:v="urn:schemas-microsoft-com:vml" xmlns:wp14="http://schemas.microsoft.com/office/word/2010/wordprocessingDrawing" xmlns:wp="http://schemas.openxmlformats.org/drawingml/2006/wordprocessingDrawing" xmlns:w10="urn:schemas-microsoft-com:office:word" xmlns:w="http://schemas.openxmlformats.org/wordprocessingml/2006/main" xmlns:w14="http://schemas.microsoft.com/office/word/2010/wordml" xmlns:wpg="http://schemas.microsoft.com/office/word/2010/wordprocessingGroup" xmlns:wpi="http://schemas.microsoft.com/office/word/2010/wordprocessingInk" xmlns:wne="http://schemas.microsoft.com/office/word/2006/wordml" xmlns:wps="http://schemas.microsoft.com/office/word/2010/wordprocessingShape" mc:Ignorable="w14 wp14">
   <w:sdt>
     <w:sdtPr>
       <w:id w:val="-576971547"/>
@@ -3219,7 +3223,7 @@
           <w:rPr>
             <w:noProof/>
           </w:rPr>
-          <w:t>3</w:t>
+          <w:t>5</w:t>
         </w:r>
         <w:r>
           <w:rPr>
@@ -3240,8 +3244,8 @@
 </file>
 
 <file path=word/numbering.xml><?xml version="1.0" encoding="utf-8"?>
-<w:numbering xmlns:wpc="http://schemas.microsoft.com/office/word/2010/wordprocessingCanvas" xmlns:cx="http://schemas.microsoft.com/office/drawing/2014/chartex" xmlns:cx1="http://schemas.microsoft.com/office/drawing/2015/9/8/chartex" xmlns:cx2="http://schemas.microsoft.com/office/drawing/2015/10/21/chartex" xmlns:cx3="http://schemas.microsoft.com/office/drawing/2016/5/9/chartex" xmlns:cx4="http://schemas.microsoft.com/office/drawing/2016/5/10/chartex" xmlns:cx5="http://schemas.microsoft.com/office/drawing/2016/5/11/chartex" xmlns:cx6="http://schemas.microsoft.com/office/drawing/2016/5/12/chartex" xmlns:cx7="http://schemas.microsoft.com/office/drawing/2016/5/13/chartex" xmlns:cx8="http://schemas.microsoft.com/office/drawing/2016/5/14/chartex" xmlns:mc="http://schemas.openxmlformats.org/markup-compatibility/2006" xmlns:aink="http://schemas.microsoft.com/office/drawing/2016/ink" xmlns:am3d="http://schemas.microsoft.com/office/drawing/2017/model3d" xmlns:o="urn:schemas-microsoft-com:office:office" xmlns:r="http://schemas.openxmlformats.org/officeDocument/2006/relationships" xmlns:m="http://schemas.openxmlformats.org/officeDocument/2006/math" xmlns:v="urn:schemas-microsoft-com:vml" xmlns:wp14="http://schemas.microsoft.com/office/word/2010/wordprocessingDrawing" xmlns:wp="http://schemas.openxmlformats.org/drawingml/2006/wordprocessingDrawing" xmlns:w10="urn:schemas-microsoft-com:office:word" xmlns:w="http://schemas.openxmlformats.org/wordprocessingml/2006/main" xmlns:w14="http://schemas.microsoft.com/office/word/2010/wordml" xmlns:w15="http://schemas.microsoft.com/office/word/2012/wordml" xmlns:w16cid="http://schemas.microsoft.com/office/word/2016/wordml/cid" xmlns:w16se="http://schemas.microsoft.com/office/word/2015/wordml/symex" xmlns:wpg="http://schemas.microsoft.com/office/word/2010/wordprocessingGroup" xmlns:wpi="http://schemas.microsoft.com/office/word/2010/wordprocessingInk" xmlns:wne="http://schemas.microsoft.com/office/word/2006/wordml" xmlns:wps="http://schemas.microsoft.com/office/word/2010/wordprocessingShape" mc:Ignorable="w14 w15 w16se w16cid wp14">
-  <w:abstractNum w:abstractNumId="0" w15:restartNumberingAfterBreak="0">
+<w:numbering xmlns:wpc="http://schemas.microsoft.com/office/word/2010/wordprocessingCanvas" xmlns:mc="http://schemas.openxmlformats.org/markup-compatibility/2006" xmlns:o="urn:schemas-microsoft-com:office:office" xmlns:r="http://schemas.openxmlformats.org/officeDocument/2006/relationships" xmlns:m="http://schemas.openxmlformats.org/officeDocument/2006/math" xmlns:v="urn:schemas-microsoft-com:vml" xmlns:wp14="http://schemas.microsoft.com/office/word/2010/wordprocessingDrawing" xmlns:wp="http://schemas.openxmlformats.org/drawingml/2006/wordprocessingDrawing" xmlns:w10="urn:schemas-microsoft-com:office:word" xmlns:w="http://schemas.openxmlformats.org/wordprocessingml/2006/main" xmlns:w14="http://schemas.microsoft.com/office/word/2010/wordml" xmlns:wpg="http://schemas.microsoft.com/office/word/2010/wordprocessingGroup" xmlns:wpi="http://schemas.microsoft.com/office/word/2010/wordprocessingInk" xmlns:wne="http://schemas.microsoft.com/office/word/2006/wordml" xmlns:wps="http://schemas.microsoft.com/office/word/2010/wordprocessingShape" mc:Ignorable="w14 wp14">
+  <w:abstractNum w:abstractNumId="0">
     <w:nsid w:val="0DA7753C"/>
     <w:multiLevelType w:val="hybridMultilevel"/>
     <w:tmpl w:val="E27AEA10"/>
@@ -3354,7 +3358,7 @@
       </w:rPr>
     </w:lvl>
   </w:abstractNum>
-  <w:abstractNum w:abstractNumId="1" w15:restartNumberingAfterBreak="0">
+  <w:abstractNum w:abstractNumId="1">
     <w:nsid w:val="274A0A66"/>
     <w:multiLevelType w:val="hybridMultilevel"/>
     <w:tmpl w:val="9BA20C8A"/>
@@ -3467,7 +3471,7 @@
       </w:rPr>
     </w:lvl>
   </w:abstractNum>
-  <w:abstractNum w:abstractNumId="2" w15:restartNumberingAfterBreak="0">
+  <w:abstractNum w:abstractNumId="2">
     <w:nsid w:val="29A27995"/>
     <w:multiLevelType w:val="hybridMultilevel"/>
     <w:tmpl w:val="C5F4C636"/>
@@ -3580,7 +3584,7 @@
       </w:rPr>
     </w:lvl>
   </w:abstractNum>
-  <w:abstractNum w:abstractNumId="3" w15:restartNumberingAfterBreak="0">
+  <w:abstractNum w:abstractNumId="3">
     <w:nsid w:val="2E373C66"/>
     <w:multiLevelType w:val="hybridMultilevel"/>
     <w:tmpl w:val="051ED226"/>
@@ -3669,7 +3673,7 @@
       </w:pPr>
     </w:lvl>
   </w:abstractNum>
-  <w:abstractNum w:abstractNumId="4" w15:restartNumberingAfterBreak="0">
+  <w:abstractNum w:abstractNumId="4">
     <w:nsid w:val="37475FFE"/>
     <w:multiLevelType w:val="hybridMultilevel"/>
     <w:tmpl w:val="E19A4E24"/>
@@ -3782,7 +3786,7 @@
       </w:rPr>
     </w:lvl>
   </w:abstractNum>
-  <w:abstractNum w:abstractNumId="5" w15:restartNumberingAfterBreak="0">
+  <w:abstractNum w:abstractNumId="5">
     <w:nsid w:val="3B045700"/>
     <w:multiLevelType w:val="hybridMultilevel"/>
     <w:tmpl w:val="FD66EC90"/>
@@ -3871,7 +3875,7 @@
       </w:pPr>
     </w:lvl>
   </w:abstractNum>
-  <w:abstractNum w:abstractNumId="6" w15:restartNumberingAfterBreak="0">
+  <w:abstractNum w:abstractNumId="6">
     <w:nsid w:val="4C4419EE"/>
     <w:multiLevelType w:val="hybridMultilevel"/>
     <w:tmpl w:val="915C1782"/>
@@ -3960,7 +3964,7 @@
       </w:pPr>
     </w:lvl>
   </w:abstractNum>
-  <w:abstractNum w:abstractNumId="7" w15:restartNumberingAfterBreak="0">
+  <w:abstractNum w:abstractNumId="7">
     <w:nsid w:val="4CC14370"/>
     <w:multiLevelType w:val="hybridMultilevel"/>
     <w:tmpl w:val="38382C6E"/>
@@ -4072,7 +4076,7 @@
       </w:rPr>
     </w:lvl>
   </w:abstractNum>
-  <w:abstractNum w:abstractNumId="8" w15:restartNumberingAfterBreak="0">
+  <w:abstractNum w:abstractNumId="8">
     <w:nsid w:val="7E270199"/>
     <w:multiLevelType w:val="hybridMultilevel"/>
     <w:tmpl w:val="4F2A85CC"/>
@@ -4215,7 +4219,7 @@
 </file>
 
 <file path=word/styles.xml><?xml version="1.0" encoding="utf-8"?>
-<w:styles xmlns:mc="http://schemas.openxmlformats.org/markup-compatibility/2006" xmlns:r="http://schemas.openxmlformats.org/officeDocument/2006/relationships" xmlns:w="http://schemas.openxmlformats.org/wordprocessingml/2006/main" xmlns:w14="http://schemas.microsoft.com/office/word/2010/wordml" xmlns:w15="http://schemas.microsoft.com/office/word/2012/wordml" xmlns:w16cid="http://schemas.microsoft.com/office/word/2016/wordml/cid" xmlns:w16se="http://schemas.microsoft.com/office/word/2015/wordml/symex" mc:Ignorable="w14 w15 w16se w16cid">
+<w:styles xmlns:mc="http://schemas.openxmlformats.org/markup-compatibility/2006" xmlns:r="http://schemas.openxmlformats.org/officeDocument/2006/relationships" xmlns:w="http://schemas.openxmlformats.org/wordprocessingml/2006/main" xmlns:w14="http://schemas.microsoft.com/office/word/2010/wordml" mc:Ignorable="w14">
   <w:docDefaults>
     <w:rPrDefault>
       <w:rPr>
@@ -4231,383 +4235,503 @@
       </w:pPr>
     </w:pPrDefault>
   </w:docDefaults>
-  <w:latentStyles w:defLockedState="0" w:defUIPriority="99" w:defSemiHidden="0" w:defUnhideWhenUsed="0" w:defQFormat="0" w:count="376">
-    <w:lsdException w:name="Normal" w:uiPriority="0" w:qFormat="1"/>
-    <w:lsdException w:name="heading 1" w:uiPriority="9" w:qFormat="1"/>
-    <w:lsdException w:name="heading 2" w:semiHidden="1" w:uiPriority="9" w:unhideWhenUsed="1" w:qFormat="1"/>
-    <w:lsdException w:name="heading 3" w:semiHidden="1" w:uiPriority="9" w:unhideWhenUsed="1" w:qFormat="1"/>
-    <w:lsdException w:name="heading 4" w:semiHidden="1" w:uiPriority="9" w:unhideWhenUsed="1" w:qFormat="1"/>
-    <w:lsdException w:name="heading 5" w:semiHidden="1" w:uiPriority="9" w:unhideWhenUsed="1" w:qFormat="1"/>
-    <w:lsdException w:name="heading 6" w:semiHidden="1" w:uiPriority="9" w:unhideWhenUsed="1" w:qFormat="1"/>
-    <w:lsdException w:name="heading 7" w:semiHidden="1" w:uiPriority="9" w:unhideWhenUsed="1" w:qFormat="1"/>
-    <w:lsdException w:name="heading 8" w:semiHidden="1" w:uiPriority="9" w:unhideWhenUsed="1" w:qFormat="1"/>
-    <w:lsdException w:name="heading 9" w:semiHidden="1" w:uiPriority="9" w:unhideWhenUsed="1" w:qFormat="1"/>
-    <w:lsdException w:name="index 1" w:semiHidden="1" w:unhideWhenUsed="1"/>
-    <w:lsdException w:name="index 2" w:semiHidden="1" w:unhideWhenUsed="1"/>
-    <w:lsdException w:name="index 3" w:semiHidden="1" w:unhideWhenUsed="1"/>
-    <w:lsdException w:name="index 4" w:semiHidden="1" w:unhideWhenUsed="1"/>
-    <w:lsdException w:name="index 5" w:semiHidden="1" w:unhideWhenUsed="1"/>
-    <w:lsdException w:name="index 6" w:semiHidden="1" w:unhideWhenUsed="1"/>
-    <w:lsdException w:name="index 7" w:semiHidden="1" w:unhideWhenUsed="1"/>
-    <w:lsdException w:name="index 8" w:semiHidden="1" w:unhideWhenUsed="1"/>
-    <w:lsdException w:name="index 9" w:semiHidden="1" w:unhideWhenUsed="1"/>
-    <w:lsdException w:name="toc 1" w:semiHidden="1" w:uiPriority="39" w:unhideWhenUsed="1"/>
-    <w:lsdException w:name="toc 2" w:semiHidden="1" w:uiPriority="39" w:unhideWhenUsed="1"/>
-    <w:lsdException w:name="toc 3" w:semiHidden="1" w:uiPriority="39" w:unhideWhenUsed="1"/>
-    <w:lsdException w:name="toc 4" w:semiHidden="1" w:uiPriority="39" w:unhideWhenUsed="1"/>
-    <w:lsdException w:name="toc 5" w:semiHidden="1" w:uiPriority="39" w:unhideWhenUsed="1"/>
-    <w:lsdException w:name="toc 6" w:semiHidden="1" w:uiPriority="39" w:unhideWhenUsed="1"/>
-    <w:lsdException w:name="toc 7" w:semiHidden="1" w:uiPriority="39" w:unhideWhenUsed="1"/>
-    <w:lsdException w:name="toc 8" w:semiHidden="1" w:uiPriority="39" w:unhideWhenUsed="1"/>
-    <w:lsdException w:name="toc 9" w:semiHidden="1" w:uiPriority="39" w:unhideWhenUsed="1"/>
-    <w:lsdException w:name="Normal Indent" w:semiHidden="1" w:unhideWhenUsed="1"/>
-    <w:lsdException w:name="footnote text" w:semiHidden="1" w:unhideWhenUsed="1"/>
-    <w:lsdException w:name="annotation text" w:semiHidden="1" w:unhideWhenUsed="1"/>
-    <w:lsdException w:name="header" w:semiHidden="1" w:unhideWhenUsed="1"/>
-    <w:lsdException w:name="footer" w:semiHidden="1" w:unhideWhenUsed="1"/>
-    <w:lsdException w:name="index heading" w:semiHidden="1" w:unhideWhenUsed="1"/>
-    <w:lsdException w:name="caption" w:semiHidden="1" w:uiPriority="35" w:unhideWhenUsed="1" w:qFormat="1"/>
-    <w:lsdException w:name="table of figures" w:semiHidden="1" w:unhideWhenUsed="1"/>
-    <w:lsdException w:name="envelope address" w:semiHidden="1" w:unhideWhenUsed="1"/>
-    <w:lsdException w:name="envelope return" w:semiHidden="1" w:unhideWhenUsed="1"/>
-    <w:lsdException w:name="footnote reference" w:semiHidden="1" w:unhideWhenUsed="1"/>
-    <w:lsdException w:name="annotation reference" w:semiHidden="1" w:unhideWhenUsed="1"/>
-    <w:lsdException w:name="line number" w:semiHidden="1" w:unhideWhenUsed="1"/>
-    <w:lsdException w:name="page number" w:semiHidden="1" w:unhideWhenUsed="1"/>
-    <w:lsdException w:name="endnote reference" w:semiHidden="1" w:unhideWhenUsed="1"/>
-    <w:lsdException w:name="endnote text" w:semiHidden="1" w:unhideWhenUsed="1"/>
-    <w:lsdException w:name="table of authorities" w:semiHidden="1" w:unhideWhenUsed="1"/>
-    <w:lsdException w:name="macro" w:semiHidden="1" w:unhideWhenUsed="1"/>
-    <w:lsdException w:name="toa heading" w:semiHidden="1" w:unhideWhenUsed="1"/>
-    <w:lsdException w:name="List" w:semiHidden="1" w:unhideWhenUsed="1"/>
-    <w:lsdException w:name="List Bullet" w:semiHidden="1" w:unhideWhenUsed="1"/>
-    <w:lsdException w:name="List Number" w:semiHidden="1" w:unhideWhenUsed="1"/>
-    <w:lsdException w:name="List 2" w:semiHidden="1" w:unhideWhenUsed="1"/>
-    <w:lsdException w:name="List 3" w:semiHidden="1" w:unhideWhenUsed="1"/>
-    <w:lsdException w:name="List 4" w:semiHidden="1" w:unhideWhenUsed="1"/>
-    <w:lsdException w:name="List 5" w:semiHidden="1" w:unhideWhenUsed="1"/>
-    <w:lsdException w:name="List Bullet 2" w:semiHidden="1" w:unhideWhenUsed="1"/>
-    <w:lsdException w:name="List Bullet 3" w:semiHidden="1" w:unhideWhenUsed="1"/>
-    <w:lsdException w:name="List Bullet 4" w:semiHidden="1" w:unhideWhenUsed="1"/>
-    <w:lsdException w:name="List Bullet 5" w:semiHidden="1" w:unhideWhenUsed="1"/>
-    <w:lsdException w:name="List Number 2" w:semiHidden="1" w:unhideWhenUsed="1"/>
-    <w:lsdException w:name="List Number 3" w:semiHidden="1" w:unhideWhenUsed="1"/>
-    <w:lsdException w:name="List Number 4" w:semiHidden="1" w:unhideWhenUsed="1"/>
-    <w:lsdException w:name="List Number 5" w:semiHidden="1" w:unhideWhenUsed="1"/>
-    <w:lsdException w:name="Title" w:uiPriority="10" w:qFormat="1"/>
-    <w:lsdException w:name="Closing" w:semiHidden="1" w:unhideWhenUsed="1"/>
-    <w:lsdException w:name="Signature" w:semiHidden="1" w:unhideWhenUsed="1"/>
-    <w:lsdException w:name="Default Paragraph Font" w:semiHidden="1" w:uiPriority="1" w:unhideWhenUsed="1"/>
-    <w:lsdException w:name="Body Text" w:semiHidden="1" w:unhideWhenUsed="1"/>
-    <w:lsdException w:name="Body Text Indent" w:semiHidden="1" w:unhideWhenUsed="1"/>
-    <w:lsdException w:name="List Continue" w:semiHidden="1" w:unhideWhenUsed="1"/>
-    <w:lsdException w:name="List Continue 2" w:semiHidden="1" w:unhideWhenUsed="1"/>
-    <w:lsdException w:name="List Continue 3" w:semiHidden="1" w:unhideWhenUsed="1"/>
-    <w:lsdException w:name="List Continue 4" w:semiHidden="1" w:unhideWhenUsed="1"/>
-    <w:lsdException w:name="List Continue 5" w:semiHidden="1" w:unhideWhenUsed="1"/>
-    <w:lsdException w:name="Message Header" w:semiHidden="1" w:unhideWhenUsed="1"/>
-    <w:lsdException w:name="Subtitle" w:uiPriority="11" w:qFormat="1"/>
-    <w:lsdException w:name="Salutation" w:semiHidden="1" w:unhideWhenUsed="1"/>
-    <w:lsdException w:name="Date" w:semiHidden="1" w:unhideWhenUsed="1"/>
-    <w:lsdException w:name="Body Text First Indent" w:semiHidden="1" w:unhideWhenUsed="1"/>
-    <w:lsdException w:name="Body Text First Indent 2" w:semiHidden="1" w:unhideWhenUsed="1"/>
-    <w:lsdException w:name="Note Heading" w:semiHidden="1" w:unhideWhenUsed="1"/>
-    <w:lsdException w:name="Body Text 2" w:semiHidden="1" w:unhideWhenUsed="1"/>
-    <w:lsdException w:name="Body Text 3" w:semiHidden="1" w:unhideWhenUsed="1"/>
-    <w:lsdException w:name="Body Text Indent 2" w:semiHidden="1" w:unhideWhenUsed="1"/>
-    <w:lsdException w:name="Body Text Indent 3" w:semiHidden="1" w:unhideWhenUsed="1"/>
-    <w:lsdException w:name="Block Text" w:semiHidden="1" w:unhideWhenUsed="1"/>
-    <w:lsdException w:name="Hyperlink" w:semiHidden="1" w:unhideWhenUsed="1"/>
-    <w:lsdException w:name="FollowedHyperlink" w:semiHidden="1" w:unhideWhenUsed="1"/>
-    <w:lsdException w:name="Strong" w:uiPriority="22" w:qFormat="1"/>
-    <w:lsdException w:name="Emphasis" w:uiPriority="20" w:qFormat="1"/>
-    <w:lsdException w:name="Document Map" w:semiHidden="1" w:unhideWhenUsed="1"/>
-    <w:lsdException w:name="Plain Text" w:semiHidden="1" w:unhideWhenUsed="1"/>
-    <w:lsdException w:name="E-mail Signature" w:semiHidden="1" w:unhideWhenUsed="1"/>
-    <w:lsdException w:name="HTML Top of Form" w:semiHidden="1" w:unhideWhenUsed="1"/>
-    <w:lsdException w:name="HTML Bottom of Form" w:semiHidden="1" w:unhideWhenUsed="1"/>
-    <w:lsdException w:name="Normal (Web)" w:semiHidden="1" w:unhideWhenUsed="1"/>
-    <w:lsdException w:name="HTML Acronym" w:semiHidden="1" w:unhideWhenUsed="1"/>
-    <w:lsdException w:name="HTML Address" w:semiHidden="1" w:unhideWhenUsed="1"/>
-    <w:lsdException w:name="HTML Cite" w:semiHidden="1" w:unhideWhenUsed="1"/>
-    <w:lsdException w:name="HTML Code" w:semiHidden="1" w:unhideWhenUsed="1"/>
-    <w:lsdException w:name="HTML Definition" w:semiHidden="1" w:unhideWhenUsed="1"/>
-    <w:lsdException w:name="HTML Keyboard" w:semiHidden="1" w:unhideWhenUsed="1"/>
-    <w:lsdException w:name="HTML Preformatted" w:semiHidden="1" w:unhideWhenUsed="1"/>
-    <w:lsdException w:name="HTML Sample" w:semiHidden="1" w:unhideWhenUsed="1"/>
-    <w:lsdException w:name="HTML Typewriter" w:semiHidden="1" w:unhideWhenUsed="1"/>
-    <w:lsdException w:name="HTML Variable" w:semiHidden="1" w:unhideWhenUsed="1"/>
-    <w:lsdException w:name="Normal Table" w:semiHidden="1" w:unhideWhenUsed="1"/>
-    <w:lsdException w:name="annotation subject" w:semiHidden="1" w:unhideWhenUsed="1"/>
-    <w:lsdException w:name="No List" w:semiHidden="1" w:unhideWhenUsed="1"/>
-    <w:lsdException w:name="Outline List 1" w:semiHidden="1" w:unhideWhenUsed="1"/>
-    <w:lsdException w:name="Outline List 2" w:semiHidden="1" w:unhideWhenUsed="1"/>
-    <w:lsdException w:name="Outline List 3" w:semiHidden="1" w:unhideWhenUsed="1"/>
-    <w:lsdException w:name="Table Simple 1" w:semiHidden="1" w:unhideWhenUsed="1"/>
-    <w:lsdException w:name="Table Simple 2" w:semiHidden="1" w:unhideWhenUsed="1"/>
-    <w:lsdException w:name="Table Simple 3" w:semiHidden="1" w:unhideWhenUsed="1"/>
-    <w:lsdException w:name="Table Classic 1" w:semiHidden="1" w:unhideWhenUsed="1"/>
-    <w:lsdException w:name="Table Classic 2" w:semiHidden="1" w:unhideWhenUsed="1"/>
-    <w:lsdException w:name="Table Classic 3" w:semiHidden="1" w:unhideWhenUsed="1"/>
-    <w:lsdException w:name="Table Classic 4" w:semiHidden="1" w:unhideWhenUsed="1"/>
-    <w:lsdException w:name="Table Colorful 1" w:semiHidden="1" w:unhideWhenUsed="1"/>
-    <w:lsdException w:name="Table Colorful 2" w:semiHidden="1" w:unhideWhenUsed="1"/>
-    <w:lsdException w:name="Table Colorful 3" w:semiHidden="1" w:unhideWhenUsed="1"/>
-    <w:lsdException w:name="Table Columns 1" w:semiHidden="1" w:unhideWhenUsed="1"/>
-    <w:lsdException w:name="Table Columns 2" w:semiHidden="1" w:unhideWhenUsed="1"/>
-    <w:lsdException w:name="Table Columns 3" w:semiHidden="1" w:unhideWhenUsed="1"/>
-    <w:lsdException w:name="Table Columns 4" w:semiHidden="1" w:unhideWhenUsed="1"/>
-    <w:lsdException w:name="Table Columns 5" w:semiHidden="1" w:unhideWhenUsed="1"/>
-    <w:lsdException w:name="Table Grid 1" w:semiHidden="1" w:unhideWhenUsed="1"/>
-    <w:lsdException w:name="Table Grid 2" w:semiHidden="1" w:unhideWhenUsed="1"/>
-    <w:lsdException w:name="Table Grid 3" w:semiHidden="1" w:unhideWhenUsed="1"/>
-    <w:lsdException w:name="Table Grid 4" w:semiHidden="1" w:unhideWhenUsed="1"/>
-    <w:lsdException w:name="Table Grid 5" w:semiHidden="1" w:unhideWhenUsed="1"/>
-    <w:lsdException w:name="Table Grid 6" w:semiHidden="1" w:unhideWhenUsed="1"/>
-    <w:lsdException w:name="Table Grid 7" w:semiHidden="1" w:unhideWhenUsed="1"/>
-    <w:lsdException w:name="Table Grid 8" w:semiHidden="1" w:unhideWhenUsed="1"/>
-    <w:lsdException w:name="Table List 1" w:semiHidden="1" w:unhideWhenUsed="1"/>
-    <w:lsdException w:name="Table List 2" w:semiHidden="1" w:unhideWhenUsed="1"/>
-    <w:lsdException w:name="Table List 3" w:semiHidden="1" w:unhideWhenUsed="1"/>
-    <w:lsdException w:name="Table List 4" w:semiHidden="1" w:unhideWhenUsed="1"/>
-    <w:lsdException w:name="Table List 5" w:semiHidden="1" w:unhideWhenUsed="1"/>
-    <w:lsdException w:name="Table List 6" w:semiHidden="1" w:unhideWhenUsed="1"/>
-    <w:lsdException w:name="Table List 7" w:semiHidden="1" w:unhideWhenUsed="1"/>
-    <w:lsdException w:name="Table List 8" w:semiHidden="1" w:unhideWhenUsed="1"/>
-    <w:lsdException w:name="Table 3D effects 1" w:semiHidden="1" w:unhideWhenUsed="1"/>
-    <w:lsdException w:name="Table 3D effects 2" w:semiHidden="1" w:unhideWhenUsed="1"/>
-    <w:lsdException w:name="Table 3D effects 3" w:semiHidden="1" w:unhideWhenUsed="1"/>
-    <w:lsdException w:name="Table Contemporary" w:semiHidden="1" w:unhideWhenUsed="1"/>
-    <w:lsdException w:name="Table Elegant" w:semiHidden="1" w:unhideWhenUsed="1"/>
-    <w:lsdException w:name="Table Professional" w:semiHidden="1" w:unhideWhenUsed="1"/>
-    <w:lsdException w:name="Table Subtle 1" w:semiHidden="1" w:unhideWhenUsed="1"/>
-    <w:lsdException w:name="Table Subtle 2" w:semiHidden="1" w:unhideWhenUsed="1"/>
-    <w:lsdException w:name="Table Web 1" w:semiHidden="1" w:unhideWhenUsed="1"/>
-    <w:lsdException w:name="Table Web 2" w:semiHidden="1" w:unhideWhenUsed="1"/>
-    <w:lsdException w:name="Table Web 3" w:semiHidden="1" w:unhideWhenUsed="1"/>
-    <w:lsdException w:name="Balloon Text" w:semiHidden="1" w:unhideWhenUsed="1"/>
-    <w:lsdException w:name="Table Grid" w:uiPriority="39"/>
-    <w:lsdException w:name="Table Theme" w:semiHidden="1" w:unhideWhenUsed="1"/>
-    <w:lsdException w:name="Placeholder Text" w:semiHidden="1"/>
-    <w:lsdException w:name="No Spacing" w:uiPriority="1" w:qFormat="1"/>
-    <w:lsdException w:name="Light Shading" w:uiPriority="60"/>
-    <w:lsdException w:name="Light List" w:uiPriority="61"/>
-    <w:lsdException w:name="Light Grid" w:uiPriority="62"/>
-    <w:lsdException w:name="Medium Shading 1" w:uiPriority="63"/>
-    <w:lsdException w:name="Medium Shading 2" w:uiPriority="64"/>
-    <w:lsdException w:name="Medium List 1" w:uiPriority="65"/>
-    <w:lsdException w:name="Medium List 2" w:uiPriority="66"/>
-    <w:lsdException w:name="Medium Grid 1" w:uiPriority="67"/>
-    <w:lsdException w:name="Medium Grid 2" w:uiPriority="68"/>
-    <w:lsdException w:name="Medium Grid 3" w:uiPriority="69"/>
-    <w:lsdException w:name="Dark List" w:uiPriority="70"/>
-    <w:lsdException w:name="Colorful Shading" w:uiPriority="71"/>
-    <w:lsdException w:name="Colorful List" w:uiPriority="72"/>
-    <w:lsdException w:name="Colorful Grid" w:uiPriority="73"/>
-    <w:lsdException w:name="Light Shading Accent 1" w:uiPriority="60"/>
-    <w:lsdException w:name="Light List Accent 1" w:uiPriority="61"/>
-    <w:lsdException w:name="Light Grid Accent 1" w:uiPriority="62"/>
-    <w:lsdException w:name="Medium Shading 1 Accent 1" w:uiPriority="63"/>
-    <w:lsdException w:name="Medium Shading 2 Accent 1" w:uiPriority="64"/>
-    <w:lsdException w:name="Medium List 1 Accent 1" w:uiPriority="65"/>
-    <w:lsdException w:name="Revision" w:semiHidden="1"/>
-    <w:lsdException w:name="List Paragraph" w:uiPriority="34" w:qFormat="1"/>
-    <w:lsdException w:name="Quote" w:uiPriority="29" w:qFormat="1"/>
-    <w:lsdException w:name="Intense Quote" w:uiPriority="30" w:qFormat="1"/>
-    <w:lsdException w:name="Medium List 2 Accent 1" w:uiPriority="66"/>
-    <w:lsdException w:name="Medium Grid 1 Accent 1" w:uiPriority="67"/>
-    <w:lsdException w:name="Medium Grid 2 Accent 1" w:uiPriority="68"/>
-    <w:lsdException w:name="Medium Grid 3 Accent 1" w:uiPriority="69"/>
-    <w:lsdException w:name="Dark List Accent 1" w:uiPriority="70"/>
-    <w:lsdException w:name="Colorful Shading Accent 1" w:uiPriority="71"/>
-    <w:lsdException w:name="Colorful List Accent 1" w:uiPriority="72"/>
-    <w:lsdException w:name="Colorful Grid Accent 1" w:uiPriority="73"/>
-    <w:lsdException w:name="Light Shading Accent 2" w:uiPriority="60"/>
-    <w:lsdException w:name="Light List Accent 2" w:uiPriority="61"/>
-    <w:lsdException w:name="Light Grid Accent 2" w:uiPriority="62"/>
-    <w:lsdException w:name="Medium Shading 1 Accent 2" w:uiPriority="63"/>
-    <w:lsdException w:name="Medium Shading 2 Accent 2" w:uiPriority="64"/>
-    <w:lsdException w:name="Medium List 1 Accent 2" w:uiPriority="65"/>
-    <w:lsdException w:name="Medium List 2 Accent 2" w:uiPriority="66"/>
-    <w:lsdException w:name="Medium Grid 1 Accent 2" w:uiPriority="67"/>
-    <w:lsdException w:name="Medium Grid 2 Accent 2" w:uiPriority="68"/>
-    <w:lsdException w:name="Medium Grid 3 Accent 2" w:uiPriority="69"/>
-    <w:lsdException w:name="Dark List Accent 2" w:uiPriority="70"/>
-    <w:lsdException w:name="Colorful Shading Accent 2" w:uiPriority="71"/>
-    <w:lsdException w:name="Colorful List Accent 2" w:uiPriority="72"/>
-    <w:lsdException w:name="Colorful Grid Accent 2" w:uiPriority="73"/>
-    <w:lsdException w:name="Light Shading Accent 3" w:uiPriority="60"/>
-    <w:lsdException w:name="Light List Accent 3" w:uiPriority="61"/>
-    <w:lsdException w:name="Light Grid Accent 3" w:uiPriority="62"/>
-    <w:lsdException w:name="Medium Shading 1 Accent 3" w:uiPriority="63"/>
-    <w:lsdException w:name="Medium Shading 2 Accent 3" w:uiPriority="64"/>
-    <w:lsdException w:name="Medium List 1 Accent 3" w:uiPriority="65"/>
-    <w:lsdException w:name="Medium List 2 Accent 3" w:uiPriority="66"/>
-    <w:lsdException w:name="Medium Grid 1 Accent 3" w:uiPriority="67"/>
-    <w:lsdException w:name="Medium Grid 2 Accent 3" w:uiPriority="68"/>
-    <w:lsdException w:name="Medium Grid 3 Accent 3" w:uiPriority="69"/>
-    <w:lsdException w:name="Dark List Accent 3" w:uiPriority="70"/>
-    <w:lsdException w:name="Colorful Shading Accent 3" w:uiPriority="71"/>
-    <w:lsdException w:name="Colorful List Accent 3" w:uiPriority="72"/>
-    <w:lsdException w:name="Colorful Grid Accent 3" w:uiPriority="73"/>
-    <w:lsdException w:name="Light Shading Accent 4" w:uiPriority="60"/>
-    <w:lsdException w:name="Light List Accent 4" w:uiPriority="61"/>
-    <w:lsdException w:name="Light Grid Accent 4" w:uiPriority="62"/>
-    <w:lsdException w:name="Medium Shading 1 Accent 4" w:uiPriority="63"/>
-    <w:lsdException w:name="Medium Shading 2 Accent 4" w:uiPriority="64"/>
-    <w:lsdException w:name="Medium List 1 Accent 4" w:uiPriority="65"/>
-    <w:lsdException w:name="Medium List 2 Accent 4" w:uiPriority="66"/>
-    <w:lsdException w:name="Medium Grid 1 Accent 4" w:uiPriority="67"/>
-    <w:lsdException w:name="Medium Grid 2 Accent 4" w:uiPriority="68"/>
-    <w:lsdException w:name="Medium Grid 3 Accent 4" w:uiPriority="69"/>
-    <w:lsdException w:name="Dark List Accent 4" w:uiPriority="70"/>
-    <w:lsdException w:name="Colorful Shading Accent 4" w:uiPriority="71"/>
-    <w:lsdException w:name="Colorful List Accent 4" w:uiPriority="72"/>
-    <w:lsdException w:name="Colorful Grid Accent 4" w:uiPriority="73"/>
-    <w:lsdException w:name="Light Shading Accent 5" w:uiPriority="60"/>
-    <w:lsdException w:name="Light List Accent 5" w:uiPriority="61"/>
-    <w:lsdException w:name="Light Grid Accent 5" w:uiPriority="62"/>
-    <w:lsdException w:name="Medium Shading 1 Accent 5" w:uiPriority="63"/>
-    <w:lsdException w:name="Medium Shading 2 Accent 5" w:uiPriority="64"/>
-    <w:lsdException w:name="Medium List 1 Accent 5" w:uiPriority="65"/>
-    <w:lsdException w:name="Medium List 2 Accent 5" w:uiPriority="66"/>
-    <w:lsdException w:name="Medium Grid 1 Accent 5" w:uiPriority="67"/>
-    <w:lsdException w:name="Medium Grid 2 Accent 5" w:uiPriority="68"/>
-    <w:lsdException w:name="Medium Grid 3 Accent 5" w:uiPriority="69"/>
-    <w:lsdException w:name="Dark List Accent 5" w:uiPriority="70"/>
-    <w:lsdException w:name="Colorful Shading Accent 5" w:uiPriority="71"/>
-    <w:lsdException w:name="Colorful List Accent 5" w:uiPriority="72"/>
-    <w:lsdException w:name="Colorful Grid Accent 5" w:uiPriority="73"/>
-    <w:lsdException w:name="Light Shading Accent 6" w:uiPriority="60"/>
-    <w:lsdException w:name="Light List Accent 6" w:uiPriority="61"/>
-    <w:lsdException w:name="Light Grid Accent 6" w:uiPriority="62"/>
-    <w:lsdException w:name="Medium Shading 1 Accent 6" w:uiPriority="63"/>
-    <w:lsdException w:name="Medium Shading 2 Accent 6" w:uiPriority="64"/>
-    <w:lsdException w:name="Medium List 1 Accent 6" w:uiPriority="65"/>
-    <w:lsdException w:name="Medium List 2 Accent 6" w:uiPriority="66"/>
-    <w:lsdException w:name="Medium Grid 1 Accent 6" w:uiPriority="67"/>
-    <w:lsdException w:name="Medium Grid 2 Accent 6" w:uiPriority="68"/>
-    <w:lsdException w:name="Medium Grid 3 Accent 6" w:uiPriority="69"/>
-    <w:lsdException w:name="Dark List Accent 6" w:uiPriority="70"/>
-    <w:lsdException w:name="Colorful Shading Accent 6" w:uiPriority="71"/>
-    <w:lsdException w:name="Colorful List Accent 6" w:uiPriority="72"/>
-    <w:lsdException w:name="Colorful Grid Accent 6" w:uiPriority="73"/>
-    <w:lsdException w:name="Subtle Emphasis" w:uiPriority="19" w:qFormat="1"/>
-    <w:lsdException w:name="Intense Emphasis" w:uiPriority="21" w:qFormat="1"/>
-    <w:lsdException w:name="Subtle Reference" w:uiPriority="31" w:qFormat="1"/>
-    <w:lsdException w:name="Intense Reference" w:uiPriority="32" w:qFormat="1"/>
-    <w:lsdException w:name="Book Title" w:uiPriority="33" w:qFormat="1"/>
-    <w:lsdException w:name="Bibliography" w:semiHidden="1" w:uiPriority="37" w:unhideWhenUsed="1"/>
-    <w:lsdException w:name="TOC Heading" w:semiHidden="1" w:uiPriority="39" w:unhideWhenUsed="1" w:qFormat="1"/>
-    <w:lsdException w:name="Plain Table 1" w:uiPriority="41"/>
-    <w:lsdException w:name="Plain Table 2" w:uiPriority="42"/>
-    <w:lsdException w:name="Plain Table 3" w:uiPriority="43"/>
-    <w:lsdException w:name="Plain Table 4" w:uiPriority="44"/>
-    <w:lsdException w:name="Plain Table 5" w:uiPriority="45"/>
-    <w:lsdException w:name="Grid Table Light" w:uiPriority="40"/>
-    <w:lsdException w:name="Grid Table 1 Light" w:uiPriority="46"/>
-    <w:lsdException w:name="Grid Table 2" w:uiPriority="47"/>
-    <w:lsdException w:name="Grid Table 3" w:uiPriority="48"/>
-    <w:lsdException w:name="Grid Table 4" w:uiPriority="49"/>
-    <w:lsdException w:name="Grid Table 5 Dark" w:uiPriority="50"/>
-    <w:lsdException w:name="Grid Table 6 Colorful" w:uiPriority="51"/>
-    <w:lsdException w:name="Grid Table 7 Colorful" w:uiPriority="52"/>
-    <w:lsdException w:name="Grid Table 1 Light Accent 1" w:uiPriority="46"/>
-    <w:lsdException w:name="Grid Table 2 Accent 1" w:uiPriority="47"/>
-    <w:lsdException w:name="Grid Table 3 Accent 1" w:uiPriority="48"/>
-    <w:lsdException w:name="Grid Table 4 Accent 1" w:uiPriority="49"/>
-    <w:lsdException w:name="Grid Table 5 Dark Accent 1" w:uiPriority="50"/>
-    <w:lsdException w:name="Grid Table 6 Colorful Accent 1" w:uiPriority="51"/>
-    <w:lsdException w:name="Grid Table 7 Colorful Accent 1" w:uiPriority="52"/>
-    <w:lsdException w:name="Grid Table 1 Light Accent 2" w:uiPriority="46"/>
-    <w:lsdException w:name="Grid Table 2 Accent 2" w:uiPriority="47"/>
-    <w:lsdException w:name="Grid Table 3 Accent 2" w:uiPriority="48"/>
-    <w:lsdException w:name="Grid Table 4 Accent 2" w:uiPriority="49"/>
-    <w:lsdException w:name="Grid Table 5 Dark Accent 2" w:uiPriority="50"/>
-    <w:lsdException w:name="Grid Table 6 Colorful Accent 2" w:uiPriority="51"/>
-    <w:lsdException w:name="Grid Table 7 Colorful Accent 2" w:uiPriority="52"/>
-    <w:lsdException w:name="Grid Table 1 Light Accent 3" w:uiPriority="46"/>
-    <w:lsdException w:name="Grid Table 2 Accent 3" w:uiPriority="47"/>
-    <w:lsdException w:name="Grid Table 3 Accent 3" w:uiPriority="48"/>
-    <w:lsdException w:name="Grid Table 4 Accent 3" w:uiPriority="49"/>
-    <w:lsdException w:name="Grid Table 5 Dark Accent 3" w:uiPriority="50"/>
-    <w:lsdException w:name="Grid Table 6 Colorful Accent 3" w:uiPriority="51"/>
-    <w:lsdException w:name="Grid Table 7 Colorful Accent 3" w:uiPriority="52"/>
-    <w:lsdException w:name="Grid Table 1 Light Accent 4" w:uiPriority="46"/>
-    <w:lsdException w:name="Grid Table 2 Accent 4" w:uiPriority="47"/>
-    <w:lsdException w:name="Grid Table 3 Accent 4" w:uiPriority="48"/>
-    <w:lsdException w:name="Grid Table 4 Accent 4" w:uiPriority="49"/>
-    <w:lsdException w:name="Grid Table 5 Dark Accent 4" w:uiPriority="50"/>
-    <w:lsdException w:name="Grid Table 6 Colorful Accent 4" w:uiPriority="51"/>
-    <w:lsdException w:name="Grid Table 7 Colorful Accent 4" w:uiPriority="52"/>
-    <w:lsdException w:name="Grid Table 1 Light Accent 5" w:uiPriority="46"/>
-    <w:lsdException w:name="Grid Table 2 Accent 5" w:uiPriority="47"/>
-    <w:lsdException w:name="Grid Table 3 Accent 5" w:uiPriority="48"/>
-    <w:lsdException w:name="Grid Table 4 Accent 5" w:uiPriority="49"/>
-    <w:lsdException w:name="Grid Table 5 Dark Accent 5" w:uiPriority="50"/>
-    <w:lsdException w:name="Grid Table 6 Colorful Accent 5" w:uiPriority="51"/>
-    <w:lsdException w:name="Grid Table 7 Colorful Accent 5" w:uiPriority="52"/>
-    <w:lsdException w:name="Grid Table 1 Light Accent 6" w:uiPriority="46"/>
-    <w:lsdException w:name="Grid Table 2 Accent 6" w:uiPriority="47"/>
-    <w:lsdException w:name="Grid Table 3 Accent 6" w:uiPriority="48"/>
-    <w:lsdException w:name="Grid Table 4 Accent 6" w:uiPriority="49"/>
-    <w:lsdException w:name="Grid Table 5 Dark Accent 6" w:uiPriority="50"/>
-    <w:lsdException w:name="Grid Table 6 Colorful Accent 6" w:uiPriority="51"/>
-    <w:lsdException w:name="Grid Table 7 Colorful Accent 6" w:uiPriority="52"/>
-    <w:lsdException w:name="List Table 1 Light" w:uiPriority="46"/>
-    <w:lsdException w:name="List Table 2" w:uiPriority="47"/>
-    <w:lsdException w:name="List Table 3" w:uiPriority="48"/>
-    <w:lsdException w:name="List Table 4" w:uiPriority="49"/>
-    <w:lsdException w:name="List Table 5 Dark" w:uiPriority="50"/>
-    <w:lsdException w:name="List Table 6 Colorful" w:uiPriority="51"/>
-    <w:lsdException w:name="List Table 7 Colorful" w:uiPriority="52"/>
-    <w:lsdException w:name="List Table 1 Light Accent 1" w:uiPriority="46"/>
-    <w:lsdException w:name="List Table 2 Accent 1" w:uiPriority="47"/>
-    <w:lsdException w:name="List Table 3 Accent 1" w:uiPriority="48"/>
-    <w:lsdException w:name="List Table 4 Accent 1" w:uiPriority="49"/>
-    <w:lsdException w:name="List Table 5 Dark Accent 1" w:uiPriority="50"/>
-    <w:lsdException w:name="List Table 6 Colorful Accent 1" w:uiPriority="51"/>
-    <w:lsdException w:name="List Table 7 Colorful Accent 1" w:uiPriority="52"/>
-    <w:lsdException w:name="List Table 1 Light Accent 2" w:uiPriority="46"/>
-    <w:lsdException w:name="List Table 2 Accent 2" w:uiPriority="47"/>
-    <w:lsdException w:name="List Table 3 Accent 2" w:uiPriority="48"/>
-    <w:lsdException w:name="List Table 4 Accent 2" w:uiPriority="49"/>
-    <w:lsdException w:name="List Table 5 Dark Accent 2" w:uiPriority="50"/>
-    <w:lsdException w:name="List Table 6 Colorful Accent 2" w:uiPriority="51"/>
-    <w:lsdException w:name="List Table 7 Colorful Accent 2" w:uiPriority="52"/>
-    <w:lsdException w:name="List Table 1 Light Accent 3" w:uiPriority="46"/>
-    <w:lsdException w:name="List Table 2 Accent 3" w:uiPriority="47"/>
-    <w:lsdException w:name="List Table 3 Accent 3" w:uiPriority="48"/>
-    <w:lsdException w:name="List Table 4 Accent 3" w:uiPriority="49"/>
-    <w:lsdException w:name="List Table 5 Dark Accent 3" w:uiPriority="50"/>
-    <w:lsdException w:name="List Table 6 Colorful Accent 3" w:uiPriority="51"/>
-    <w:lsdException w:name="List Table 7 Colorful Accent 3" w:uiPriority="52"/>
-    <w:lsdException w:name="List Table 1 Light Accent 4" w:uiPriority="46"/>
-    <w:lsdException w:name="List Table 2 Accent 4" w:uiPriority="47"/>
-    <w:lsdException w:name="List Table 3 Accent 4" w:uiPriority="48"/>
-    <w:lsdException w:name="List Table 4 Accent 4" w:uiPriority="49"/>
-    <w:lsdException w:name="List Table 5 Dark Accent 4" w:uiPriority="50"/>
-    <w:lsdException w:name="List Table 6 Colorful Accent 4" w:uiPriority="51"/>
-    <w:lsdException w:name="List Table 7 Colorful Accent 4" w:uiPriority="52"/>
-    <w:lsdException w:name="List Table 1 Light Accent 5" w:uiPriority="46"/>
-    <w:lsdException w:name="List Table 2 Accent 5" w:uiPriority="47"/>
-    <w:lsdException w:name="List Table 3 Accent 5" w:uiPriority="48"/>
-    <w:lsdException w:name="List Table 4 Accent 5" w:uiPriority="49"/>
-    <w:lsdException w:name="List Table 5 Dark Accent 5" w:uiPriority="50"/>
-    <w:lsdException w:name="List Table 6 Colorful Accent 5" w:uiPriority="51"/>
-    <w:lsdException w:name="List Table 7 Colorful Accent 5" w:uiPriority="52"/>
-    <w:lsdException w:name="List Table 1 Light Accent 6" w:uiPriority="46"/>
-    <w:lsdException w:name="List Table 2 Accent 6" w:uiPriority="47"/>
-    <w:lsdException w:name="List Table 3 Accent 6" w:uiPriority="48"/>
-    <w:lsdException w:name="List Table 4 Accent 6" w:uiPriority="49"/>
-    <w:lsdException w:name="List Table 5 Dark Accent 6" w:uiPriority="50"/>
-    <w:lsdException w:name="List Table 6 Colorful Accent 6" w:uiPriority="51"/>
-    <w:lsdException w:name="List Table 7 Colorful Accent 6" w:uiPriority="52"/>
-    <w:lsdException w:name="Mention" w:semiHidden="1" w:unhideWhenUsed="1"/>
-    <w:lsdException w:name="Smart Hyperlink" w:semiHidden="1" w:unhideWhenUsed="1"/>
-    <w:lsdException w:name="Hashtag" w:semiHidden="1" w:unhideWhenUsed="1"/>
-    <w:lsdException w:name="Unresolved Mention" w:semiHidden="1" w:unhideWhenUsed="1"/>
-    <w:lsdException w:name="Smart Link" w:semiHidden="1" w:unhideWhenUsed="1"/>
+  <w:latentStyles w:defLockedState="0" w:defUIPriority="99" w:defSemiHidden="1" w:defUnhideWhenUsed="1" w:defQFormat="0" w:count="267">
+    <w:lsdException w:name="Normal" w:semiHidden="0" w:uiPriority="0" w:unhideWhenUsed="0" w:qFormat="1"/>
+    <w:lsdException w:name="heading 1" w:semiHidden="0" w:uiPriority="9" w:unhideWhenUsed="0" w:qFormat="1"/>
+    <w:lsdException w:name="heading 2" w:uiPriority="9" w:qFormat="1"/>
+    <w:lsdException w:name="heading 3" w:uiPriority="9" w:qFormat="1"/>
+    <w:lsdException w:name="heading 4" w:uiPriority="9" w:qFormat="1"/>
+    <w:lsdException w:name="heading 5" w:uiPriority="9" w:qFormat="1"/>
+    <w:lsdException w:name="heading 6" w:uiPriority="9" w:qFormat="1"/>
+    <w:lsdException w:name="heading 7" w:uiPriority="9" w:qFormat="1"/>
+    <w:lsdException w:name="heading 8" w:uiPriority="9" w:qFormat="1"/>
+    <w:lsdException w:name="heading 9" w:uiPriority="9" w:qFormat="1"/>
+    <w:lsdException w:name="toc 1" w:uiPriority="39"/>
+    <w:lsdException w:name="toc 2" w:uiPriority="39"/>
+    <w:lsdException w:name="toc 3" w:uiPriority="39"/>
+    <w:lsdException w:name="toc 4" w:uiPriority="39"/>
+    <w:lsdException w:name="toc 5" w:uiPriority="39"/>
+    <w:lsdException w:name="toc 6" w:uiPriority="39"/>
+    <w:lsdException w:name="toc 7" w:uiPriority="39"/>
+    <w:lsdException w:name="toc 8" w:uiPriority="39"/>
+    <w:lsdException w:name="toc 9" w:uiPriority="39"/>
+    <w:lsdException w:name="caption" w:uiPriority="35" w:qFormat="1"/>
+    <w:lsdException w:name="Title" w:semiHidden="0" w:uiPriority="10" w:unhideWhenUsed="0" w:qFormat="1"/>
+    <w:lsdException w:name="Default Paragraph Font" w:uiPriority="1"/>
+    <w:lsdException w:name="Subtitle" w:semiHidden="0" w:uiPriority="11" w:unhideWhenUsed="0" w:qFormat="1"/>
+    <w:lsdException w:name="Strong" w:semiHidden="0" w:uiPriority="22" w:unhideWhenUsed="0" w:qFormat="1"/>
+    <w:lsdException w:name="Emphasis" w:semiHidden="0" w:uiPriority="20" w:unhideWhenUsed="0" w:qFormat="1"/>
+    <w:lsdException w:name="Table Grid" w:semiHidden="0" w:uiPriority="39" w:unhideWhenUsed="0"/>
+    <w:lsdException w:name="Placeholder Text" w:unhideWhenUsed="0"/>
+    <w:lsdException w:name="No Spacing" w:semiHidden="0" w:uiPriority="1" w:unhideWhenUsed="0" w:qFormat="1"/>
+    <w:lsdException w:name="Light Shading" w:semiHidden="0" w:uiPriority="60" w:unhideWhenUsed="0"/>
+    <w:lsdException w:name="Light List" w:semiHidden="0" w:uiPriority="61" w:unhideWhenUsed="0"/>
+    <w:lsdException w:name="Light Grid" w:semiHidden="0" w:uiPriority="62" w:unhideWhenUsed="0"/>
+    <w:lsdException w:name="Medium Shading 1" w:semiHidden="0" w:uiPriority="63" w:unhideWhenUsed="0"/>
+    <w:lsdException w:name="Medium Shading 2" w:semiHidden="0" w:uiPriority="64" w:unhideWhenUsed="0"/>
+    <w:lsdException w:name="Medium List 1" w:semiHidden="0" w:uiPriority="65" w:unhideWhenUsed="0"/>
+    <w:lsdException w:name="Medium List 2" w:semiHidden="0" w:uiPriority="66" w:unhideWhenUsed="0"/>
+    <w:lsdException w:name="Medium Grid 1" w:semiHidden="0" w:uiPriority="67" w:unhideWhenUsed="0"/>
+    <w:lsdException w:name="Medium Grid 2" w:semiHidden="0" w:uiPriority="68" w:unhideWhenUsed="0"/>
+    <w:lsdException w:name="Medium Grid 3" w:semiHidden="0" w:uiPriority="69" w:unhideWhenUsed="0"/>
+    <w:lsdException w:name="Dark List" w:semiHidden="0" w:uiPriority="70" w:unhideWhenUsed="0"/>
+    <w:lsdException w:name="Colorful Shading" w:semiHidden="0" w:uiPriority="71" w:unhideWhenUsed="0"/>
+    <w:lsdException w:name="Colorful List" w:semiHidden="0" w:uiPriority="72" w:unhideWhenUsed="0"/>
+    <w:lsdException w:name="Colorful Grid" w:semiHidden="0" w:uiPriority="73" w:unhideWhenUsed="0"/>
+    <w:lsdException w:name="Light Shading Accent 1" w:semiHidden="0" w:uiPriority="60" w:unhideWhenUsed="0"/>
+    <w:lsdException w:name="Light List Accent 1" w:semiHidden="0" w:uiPriority="61" w:unhideWhenUsed="0"/>
+    <w:lsdException w:name="Light Grid Accent 1" w:semiHidden="0" w:uiPriority="62" w:unhideWhenUsed="0"/>
+    <w:lsdException w:name="Medium Shading 1 Accent 1" w:semiHidden="0" w:uiPriority="63" w:unhideWhenUsed="0"/>
+    <w:lsdException w:name="Medium Shading 2 Accent 1" w:semiHidden="0" w:uiPriority="64" w:unhideWhenUsed="0"/>
+    <w:lsdException w:name="Medium List 1 Accent 1" w:semiHidden="0" w:uiPriority="65" w:unhideWhenUsed="0"/>
+    <w:lsdException w:name="Revision" w:unhideWhenUsed="0"/>
+    <w:lsdException w:name="List Paragraph" w:semiHidden="0" w:uiPriority="34" w:unhideWhenUsed="0" w:qFormat="1"/>
+    <w:lsdException w:name="Quote" w:semiHidden="0" w:uiPriority="29" w:unhideWhenUsed="0" w:qFormat="1"/>
+    <w:lsdException w:name="Intense Quote" w:semiHidden="0" w:uiPriority="30" w:unhideWhenUsed="0" w:qFormat="1"/>
+    <w:lsdException w:name="Medium List 2 Accent 1" w:semiHidden="0" w:uiPriority="66" w:unhideWhenUsed="0"/>
+    <w:lsdException w:name="Medium Grid 1 Accent 1" w:semiHidden="0" w:uiPriority="67" w:unhideWhenUsed="0"/>
+    <w:lsdException w:name="Medium Grid 2 Accent 1" w:semiHidden="0" w:uiPriority="68" w:unhideWhenUsed="0"/>
+    <w:lsdException w:name="Medium Grid 3 Accent 1" w:semiHidden="0" w:uiPriority="69" w:unhideWhenUsed="0"/>
+    <w:lsdException w:name="Dark List Accent 1" w:semiHidden="0" w:uiPriority="70" w:unhideWhenUsed="0"/>
+    <w:lsdException w:name="Colorful Shading Accent 1" w:semiHidden="0" w:uiPriority="71" w:unhideWhenUsed="0"/>
+    <w:lsdException w:name="Colorful List Accent 1" w:semiHidden="0" w:uiPriority="72" w:unhideWhenUsed="0"/>
+    <w:lsdException w:name="Colorful Grid Accent 1" w:semiHidden="0" w:uiPriority="73" w:unhideWhenUsed="0"/>
+    <w:lsdException w:name="Light Shading Accent 2" w:semiHidden="0" w:uiPriority="60" w:unhideWhenUsed="0"/>
+    <w:lsdException w:name="Light List Accent 2" w:semiHidden="0" w:uiPriority="61" w:unhideWhenUsed="0"/>
+    <w:lsdException w:name="Light Grid Accent 2" w:semiHidden="0" w:uiPriority="62" w:unhideWhenUsed="0"/>
+    <w:lsdException w:name="Medium Shading 1 Accent 2" w:semiHidden="0" w:uiPriority="63" w:unhideWhenUsed="0"/>
+    <w:lsdException w:name="Medium Shading 2 Accent 2" w:semiHidden="0" w:uiPriority="64" w:unhideWhenUsed="0"/>
+    <w:lsdException w:name="Medium List 1 Accent 2" w:semiHidden="0" w:uiPriority="65" w:unhideWhenUsed="0"/>
+    <w:lsdException w:name="Medium List 2 Accent 2" w:semiHidden="0" w:uiPriority="66" w:unhideWhenUsed="0"/>
+    <w:lsdException w:name="Medium Grid 1 Accent 2" w:semiHidden="0" w:uiPriority="67" w:unhideWhenUsed="0"/>
+    <w:lsdException w:name="Medium Grid 2 Accent 2" w:semiHidden="0" w:uiPriority="68" w:unhideWhenUsed="0"/>
+    <w:lsdException w:name="Medium Grid 3 Accent 2" w:semiHidden="0" w:uiPriority="69" w:unhideWhenUsed="0"/>
+    <w:lsdException w:name="Dark List Accent 2" w:semiHidden="0" w:uiPriority="70" w:unhideWhenUsed="0"/>
+    <w:lsdException w:name="Colorful Shading Accent 2" w:semiHidden="0" w:uiPriority="71" w:unhideWhenUsed="0"/>
+    <w:lsdException w:name="Colorful List Accent 2" w:semiHidden="0" w:uiPriority="72" w:unhideWhenUsed="0"/>
+    <w:lsdException w:name="Colorful Grid Accent 2" w:semiHidden="0" w:uiPriority="73" w:unhideWhenUsed="0"/>
+    <w:lsdException w:name="Light Shading Accent 3" w:semiHidden="0" w:uiPriority="60" w:unhideWhenUsed="0"/>
+    <w:lsdException w:name="Light List Accent 3" w:semiHidden="0" w:uiPriority="61" w:unhideWhenUsed="0"/>
+    <w:lsdException w:name="Light Grid Accent 3" w:semiHidden="0" w:uiPriority="62" w:unhideWhenUsed="0"/>
+    <w:lsdException w:name="Medium Shading 1 Accent 3" w:semiHidden="0" w:uiPriority="63" w:unhideWhenUsed="0"/>
+    <w:lsdException w:name="Medium Shading 2 Accent 3" w:semiHidden="0" w:uiPriority="64" w:unhideWhenUsed="0"/>
+    <w:lsdException w:name="Medium List 1 Accent 3" w:semiHidden="0" w:uiPriority="65" w:unhideWhenUsed="0"/>
+    <w:lsdException w:name="Medium List 2 Accent 3" w:semiHidden="0" w:uiPriority="66" w:unhideWhenUsed="0"/>
+    <w:lsdException w:name="Medium Grid 1 Accent 3" w:semiHidden="0" w:uiPriority="67" w:unhideWhenUsed="0"/>
+    <w:lsdException w:name="Medium Grid 2 Accent 3" w:semiHidden="0" w:uiPriority="68" w:unhideWhenUsed="0"/>
+    <w:lsdException w:name="Medium Grid 3 Accent 3" w:semiHidden="0" w:uiPriority="69" w:unhideWhenUsed="0"/>
+    <w:lsdException w:name="Dark List Accent 3" w:semiHidden="0" w:uiPriority="70" w:unhideWhenUsed="0"/>
+    <w:lsdException w:name="Colorful Shading Accent 3" w:semiHidden="0" w:uiPriority="71" w:unhideWhenUsed="0"/>
+    <w:lsdException w:name="Colorful List Accent 3" w:semiHidden="0" w:uiPriority="72" w:unhideWhenUsed="0"/>
+    <w:lsdException w:name="Colorful Grid Accent 3" w:semiHidden="0" w:uiPriority="73" w:unhideWhenUsed="0"/>
+    <w:lsdException w:name="Light Shading Accent 4" w:semiHidden="0" w:uiPriority="60" w:unhideWhenUsed="0"/>
+    <w:lsdException w:name="Light List Accent 4" w:semiHidden="0" w:uiPriority="61" w:unhideWhenUsed="0"/>
+    <w:lsdException w:name="Light Grid Accent 4" w:semiHidden="0" w:uiPriority="62" w:unhideWhenUsed="0"/>
+    <w:lsdException w:name="Medium Shading 1 Accent 4" w:semiHidden="0" w:uiPriority="63" w:unhideWhenUsed="0"/>
+    <w:lsdException w:name="Medium Shading 2 Accent 4" w:semiHidden="0" w:uiPriority="64" w:unhideWhenUsed="0"/>
+    <w:lsdException w:name="Medium List 1 Accent 4" w:semiHidden="0" w:uiPriority="65" w:unhideWhenUsed="0"/>
+    <w:lsdException w:name="Medium List 2 Accent 4" w:semiHidden="0" w:uiPriority="66" w:unhideWhenUsed="0"/>
+    <w:lsdException w:name="Medium Grid 1 Accent 4" w:semiHidden="0" w:uiPriority="67" w:unhideWhenUsed="0"/>
+    <w:lsdException w:name="Medium Grid 2 Accent 4" w:semiHidden="0" w:uiPriority="68" w:unhideWhenUsed="0"/>
+    <w:lsdException w:name="Medium Grid 3 Accent 4" w:semiHidden="0" w:uiPriority="69" w:unhideWhenUsed="0"/>
+    <w:lsdException w:name="Dark List Accent 4" w:semiHidden="0" w:uiPriority="70" w:unhideWhenUsed="0"/>
+    <w:lsdException w:name="Colorful Shading Accent 4" w:semiHidden="0" w:uiPriority="71" w:unhideWhenUsed="0"/>
+    <w:lsdException w:name="Colorful List Accent 4" w:semiHidden="0" w:uiPriority="72" w:unhideWhenUsed="0"/>
+    <w:lsdException w:name="Colorful Grid Accent 4" w:semiHidden="0" w:uiPriority="73" w:unhideWhenUsed="0"/>
+    <w:lsdException w:name="Light Shading Accent 5" w:semiHidden="0" w:uiPriority="60" w:unhideWhenUsed="0"/>
+    <w:lsdException w:name="Light List Accent 5" w:semiHidden="0" w:uiPriority="61" w:unhideWhenUsed="0"/>
+    <w:lsdException w:name="Light Grid Accent 5" w:semiHidden="0" w:uiPriority="62" w:unhideWhenUsed="0"/>
+    <w:lsdException w:name="Medium Shading 1 Accent 5" w:semiHidden="0" w:uiPriority="63" w:unhideWhenUsed="0"/>
+    <w:lsdException w:name="Medium Shading 2 Accent 5" w:semiHidden="0" w:uiPriority="64" w:unhideWhenUsed="0"/>
+    <w:lsdException w:name="Medium List 1 Accent 5" w:semiHidden="0" w:uiPriority="65" w:unhideWhenUsed="0"/>
+    <w:lsdException w:name="Medium List 2 Accent 5" w:semiHidden="0" w:uiPriority="66" w:unhideWhenUsed="0"/>
+    <w:lsdException w:name="Medium Grid 1 Accent 5" w:semiHidden="0" w:uiPriority="67" w:unhideWhenUsed="0"/>
+    <w:lsdException w:name="Medium Grid 2 Accent 5" w:semiHidden="0" w:uiPriority="68" w:unhideWhenUsed="0"/>
+    <w:lsdException w:name="Medium Grid 3 Accent 5" w:semiHidden="0" w:uiPriority="69" w:unhideWhenUsed="0"/>
+    <w:lsdException w:name="Dark List Accent 5" w:semiHidden="0" w:uiPriority="70" w:unhideWhenUsed="0"/>
+    <w:lsdException w:name="Colorful Shading Accent 5" w:semiHidden="0" w:uiPriority="71" w:unhideWhenUsed="0"/>
+    <w:lsdException w:name="Colorful List Accent 5" w:semiHidden="0" w:uiPriority="72" w:unhideWhenUsed="0"/>
+    <w:lsdException w:name="Colorful Grid Accent 5" w:semiHidden="0" w:uiPriority="73" w:unhideWhenUsed="0"/>
+    <w:lsdException w:name="Light Shading Accent 6" w:semiHidden="0" w:uiPriority="60" w:unhideWhenUsed="0"/>
+    <w:lsdException w:name="Light List Accent 6" w:semiHidden="0" w:uiPriority="61" w:unhideWhenUsed="0"/>
+    <w:lsdException w:name="Light Grid Accent 6" w:semiHidden="0" w:uiPriority="62" w:unhideWhenUsed="0"/>
+    <w:lsdException w:name="Medium Shading 1 Accent 6" w:semiHidden="0" w:uiPriority="63" w:unhideWhenUsed="0"/>
+    <w:lsdException w:name="Medium Shading 2 Accent 6" w:semiHidden="0" w:uiPriority="64" w:unhideWhenUsed="0"/>
+    <w:lsdException w:name="Medium List 1 Accent 6" w:semiHidden="0" w:uiPriority="65" w:unhideWhenUsed="0"/>
+    <w:lsdException w:name="Medium List 2 Accent 6" w:semiHidden="0" w:uiPriority="66" w:unhideWhenUsed="0"/>
+    <w:lsdException w:name="Medium Grid 1 Accent 6" w:semiHidden="0" w:uiPriority="67" w:unhideWhenUsed="0"/>
+    <w:lsdException w:name="Medium Grid 2 Accent 6" w:semiHidden="0" w:uiPriority="68" w:unhideWhenUsed="0"/>
+    <w:lsdException w:name="Medium Grid 3 Accent 6" w:semiHidden="0" w:uiPriority="69" w:unhideWhenUsed="0"/>
+    <w:lsdException w:name="Dark List Accent 6" w:semiHidden="0" w:uiPriority="70" w:unhideWhenUsed="0"/>
+    <w:lsdException w:name="Colorful Shading Accent 6" w:semiHidden="0" w:uiPriority="71" w:unhideWhenUsed="0"/>
+    <w:lsdException w:name="Colorful List Accent 6" w:semiHidden="0" w:uiPriority="72" w:unhideWhenUsed="0"/>
+    <w:lsdException w:name="Colorful Grid Accent 6" w:semiHidden="0" w:uiPriority="73" w:unhideWhenUsed="0"/>
+    <w:lsdException w:name="Subtle Emphasis" w:semiHidden="0" w:uiPriority="19" w:unhideWhenUsed="0" w:qFormat="1"/>
+    <w:lsdException w:name="Intense Emphasis" w:semiHidden="0" w:uiPriority="21" w:unhideWhenUsed="0" w:qFormat="1"/>
+    <w:lsdException w:name="Subtle Reference" w:semiHidden="0" w:uiPriority="31" w:unhideWhenUsed="0" w:qFormat="1"/>
+    <w:lsdException w:name="Intense Reference" w:semiHidden="0" w:uiPriority="32" w:unhideWhenUsed="0" w:qFormat="1"/>
+    <w:lsdException w:name="Book Title" w:semiHidden="0" w:uiPriority="33" w:unhideWhenUsed="0" w:qFormat="1"/>
+    <w:lsdException w:name="Bibliography" w:uiPriority="37"/>
+    <w:lsdException w:name="TOC Heading" w:uiPriority="39" w:qFormat="1"/>
+  </w:latentStyles>
+  <w:style w:type="paragraph" w:default="1" w:styleId="Normal">
+    <w:name w:val="Normal"/>
+    <w:qFormat/>
+  </w:style>
+  <w:style w:type="paragraph" w:styleId="Heading1">
+    <w:name w:val="heading 1"/>
+    <w:basedOn w:val="Normal"/>
+    <w:next w:val="Normal"/>
+    <w:link w:val="Heading1Char"/>
+    <w:uiPriority w:val="9"/>
+    <w:qFormat/>
+    <w:rsid w:val="00C51A0D"/>
+    <w:pPr>
+      <w:spacing w:after="100" w:line="360" w:lineRule="auto"/>
+      <w:jc w:val="center"/>
+      <w:outlineLvl w:val="0"/>
+    </w:pPr>
+    <w:rPr>
+      <w:rFonts w:ascii="Times New Roman" w:hAnsi="Times New Roman" w:cs="Times New Roman"/>
+      <w:b/>
+      <w:bCs/>
+      <w:sz w:val="24"/>
+      <w:szCs w:val="24"/>
+    </w:rPr>
+  </w:style>
+  <w:style w:type="paragraph" w:styleId="Heading2">
+    <w:name w:val="heading 2"/>
+    <w:basedOn w:val="Normal"/>
+    <w:next w:val="Normal"/>
+    <w:link w:val="Heading2Char"/>
+    <w:uiPriority w:val="9"/>
+    <w:unhideWhenUsed/>
+    <w:qFormat/>
+    <w:rsid w:val="00C51A0D"/>
+    <w:pPr>
+      <w:spacing w:after="100" w:line="360" w:lineRule="auto"/>
+      <w:jc w:val="both"/>
+      <w:outlineLvl w:val="1"/>
+    </w:pPr>
+    <w:rPr>
+      <w:rFonts w:ascii="Times New Roman" w:hAnsi="Times New Roman" w:cs="Times New Roman"/>
+      <w:b/>
+      <w:bCs/>
+    </w:rPr>
+  </w:style>
+  <w:style w:type="paragraph" w:styleId="Heading5">
+    <w:name w:val="heading 5"/>
+    <w:basedOn w:val="Normal"/>
+    <w:next w:val="Normal"/>
+    <w:link w:val="Heading5Char"/>
+    <w:uiPriority w:val="9"/>
+    <w:semiHidden/>
+    <w:unhideWhenUsed/>
+    <w:qFormat/>
+    <w:rsid w:val="00BA5896"/>
+    <w:pPr>
+      <w:keepNext/>
+      <w:keepLines/>
+      <w:spacing w:before="40" w:after="0"/>
+      <w:outlineLvl w:val="4"/>
+    </w:pPr>
+    <w:rPr>
+      <w:rFonts w:asciiTheme="majorHAnsi" w:eastAsiaTheme="majorEastAsia" w:hAnsiTheme="majorHAnsi" w:cstheme="majorBidi"/>
+      <w:color w:val="2F5496" w:themeColor="accent1" w:themeShade="BF"/>
+    </w:rPr>
+  </w:style>
+  <w:style w:type="character" w:default="1" w:styleId="DefaultParagraphFont">
+    <w:name w:val="Default Paragraph Font"/>
+    <w:uiPriority w:val="1"/>
+    <w:semiHidden/>
+    <w:unhideWhenUsed/>
+  </w:style>
+  <w:style w:type="table" w:default="1" w:styleId="TableNormal">
+    <w:name w:val="Normal Table"/>
+    <w:uiPriority w:val="99"/>
+    <w:semiHidden/>
+    <w:unhideWhenUsed/>
+    <w:tblPr>
+      <w:tblInd w:w="0" w:type="dxa"/>
+      <w:tblCellMar>
+        <w:top w:w="0" w:type="dxa"/>
+        <w:left w:w="108" w:type="dxa"/>
+        <w:bottom w:w="0" w:type="dxa"/>
+        <w:right w:w="108" w:type="dxa"/>
+      </w:tblCellMar>
+    </w:tblPr>
+  </w:style>
+  <w:style w:type="numbering" w:default="1" w:styleId="NoList">
+    <w:name w:val="No List"/>
+    <w:uiPriority w:val="99"/>
+    <w:semiHidden/>
+    <w:unhideWhenUsed/>
+  </w:style>
+  <w:style w:type="paragraph" w:styleId="ListParagraph">
+    <w:name w:val="List Paragraph"/>
+    <w:basedOn w:val="Normal"/>
+    <w:uiPriority w:val="34"/>
+    <w:qFormat/>
+    <w:rsid w:val="00FC669D"/>
+    <w:pPr>
+      <w:ind w:left="720"/>
+      <w:contextualSpacing/>
+    </w:pPr>
+  </w:style>
+  <w:style w:type="paragraph" w:styleId="NoSpacing">
+    <w:name w:val="No Spacing"/>
+    <w:uiPriority w:val="1"/>
+    <w:qFormat/>
+    <w:rsid w:val="00FF20E2"/>
+    <w:pPr>
+      <w:spacing w:after="0" w:line="240" w:lineRule="auto"/>
+    </w:pPr>
+  </w:style>
+  <w:style w:type="paragraph" w:styleId="Header">
+    <w:name w:val="header"/>
+    <w:basedOn w:val="Normal"/>
+    <w:link w:val="HeaderChar"/>
+    <w:uiPriority w:val="99"/>
+    <w:unhideWhenUsed/>
+    <w:rsid w:val="00A85F5B"/>
+    <w:pPr>
+      <w:tabs>
+        <w:tab w:val="center" w:pos="4680"/>
+        <w:tab w:val="right" w:pos="9360"/>
+      </w:tabs>
+      <w:spacing w:after="0" w:line="240" w:lineRule="auto"/>
+    </w:pPr>
+  </w:style>
+  <w:style w:type="character" w:customStyle="1" w:styleId="HeaderChar">
+    <w:name w:val="Header Char"/>
+    <w:basedOn w:val="DefaultParagraphFont"/>
+    <w:link w:val="Header"/>
+    <w:uiPriority w:val="99"/>
+    <w:rsid w:val="00A85F5B"/>
+  </w:style>
+  <w:style w:type="paragraph" w:styleId="Footer">
+    <w:name w:val="footer"/>
+    <w:basedOn w:val="Normal"/>
+    <w:link w:val="FooterChar"/>
+    <w:uiPriority w:val="99"/>
+    <w:unhideWhenUsed/>
+    <w:rsid w:val="00A85F5B"/>
+    <w:pPr>
+      <w:tabs>
+        <w:tab w:val="center" w:pos="4680"/>
+        <w:tab w:val="right" w:pos="9360"/>
+      </w:tabs>
+      <w:spacing w:after="0" w:line="240" w:lineRule="auto"/>
+    </w:pPr>
+  </w:style>
+  <w:style w:type="character" w:customStyle="1" w:styleId="FooterChar">
+    <w:name w:val="Footer Char"/>
+    <w:basedOn w:val="DefaultParagraphFont"/>
+    <w:link w:val="Footer"/>
+    <w:uiPriority w:val="99"/>
+    <w:rsid w:val="00A85F5B"/>
+  </w:style>
+  <w:style w:type="character" w:customStyle="1" w:styleId="Heading1Char">
+    <w:name w:val="Heading 1 Char"/>
+    <w:basedOn w:val="DefaultParagraphFont"/>
+    <w:link w:val="Heading1"/>
+    <w:uiPriority w:val="9"/>
+    <w:rsid w:val="00C51A0D"/>
+    <w:rPr>
+      <w:rFonts w:ascii="Times New Roman" w:hAnsi="Times New Roman" w:cs="Times New Roman"/>
+      <w:b/>
+      <w:bCs/>
+      <w:sz w:val="24"/>
+      <w:szCs w:val="24"/>
+    </w:rPr>
+  </w:style>
+  <w:style w:type="character" w:customStyle="1" w:styleId="Heading2Char">
+    <w:name w:val="Heading 2 Char"/>
+    <w:basedOn w:val="DefaultParagraphFont"/>
+    <w:link w:val="Heading2"/>
+    <w:uiPriority w:val="9"/>
+    <w:rsid w:val="00C51A0D"/>
+    <w:rPr>
+      <w:rFonts w:ascii="Times New Roman" w:hAnsi="Times New Roman" w:cs="Times New Roman"/>
+      <w:b/>
+      <w:bCs/>
+    </w:rPr>
+  </w:style>
+  <w:style w:type="character" w:customStyle="1" w:styleId="Heading5Char">
+    <w:name w:val="Heading 5 Char"/>
+    <w:basedOn w:val="DefaultParagraphFont"/>
+    <w:link w:val="Heading5"/>
+    <w:uiPriority w:val="9"/>
+    <w:semiHidden/>
+    <w:rsid w:val="00BA5896"/>
+    <w:rPr>
+      <w:rFonts w:asciiTheme="majorHAnsi" w:eastAsiaTheme="majorEastAsia" w:hAnsiTheme="majorHAnsi" w:cstheme="majorBidi"/>
+      <w:color w:val="2F5496" w:themeColor="accent1" w:themeShade="BF"/>
+    </w:rPr>
+  </w:style>
+  <w:style w:type="character" w:customStyle="1" w:styleId="3oh-">
+    <w:name w:val="_3oh-"/>
+    <w:basedOn w:val="DefaultParagraphFont"/>
+    <w:rsid w:val="00BA5896"/>
+  </w:style>
+</w:styles>
+</file>
+
+<file path=word/stylesWithEffects.xml><?xml version="1.0" encoding="utf-8"?>
+<w:styles xmlns:wpc="http://schemas.microsoft.com/office/word/2010/wordprocessingCanvas" xmlns:mc="http://schemas.openxmlformats.org/markup-compatibility/2006" xmlns:o="urn:schemas-microsoft-com:office:office" xmlns:r="http://schemas.openxmlformats.org/officeDocument/2006/relationships" xmlns:m="http://schemas.openxmlformats.org/officeDocument/2006/math" xmlns:v="urn:schemas-microsoft-com:vml" xmlns:wp14="http://schemas.microsoft.com/office/word/2010/wordprocessingDrawing" xmlns:wp="http://schemas.openxmlformats.org/drawingml/2006/wordprocessingDrawing" xmlns:w10="urn:schemas-microsoft-com:office:word" xmlns:w="http://schemas.openxmlformats.org/wordprocessingml/2006/main" xmlns:w14="http://schemas.microsoft.com/office/word/2010/wordml" xmlns:wpg="http://schemas.microsoft.com/office/word/2010/wordprocessingGroup" xmlns:wpi="http://schemas.microsoft.com/office/word/2010/wordprocessingInk" xmlns:wne="http://schemas.microsoft.com/office/word/2006/wordml" xmlns:wps="http://schemas.microsoft.com/office/word/2010/wordprocessingShape" mc:Ignorable="w14 wp14">
+  <w:docDefaults>
+    <w:rPrDefault>
+      <w:rPr>
+        <w:rFonts w:asciiTheme="minorHAnsi" w:eastAsia="MS Mincho" w:hAnsiTheme="minorHAnsi" w:cstheme="minorBidi"/>
+        <w:sz w:val="22"/>
+        <w:szCs w:val="22"/>
+        <w:lang w:val="en-US" w:eastAsia="en-US" w:bidi="ar-SA"/>
+      </w:rPr>
+    </w:rPrDefault>
+    <w:pPrDefault>
+      <w:pPr>
+        <w:spacing w:after="160" w:line="259" w:lineRule="auto"/>
+      </w:pPr>
+    </w:pPrDefault>
+  </w:docDefaults>
+  <w:latentStyles w:defLockedState="0" w:defUIPriority="99" w:defSemiHidden="1" w:defUnhideWhenUsed="1" w:defQFormat="0" w:count="267">
+    <w:lsdException w:name="Normal" w:semiHidden="0" w:uiPriority="0" w:unhideWhenUsed="0" w:qFormat="1"/>
+    <w:lsdException w:name="heading 1" w:semiHidden="0" w:uiPriority="9" w:unhideWhenUsed="0" w:qFormat="1"/>
+    <w:lsdException w:name="heading 2" w:uiPriority="9" w:qFormat="1"/>
+    <w:lsdException w:name="heading 3" w:uiPriority="9" w:qFormat="1"/>
+    <w:lsdException w:name="heading 4" w:uiPriority="9" w:qFormat="1"/>
+    <w:lsdException w:name="heading 5" w:uiPriority="9" w:qFormat="1"/>
+    <w:lsdException w:name="heading 6" w:uiPriority="9" w:qFormat="1"/>
+    <w:lsdException w:name="heading 7" w:uiPriority="9" w:qFormat="1"/>
+    <w:lsdException w:name="heading 8" w:uiPriority="9" w:qFormat="1"/>
+    <w:lsdException w:name="heading 9" w:uiPriority="9" w:qFormat="1"/>
+    <w:lsdException w:name="toc 1" w:uiPriority="39"/>
+    <w:lsdException w:name="toc 2" w:uiPriority="39"/>
+    <w:lsdException w:name="toc 3" w:uiPriority="39"/>
+    <w:lsdException w:name="toc 4" w:uiPriority="39"/>
+    <w:lsdException w:name="toc 5" w:uiPriority="39"/>
+    <w:lsdException w:name="toc 6" w:uiPriority="39"/>
+    <w:lsdException w:name="toc 7" w:uiPriority="39"/>
+    <w:lsdException w:name="toc 8" w:uiPriority="39"/>
+    <w:lsdException w:name="toc 9" w:uiPriority="39"/>
+    <w:lsdException w:name="caption" w:uiPriority="35" w:qFormat="1"/>
+    <w:lsdException w:name="Title" w:semiHidden="0" w:uiPriority="10" w:unhideWhenUsed="0" w:qFormat="1"/>
+    <w:lsdException w:name="Default Paragraph Font" w:uiPriority="1"/>
+    <w:lsdException w:name="Subtitle" w:semiHidden="0" w:uiPriority="11" w:unhideWhenUsed="0" w:qFormat="1"/>
+    <w:lsdException w:name="Strong" w:semiHidden="0" w:uiPriority="22" w:unhideWhenUsed="0" w:qFormat="1"/>
+    <w:lsdException w:name="Emphasis" w:semiHidden="0" w:uiPriority="20" w:unhideWhenUsed="0" w:qFormat="1"/>
+    <w:lsdException w:name="Table Grid" w:semiHidden="0" w:uiPriority="39" w:unhideWhenUsed="0"/>
+    <w:lsdException w:name="Placeholder Text" w:unhideWhenUsed="0"/>
+    <w:lsdException w:name="No Spacing" w:semiHidden="0" w:uiPriority="1" w:unhideWhenUsed="0" w:qFormat="1"/>
+    <w:lsdException w:name="Light Shading" w:semiHidden="0" w:uiPriority="60" w:unhideWhenUsed="0"/>
+    <w:lsdException w:name="Light List" w:semiHidden="0" w:uiPriority="61" w:unhideWhenUsed="0"/>
+    <w:lsdException w:name="Light Grid" w:semiHidden="0" w:uiPriority="62" w:unhideWhenUsed="0"/>
+    <w:lsdException w:name="Medium Shading 1" w:semiHidden="0" w:uiPriority="63" w:unhideWhenUsed="0"/>
+    <w:lsdException w:name="Medium Shading 2" w:semiHidden="0" w:uiPriority="64" w:unhideWhenUsed="0"/>
+    <w:lsdException w:name="Medium List 1" w:semiHidden="0" w:uiPriority="65" w:unhideWhenUsed="0"/>
+    <w:lsdException w:name="Medium List 2" w:semiHidden="0" w:uiPriority="66" w:unhideWhenUsed="0"/>
+    <w:lsdException w:name="Medium Grid 1" w:semiHidden="0" w:uiPriority="67" w:unhideWhenUsed="0"/>
+    <w:lsdException w:name="Medium Grid 2" w:semiHidden="0" w:uiPriority="68" w:unhideWhenUsed="0"/>
+    <w:lsdException w:name="Medium Grid 3" w:semiHidden="0" w:uiPriority="69" w:unhideWhenUsed="0"/>
+    <w:lsdException w:name="Dark List" w:semiHidden="0" w:uiPriority="70" w:unhideWhenUsed="0"/>
+    <w:lsdException w:name="Colorful Shading" w:semiHidden="0" w:uiPriority="71" w:unhideWhenUsed="0"/>
+    <w:lsdException w:name="Colorful List" w:semiHidden="0" w:uiPriority="72" w:unhideWhenUsed="0"/>
+    <w:lsdException w:name="Colorful Grid" w:semiHidden="0" w:uiPriority="73" w:unhideWhenUsed="0"/>
+    <w:lsdException w:name="Light Shading Accent 1" w:semiHidden="0" w:uiPriority="60" w:unhideWhenUsed="0"/>
+    <w:lsdException w:name="Light List Accent 1" w:semiHidden="0" w:uiPriority="61" w:unhideWhenUsed="0"/>
+    <w:lsdException w:name="Light Grid Accent 1" w:semiHidden="0" w:uiPriority="62" w:unhideWhenUsed="0"/>
+    <w:lsdException w:name="Medium Shading 1 Accent 1" w:semiHidden="0" w:uiPriority="63" w:unhideWhenUsed="0"/>
+    <w:lsdException w:name="Medium Shading 2 Accent 1" w:semiHidden="0" w:uiPriority="64" w:unhideWhenUsed="0"/>
+    <w:lsdException w:name="Medium List 1 Accent 1" w:semiHidden="0" w:uiPriority="65" w:unhideWhenUsed="0"/>
+    <w:lsdException w:name="Revision" w:unhideWhenUsed="0"/>
+    <w:lsdException w:name="List Paragraph" w:semiHidden="0" w:uiPriority="34" w:unhideWhenUsed="0" w:qFormat="1"/>
+    <w:lsdException w:name="Quote" w:semiHidden="0" w:uiPriority="29" w:unhideWhenUsed="0" w:qFormat="1"/>
+    <w:lsdException w:name="Intense Quote" w:semiHidden="0" w:uiPriority="30" w:unhideWhenUsed="0" w:qFormat="1"/>
+    <w:lsdException w:name="Medium List 2 Accent 1" w:semiHidden="0" w:uiPriority="66" w:unhideWhenUsed="0"/>
+    <w:lsdException w:name="Medium Grid 1 Accent 1" w:semiHidden="0" w:uiPriority="67" w:unhideWhenUsed="0"/>
+    <w:lsdException w:name="Medium Grid 2 Accent 1" w:semiHidden="0" w:uiPriority="68" w:unhideWhenUsed="0"/>
+    <w:lsdException w:name="Medium Grid 3 Accent 1" w:semiHidden="0" w:uiPriority="69" w:unhideWhenUsed="0"/>
+    <w:lsdException w:name="Dark List Accent 1" w:semiHidden="0" w:uiPriority="70" w:unhideWhenUsed="0"/>
+    <w:lsdException w:name="Colorful Shading Accent 1" w:semiHidden="0" w:uiPriority="71" w:unhideWhenUsed="0"/>
+    <w:lsdException w:name="Colorful List Accent 1" w:semiHidden="0" w:uiPriority="72" w:unhideWhenUsed="0"/>
+    <w:lsdException w:name="Colorful Grid Accent 1" w:semiHidden="0" w:uiPriority="73" w:unhideWhenUsed="0"/>
+    <w:lsdException w:name="Light Shading Accent 2" w:semiHidden="0" w:uiPriority="60" w:unhideWhenUsed="0"/>
+    <w:lsdException w:name="Light List Accent 2" w:semiHidden="0" w:uiPriority="61" w:unhideWhenUsed="0"/>
+    <w:lsdException w:name="Light Grid Accent 2" w:semiHidden="0" w:uiPriority="62" w:unhideWhenUsed="0"/>
+    <w:lsdException w:name="Medium Shading 1 Accent 2" w:semiHidden="0" w:uiPriority="63" w:unhideWhenUsed="0"/>
+    <w:lsdException w:name="Medium Shading 2 Accent 2" w:semiHidden="0" w:uiPriority="64" w:unhideWhenUsed="0"/>
+    <w:lsdException w:name="Medium List 1 Accent 2" w:semiHidden="0" w:uiPriority="65" w:unhideWhenUsed="0"/>
+    <w:lsdException w:name="Medium List 2 Accent 2" w:semiHidden="0" w:uiPriority="66" w:unhideWhenUsed="0"/>
+    <w:lsdException w:name="Medium Grid 1 Accent 2" w:semiHidden="0" w:uiPriority="67" w:unhideWhenUsed="0"/>
+    <w:lsdException w:name="Medium Grid 2 Accent 2" w:semiHidden="0" w:uiPriority="68" w:unhideWhenUsed="0"/>
+    <w:lsdException w:name="Medium Grid 3 Accent 2" w:semiHidden="0" w:uiPriority="69" w:unhideWhenUsed="0"/>
+    <w:lsdException w:name="Dark List Accent 2" w:semiHidden="0" w:uiPriority="70" w:unhideWhenUsed="0"/>
+    <w:lsdException w:name="Colorful Shading Accent 2" w:semiHidden="0" w:uiPriority="71" w:unhideWhenUsed="0"/>
+    <w:lsdException w:name="Colorful List Accent 2" w:semiHidden="0" w:uiPriority="72" w:unhideWhenUsed="0"/>
+    <w:lsdException w:name="Colorful Grid Accent 2" w:semiHidden="0" w:uiPriority="73" w:unhideWhenUsed="0"/>
+    <w:lsdException w:name="Light Shading Accent 3" w:semiHidden="0" w:uiPriority="60" w:unhideWhenUsed="0"/>
+    <w:lsdException w:name="Light List Accent 3" w:semiHidden="0" w:uiPriority="61" w:unhideWhenUsed="0"/>
+    <w:lsdException w:name="Light Grid Accent 3" w:semiHidden="0" w:uiPriority="62" w:unhideWhenUsed="0"/>
+    <w:lsdException w:name="Medium Shading 1 Accent 3" w:semiHidden="0" w:uiPriority="63" w:unhideWhenUsed="0"/>
+    <w:lsdException w:name="Medium Shading 2 Accent 3" w:semiHidden="0" w:uiPriority="64" w:unhideWhenUsed="0"/>
+    <w:lsdException w:name="Medium List 1 Accent 3" w:semiHidden="0" w:uiPriority="65" w:unhideWhenUsed="0"/>
+    <w:lsdException w:name="Medium List 2 Accent 3" w:semiHidden="0" w:uiPriority="66" w:unhideWhenUsed="0"/>
+    <w:lsdException w:name="Medium Grid 1 Accent 3" w:semiHidden="0" w:uiPriority="67" w:unhideWhenUsed="0"/>
+    <w:lsdException w:name="Medium Grid 2 Accent 3" w:semiHidden="0" w:uiPriority="68" w:unhideWhenUsed="0"/>
+    <w:lsdException w:name="Medium Grid 3 Accent 3" w:semiHidden="0" w:uiPriority="69" w:unhideWhenUsed="0"/>
+    <w:lsdException w:name="Dark List Accent 3" w:semiHidden="0" w:uiPriority="70" w:unhideWhenUsed="0"/>
+    <w:lsdException w:name="Colorful Shading Accent 3" w:semiHidden="0" w:uiPriority="71" w:unhideWhenUsed="0"/>
+    <w:lsdException w:name="Colorful List Accent 3" w:semiHidden="0" w:uiPriority="72" w:unhideWhenUsed="0"/>
+    <w:lsdException w:name="Colorful Grid Accent 3" w:semiHidden="0" w:uiPriority="73" w:unhideWhenUsed="0"/>
+    <w:lsdException w:name="Light Shading Accent 4" w:semiHidden="0" w:uiPriority="60" w:unhideWhenUsed="0"/>
+    <w:lsdException w:name="Light List Accent 4" w:semiHidden="0" w:uiPriority="61" w:unhideWhenUsed="0"/>
+    <w:lsdException w:name="Light Grid Accent 4" w:semiHidden="0" w:uiPriority="62" w:unhideWhenUsed="0"/>
+    <w:lsdException w:name="Medium Shading 1 Accent 4" w:semiHidden="0" w:uiPriority="63" w:unhideWhenUsed="0"/>
+    <w:lsdException w:name="Medium Shading 2 Accent 4" w:semiHidden="0" w:uiPriority="64" w:unhideWhenUsed="0"/>
+    <w:lsdException w:name="Medium List 1 Accent 4" w:semiHidden="0" w:uiPriority="65" w:unhideWhenUsed="0"/>
+    <w:lsdException w:name="Medium List 2 Accent 4" w:semiHidden="0" w:uiPriority="66" w:unhideWhenUsed="0"/>
+    <w:lsdException w:name="Medium Grid 1 Accent 4" w:semiHidden="0" w:uiPriority="67" w:unhideWhenUsed="0"/>
+    <w:lsdException w:name="Medium Grid 2 Accent 4" w:semiHidden="0" w:uiPriority="68" w:unhideWhenUsed="0"/>
+    <w:lsdException w:name="Medium Grid 3 Accent 4" w:semiHidden="0" w:uiPriority="69" w:unhideWhenUsed="0"/>
+    <w:lsdException w:name="Dark List Accent 4" w:semiHidden="0" w:uiPriority="70" w:unhideWhenUsed="0"/>
+    <w:lsdException w:name="Colorful Shading Accent 4" w:semiHidden="0" w:uiPriority="71" w:unhideWhenUsed="0"/>
+    <w:lsdException w:name="Colorful List Accent 4" w:semiHidden="0" w:uiPriority="72" w:unhideWhenUsed="0"/>
+    <w:lsdException w:name="Colorful Grid Accent 4" w:semiHidden="0" w:uiPriority="73" w:unhideWhenUsed="0"/>
+    <w:lsdException w:name="Light Shading Accent 5" w:semiHidden="0" w:uiPriority="60" w:unhideWhenUsed="0"/>
+    <w:lsdException w:name="Light List Accent 5" w:semiHidden="0" w:uiPriority="61" w:unhideWhenUsed="0"/>
+    <w:lsdException w:name="Light Grid Accent 5" w:semiHidden="0" w:uiPriority="62" w:unhideWhenUsed="0"/>
+    <w:lsdException w:name="Medium Shading 1 Accent 5" w:semiHidden="0" w:uiPriority="63" w:unhideWhenUsed="0"/>
+    <w:lsdException w:name="Medium Shading 2 Accent 5" w:semiHidden="0" w:uiPriority="64" w:unhideWhenUsed="0"/>
+    <w:lsdException w:name="Medium List 1 Accent 5" w:semiHidden="0" w:uiPriority="65" w:unhideWhenUsed="0"/>
+    <w:lsdException w:name="Medium List 2 Accent 5" w:semiHidden="0" w:uiPriority="66" w:unhideWhenUsed="0"/>
+    <w:lsdException w:name="Medium Grid 1 Accent 5" w:semiHidden="0" w:uiPriority="67" w:unhideWhenUsed="0"/>
+    <w:lsdException w:name="Medium Grid 2 Accent 5" w:semiHidden="0" w:uiPriority="68" w:unhideWhenUsed="0"/>
+    <w:lsdException w:name="Medium Grid 3 Accent 5" w:semiHidden="0" w:uiPriority="69" w:unhideWhenUsed="0"/>
+    <w:lsdException w:name="Dark List Accent 5" w:semiHidden="0" w:uiPriority="70" w:unhideWhenUsed="0"/>
+    <w:lsdException w:name="Colorful Shading Accent 5" w:semiHidden="0" w:uiPriority="71" w:unhideWhenUsed="0"/>
+    <w:lsdException w:name="Colorful List Accent 5" w:semiHidden="0" w:uiPriority="72" w:unhideWhenUsed="0"/>
+    <w:lsdException w:name="Colorful Grid Accent 5" w:semiHidden="0" w:uiPriority="73" w:unhideWhenUsed="0"/>
+    <w:lsdException w:name="Light Shading Accent 6" w:semiHidden="0" w:uiPriority="60" w:unhideWhenUsed="0"/>
+    <w:lsdException w:name="Light List Accent 6" w:semiHidden="0" w:uiPriority="61" w:unhideWhenUsed="0"/>
+    <w:lsdException w:name="Light Grid Accent 6" w:semiHidden="0" w:uiPriority="62" w:unhideWhenUsed="0"/>
+    <w:lsdException w:name="Medium Shading 1 Accent 6" w:semiHidden="0" w:uiPriority="63" w:unhideWhenUsed="0"/>
+    <w:lsdException w:name="Medium Shading 2 Accent 6" w:semiHidden="0" w:uiPriority="64" w:unhideWhenUsed="0"/>
+    <w:lsdException w:name="Medium List 1 Accent 6" w:semiHidden="0" w:uiPriority="65" w:unhideWhenUsed="0"/>
+    <w:lsdException w:name="Medium List 2 Accent 6" w:semiHidden="0" w:uiPriority="66" w:unhideWhenUsed="0"/>
+    <w:lsdException w:name="Medium Grid 1 Accent 6" w:semiHidden="0" w:uiPriority="67" w:unhideWhenUsed="0"/>
+    <w:lsdException w:name="Medium Grid 2 Accent 6" w:semiHidden="0" w:uiPriority="68" w:unhideWhenUsed="0"/>
+    <w:lsdException w:name="Medium Grid 3 Accent 6" w:semiHidden="0" w:uiPriority="69" w:unhideWhenUsed="0"/>
+    <w:lsdException w:name="Dark List Accent 6" w:semiHidden="0" w:uiPriority="70" w:unhideWhenUsed="0"/>
+    <w:lsdException w:name="Colorful Shading Accent 6" w:semiHidden="0" w:uiPriority="71" w:unhideWhenUsed="0"/>
+    <w:lsdException w:name="Colorful List Accent 6" w:semiHidden="0" w:uiPriority="72" w:unhideWhenUsed="0"/>
+    <w:lsdException w:name="Colorful Grid Accent 6" w:semiHidden="0" w:uiPriority="73" w:unhideWhenUsed="0"/>
+    <w:lsdException w:name="Subtle Emphasis" w:semiHidden="0" w:uiPriority="19" w:unhideWhenUsed="0" w:qFormat="1"/>
+    <w:lsdException w:name="Intense Emphasis" w:semiHidden="0" w:uiPriority="21" w:unhideWhenUsed="0" w:qFormat="1"/>
+    <w:lsdException w:name="Subtle Reference" w:semiHidden="0" w:uiPriority="31" w:unhideWhenUsed="0" w:qFormat="1"/>
+    <w:lsdException w:name="Intense Reference" w:semiHidden="0" w:uiPriority="32" w:unhideWhenUsed="0" w:qFormat="1"/>
+    <w:lsdException w:name="Book Title" w:semiHidden="0" w:uiPriority="33" w:unhideWhenUsed="0" w:qFormat="1"/>
+    <w:lsdException w:name="Bibliography" w:uiPriority="37"/>
+    <w:lsdException w:name="TOC Heading" w:uiPriority="39" w:qFormat="1"/>
   </w:latentStyles>
   <w:style w:type="paragraph" w:default="1" w:styleId="Normal">
     <w:name w:val="Normal"/>
@@ -5007,7 +5131,7 @@
   <a:extraClrSchemeLst/>
   <a:extLst>
     <a:ext uri="{05A4C25C-085E-4340-85A3-A5531E510DB2}">
-      <thm15:themeFamily xmlns:thm15="http://schemas.microsoft.com/office/thememl/2012/main" name="Office Theme" id="{62F939B6-93AF-4DB8-9C6B-D6C7DFDC589F}" vid="{4A3C46E8-61CC-4603-A589-7422A47A8E4A}"/>
+      <thm15:themeFamily xmlns:thm15="http://schemas.microsoft.com/office/thememl/2012/main" xmlns="" name="Office Theme" id="{62F939B6-93AF-4DB8-9C6B-D6C7DFDC589F}" vid="{4A3C46E8-61CC-4603-A589-7422A47A8E4A}"/>
     </a:ext>
   </a:extLst>
 </a:theme>

</xml_diff>

<commit_message>
manuscript 5 copy submission
</commit_message>
<xml_diff>
--- a/Manuscript/Chapter 1.docx
+++ b/Manuscript/Chapter 1.docx
@@ -708,6 +708,10 @@
         <w:lastRenderedPageBreak/>
         <w:t>Unlike company-specific software that is developed to manage their specific needs, iLearnCentral cannot provide learning center-specific features for different types of learning centers. The apps cannot help with the hiring of other staff members of learning centers as well, and the functionalities of the mobile app are limited offline.</w:t>
       </w:r>
+    </w:p>
+    <w:p>
+      <w:bookmarkStart w:id="2" w:name="_GoBack"/>
+      <w:bookmarkEnd w:id="2"/>
     </w:p>
     <w:p>
       <w:pPr>
@@ -1947,7 +1951,7 @@
               </wp:anchor>
             </w:drawing>
           </mc:Choice>
-          <mc:Fallback xmlns:w16se="http://schemas.microsoft.com/office/word/2015/wordml/symex" xmlns:w16cid="http://schemas.microsoft.com/office/word/2016/wordml/cid" xmlns:w15="http://schemas.microsoft.com/office/word/2012/wordml" xmlns:am3d="http://schemas.microsoft.com/office/drawing/2017/model3d" xmlns:aink="http://schemas.microsoft.com/office/drawing/2016/ink" xmlns:cx8="http://schemas.microsoft.com/office/drawing/2016/5/14/chartex" xmlns:cx7="http://schemas.microsoft.com/office/drawing/2016/5/13/chartex" xmlns:cx6="http://schemas.microsoft.com/office/drawing/2016/5/12/chartex" xmlns:cx5="http://schemas.microsoft.com/office/drawing/2016/5/11/chartex" xmlns:cx4="http://schemas.microsoft.com/office/drawing/2016/5/10/chartex" xmlns:cx3="http://schemas.microsoft.com/office/drawing/2016/5/9/chartex" xmlns:cx2="http://schemas.microsoft.com/office/drawing/2015/10/21/chartex" xmlns:cx1="http://schemas.microsoft.com/office/drawing/2015/9/8/chartex" xmlns:cx="http://schemas.microsoft.com/office/drawing/2014/chartex">
+          <mc:Fallback xmlns:cx="http://schemas.microsoft.com/office/drawing/2014/chartex" xmlns:cx1="http://schemas.microsoft.com/office/drawing/2015/9/8/chartex" xmlns:cx2="http://schemas.microsoft.com/office/drawing/2015/10/21/chartex" xmlns:cx3="http://schemas.microsoft.com/office/drawing/2016/5/9/chartex" xmlns:cx4="http://schemas.microsoft.com/office/drawing/2016/5/10/chartex" xmlns:cx5="http://schemas.microsoft.com/office/drawing/2016/5/11/chartex" xmlns:cx6="http://schemas.microsoft.com/office/drawing/2016/5/12/chartex" xmlns:cx7="http://schemas.microsoft.com/office/drawing/2016/5/13/chartex" xmlns:cx8="http://schemas.microsoft.com/office/drawing/2016/5/14/chartex" xmlns:aink="http://schemas.microsoft.com/office/drawing/2016/ink" xmlns:am3d="http://schemas.microsoft.com/office/drawing/2017/model3d" xmlns:w15="http://schemas.microsoft.com/office/word/2012/wordml" xmlns:w16cid="http://schemas.microsoft.com/office/word/2016/wordml/cid" xmlns:w16se="http://schemas.microsoft.com/office/word/2015/wordml/symex">
             <w:pict>
               <v:group w14:anchorId="20ABC9C9" id="Group 1" o:spid="_x0000_s1026" style="position:absolute;left:0;text-align:left;margin-left:.85pt;margin-top:36.35pt;width:429pt;height:321.5pt;z-index:251658240;mso-width-relative:margin;mso-height-relative:margin" coordorigin="95" coordsize="56662,33462" o:gfxdata="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">
                 <v:roundrect id="Rectangle: Rounded Corners 14" o:spid="_x0000_s1027" style="position:absolute;left:95;top:2809;width:16383;height:30646;visibility:visible;mso-wrap-style:square;v-text-anchor:top" arcsize="10923f" o:gfxdata="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">
@@ -3124,8 +3128,6 @@
         </w:rPr>
         <w:t>A single instance of a class with a specific schedule.</w:t>
       </w:r>
-      <w:bookmarkStart w:id="2" w:name="_GoBack"/>
-      <w:bookmarkEnd w:id="2"/>
     </w:p>
     <w:sectPr>
       <w:headerReference w:type="default" r:id="rId8"/>
@@ -4574,6 +4576,36 @@
     <w:basedOn w:val="DefaultParagraphFont"/>
     <w:rsid w:val="00BA5896"/>
   </w:style>
+  <w:style w:type="paragraph" w:styleId="BalloonText">
+    <w:name w:val="Balloon Text"/>
+    <w:basedOn w:val="Normal"/>
+    <w:link w:val="BalloonTextChar"/>
+    <w:uiPriority w:val="99"/>
+    <w:semiHidden/>
+    <w:unhideWhenUsed/>
+    <w:rsid w:val="00154517"/>
+    <w:pPr>
+      <w:spacing w:after="0" w:line="240" w:lineRule="auto"/>
+    </w:pPr>
+    <w:rPr>
+      <w:rFonts w:ascii="Tahoma" w:hAnsi="Tahoma" w:cs="Tahoma"/>
+      <w:sz w:val="16"/>
+      <w:szCs w:val="16"/>
+    </w:rPr>
+  </w:style>
+  <w:style w:type="character" w:customStyle="1" w:styleId="BalloonTextChar">
+    <w:name w:val="Balloon Text Char"/>
+    <w:basedOn w:val="DefaultParagraphFont"/>
+    <w:link w:val="BalloonText"/>
+    <w:uiPriority w:val="99"/>
+    <w:semiHidden/>
+    <w:rsid w:val="00154517"/>
+    <w:rPr>
+      <w:rFonts w:ascii="Tahoma" w:hAnsi="Tahoma" w:cs="Tahoma"/>
+      <w:sz w:val="16"/>
+      <w:szCs w:val="16"/>
+    </w:rPr>
+  </w:style>
 </w:styles>
 </file>
 
@@ -4933,6 +4965,36 @@
     <w:basedOn w:val="DefaultParagraphFont"/>
     <w:rsid w:val="00BA5896"/>
   </w:style>
+  <w:style w:type="paragraph" w:styleId="BalloonText">
+    <w:name w:val="Balloon Text"/>
+    <w:basedOn w:val="Normal"/>
+    <w:link w:val="BalloonTextChar"/>
+    <w:uiPriority w:val="99"/>
+    <w:semiHidden/>
+    <w:unhideWhenUsed/>
+    <w:rsid w:val="00154517"/>
+    <w:pPr>
+      <w:spacing w:after="0" w:line="240" w:lineRule="auto"/>
+    </w:pPr>
+    <w:rPr>
+      <w:rFonts w:ascii="Tahoma" w:hAnsi="Tahoma" w:cs="Tahoma"/>
+      <w:sz w:val="16"/>
+      <w:szCs w:val="16"/>
+    </w:rPr>
+  </w:style>
+  <w:style w:type="character" w:customStyle="1" w:styleId="BalloonTextChar">
+    <w:name w:val="Balloon Text Char"/>
+    <w:basedOn w:val="DefaultParagraphFont"/>
+    <w:link w:val="BalloonText"/>
+    <w:uiPriority w:val="99"/>
+    <w:semiHidden/>
+    <w:rsid w:val="00154517"/>
+    <w:rPr>
+      <w:rFonts w:ascii="Tahoma" w:hAnsi="Tahoma" w:cs="Tahoma"/>
+      <w:sz w:val="16"/>
+      <w:szCs w:val="16"/>
+    </w:rPr>
+  </w:style>
 </w:styles>
 </file>
 
@@ -5131,7 +5193,7 @@
   <a:extraClrSchemeLst/>
   <a:extLst>
     <a:ext uri="{05A4C25C-085E-4340-85A3-A5531E510DB2}">
-      <thm15:themeFamily xmlns:thm15="http://schemas.microsoft.com/office/thememl/2012/main" xmlns="" name="Office Theme" id="{62F939B6-93AF-4DB8-9C6B-D6C7DFDC589F}" vid="{4A3C46E8-61CC-4603-A589-7422A47A8E4A}"/>
+      <thm15:themeFamily xmlns="" xmlns:thm15="http://schemas.microsoft.com/office/thememl/2012/main" name="Office Theme" id="{62F939B6-93AF-4DB8-9C6B-D6C7DFDC589F}" vid="{4A3C46E8-61CC-4603-A589-7422A47A8E4A}"/>
     </a:ext>
   </a:extLst>
 </a:theme>

</xml_diff>